<commit_message>
Changed sign in screen UI
</commit_message>
<xml_diff>
--- a/Penny wise Documentaion.docx
+++ b/Penny wise Documentaion.docx
@@ -1,6 +1,6 @@
 
 <file path=word/document.xml><?xml version="1.0" encoding="utf-8"?>
-<w:document xmlns:wpc="http://schemas.microsoft.com/office/word/2010/wordprocessingCanvas" xmlns:cx="http://schemas.microsoft.com/office/drawing/2014/chartex" xmlns:cx1="http://schemas.microsoft.com/office/drawing/2015/9/8/chartex" xmlns:cx2="http://schemas.microsoft.com/office/drawing/2015/10/21/chartex" xmlns:cx3="http://schemas.microsoft.com/office/drawing/2016/5/9/chartex" xmlns:cx4="http://schemas.microsoft.com/office/drawing/2016/5/10/chartex" xmlns:cx5="http://schemas.microsoft.com/office/drawing/2016/5/11/chartex" xmlns:cx6="http://schemas.microsoft.com/office/drawing/2016/5/12/chartex" xmlns:cx7="http://schemas.microsoft.com/office/drawing/2016/5/13/chartex" xmlns:cx8="http://schemas.microsoft.com/office/drawing/2016/5/14/chartex" xmlns:mc="http://schemas.openxmlformats.org/markup-compatibility/2006" xmlns:aink="http://schemas.microsoft.com/office/drawing/2016/ink" xmlns:am3d="http://schemas.microsoft.com/office/drawing/2017/model3d" xmlns:o="urn:schemas-microsoft-com:office:office" xmlns:oel="http://schemas.microsoft.com/office/2019/extlst" xmlns:r="http://schemas.openxmlformats.org/officeDocument/2006/relationships" xmlns:m="http://schemas.openxmlformats.org/officeDocument/2006/math" xmlns:v="urn:schemas-microsoft-com:vml" xmlns:wp14="http://schemas.microsoft.com/office/word/2010/wordprocessingDrawing" xmlns:wp="http://schemas.openxmlformats.org/drawingml/2006/wordprocessingDrawing" xmlns:w10="urn:schemas-microsoft-com:office:word" xmlns:w="http://schemas.openxmlformats.org/wordprocessingml/2006/main" xmlns:w14="http://schemas.microsoft.com/office/word/2010/wordml" xmlns:w15="http://schemas.microsoft.com/office/word/2012/wordml" xmlns:w16cex="http://schemas.microsoft.com/office/word/2018/wordml/cex" xmlns:w16cid="http://schemas.microsoft.com/office/word/2016/wordml/cid" xmlns:w16="http://schemas.microsoft.com/office/word/2018/wordml" xmlns:w16du="http://schemas.microsoft.com/office/word/2023/wordml/word16du" xmlns:w16sdtdh="http://schemas.microsoft.com/office/word/2020/wordml/sdtdatahash" xmlns:w16se="http://schemas.microsoft.com/office/word/2015/wordml/symex" xmlns:wpg="http://schemas.microsoft.com/office/word/2010/wordprocessingGroup" xmlns:wpi="http://schemas.microsoft.com/office/word/2010/wordprocessingInk" xmlns:wne="http://schemas.microsoft.com/office/word/2006/wordml" xmlns:wps="http://schemas.microsoft.com/office/word/2010/wordprocessingShape" mc:Ignorable="w14 w15 w16se w16cid w16 w16cex w16sdtdh w16du wp14">
+<w:document xmlns:wpc="http://schemas.microsoft.com/office/word/2010/wordprocessingCanvas" xmlns:cx="http://schemas.microsoft.com/office/drawing/2014/chartex" xmlns:cx1="http://schemas.microsoft.com/office/drawing/2015/9/8/chartex" xmlns:cx2="http://schemas.microsoft.com/office/drawing/2015/10/21/chartex" xmlns:cx3="http://schemas.microsoft.com/office/drawing/2016/5/9/chartex" xmlns:cx4="http://schemas.microsoft.com/office/drawing/2016/5/10/chartex" xmlns:cx5="http://schemas.microsoft.com/office/drawing/2016/5/11/chartex" xmlns:cx6="http://schemas.microsoft.com/office/drawing/2016/5/12/chartex" xmlns:cx7="http://schemas.microsoft.com/office/drawing/2016/5/13/chartex" xmlns:cx8="http://schemas.microsoft.com/office/drawing/2016/5/14/chartex" xmlns:mc="http://schemas.openxmlformats.org/markup-compatibility/2006" xmlns:aink="http://schemas.microsoft.com/office/drawing/2016/ink" xmlns:am3d="http://schemas.microsoft.com/office/drawing/2017/model3d" xmlns:o="urn:schemas-microsoft-com:office:office" xmlns:r="http://schemas.openxmlformats.org/officeDocument/2006/relationships" xmlns:m="http://schemas.openxmlformats.org/officeDocument/2006/math" xmlns:v="urn:schemas-microsoft-com:vml" xmlns:wp14="http://schemas.microsoft.com/office/word/2010/wordprocessingDrawing" xmlns:wp="http://schemas.openxmlformats.org/drawingml/2006/wordprocessingDrawing" xmlns:w10="urn:schemas-microsoft-com:office:word" xmlns:w="http://schemas.openxmlformats.org/wordprocessingml/2006/main" xmlns:w14="http://schemas.microsoft.com/office/word/2010/wordml" xmlns:w15="http://schemas.microsoft.com/office/word/2012/wordml" xmlns:w16cex="http://schemas.microsoft.com/office/word/2018/wordml/cex" xmlns:w16cid="http://schemas.microsoft.com/office/word/2016/wordml/cid" xmlns:w16="http://schemas.microsoft.com/office/word/2018/wordml" xmlns:w16sdtdh="http://schemas.microsoft.com/office/word/2020/wordml/sdtdatahash" xmlns:w16se="http://schemas.microsoft.com/office/word/2015/wordml/symex" xmlns:wpg="http://schemas.microsoft.com/office/word/2010/wordprocessingGroup" xmlns:wpi="http://schemas.microsoft.com/office/word/2010/wordprocessingInk" xmlns:wne="http://schemas.microsoft.com/office/word/2006/wordml" xmlns:wps="http://schemas.microsoft.com/office/word/2010/wordprocessingShape" mc:Ignorable="w14 w15 w16se w16cid w16 w16cex w16sdtdh wp14">
   <w:body>
     <w:p>
       <w:pPr>
@@ -230,68 +230,6 @@
           <w:szCs w:val="28"/>
         </w:rPr>
         <w:t>16/00011/22</w:t>
-      </w:r>
-    </w:p>
-    <w:p>
-      <w:pPr>
-        <w:spacing w:line="360" w:lineRule="auto"/>
-        <w:rPr>
-          <w:rFonts w:ascii="Times New Roman" w:hAnsi="Times New Roman" w:cs="Times New Roman"/>
-          <w:sz w:val="28"/>
-          <w:szCs w:val="28"/>
-        </w:rPr>
-      </w:pPr>
-      <w:r>
-        <w:rPr>
-          <w:rFonts w:ascii="Times New Roman" w:hAnsi="Times New Roman" w:cs="Times New Roman"/>
-          <w:b/>
-          <w:bCs/>
-          <w:sz w:val="28"/>
-          <w:szCs w:val="28"/>
-        </w:rPr>
-        <w:t>GitHub Repository link</w:t>
-      </w:r>
-      <w:r>
-        <w:rPr>
-          <w:rFonts w:ascii="Times New Roman" w:hAnsi="Times New Roman" w:cs="Times New Roman"/>
-          <w:sz w:val="28"/>
-          <w:szCs w:val="28"/>
-        </w:rPr>
-        <w:t>:</w:t>
-      </w:r>
-    </w:p>
-    <w:p>
-      <w:pPr>
-        <w:spacing w:line="360" w:lineRule="auto"/>
-        <w:rPr>
-          <w:rFonts w:ascii="Times New Roman" w:hAnsi="Times New Roman" w:cs="Times New Roman"/>
-          <w:sz w:val="28"/>
-          <w:szCs w:val="28"/>
-        </w:rPr>
-      </w:pPr>
-      <w:r>
-        <w:rPr>
-          <w:rFonts w:ascii="Times New Roman" w:hAnsi="Times New Roman" w:cs="Times New Roman"/>
-          <w:sz w:val="28"/>
-          <w:szCs w:val="28"/>
-        </w:rPr>
-        <w:t xml:space="preserve"> </w:t>
-      </w:r>
-      <w:r>
-        <w:rPr>
-          <w:rFonts w:ascii="Times New Roman" w:hAnsi="Times New Roman" w:cs="Times New Roman"/>
-          <w:sz w:val="28"/>
-          <w:szCs w:val="28"/>
-        </w:rPr>
-        <w:t>https://github.com/Shady-oa/SOEN370-Project-PennyWise/tree/master</w:t>
-      </w:r>
-      <w:r>
-        <w:rPr>
-          <w:rFonts w:ascii="Times New Roman" w:hAnsi="Times New Roman" w:cs="Times New Roman"/>
-          <w:sz w:val="28"/>
-          <w:szCs w:val="28"/>
-        </w:rPr>
-        <w:t xml:space="preserve"> </w:t>
       </w:r>
     </w:p>
     <w:p>
@@ -537,7 +475,23 @@
                 <w:rFonts w:cs="Times New Roman"/>
                 <w:noProof/>
               </w:rPr>
-              <w:t>1.2 Objectives</w:t>
+              <w:t>1.2 Obje</w:t>
+            </w:r>
+            <w:r>
+              <w:rPr>
+                <w:rStyle w:val="Hyperlink"/>
+                <w:rFonts w:cs="Times New Roman"/>
+                <w:noProof/>
+              </w:rPr>
+              <w:t>c</w:t>
+            </w:r>
+            <w:r>
+              <w:rPr>
+                <w:rStyle w:val="Hyperlink"/>
+                <w:rFonts w:cs="Times New Roman"/>
+                <w:noProof/>
+              </w:rPr>
+              <w:t>tives</w:t>
             </w:r>
             <w:r>
               <w:rPr>
@@ -3676,13 +3630,23 @@
         </w:rPr>
         <w:t xml:space="preserve">To </w:t>
       </w:r>
-      <w:r>
-        <w:rPr>
-          <w:rFonts w:ascii="Times New Roman" w:hAnsi="Times New Roman" w:cs="Times New Roman"/>
-          <w:sz w:val="24"/>
-          <w:szCs w:val="24"/>
-        </w:rPr>
-        <w:t xml:space="preserve">come  up with </w:t>
+      <w:proofErr w:type="gramStart"/>
+      <w:r>
+        <w:rPr>
+          <w:rFonts w:ascii="Times New Roman" w:hAnsi="Times New Roman" w:cs="Times New Roman"/>
+          <w:sz w:val="24"/>
+          <w:szCs w:val="24"/>
+        </w:rPr>
+        <w:t>come  up</w:t>
+      </w:r>
+      <w:proofErr w:type="gramEnd"/>
+      <w:r>
+        <w:rPr>
+          <w:rFonts w:ascii="Times New Roman" w:hAnsi="Times New Roman" w:cs="Times New Roman"/>
+          <w:sz w:val="24"/>
+          <w:szCs w:val="24"/>
+        </w:rPr>
+        <w:t xml:space="preserve"> with </w:t>
       </w:r>
       <w:r>
         <w:rPr>
@@ -4600,7 +4564,25 @@
           <w:sz w:val="24"/>
           <w:szCs w:val="24"/>
         </w:rPr>
-        <w:t xml:space="preserve">Personal finance management has evolved significantly in the last decade with the rise of mobile technology. The demand for user-friendly tools that assist individuals in managing their finances, tracking expenses, and achieving savings goals has driven the growth of mobile finance applications. This literature review explores recent studies  that examine the impact of mobile-based financial tools on personal finance management, their effectiveness in influencing user </w:t>
+        <w:t xml:space="preserve">Personal finance management has evolved significantly in the last decade with the rise of mobile technology. The demand for user-friendly tools that assist individuals in managing their finances, tracking expenses, and achieving savings goals has driven the growth of mobile finance applications. This literature review explores recent </w:t>
+      </w:r>
+      <w:proofErr w:type="gramStart"/>
+      <w:r>
+        <w:rPr>
+          <w:rFonts w:ascii="Times New Roman" w:hAnsi="Times New Roman" w:cs="Times New Roman"/>
+          <w:sz w:val="24"/>
+          <w:szCs w:val="24"/>
+        </w:rPr>
+        <w:t>studies  that</w:t>
+      </w:r>
+      <w:proofErr w:type="gramEnd"/>
+      <w:r>
+        <w:rPr>
+          <w:rFonts w:ascii="Times New Roman" w:hAnsi="Times New Roman" w:cs="Times New Roman"/>
+          <w:sz w:val="24"/>
+          <w:szCs w:val="24"/>
+        </w:rPr>
+        <w:t xml:space="preserve"> examine the impact of mobile-based financial tools on personal finance management, their effectiveness in influencing user </w:t>
       </w:r>
       <w:r>
         <w:rPr>
@@ -4634,7 +4616,25 @@
           <w:sz w:val="24"/>
           <w:szCs w:val="24"/>
         </w:rPr>
-        <w:t>Before the widespread use of mobile apps, traditional methods of personal finance management included manual tracking and desktop-based financial software. However, these approaches were time-consuming and often lacked real-time insights, which limited their utility. Recent studies show that digital transformation, particularly through mobile finance applications, has radically changed how people manage their finances . Mobile applications have become essential tools for daily financial management, offering automated tracking, budget planning, and real-time notifications. According to a report by Statista (2019), the use of finance apps has grown exponentially in recent years, driven by the increased penetration of smartphones and the demand for efficient financial solutions.</w:t>
+        <w:t xml:space="preserve">Before the widespread use of mobile apps, traditional methods of personal finance management included manual tracking and desktop-based financial software. However, these approaches were time-consuming and often lacked real-time insights, which limited their utility. Recent studies show that digital transformation, particularly through mobile finance applications, has radically changed how people manage their </w:t>
+      </w:r>
+      <w:proofErr w:type="gramStart"/>
+      <w:r>
+        <w:rPr>
+          <w:rFonts w:ascii="Times New Roman" w:hAnsi="Times New Roman" w:cs="Times New Roman"/>
+          <w:sz w:val="24"/>
+          <w:szCs w:val="24"/>
+        </w:rPr>
+        <w:t>finances .</w:t>
+      </w:r>
+      <w:proofErr w:type="gramEnd"/>
+      <w:r>
+        <w:rPr>
+          <w:rFonts w:ascii="Times New Roman" w:hAnsi="Times New Roman" w:cs="Times New Roman"/>
+          <w:sz w:val="24"/>
+          <w:szCs w:val="24"/>
+        </w:rPr>
+        <w:t xml:space="preserve"> Mobile applications have become essential tools for daily financial management, offering automated tracking, budget planning, and real-time notifications. According to a report by Statista (2019), the use of finance apps has grown exponentially in recent years, driven by the increased penetration of smartphones and the demand for efficient financial solutions.</w:t>
       </w:r>
     </w:p>
     <w:p>
@@ -4727,6 +4727,7 @@
         </w:rPr>
         <w:t xml:space="preserve"> </w:t>
       </w:r>
+      <w:proofErr w:type="gramStart"/>
       <w:r>
         <w:rPr>
           <w:rFonts w:ascii="Times New Roman" w:hAnsi="Times New Roman" w:cs="Times New Roman"/>
@@ -4741,7 +4742,16 @@
           <w:sz w:val="24"/>
           <w:szCs w:val="24"/>
         </w:rPr>
-        <w:t xml:space="preserve"> Kim et al. 2020) shows that mobile finance apps can increase financial awareness, with users reporting improved financial </w:t>
+        <w:t xml:space="preserve"> Kim</w:t>
+      </w:r>
+      <w:proofErr w:type="gramEnd"/>
+      <w:r>
+        <w:rPr>
+          <w:rFonts w:ascii="Times New Roman" w:hAnsi="Times New Roman" w:cs="Times New Roman"/>
+          <w:sz w:val="24"/>
+          <w:szCs w:val="24"/>
+        </w:rPr>
+        <w:t xml:space="preserve"> et al. 2020) shows that mobile finance apps can increase financial awareness, with users reporting improved financial </w:t>
       </w:r>
       <w:proofErr w:type="spellStart"/>
       <w:r>
@@ -4797,6 +4807,7 @@
         </w:rPr>
         <w:t>(</w:t>
       </w:r>
+      <w:proofErr w:type="gramStart"/>
       <w:r>
         <w:rPr>
           <w:rFonts w:ascii="Times New Roman" w:hAnsi="Times New Roman" w:cs="Times New Roman"/>
@@ -4813,6 +4824,7 @@
         </w:rPr>
         <w:t xml:space="preserve"> et.al..</w:t>
       </w:r>
+      <w:proofErr w:type="gramEnd"/>
       <w:r>
         <w:rPr>
           <w:rFonts w:ascii="Times New Roman" w:hAnsi="Times New Roman" w:cs="Times New Roman"/>
@@ -7866,7 +7878,7 @@
               </wp:anchor>
             </w:drawing>
           </mc:Choice>
-          <mc:Fallback>
+          <mc:Fallback xmlns:w16du="http://schemas.microsoft.com/office/word/2023/wordml/word16du" xmlns:oel="http://schemas.microsoft.com/office/2019/extlst">
             <w:pict>
               <v:group w14:anchorId="679B8C84" id="Group 47" o:spid="_x0000_s1026" style="position:absolute;margin-left:27.75pt;margin-top:-40.5pt;width:440.25pt;height:800.25pt;z-index:251704320" coordsize="55911,101631" o:gfxdata="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">
                 <v:group id="Group 37" o:spid="_x0000_s1027" style="position:absolute;left:381;width:55530;height:76295" coordsize="55530,75342" o:gfxdata="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">
@@ -8457,7 +8469,7 @@
               </wp:anchor>
             </w:drawing>
           </mc:Choice>
-          <mc:Fallback>
+          <mc:Fallback xmlns:w16du="http://schemas.microsoft.com/office/word/2023/wordml/word16du" xmlns:oel="http://schemas.microsoft.com/office/2019/extlst">
             <w:pict>
               <v:shape w14:anchorId="2A8A128D" id="Straight Arrow Connector 21" o:spid="_x0000_s1026" type="#_x0000_t32" style="position:absolute;margin-left:90.75pt;margin-top:1.35pt;width:.75pt;height:32.25pt;z-index:251680768;visibility:visible;mso-wrap-style:square;mso-wrap-distance-left:9pt;mso-wrap-distance-top:0;mso-wrap-distance-right:9pt;mso-wrap-distance-bottom:0;mso-position-horizontal:absolute;mso-position-horizontal-relative:text;mso-position-vertical:absolute;mso-position-vertical-relative:text" o:gfxdata="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" strokecolor="#4472c4 [3204]" strokeweight=".5pt">
                 <v:stroke endarrow="block" joinstyle="miter"/>
@@ -8536,7 +8548,7 @@
               </wp:anchor>
             </w:drawing>
           </mc:Choice>
-          <mc:Fallback>
+          <mc:Fallback xmlns:w16du="http://schemas.microsoft.com/office/word/2023/wordml/word16du" xmlns:oel="http://schemas.microsoft.com/office/2019/extlst">
             <w:pict>
               <v:shape w14:anchorId="7D517E58" id="Straight Arrow Connector 33" o:spid="_x0000_s1026" type="#_x0000_t32" style="position:absolute;margin-left:280.5pt;margin-top:15.9pt;width:1.5pt;height:33pt;flip:x y;z-index:251687936;visibility:visible;mso-wrap-style:square;mso-wrap-distance-left:9pt;mso-wrap-distance-top:0;mso-wrap-distance-right:9pt;mso-wrap-distance-bottom:0;mso-position-horizontal:absolute;mso-position-horizontal-relative:text;mso-position-vertical:absolute;mso-position-vertical-relative:text" o:gfxdata="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" strokecolor="#4472c4 [3204]" strokeweight=".5pt">
                 <v:stroke endarrow="block" joinstyle="miter"/>
@@ -8742,7 +8754,7 @@
               </wp:anchor>
             </w:drawing>
           </mc:Choice>
-          <mc:Fallback>
+          <mc:Fallback xmlns:w16du="http://schemas.microsoft.com/office/word/2023/wordml/word16du" xmlns:oel="http://schemas.microsoft.com/office/2019/extlst">
             <w:pict>
               <v:shape w14:anchorId="678B0D36" id="Parallelogram 43" o:spid="_x0000_s1066" type="#_x0000_t7" style="position:absolute;margin-left:12.75pt;margin-top:8.25pt;width:184.5pt;height:28.5pt;z-index:251707392;visibility:visible;mso-wrap-style:square;mso-width-percent:0;mso-height-percent:0;mso-wrap-distance-left:9pt;mso-wrap-distance-top:0;mso-wrap-distance-right:9pt;mso-wrap-distance-bottom:0;mso-position-horizontal:absolute;mso-position-horizontal-relative:text;mso-position-vertical:absolute;mso-position-vertical-relative:text;mso-width-percent:0;mso-height-percent:0;mso-width-relative:margin;mso-height-relative:margin;v-text-anchor:middle" o:gfxdata="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" adj="834" fillcolor="#4472c4 [3204]" strokecolor="#09101d [484]" strokeweight="1pt">
                 <v:textbox>
@@ -8824,7 +8836,7 @@
               </wp:anchor>
             </w:drawing>
           </mc:Choice>
-          <mc:Fallback>
+          <mc:Fallback xmlns:w16du="http://schemas.microsoft.com/office/word/2023/wordml/word16du" xmlns:oel="http://schemas.microsoft.com/office/2019/extlst">
             <w:pict>
               <v:shape w14:anchorId="1007F0EF" id="Straight Arrow Connector 42" o:spid="_x0000_s1026" type="#_x0000_t32" style="position:absolute;margin-left:96pt;margin-top:-12.75pt;width:0;height:21pt;z-index:251706368;visibility:visible;mso-wrap-style:square;mso-wrap-distance-left:9pt;mso-wrap-distance-top:0;mso-wrap-distance-right:9pt;mso-wrap-distance-bottom:0;mso-position-horizontal:absolute;mso-position-horizontal-relative:text;mso-position-vertical:absolute;mso-position-vertical-relative:text" o:gfxdata="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" strokecolor="#4472c4 [3204]" strokeweight=".5pt">
                 <v:stroke endarrow="block" joinstyle="miter"/>
@@ -8905,7 +8917,7 @@
               </wp:anchor>
             </w:drawing>
           </mc:Choice>
-          <mc:Fallback>
+          <mc:Fallback xmlns:w16du="http://schemas.microsoft.com/office/word/2023/wordml/word16du" xmlns:oel="http://schemas.microsoft.com/office/2019/extlst">
             <w:pict>
               <v:shapetype w14:anchorId="58B2E41D" id="_x0000_t120" coordsize="21600,21600" o:spt="120" path="m10800,qx,10800,10800,21600,21600,10800,10800,xe">
                 <v:path gradientshapeok="t" o:connecttype="custom" o:connectlocs="10800,0;3163,3163;0,10800;3163,18437;10800,21600;18437,18437;21600,10800;18437,3163" textboxrect="3163,3163,18437,18437"/>
@@ -8991,7 +9003,7 @@
               </wp:anchor>
             </w:drawing>
           </mc:Choice>
-          <mc:Fallback>
+          <mc:Fallback xmlns:w16du="http://schemas.microsoft.com/office/word/2023/wordml/word16du" xmlns:oel="http://schemas.microsoft.com/office/2019/extlst">
             <w:pict>
               <v:shape w14:anchorId="45273FEC" id="Straight Arrow Connector 49" o:spid="_x0000_s1026" type="#_x0000_t32" style="position:absolute;margin-left:96.75pt;margin-top:8.05pt;width:0;height:53.25pt;z-index:251711488;visibility:visible;mso-wrap-style:square;mso-wrap-distance-left:9pt;mso-wrap-distance-top:0;mso-wrap-distance-right:9pt;mso-wrap-distance-bottom:0;mso-position-horizontal:absolute;mso-position-horizontal-relative:text;mso-position-vertical:absolute;mso-position-vertical-relative:text" o:gfxdata="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" strokecolor="#4472c4 [3204]" strokeweight=".5pt">
                 <v:stroke endarrow="block" joinstyle="miter"/>
@@ -9093,7 +9105,7 @@
               </wp:anchor>
             </w:drawing>
           </mc:Choice>
-          <mc:Fallback>
+          <mc:Fallback xmlns:w16du="http://schemas.microsoft.com/office/word/2023/wordml/word16du" xmlns:oel="http://schemas.microsoft.com/office/2019/extlst">
             <w:pict>
               <v:shape w14:anchorId="3AB05ED2" id="Flowchart: Stored Data 46" o:spid="_x0000_s1067" type="#_x0000_t130" style="position:absolute;margin-left:256.5pt;margin-top:27.35pt;width:96pt;height:35.25pt;z-index:251709440;visibility:visible;mso-wrap-style:square;mso-width-percent:0;mso-wrap-distance-left:9pt;mso-wrap-distance-top:0;mso-wrap-distance-right:9pt;mso-wrap-distance-bottom:0;mso-position-horizontal:absolute;mso-position-horizontal-relative:text;mso-position-vertical:absolute;mso-position-vertical-relative:text;mso-width-percent:0;mso-width-relative:margin;v-text-anchor:middle" o:gfxdata="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" fillcolor="#4472c4 [3204]" strokecolor="#09101d [484]" strokeweight="1pt">
                 <v:textbox>
@@ -9197,7 +9209,7 @@
               </wp:anchor>
             </w:drawing>
           </mc:Choice>
-          <mc:Fallback>
+          <mc:Fallback xmlns:w16du="http://schemas.microsoft.com/office/word/2023/wordml/word16du" xmlns:oel="http://schemas.microsoft.com/office/2019/extlst">
             <w:pict>
               <v:shape w14:anchorId="401E6EA4" id="Flowchart: Manual Input 44" o:spid="_x0000_s1068" type="#_x0000_t118" style="position:absolute;margin-left:9pt;margin-top:26.6pt;width:164.25pt;height:40.5pt;z-index:251708416;visibility:visible;mso-wrap-style:square;mso-width-percent:0;mso-height-percent:0;mso-wrap-distance-left:9pt;mso-wrap-distance-top:0;mso-wrap-distance-right:9pt;mso-wrap-distance-bottom:0;mso-position-horizontal:absolute;mso-position-horizontal-relative:text;mso-position-vertical:absolute;mso-position-vertical-relative:text;mso-width-percent:0;mso-height-percent:0;mso-width-relative:margin;mso-height-relative:margin;v-text-anchor:middle" o:gfxdata="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" fillcolor="#4472c4 [3204]" strokecolor="#09101d [484]" strokeweight="1pt">
                 <v:textbox>
@@ -9291,7 +9303,7 @@
               </wp:anchor>
             </w:drawing>
           </mc:Choice>
-          <mc:Fallback>
+          <mc:Fallback xmlns:w16du="http://schemas.microsoft.com/office/word/2023/wordml/word16du" xmlns:oel="http://schemas.microsoft.com/office/2019/extlst">
             <w:pict>
               <v:shape w14:anchorId="55DF5AD7" id="Straight Arrow Connector 50" o:spid="_x0000_s1026" type="#_x0000_t32" style="position:absolute;margin-left:174pt;margin-top:18.15pt;width:84pt;height:0;z-index:251712512;visibility:visible;mso-wrap-style:square;mso-wrap-distance-left:9pt;mso-wrap-distance-top:0;mso-wrap-distance-right:9pt;mso-wrap-distance-bottom:0;mso-position-horizontal:absolute;mso-position-horizontal-relative:text;mso-position-vertical:absolute;mso-position-vertical-relative:text" o:gfxdata="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" strokecolor="#4472c4 [3204]" strokeweight=".5pt">
                 <v:stroke endarrow="block" joinstyle="miter"/>
@@ -9374,7 +9386,7 @@
               </wp:anchor>
             </w:drawing>
           </mc:Choice>
-          <mc:Fallback>
+          <mc:Fallback xmlns:w16du="http://schemas.microsoft.com/office/word/2023/wordml/word16du" xmlns:oel="http://schemas.microsoft.com/office/2019/extlst">
             <w:pict>
               <v:shape w14:anchorId="4B354F7D" id="Straight Arrow Connector 51" o:spid="_x0000_s1026" type="#_x0000_t32" style="position:absolute;margin-left:305.25pt;margin-top:5.2pt;width:.75pt;height:42.75pt;z-index:251713536;visibility:visible;mso-wrap-style:square;mso-wrap-distance-left:9pt;mso-wrap-distance-top:0;mso-wrap-distance-right:9pt;mso-wrap-distance-bottom:0;mso-position-horizontal:absolute;mso-position-horizontal-relative:text;mso-position-vertical:absolute;mso-position-vertical-relative:text" o:gfxdata="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" strokecolor="#4472c4 [3204]" strokeweight=".5pt">
                 <v:stroke endarrow="block" joinstyle="miter"/>
@@ -9478,7 +9490,7 @@
               </wp:anchor>
             </w:drawing>
           </mc:Choice>
-          <mc:Fallback>
+          <mc:Fallback xmlns:w16du="http://schemas.microsoft.com/office/word/2023/wordml/word16du" xmlns:oel="http://schemas.microsoft.com/office/2019/extlst">
             <w:pict>
               <v:shapetype w14:anchorId="19076432" id="_x0000_t134" coordsize="21600,21600" o:spt="134" path="m17955,v862,282,1877,1410,2477,3045c21035,5357,21372,7895,21597,10827v-225,2763,-562,5300,-1165,7613c19832,20132,18817,21260,17955,21597r-14388,l,10827,3567,xe">
                 <v:stroke joinstyle="miter"/>
@@ -9593,7 +9605,7 @@
               </wp:anchor>
             </w:drawing>
           </mc:Choice>
-          <mc:Fallback>
+          <mc:Fallback xmlns:w16du="http://schemas.microsoft.com/office/word/2023/wordml/word16du" xmlns:oel="http://schemas.microsoft.com/office/2019/extlst">
             <w:pict>
               <v:shape w14:anchorId="66660F16" id="Straight Arrow Connector 58" o:spid="_x0000_s1026" type="#_x0000_t32" style="position:absolute;margin-left:305.25pt;margin-top:1.6pt;width:.75pt;height:22.5pt;z-index:251721728;visibility:visible;mso-wrap-style:square;mso-wrap-distance-left:9pt;mso-wrap-distance-top:0;mso-wrap-distance-right:9pt;mso-wrap-distance-bottom:0;mso-position-horizontal:absolute;mso-position-horizontal-relative:text;mso-position-vertical:absolute;mso-position-vertical-relative:text" o:gfxdata="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" strokecolor="#4472c4 [3204]" strokeweight=".5pt">
                 <v:stroke endarrow="block" joinstyle="miter"/>
@@ -9686,7 +9698,7 @@
               </wp:anchor>
             </w:drawing>
           </mc:Choice>
-          <mc:Fallback>
+          <mc:Fallback xmlns:w16du="http://schemas.microsoft.com/office/word/2023/wordml/word16du" xmlns:oel="http://schemas.microsoft.com/office/2019/extlst">
             <w:pict>
               <v:shape w14:anchorId="4EDAAC52" id="Parallelogram 52" o:spid="_x0000_s1070" type="#_x0000_t7" style="position:absolute;margin-left:211.5pt;margin-top:24.05pt;width:167.25pt;height:36.75pt;z-index:251714560;visibility:visible;mso-wrap-style:square;mso-width-percent:0;mso-height-percent:0;mso-wrap-distance-left:9pt;mso-wrap-distance-top:0;mso-wrap-distance-right:9pt;mso-wrap-distance-bottom:0;mso-position-horizontal:absolute;mso-position-horizontal-relative:text;mso-position-vertical:absolute;mso-position-vertical-relative:text;mso-width-percent:0;mso-height-percent:0;mso-width-relative:margin;mso-height-relative:margin;v-text-anchor:middle" o:gfxdata="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" adj="1187" fillcolor="#4472c4 [3204]" strokecolor="#09101d [484]" strokeweight="1pt">
                 <v:textbox>
@@ -9792,7 +9804,7 @@
               </wp:anchor>
             </w:drawing>
           </mc:Choice>
-          <mc:Fallback>
+          <mc:Fallback xmlns:w16du="http://schemas.microsoft.com/office/word/2023/wordml/word16du" xmlns:oel="http://schemas.microsoft.com/office/2019/extlst">
             <w:pict>
               <v:shape w14:anchorId="6AD947FF" id="Straight Arrow Connector 59" o:spid="_x0000_s1026" type="#_x0000_t32" style="position:absolute;margin-left:291.75pt;margin-top:4.2pt;width:1.5pt;height:40.5pt;z-index:251722752;visibility:visible;mso-wrap-style:square;mso-wrap-distance-left:9pt;mso-wrap-distance-top:0;mso-wrap-distance-right:9pt;mso-wrap-distance-bottom:0;mso-position-horizontal:absolute;mso-position-horizontal-relative:text;mso-position-vertical:absolute;mso-position-vertical-relative:text" o:gfxdata="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" strokecolor="#4472c4 [3204]" strokeweight=".5pt">
                 <v:stroke endarrow="block" joinstyle="miter"/>
@@ -9875,7 +9887,7 @@
               </wp:anchor>
             </w:drawing>
           </mc:Choice>
-          <mc:Fallback>
+          <mc:Fallback xmlns:w16du="http://schemas.microsoft.com/office/word/2023/wordml/word16du" xmlns:oel="http://schemas.microsoft.com/office/2019/extlst">
             <w:pict>
               <v:shape w14:anchorId="776C5265" id="Straight Arrow Connector 60" o:spid="_x0000_s1026" type="#_x0000_t32" style="position:absolute;margin-left:108pt;margin-top:28.75pt;width:105pt;height:2.25pt;flip:x;z-index:251723776;visibility:visible;mso-wrap-style:square;mso-wrap-distance-left:9pt;mso-wrap-distance-top:0;mso-wrap-distance-right:9pt;mso-wrap-distance-bottom:0;mso-position-horizontal:absolute;mso-position-horizontal-relative:text;mso-position-vertical:absolute;mso-position-vertical-relative:text" o:gfxdata="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" strokecolor="#4472c4 [3204]" strokeweight=".5pt">
                 <v:stroke endarrow="block" joinstyle="miter"/>
@@ -9965,7 +9977,7 @@
               </wp:anchor>
             </w:drawing>
           </mc:Choice>
-          <mc:Fallback>
+          <mc:Fallback xmlns:w16du="http://schemas.microsoft.com/office/word/2023/wordml/word16du" xmlns:oel="http://schemas.microsoft.com/office/2019/extlst">
             <w:pict>
               <v:shape w14:anchorId="305CE5EB" id="Flowchart: Stored Data 54" o:spid="_x0000_s1071" type="#_x0000_t130" style="position:absolute;margin-left:45pt;margin-top:13.75pt;width:1in;height:35.25pt;z-index:251716608;visibility:visible;mso-wrap-style:square;mso-height-percent:0;mso-wrap-distance-left:9pt;mso-wrap-distance-top:0;mso-wrap-distance-right:9pt;mso-wrap-distance-bottom:0;mso-position-horizontal:absolute;mso-position-horizontal-relative:text;mso-position-vertical:absolute;mso-position-vertical-relative:text;mso-height-percent:0;mso-height-relative:margin;v-text-anchor:middle" o:gfxdata="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" fillcolor="#4472c4 [3204]" strokecolor="#09101d [484]" strokeweight="1pt">
                 <v:textbox>
@@ -10063,7 +10075,7 @@
               </wp:anchor>
             </w:drawing>
           </mc:Choice>
-          <mc:Fallback>
+          <mc:Fallback xmlns:w16du="http://schemas.microsoft.com/office/word/2023/wordml/word16du" xmlns:oel="http://schemas.microsoft.com/office/2019/extlst">
             <w:pict>
               <v:shape w14:anchorId="55AB7126" id="Flowchart: Manual Input 53" o:spid="_x0000_s1072" type="#_x0000_t118" style="position:absolute;margin-left:212.25pt;margin-top:12.25pt;width:141pt;height:33pt;z-index:251715584;visibility:visible;mso-wrap-style:square;mso-wrap-distance-left:9pt;mso-wrap-distance-top:0;mso-wrap-distance-right:9pt;mso-wrap-distance-bottom:0;mso-position-horizontal:absolute;mso-position-horizontal-relative:text;mso-position-vertical:absolute;mso-position-vertical-relative:text;v-text-anchor:middle" o:gfxdata="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" fillcolor="#4472c4 [3204]" strokecolor="#09101d [484]" strokeweight="1pt">
                 <v:textbox>
@@ -10157,7 +10169,7 @@
               </wp:anchor>
             </w:drawing>
           </mc:Choice>
-          <mc:Fallback>
+          <mc:Fallback xmlns:w16du="http://schemas.microsoft.com/office/word/2023/wordml/word16du" xmlns:oel="http://schemas.microsoft.com/office/2019/extlst">
             <w:pict>
               <v:shape w14:anchorId="7986B4AA" id="Straight Arrow Connector 61" o:spid="_x0000_s1026" type="#_x0000_t32" style="position:absolute;margin-left:77.25pt;margin-top:21.05pt;width:0;height:38.25pt;z-index:251724800;visibility:visible;mso-wrap-style:square;mso-wrap-distance-left:9pt;mso-wrap-distance-top:0;mso-wrap-distance-right:9pt;mso-wrap-distance-bottom:0;mso-position-horizontal:absolute;mso-position-horizontal-relative:text;mso-position-vertical:absolute;mso-position-vertical-relative:text" o:gfxdata="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" strokecolor="#4472c4 [3204]" strokeweight=".5pt">
                 <v:stroke endarrow="block" joinstyle="miter"/>
@@ -10262,7 +10274,7 @@
               </wp:anchor>
             </w:drawing>
           </mc:Choice>
-          <mc:Fallback>
+          <mc:Fallback xmlns:w16du="http://schemas.microsoft.com/office/word/2023/wordml/word16du" xmlns:oel="http://schemas.microsoft.com/office/2019/extlst">
             <w:pict>
               <v:rect w14:anchorId="5B0B14E6" id="Rectangle 56" o:spid="_x0000_s1073" style="position:absolute;margin-left:30.75pt;margin-top:28.35pt;width:93.75pt;height:32.25pt;z-index:251718656;visibility:visible;mso-wrap-style:square;mso-width-percent:0;mso-height-percent:0;mso-wrap-distance-left:9pt;mso-wrap-distance-top:0;mso-wrap-distance-right:9pt;mso-wrap-distance-bottom:0;mso-position-horizontal:absolute;mso-position-horizontal-relative:text;mso-position-vertical:absolute;mso-position-vertical-relative:text;mso-width-percent:0;mso-height-percent:0;mso-width-relative:margin;mso-height-relative:margin;v-text-anchor:middle" o:gfxdata="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" fillcolor="#4472c4 [3204]" strokecolor="#09101d [484]" strokeweight="1pt">
                 <v:textbox>
@@ -10356,7 +10368,7 @@
               </wp:anchor>
             </w:drawing>
           </mc:Choice>
-          <mc:Fallback>
+          <mc:Fallback xmlns:w16du="http://schemas.microsoft.com/office/word/2023/wordml/word16du" xmlns:oel="http://schemas.microsoft.com/office/2019/extlst">
             <w:pict>
               <v:shape w14:anchorId="05DF3450" id="Straight Arrow Connector 62" o:spid="_x0000_s1026" type="#_x0000_t32" style="position:absolute;margin-left:129pt;margin-top:16.9pt;width:65.25pt;height:2.25pt;flip:y;z-index:251725824;visibility:visible;mso-wrap-style:square;mso-wrap-distance-left:9pt;mso-wrap-distance-top:0;mso-wrap-distance-right:9pt;mso-wrap-distance-bottom:0;mso-position-horizontal:absolute;mso-position-horizontal-relative:text;mso-position-vertical:absolute;mso-position-vertical-relative:text" o:gfxdata="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" strokecolor="#4472c4 [3204]" strokeweight=".5pt">
                 <v:stroke endarrow="block" joinstyle="miter"/>
@@ -10452,7 +10464,7 @@
               </wp:anchor>
             </w:drawing>
           </mc:Choice>
-          <mc:Fallback>
+          <mc:Fallback xmlns:w16du="http://schemas.microsoft.com/office/word/2023/wordml/word16du" xmlns:oel="http://schemas.microsoft.com/office/2019/extlst">
             <w:pict>
               <v:shape w14:anchorId="29F8D015" id="_x0000_s1074" type="#_x0000_t134" style="position:absolute;margin-left:190.5pt;margin-top:.4pt;width:153pt;height:37.5pt;z-index:251720704;visibility:visible;mso-wrap-style:square;mso-height-percent:0;mso-wrap-distance-left:9pt;mso-wrap-distance-top:0;mso-wrap-distance-right:9pt;mso-wrap-distance-bottom:0;mso-position-horizontal:absolute;mso-position-horizontal-relative:text;mso-position-vertical:absolute;mso-position-vertical-relative:text;mso-height-percent:0;mso-height-relative:margin;v-text-anchor:middle" o:gfxdata="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" fillcolor="#4472c4 [3204]" strokecolor="#09101d [484]" strokeweight="1pt">
                 <v:textbox>
@@ -10552,7 +10564,7 @@
               </wp:anchor>
             </w:drawing>
           </mc:Choice>
-          <mc:Fallback>
+          <mc:Fallback xmlns:w16du="http://schemas.microsoft.com/office/word/2023/wordml/word16du" xmlns:oel="http://schemas.microsoft.com/office/2019/extlst">
             <w:pict>
               <v:shape w14:anchorId="5F1F2F12" id="Straight Arrow Connector 72" o:spid="_x0000_s1026" type="#_x0000_t32" style="position:absolute;margin-left:269.25pt;margin-top:9.2pt;width:.75pt;height:38.25pt;z-index:251735040;visibility:visible;mso-wrap-style:square;mso-wrap-distance-left:9pt;mso-wrap-distance-top:0;mso-wrap-distance-right:9pt;mso-wrap-distance-bottom:0;mso-position-horizontal:absolute;mso-position-horizontal-relative:text;mso-position-vertical:absolute;mso-position-vertical-relative:text" o:gfxdata="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" strokecolor="#4472c4 [3204]" strokeweight=".5pt">
                 <v:stroke endarrow="block" joinstyle="miter"/>
@@ -10660,7 +10672,7 @@
               </wp:anchor>
             </w:drawing>
           </mc:Choice>
-          <mc:Fallback>
+          <mc:Fallback xmlns:w16du="http://schemas.microsoft.com/office/word/2023/wordml/word16du" xmlns:oel="http://schemas.microsoft.com/office/2019/extlst">
             <w:pict>
               <v:shape w14:anchorId="6B6216D3" id="Flowchart: Display 63" o:spid="_x0000_s1075" type="#_x0000_t134" style="position:absolute;margin-left:205.5pt;margin-top:16.55pt;width:122.25pt;height:37.5pt;z-index:251726848;visibility:visible;mso-wrap-style:square;mso-height-percent:0;mso-wrap-distance-left:9pt;mso-wrap-distance-top:0;mso-wrap-distance-right:9pt;mso-wrap-distance-bottom:0;mso-position-horizontal:absolute;mso-position-horizontal-relative:text;mso-position-vertical:absolute;mso-position-vertical-relative:text;mso-height-percent:0;mso-height-relative:margin;v-text-anchor:middle" o:gfxdata="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" fillcolor="#4472c4 [3204]" strokecolor="#09101d [484]" strokeweight="1pt">
                 <v:textbox>
@@ -10760,7 +10772,7 @@
               </wp:anchor>
             </w:drawing>
           </mc:Choice>
-          <mc:Fallback>
+          <mc:Fallback xmlns:w16du="http://schemas.microsoft.com/office/word/2023/wordml/word16du" xmlns:oel="http://schemas.microsoft.com/office/2019/extlst">
             <w:pict>
               <v:shape w14:anchorId="1AC6C5D2" id="Straight Arrow Connector 73" o:spid="_x0000_s1026" type="#_x0000_t32" style="position:absolute;margin-left:264pt;margin-top:26.85pt;width:.75pt;height:28.5pt;z-index:251736064;visibility:visible;mso-wrap-style:square;mso-wrap-distance-left:9pt;mso-wrap-distance-top:0;mso-wrap-distance-right:9pt;mso-wrap-distance-bottom:0;mso-position-horizontal:absolute;mso-position-horizontal-relative:text;mso-position-vertical:absolute;mso-position-vertical-relative:text" o:gfxdata="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" strokecolor="#4472c4 [3204]" strokeweight=".5pt">
                 <v:stroke endarrow="block" joinstyle="miter"/>
@@ -10889,7 +10901,7 @@
               </wp:anchor>
             </w:drawing>
           </mc:Choice>
-          <mc:Fallback>
+          <mc:Fallback xmlns:w16du="http://schemas.microsoft.com/office/word/2023/wordml/word16du" xmlns:oel="http://schemas.microsoft.com/office/2019/extlst">
             <w:pict>
               <v:shapetype w14:anchorId="1BDA3667" id="_x0000_t133" coordsize="21600,21600" o:spt="133" path="m21600,10800qy18019,21600l3581,21600qx,10800,3581,l18019,qx21600,10800xem18019,21600nfqx14438,10800,18019,e">
                 <v:path o:extrusionok="f" gradientshapeok="t" o:connecttype="custom" o:connectlocs="10800,0;0,10800;10800,21600;14438,10800;21600,10800" o:connectangles="270,180,90,0,0" textboxrect="3581,0,14438,21600"/>
@@ -11027,7 +11039,7 @@
               </wp:anchor>
             </w:drawing>
           </mc:Choice>
-          <mc:Fallback>
+          <mc:Fallback xmlns:w16du="http://schemas.microsoft.com/office/word/2023/wordml/word16du" xmlns:oel="http://schemas.microsoft.com/office/2019/extlst">
             <w:pict>
               <v:shape w14:anchorId="757A2D2C" id="Flowchart: Display 66" o:spid="_x0000_s1077" type="#_x0000_t134" style="position:absolute;margin-left:-22.5pt;margin-top:29.45pt;width:91.5pt;height:36pt;z-index:251728896;visibility:visible;mso-wrap-style:square;mso-wrap-distance-left:9pt;mso-wrap-distance-top:0;mso-wrap-distance-right:9pt;mso-wrap-distance-bottom:0;mso-position-horizontal:absolute;mso-position-horizontal-relative:text;mso-position-vertical:absolute;mso-position-vertical-relative:text;v-text-anchor:middle" o:gfxdata="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" fillcolor="#4472c4 [3204]" strokecolor="#09101d [484]" strokeweight="1pt">
                 <v:textbox>
@@ -11127,7 +11139,7 @@
               </wp:anchor>
             </w:drawing>
           </mc:Choice>
-          <mc:Fallback>
+          <mc:Fallback xmlns:w16du="http://schemas.microsoft.com/office/word/2023/wordml/word16du" xmlns:oel="http://schemas.microsoft.com/office/2019/extlst">
             <w:pict>
               <v:shape w14:anchorId="4A77C73C" id="Straight Arrow Connector 74" o:spid="_x0000_s1026" type="#_x0000_t32" style="position:absolute;margin-left:69.75pt;margin-top:14.25pt;width:74.25pt;height:3.6pt;flip:x;z-index:251737088;visibility:visible;mso-wrap-style:square;mso-width-percent:0;mso-height-percent:0;mso-wrap-distance-left:9pt;mso-wrap-distance-top:0;mso-wrap-distance-right:9pt;mso-wrap-distance-bottom:0;mso-position-horizontal:absolute;mso-position-horizontal-relative:text;mso-position-vertical:absolute;mso-position-vertical-relative:text;mso-width-percent:0;mso-height-percent:0;mso-width-relative:margin;mso-height-relative:margin" o:gfxdata="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" strokecolor="#4472c4 [3204]" strokeweight=".5pt">
                 <v:stroke endarrow="block" joinstyle="miter"/>
@@ -11210,7 +11222,7 @@
               </wp:anchor>
             </w:drawing>
           </mc:Choice>
-          <mc:Fallback>
+          <mc:Fallback xmlns:w16du="http://schemas.microsoft.com/office/word/2023/wordml/word16du" xmlns:oel="http://schemas.microsoft.com/office/2019/extlst">
             <w:pict>
               <v:shape w14:anchorId="2CEC7CA8" id="Straight Arrow Connector 76" o:spid="_x0000_s1026" type="#_x0000_t32" style="position:absolute;margin-left:25.5pt;margin-top:8.8pt;width:0;height:23.25pt;z-index:251739136;visibility:visible;mso-wrap-style:square;mso-wrap-distance-left:9pt;mso-wrap-distance-top:0;mso-wrap-distance-right:9pt;mso-wrap-distance-bottom:0;mso-position-horizontal:absolute;mso-position-horizontal-relative:text;mso-position-vertical:absolute;mso-position-vertical-relative:text" o:gfxdata="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" strokecolor="#4472c4 [3204]" strokeweight=".5pt">
                 <v:stroke endarrow="block" joinstyle="miter"/>
@@ -11303,7 +11315,7 @@
               </wp:anchor>
             </w:drawing>
           </mc:Choice>
-          <mc:Fallback>
+          <mc:Fallback xmlns:w16du="http://schemas.microsoft.com/office/word/2023/wordml/word16du" xmlns:oel="http://schemas.microsoft.com/office/2019/extlst">
             <w:pict>
               <v:shape w14:anchorId="7194F376" id="Flowchart: Decision 67" o:spid="_x0000_s1078" type="#_x0000_t110" style="position:absolute;margin-left:-38.25pt;margin-top:31.3pt;width:123pt;height:71.25pt;z-index:251729920;visibility:visible;mso-wrap-style:square;mso-width-percent:0;mso-height-percent:0;mso-wrap-distance-left:9pt;mso-wrap-distance-top:0;mso-wrap-distance-right:9pt;mso-wrap-distance-bottom:0;mso-position-horizontal:absolute;mso-position-horizontal-relative:text;mso-position-vertical:absolute;mso-position-vertical-relative:text;mso-width-percent:0;mso-height-percent:0;mso-width-relative:margin;mso-height-relative:margin;v-text-anchor:middle" o:gfxdata="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" fillcolor="#4472c4 [3204]" strokecolor="#09101d [484]" strokeweight="1pt">
                 <v:textbox>
@@ -11405,7 +11417,7 @@
               </wp:anchor>
             </w:drawing>
           </mc:Choice>
-          <mc:Fallback>
+          <mc:Fallback xmlns:w16du="http://schemas.microsoft.com/office/word/2023/wordml/word16du" xmlns:oel="http://schemas.microsoft.com/office/2019/extlst">
             <w:pict>
               <v:shape w14:anchorId="1BC44741" id="Text Box 79" o:spid="_x0000_s1079" type="#_x0000_t202" style="position:absolute;margin-left:86.25pt;margin-top:18.35pt;width:30.75pt;height:18.75pt;z-index:251742208;visibility:visible;mso-wrap-style:square;mso-width-percent:0;mso-wrap-distance-left:9pt;mso-wrap-distance-top:0;mso-wrap-distance-right:9pt;mso-wrap-distance-bottom:0;mso-position-horizontal:absolute;mso-position-horizontal-relative:text;mso-position-vertical:absolute;mso-position-vertical-relative:text;mso-width-percent:0;mso-width-relative:margin;v-text-anchor:top" o:gfxdata="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" fillcolor="white [3201]" strokeweight=".5pt">
                 <v:textbox>
@@ -11503,7 +11515,7 @@
               </wp:anchor>
             </w:drawing>
           </mc:Choice>
-          <mc:Fallback>
+          <mc:Fallback xmlns:w16du="http://schemas.microsoft.com/office/word/2023/wordml/word16du" xmlns:oel="http://schemas.microsoft.com/office/2019/extlst">
             <w:pict>
               <v:shape w14:anchorId="3CAB89B2" id="Flowchart: Stored Data 69" o:spid="_x0000_s1080" type="#_x0000_t130" style="position:absolute;margin-left:255.75pt;margin-top:17.6pt;width:81.75pt;height:38.25pt;z-index:251731968;visibility:visible;mso-wrap-style:square;mso-width-percent:0;mso-wrap-distance-left:9pt;mso-wrap-distance-top:0;mso-wrap-distance-right:9pt;mso-wrap-distance-bottom:0;mso-position-horizontal:absolute;mso-position-horizontal-relative:text;mso-position-vertical:absolute;mso-position-vertical-relative:text;mso-width-percent:0;mso-width-relative:margin;v-text-anchor:middle" o:gfxdata="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" fillcolor="#4472c4 [3204]" strokecolor="#09101d [484]" strokeweight="1pt">
                 <v:textbox>
@@ -11601,7 +11613,7 @@
               </wp:anchor>
             </w:drawing>
           </mc:Choice>
-          <mc:Fallback>
+          <mc:Fallback xmlns:w16du="http://schemas.microsoft.com/office/word/2023/wordml/word16du" xmlns:oel="http://schemas.microsoft.com/office/2019/extlst">
             <w:pict>
               <v:shape w14:anchorId="4C5D2885" id="Flowchart: Manual Input 68" o:spid="_x0000_s1081" type="#_x0000_t118" style="position:absolute;margin-left:120.75pt;margin-top:16.1pt;width:96.75pt;height:34.5pt;z-index:251730944;visibility:visible;mso-wrap-style:square;mso-wrap-distance-left:9pt;mso-wrap-distance-top:0;mso-wrap-distance-right:9pt;mso-wrap-distance-bottom:0;mso-position-horizontal:absolute;mso-position-horizontal-relative:text;mso-position-vertical:absolute;mso-position-vertical-relative:text;v-text-anchor:middle" o:gfxdata="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" fillcolor="#4472c4 [3204]" strokecolor="#09101d [484]" strokeweight="1pt">
                 <v:textbox>
@@ -11695,7 +11707,7 @@
               </wp:anchor>
             </w:drawing>
           </mc:Choice>
-          <mc:Fallback>
+          <mc:Fallback xmlns:w16du="http://schemas.microsoft.com/office/word/2023/wordml/word16du" xmlns:oel="http://schemas.microsoft.com/office/2019/extlst">
             <w:pict>
               <v:shape w14:anchorId="6D008F6A" id="Straight Arrow Connector 78" o:spid="_x0000_s1026" type="#_x0000_t32" style="position:absolute;margin-left:87pt;margin-top:9.9pt;width:33.75pt;height:.75pt;z-index:251741184;visibility:visible;mso-wrap-style:square;mso-wrap-distance-left:9pt;mso-wrap-distance-top:0;mso-wrap-distance-right:9pt;mso-wrap-distance-bottom:0;mso-position-horizontal:absolute;mso-position-horizontal-relative:text;mso-position-vertical:absolute;mso-position-vertical-relative:text" o:gfxdata="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" strokecolor="#4472c4 [3204]" strokeweight=".5pt">
                 <v:stroke endarrow="block" joinstyle="miter"/>
@@ -11766,7 +11778,7 @@
               </wp:anchor>
             </w:drawing>
           </mc:Choice>
-          <mc:Fallback>
+          <mc:Fallback xmlns:w16du="http://schemas.microsoft.com/office/word/2023/wordml/word16du" xmlns:oel="http://schemas.microsoft.com/office/2019/extlst">
             <w:pict>
               <v:shape w14:anchorId="3C23A48F" id="Straight Arrow Connector 77" o:spid="_x0000_s1026" type="#_x0000_t32" style="position:absolute;margin-left:219pt;margin-top:3.15pt;width:35.25pt;height:0;z-index:251740160;visibility:visible;mso-wrap-style:square;mso-wrap-distance-left:9pt;mso-wrap-distance-top:0;mso-wrap-distance-right:9pt;mso-wrap-distance-bottom:0;mso-position-horizontal:absolute;mso-position-horizontal-relative:text;mso-position-vertical:absolute;mso-position-vertical-relative:text" o:gfxdata="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" strokecolor="#4472c4 [3204]" strokeweight=".5pt">
                 <v:stroke endarrow="block" joinstyle="miter"/>
@@ -11855,7 +11867,7 @@
               </wp:anchor>
             </w:drawing>
           </mc:Choice>
-          <mc:Fallback>
+          <mc:Fallback xmlns:w16du="http://schemas.microsoft.com/office/word/2023/wordml/word16du" xmlns:oel="http://schemas.microsoft.com/office/2019/extlst">
             <w:pict>
               <v:shape w14:anchorId="07836C4B" id="Straight Arrow Connector 81" o:spid="_x0000_s1026" type="#_x0000_t32" style="position:absolute;margin-left:32.25pt;margin-top:63.1pt;width:187.5pt;height:3.6pt;flip:x;z-index:251744256;visibility:visible;mso-wrap-style:square;mso-width-percent:0;mso-height-percent:0;mso-wrap-distance-left:9pt;mso-wrap-distance-top:0;mso-wrap-distance-right:9pt;mso-wrap-distance-bottom:0;mso-position-horizontal:absolute;mso-position-horizontal-relative:text;mso-position-vertical:absolute;mso-position-vertical-relative:text;mso-width-percent:0;mso-height-percent:0;mso-width-relative:margin;mso-height-relative:margin" o:gfxdata="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" strokecolor="#4472c4 [3204]" strokeweight=".5pt">
                 <v:stroke endarrow="block" joinstyle="miter"/>
@@ -11945,7 +11957,7 @@
               </wp:anchor>
             </w:drawing>
           </mc:Choice>
-          <mc:Fallback>
+          <mc:Fallback xmlns:w16du="http://schemas.microsoft.com/office/word/2023/wordml/word16du" xmlns:oel="http://schemas.microsoft.com/office/2019/extlst">
             <w:pict>
               <v:shape w14:anchorId="356D41B2" id="Flowchart: Display 70" o:spid="_x0000_s1082" type="#_x0000_t134" style="position:absolute;margin-left:219.7pt;margin-top:44.95pt;width:159.75pt;height:39.75pt;z-index:251732992;visibility:visible;mso-wrap-style:square;mso-width-percent:0;mso-wrap-distance-left:9pt;mso-wrap-distance-top:0;mso-wrap-distance-right:9pt;mso-wrap-distance-bottom:0;mso-position-horizontal:absolute;mso-position-horizontal-relative:text;mso-position-vertical:absolute;mso-position-vertical-relative:text;mso-width-percent:0;mso-width-relative:margin;v-text-anchor:middle" o:gfxdata="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" fillcolor="#4472c4 [3204]" strokecolor="#09101d [484]" strokeweight="1pt">
                 <v:textbox>
@@ -12035,7 +12047,7 @@
               </wp:anchor>
             </w:drawing>
           </mc:Choice>
-          <mc:Fallback>
+          <mc:Fallback xmlns:w16du="http://schemas.microsoft.com/office/word/2023/wordml/word16du" xmlns:oel="http://schemas.microsoft.com/office/2019/extlst">
             <w:pict>
               <v:shape w14:anchorId="5F2A85AA" id="_x0000_s1083" type="#_x0000_t202" style="position:absolute;margin-left:30.75pt;margin-top:36.75pt;width:30.75pt;height:18.75pt;z-index:251746304;visibility:visible;mso-wrap-style:square;mso-width-percent:0;mso-wrap-distance-left:9pt;mso-wrap-distance-top:0;mso-wrap-distance-right:9pt;mso-wrap-distance-bottom:0;mso-position-horizontal:absolute;mso-position-horizontal-relative:text;mso-position-vertical:absolute;mso-position-vertical-relative:text;mso-width-percent:0;mso-width-relative:margin;v-text-anchor:top" o:gfxdata="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" fillcolor="white [3201]" strokeweight=".5pt">
                 <v:textbox>
@@ -12114,7 +12126,7 @@
               </wp:anchor>
             </w:drawing>
           </mc:Choice>
-          <mc:Fallback>
+          <mc:Fallback xmlns:w16du="http://schemas.microsoft.com/office/word/2023/wordml/word16du" xmlns:oel="http://schemas.microsoft.com/office/2019/extlst">
             <w:pict>
               <v:shape w14:anchorId="05CE7723" id="Straight Arrow Connector 80" o:spid="_x0000_s1026" type="#_x0000_t32" style="position:absolute;margin-left:24pt;margin-top:14.95pt;width:1.5pt;height:46.5pt;z-index:251743232;visibility:visible;mso-wrap-style:square;mso-wrap-distance-left:9pt;mso-wrap-distance-top:0;mso-wrap-distance-right:9pt;mso-wrap-distance-bottom:0;mso-position-horizontal:absolute;mso-position-horizontal-relative:text;mso-position-vertical:absolute;mso-position-vertical-relative:text" o:gfxdata="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" strokecolor="#4472c4 [3204]" strokeweight=".5pt">
                 <v:stroke endarrow="block" joinstyle="miter"/>
@@ -12192,7 +12204,7 @@
               </wp:anchor>
             </w:drawing>
           </mc:Choice>
-          <mc:Fallback>
+          <mc:Fallback xmlns:w16du="http://schemas.microsoft.com/office/word/2023/wordml/word16du" xmlns:oel="http://schemas.microsoft.com/office/2019/extlst">
             <w:pict>
               <v:shape w14:anchorId="46AF2B62" id="Flowchart: Off-page Connector 71" o:spid="_x0000_s1026" type="#_x0000_t177" style="position:absolute;margin-left:7.5pt;margin-top:59.95pt;width:23.25pt;height:36pt;z-index:251734016;visibility:visible;mso-wrap-style:square;mso-height-percent:0;mso-wrap-distance-left:9pt;mso-wrap-distance-top:0;mso-wrap-distance-right:9pt;mso-wrap-distance-bottom:0;mso-position-horizontal:absolute;mso-position-horizontal-relative:text;mso-position-vertical:absolute;mso-position-vertical-relative:text;mso-height-percent:0;mso-height-relative:margin;v-text-anchor:middle" o:gfxdata="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" fillcolor="#4472c4 [3204]" strokecolor="#09101d [484]" strokeweight="1pt"/>
             </w:pict>
@@ -12274,7 +12286,7 @@
               </wp:anchor>
             </w:drawing>
           </mc:Choice>
-          <mc:Fallback>
+          <mc:Fallback xmlns:w16du="http://schemas.microsoft.com/office/word/2023/wordml/word16du" xmlns:oel="http://schemas.microsoft.com/office/2019/extlst">
             <w:pict>
               <v:shape w14:anchorId="3DA8EF17" id="Straight Arrow Connector 91" o:spid="_x0000_s1026" type="#_x0000_t32" style="position:absolute;margin-left:28.5pt;margin-top:-.75pt;width:1.5pt;height:33pt;z-index:251756544;visibility:visible;mso-wrap-style:square;mso-wrap-distance-left:9pt;mso-wrap-distance-top:0;mso-wrap-distance-right:9pt;mso-wrap-distance-bottom:0;mso-position-horizontal:absolute;mso-position-horizontal-relative:text;mso-position-vertical:absolute;mso-position-vertical-relative:text" o:gfxdata="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" strokecolor="#4472c4 [3204]" strokeweight=".5pt">
                 <v:stroke endarrow="block" joinstyle="miter"/>
@@ -12391,7 +12403,7 @@
               </wp:anchor>
             </w:drawing>
           </mc:Choice>
-          <mc:Fallback>
+          <mc:Fallback xmlns:w16du="http://schemas.microsoft.com/office/word/2023/wordml/word16du" xmlns:oel="http://schemas.microsoft.com/office/2019/extlst">
             <w:pict>
               <v:shape w14:anchorId="683E791A" id="Flowchart: Direct Access Storage 84" o:spid="_x0000_s1084" type="#_x0000_t133" style="position:absolute;margin-left:144.75pt;margin-top:12pt;width:236.25pt;height:88.5pt;z-index:251749376;visibility:visible;mso-wrap-style:square;mso-width-percent:0;mso-height-percent:0;mso-wrap-distance-left:9pt;mso-wrap-distance-top:0;mso-wrap-distance-right:9pt;mso-wrap-distance-bottom:0;mso-position-horizontal:absolute;mso-position-horizontal-relative:text;mso-position-vertical:absolute;mso-position-vertical-relative:text;mso-width-percent:0;mso-height-percent:0;mso-width-relative:margin;mso-height-relative:margin;v-text-anchor:middle" o:gfxdata="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" fillcolor="#4472c4 [3204]" strokecolor="#09101d [484]" strokeweight="1pt">
                 <v:stroke joinstyle="miter"/>
@@ -12517,7 +12529,7 @@
               </wp:anchor>
             </w:drawing>
           </mc:Choice>
-          <mc:Fallback>
+          <mc:Fallback xmlns:w16du="http://schemas.microsoft.com/office/word/2023/wordml/word16du" xmlns:oel="http://schemas.microsoft.com/office/2019/extlst">
             <w:pict>
               <v:shape w14:anchorId="051CD483" id="Flowchart: Display 83" o:spid="_x0000_s1085" type="#_x0000_t134" style="position:absolute;margin-left:-47.25pt;margin-top:31.5pt;width:150.75pt;height:37.5pt;z-index:251748352;visibility:visible;mso-wrap-style:square;mso-width-percent:0;mso-wrap-distance-left:9pt;mso-wrap-distance-top:0;mso-wrap-distance-right:9pt;mso-wrap-distance-bottom:0;mso-position-horizontal:absolute;mso-position-horizontal-relative:text;mso-position-vertical:absolute;mso-position-vertical-relative:text;mso-width-percent:0;mso-width-relative:margin;v-text-anchor:middle" o:gfxdata="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" fillcolor="#4472c4 [3204]" strokecolor="#09101d [484]" strokeweight="1pt">
                 <v:textbox>
@@ -12603,7 +12615,7 @@
               </wp:anchor>
             </w:drawing>
           </mc:Choice>
-          <mc:Fallback>
+          <mc:Fallback xmlns:w16du="http://schemas.microsoft.com/office/word/2023/wordml/word16du" xmlns:oel="http://schemas.microsoft.com/office/2019/extlst">
             <w:pict>
               <v:shape w14:anchorId="16EAFB50" id="Flowchart: Connector 82" o:spid="_x0000_s1026" type="#_x0000_t120" style="position:absolute;margin-left:7.5pt;margin-top:-35.25pt;width:37.5pt;height:34.5pt;z-index:251747328;visibility:visible;mso-wrap-style:square;mso-wrap-distance-left:9pt;mso-wrap-distance-top:0;mso-wrap-distance-right:9pt;mso-wrap-distance-bottom:0;mso-position-horizontal:absolute;mso-position-horizontal-relative:text;mso-position-vertical:absolute;mso-position-vertical-relative:text;v-text-anchor:middle" o:gfxdata="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" fillcolor="#4472c4 [3204]" strokecolor="#09101d [484]" strokeweight="1pt">
                 <v:stroke joinstyle="miter"/>
@@ -12686,7 +12698,7 @@
               </wp:anchor>
             </w:drawing>
           </mc:Choice>
-          <mc:Fallback>
+          <mc:Fallback xmlns:w16du="http://schemas.microsoft.com/office/word/2023/wordml/word16du" xmlns:oel="http://schemas.microsoft.com/office/2019/extlst">
             <w:pict>
               <v:shape w14:anchorId="530CA043" id="Straight Arrow Connector 92" o:spid="_x0000_s1026" type="#_x0000_t32" style="position:absolute;margin-left:105pt;margin-top:20.8pt;width:41.25pt;height:.75pt;z-index:251757568;visibility:visible;mso-wrap-style:square;mso-wrap-distance-left:9pt;mso-wrap-distance-top:0;mso-wrap-distance-right:9pt;mso-wrap-distance-bottom:0;mso-position-horizontal:absolute;mso-position-horizontal-relative:text;mso-position-vertical:absolute;mso-position-vertical-relative:text" o:gfxdata="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" strokecolor="#4472c4 [3204]" strokeweight=".5pt">
                 <v:stroke endarrow="block" joinstyle="miter"/>
@@ -12781,7 +12793,7 @@
               </wp:anchor>
             </w:drawing>
           </mc:Choice>
-          <mc:Fallback>
+          <mc:Fallback xmlns:w16du="http://schemas.microsoft.com/office/word/2023/wordml/word16du" xmlns:oel="http://schemas.microsoft.com/office/2019/extlst">
             <w:pict>
               <v:shape w14:anchorId="6D4D60F9" id="Straight Arrow Connector 93" o:spid="_x0000_s1026" type="#_x0000_t32" style="position:absolute;margin-left:252pt;margin-top:15.15pt;width:.75pt;height:38.25pt;z-index:251758592;visibility:visible;mso-wrap-style:square;mso-wrap-distance-left:9pt;mso-wrap-distance-top:0;mso-wrap-distance-right:9pt;mso-wrap-distance-bottom:0;mso-position-horizontal:absolute;mso-position-horizontal-relative:text;mso-position-vertical:absolute;mso-position-vertical-relative:text" o:gfxdata="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" strokecolor="#4472c4 [3204]" strokeweight=".5pt">
                 <v:stroke endarrow="block" joinstyle="miter"/>
@@ -12880,7 +12892,7 @@
               </wp:anchor>
             </w:drawing>
           </mc:Choice>
-          <mc:Fallback>
+          <mc:Fallback xmlns:w16du="http://schemas.microsoft.com/office/word/2023/wordml/word16du" xmlns:oel="http://schemas.microsoft.com/office/2019/extlst">
             <w:pict>
               <v:rect w14:anchorId="290C79A3" id="Rectangle 85" o:spid="_x0000_s1086" style="position:absolute;margin-left:192pt;margin-top:25.45pt;width:155.25pt;height:38.25pt;z-index:251750400;visibility:visible;mso-wrap-style:square;mso-wrap-distance-left:9pt;mso-wrap-distance-top:0;mso-wrap-distance-right:9pt;mso-wrap-distance-bottom:0;mso-position-horizontal:absolute;mso-position-horizontal-relative:text;mso-position-vertical:absolute;mso-position-vertical-relative:text;v-text-anchor:middle" o:gfxdata="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" fillcolor="#4472c4 [3204]" strokecolor="#09101d [484]" strokeweight="1pt">
                 <v:textbox>
@@ -12974,7 +12986,7 @@
               </wp:anchor>
             </w:drawing>
           </mc:Choice>
-          <mc:Fallback>
+          <mc:Fallback xmlns:w16du="http://schemas.microsoft.com/office/word/2023/wordml/word16du" xmlns:oel="http://schemas.microsoft.com/office/2019/extlst">
             <w:pict>
               <v:shape w14:anchorId="5F6E3068" id="Straight Arrow Connector 94" o:spid="_x0000_s1026" type="#_x0000_t32" style="position:absolute;margin-left:116.25pt;margin-top:17pt;width:75.75pt;height:0;flip:x;z-index:251759616;visibility:visible;mso-wrap-style:square;mso-wrap-distance-left:9pt;mso-wrap-distance-top:0;mso-wrap-distance-right:9pt;mso-wrap-distance-bottom:0;mso-position-horizontal:absolute;mso-position-horizontal-relative:text;mso-position-vertical:absolute;mso-position-vertical-relative:text" o:gfxdata="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" strokecolor="#4472c4 [3204]" strokeweight=".5pt">
                 <v:stroke endarrow="block" joinstyle="miter"/>
@@ -13067,7 +13079,7 @@
               </wp:anchor>
             </w:drawing>
           </mc:Choice>
-          <mc:Fallback>
+          <mc:Fallback xmlns:w16du="http://schemas.microsoft.com/office/word/2023/wordml/word16du" xmlns:oel="http://schemas.microsoft.com/office/2019/extlst">
             <w:pict>
               <v:shape w14:anchorId="3D5EFD9A" id="Flowchart: Display 86" o:spid="_x0000_s1087" type="#_x0000_t134" style="position:absolute;margin-left:0;margin-top:.5pt;width:117pt;height:34.5pt;z-index:251751424;visibility:visible;mso-wrap-style:square;mso-width-percent:0;mso-height-percent:0;mso-wrap-distance-left:9pt;mso-wrap-distance-top:0;mso-wrap-distance-right:9pt;mso-wrap-distance-bottom:0;mso-position-horizontal:left;mso-position-horizontal-relative:margin;mso-position-vertical:absolute;mso-position-vertical-relative:text;mso-width-percent:0;mso-height-percent:0;mso-width-relative:margin;mso-height-relative:margin;v-text-anchor:middle" o:gfxdata="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" fillcolor="#4472c4 [3204]" strokecolor="#09101d [484]" strokeweight="1pt">
                 <v:textbox>
@@ -13162,7 +13174,7 @@
               </wp:anchor>
             </w:drawing>
           </mc:Choice>
-          <mc:Fallback>
+          <mc:Fallback xmlns:w16du="http://schemas.microsoft.com/office/word/2023/wordml/word16du" xmlns:oel="http://schemas.microsoft.com/office/2019/extlst">
             <w:pict>
               <v:shape w14:anchorId="5F4F376E" id="Straight Arrow Connector 95" o:spid="_x0000_s1026" type="#_x0000_t32" style="position:absolute;margin-left:47.25pt;margin-top:7.8pt;width:0;height:34.5pt;z-index:251760640;visibility:visible;mso-wrap-style:square;mso-wrap-distance-left:9pt;mso-wrap-distance-top:0;mso-wrap-distance-right:9pt;mso-wrap-distance-bottom:0;mso-position-horizontal:absolute;mso-position-horizontal-relative:text;mso-position-vertical:absolute;mso-position-vertical-relative:text" o:gfxdata="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" strokecolor="#4472c4 [3204]" strokeweight=".5pt">
                 <v:stroke endarrow="block" joinstyle="miter"/>
@@ -13257,7 +13269,7 @@
               </wp:anchor>
             </w:drawing>
           </mc:Choice>
-          <mc:Fallback>
+          <mc:Fallback xmlns:w16du="http://schemas.microsoft.com/office/word/2023/wordml/word16du" xmlns:oel="http://schemas.microsoft.com/office/2019/extlst">
             <w:pict>
               <v:shape w14:anchorId="1F7AE772" id="Text Box 100" o:spid="_x0000_s1088" type="#_x0000_t202" style="position:absolute;margin-left:134.25pt;margin-top:23.4pt;width:30.75pt;height:18.75pt;z-index:251766784;visibility:visible;mso-wrap-style:square;mso-width-percent:0;mso-height-percent:0;mso-wrap-distance-left:9pt;mso-wrap-distance-top:0;mso-wrap-distance-right:9pt;mso-wrap-distance-bottom:0;mso-position-horizontal:absolute;mso-position-horizontal-relative:text;mso-position-vertical:absolute;mso-position-vertical-relative:text;mso-width-percent:0;mso-height-percent:0;mso-width-relative:margin;mso-height-relative:page;v-text-anchor:top" o:gfxdata="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" fillcolor="white [3201]" strokeweight=".5pt">
                 <v:textbox>
@@ -13355,7 +13367,7 @@
               </wp:anchor>
             </w:drawing>
           </mc:Choice>
-          <mc:Fallback>
+          <mc:Fallback xmlns:w16du="http://schemas.microsoft.com/office/word/2023/wordml/word16du" xmlns:oel="http://schemas.microsoft.com/office/2019/extlst">
             <w:pict>
               <v:shape w14:anchorId="6525F372" id="Flowchart: Manual Input 88" o:spid="_x0000_s1089" type="#_x0000_t118" style="position:absolute;margin-left:193.5pt;margin-top:18.85pt;width:108.75pt;height:43.5pt;z-index:251753472;visibility:visible;mso-wrap-style:square;mso-width-percent:0;mso-wrap-distance-left:9pt;mso-wrap-distance-top:0;mso-wrap-distance-right:9pt;mso-wrap-distance-bottom:0;mso-position-horizontal:absolute;mso-position-horizontal-relative:text;mso-position-vertical:absolute;mso-position-vertical-relative:text;mso-width-percent:0;mso-width-relative:margin;v-text-anchor:middle" o:gfxdata="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" fillcolor="#4472c4 [3204]" strokecolor="#09101d [484]" strokeweight="1pt">
                 <v:textbox>
@@ -13459,7 +13471,7 @@
               </wp:anchor>
             </w:drawing>
           </mc:Choice>
-          <mc:Fallback>
+          <mc:Fallback xmlns:w16du="http://schemas.microsoft.com/office/word/2023/wordml/word16du" xmlns:oel="http://schemas.microsoft.com/office/2019/extlst">
             <w:pict>
               <v:shape w14:anchorId="5E6A1EB6" id="Flowchart: Decision 87" o:spid="_x0000_s1090" type="#_x0000_t110" style="position:absolute;margin-left:-32.25pt;margin-top:11.35pt;width:157.5pt;height:69.75pt;z-index:251752448;visibility:visible;mso-wrap-style:square;mso-width-percent:0;mso-height-percent:0;mso-wrap-distance-left:9pt;mso-wrap-distance-top:0;mso-wrap-distance-right:9pt;mso-wrap-distance-bottom:0;mso-position-horizontal:absolute;mso-position-horizontal-relative:margin;mso-position-vertical:absolute;mso-position-vertical-relative:text;mso-width-percent:0;mso-height-percent:0;mso-width-relative:margin;mso-height-relative:margin;v-text-anchor:middle" o:gfxdata="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" fillcolor="#4472c4 [3204]" strokecolor="#09101d [484]" strokeweight="1pt">
                 <v:textbox>
@@ -13560,7 +13572,7 @@
               </wp:anchor>
             </w:drawing>
           </mc:Choice>
-          <mc:Fallback>
+          <mc:Fallback xmlns:w16du="http://schemas.microsoft.com/office/word/2023/wordml/word16du" xmlns:oel="http://schemas.microsoft.com/office/2019/extlst">
             <w:pict>
               <v:shape w14:anchorId="7377BBA5" id="Straight Arrow Connector 96" o:spid="_x0000_s1026" type="#_x0000_t32" style="position:absolute;margin-left:126pt;margin-top:17.9pt;width:67.5pt;height:3.6pt;z-index:251761664;visibility:visible;mso-wrap-style:square;mso-width-percent:0;mso-height-percent:0;mso-wrap-distance-left:9pt;mso-wrap-distance-top:0;mso-wrap-distance-right:9pt;mso-wrap-distance-bottom:0;mso-position-horizontal:absolute;mso-position-horizontal-relative:text;mso-position-vertical:absolute;mso-position-vertical-relative:text;mso-width-percent:0;mso-height-percent:0;mso-width-relative:margin;mso-height-relative:margin" o:gfxdata="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" strokecolor="#4472c4 [3204]" strokeweight=".5pt">
                 <v:stroke endarrow="block" joinstyle="miter"/>
@@ -13649,7 +13661,7 @@
               </wp:anchor>
             </w:drawing>
           </mc:Choice>
-          <mc:Fallback>
+          <mc:Fallback xmlns:w16du="http://schemas.microsoft.com/office/word/2023/wordml/word16du" xmlns:oel="http://schemas.microsoft.com/office/2019/extlst">
             <w:pict>
               <v:shape w14:anchorId="1383A63A" id="Straight Arrow Connector 99" o:spid="_x0000_s1026" type="#_x0000_t32" style="position:absolute;margin-left:42.75pt;margin-top:24.45pt;width:4.3pt;height:78pt;z-index:251764736;visibility:visible;mso-wrap-style:square;mso-width-percent:0;mso-height-percent:0;mso-wrap-distance-left:9pt;mso-wrap-distance-top:0;mso-wrap-distance-right:9pt;mso-wrap-distance-bottom:0;mso-position-horizontal:absolute;mso-position-horizontal-relative:text;mso-position-vertical:absolute;mso-position-vertical-relative:text;mso-width-percent:0;mso-height-percent:0;mso-width-relative:margin;mso-height-relative:margin" o:gfxdata="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" strokecolor="#4472c4 [3204]" strokeweight=".5pt">
                 <v:stroke endarrow="block" joinstyle="miter"/>
@@ -13720,7 +13732,7 @@
               </wp:anchor>
             </w:drawing>
           </mc:Choice>
-          <mc:Fallback>
+          <mc:Fallback xmlns:w16du="http://schemas.microsoft.com/office/word/2023/wordml/word16du" xmlns:oel="http://schemas.microsoft.com/office/2019/extlst">
             <w:pict>
               <v:shape w14:anchorId="18C2EA09" id="Straight Arrow Connector 97" o:spid="_x0000_s1026" type="#_x0000_t32" style="position:absolute;margin-left:243pt;margin-top:5.7pt;width:0;height:27.75pt;z-index:251762688;visibility:visible;mso-wrap-style:square;mso-wrap-distance-left:9pt;mso-wrap-distance-top:0;mso-wrap-distance-right:9pt;mso-wrap-distance-bottom:0;mso-position-horizontal:absolute;mso-position-horizontal-relative:text;mso-position-vertical:absolute;mso-position-vertical-relative:text" o:gfxdata="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" strokecolor="#4472c4 [3204]" strokeweight=".5pt">
                 <v:stroke endarrow="block" joinstyle="miter"/>
@@ -13815,7 +13827,7 @@
               </wp:anchor>
             </w:drawing>
           </mc:Choice>
-          <mc:Fallback>
+          <mc:Fallback xmlns:w16du="http://schemas.microsoft.com/office/word/2023/wordml/word16du" xmlns:oel="http://schemas.microsoft.com/office/2019/extlst">
             <w:pict>
               <v:shape w14:anchorId="562D7E55" id="Text Box 101" o:spid="_x0000_s1091" type="#_x0000_t202" style="position:absolute;margin-left:12.75pt;margin-top:28.65pt;width:30.75pt;height:18.75pt;z-index:251768832;visibility:visible;mso-wrap-style:square;mso-width-percent:0;mso-height-percent:0;mso-wrap-distance-left:9pt;mso-wrap-distance-top:0;mso-wrap-distance-right:9pt;mso-wrap-distance-bottom:0;mso-position-horizontal:absolute;mso-position-horizontal-relative:text;mso-position-vertical:absolute;mso-position-vertical-relative:text;mso-width-percent:0;mso-height-percent:0;mso-width-relative:margin;mso-height-relative:page;v-text-anchor:top" o:gfxdata="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" fillcolor="white [3201]" strokeweight=".5pt">
                 <v:textbox>
@@ -13910,7 +13922,7 @@
               </wp:anchor>
             </w:drawing>
           </mc:Choice>
-          <mc:Fallback>
+          <mc:Fallback xmlns:w16du="http://schemas.microsoft.com/office/word/2023/wordml/word16du" xmlns:oel="http://schemas.microsoft.com/office/2019/extlst">
             <w:pict>
               <v:shape w14:anchorId="37A92859" id="Flowchart: Stored Data 89" o:spid="_x0000_s1092" type="#_x0000_t130" style="position:absolute;margin-left:195.75pt;margin-top:4.75pt;width:93pt;height:42pt;z-index:251754496;visibility:visible;mso-wrap-style:square;mso-wrap-distance-left:9pt;mso-wrap-distance-top:0;mso-wrap-distance-right:9pt;mso-wrap-distance-bottom:0;mso-position-horizontal:absolute;mso-position-horizontal-relative:text;mso-position-vertical:absolute;mso-position-vertical-relative:text;v-text-anchor:middle" o:gfxdata="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" fillcolor="#4472c4 [3204]" strokecolor="#09101d [484]" strokeweight="1pt">
                 <v:textbox>
@@ -14004,7 +14016,7 @@
               </wp:anchor>
             </w:drawing>
           </mc:Choice>
-          <mc:Fallback>
+          <mc:Fallback xmlns:w16du="http://schemas.microsoft.com/office/word/2023/wordml/word16du" xmlns:oel="http://schemas.microsoft.com/office/2019/extlst">
             <w:pict>
               <v:shape w14:anchorId="3483BC74" id="Straight Arrow Connector 98" o:spid="_x0000_s1026" type="#_x0000_t32" style="position:absolute;margin-left:248.25pt;margin-top:18.8pt;width:.75pt;height:28.5pt;z-index:251763712;visibility:visible;mso-wrap-style:square;mso-wrap-distance-left:9pt;mso-wrap-distance-top:0;mso-wrap-distance-right:9pt;mso-wrap-distance-bottom:0;mso-position-horizontal:absolute;mso-position-horizontal-relative:text;mso-position-vertical:absolute;mso-position-vertical-relative:text" o:gfxdata="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" strokecolor="#4472c4 [3204]" strokeweight=".5pt">
                 <v:stroke endarrow="block" joinstyle="miter"/>
@@ -14106,7 +14118,7 @@
               </wp:anchor>
             </w:drawing>
           </mc:Choice>
-          <mc:Fallback>
+          <mc:Fallback xmlns:w16du="http://schemas.microsoft.com/office/word/2023/wordml/word16du" xmlns:oel="http://schemas.microsoft.com/office/2019/extlst">
             <w:pict>
               <v:rect w14:anchorId="7C4FF6BF" id="Rectangle 102" o:spid="_x0000_s1093" style="position:absolute;margin-left:0;margin-top:17.85pt;width:121.5pt;height:42pt;z-index:251769856;visibility:visible;mso-wrap-style:square;mso-width-percent:0;mso-wrap-distance-left:9pt;mso-wrap-distance-top:0;mso-wrap-distance-right:9pt;mso-wrap-distance-bottom:0;mso-position-horizontal:left;mso-position-horizontal-relative:margin;mso-position-vertical:absolute;mso-position-vertical-relative:text;mso-width-percent:0;mso-width-relative:margin;v-text-anchor:middle" o:gfxdata="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" fillcolor="#4472c4 [3204]" strokecolor="#09101d [484]" strokeweight="1pt">
                 <v:textbox>
@@ -14211,7 +14223,7 @@
               </wp:anchor>
             </w:drawing>
           </mc:Choice>
-          <mc:Fallback>
+          <mc:Fallback xmlns:w16du="http://schemas.microsoft.com/office/word/2023/wordml/word16du" xmlns:oel="http://schemas.microsoft.com/office/2019/extlst">
             <w:pict>
               <v:shape w14:anchorId="6AC13086" id="Flowchart: Display 90" o:spid="_x0000_s1094" type="#_x0000_t134" style="position:absolute;margin-left:158.25pt;margin-top:18.6pt;width:192pt;height:36pt;z-index:251755520;visibility:visible;mso-wrap-style:square;mso-width-percent:0;mso-height-percent:0;mso-wrap-distance-left:9pt;mso-wrap-distance-top:0;mso-wrap-distance-right:9pt;mso-wrap-distance-bottom:0;mso-position-horizontal:absolute;mso-position-horizontal-relative:text;mso-position-vertical:absolute;mso-position-vertical-relative:text;mso-width-percent:0;mso-height-percent:0;mso-width-relative:margin;mso-height-relative:margin;v-text-anchor:middle" o:gfxdata="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" fillcolor="#4472c4 [3204]" strokecolor="#09101d [484]" strokeweight="1pt">
                 <v:textbox>
@@ -14317,7 +14329,7 @@
               </wp:anchor>
             </w:drawing>
           </mc:Choice>
-          <mc:Fallback>
+          <mc:Fallback xmlns:w16du="http://schemas.microsoft.com/office/word/2023/wordml/word16du" xmlns:oel="http://schemas.microsoft.com/office/2019/extlst">
             <w:pict>
               <v:shape w14:anchorId="6BE5BF6E" id="Straight Arrow Connector 109" o:spid="_x0000_s1026" type="#_x0000_t32" style="position:absolute;margin-left:42.75pt;margin-top:3.2pt;width:1.5pt;height:30.75pt;z-index:251780096;visibility:visible;mso-wrap-style:square;mso-wrap-distance-left:9pt;mso-wrap-distance-top:0;mso-wrap-distance-right:9pt;mso-wrap-distance-bottom:0;mso-position-horizontal:absolute;mso-position-horizontal-relative:text;mso-position-vertical:absolute;mso-position-vertical-relative:text" o:gfxdata="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" strokecolor="#4472c4 [3204]" strokeweight=".5pt">
                 <v:stroke endarrow="block" joinstyle="miter"/>
@@ -14410,7 +14422,7 @@
               </wp:anchor>
             </w:drawing>
           </mc:Choice>
-          <mc:Fallback>
+          <mc:Fallback xmlns:w16du="http://schemas.microsoft.com/office/word/2023/wordml/word16du" xmlns:oel="http://schemas.microsoft.com/office/2019/extlst">
             <w:pict>
               <v:shape w14:anchorId="1875F344" id="Flowchart: Decision 103" o:spid="_x0000_s1095" type="#_x0000_t110" style="position:absolute;margin-left:-58.5pt;margin-top:33.95pt;width:201pt;height:70.5pt;z-index:251770880;visibility:visible;mso-wrap-style:square;mso-width-percent:0;mso-height-percent:0;mso-wrap-distance-left:9pt;mso-wrap-distance-top:0;mso-wrap-distance-right:9pt;mso-wrap-distance-bottom:0;mso-position-horizontal:absolute;mso-position-horizontal-relative:text;mso-position-vertical:absolute;mso-position-vertical-relative:text;mso-width-percent:0;mso-height-percent:0;mso-width-relative:margin;mso-height-relative:margin;v-text-anchor:middle" o:gfxdata="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" fillcolor="#4472c4 [3204]" strokecolor="#09101d [484]" strokeweight="1pt">
                 <v:textbox>
@@ -14516,7 +14528,7 @@
               </wp:anchor>
             </w:drawing>
           </mc:Choice>
-          <mc:Fallback>
+          <mc:Fallback xmlns:w16du="http://schemas.microsoft.com/office/word/2023/wordml/word16du" xmlns:oel="http://schemas.microsoft.com/office/2019/extlst">
             <w:pict>
               <v:shape w14:anchorId="59513EF4" id="_x0000_s1096" type="#_x0000_t202" style="position:absolute;margin-left:152.25pt;margin-top:20.3pt;width:30.75pt;height:18.75pt;z-index:251798528;visibility:visible;mso-wrap-style:square;mso-width-percent:0;mso-height-percent:0;mso-wrap-distance-left:9pt;mso-wrap-distance-top:0;mso-wrap-distance-right:9pt;mso-wrap-distance-bottom:0;mso-position-horizontal:absolute;mso-position-horizontal-relative:text;mso-position-vertical:absolute;mso-position-vertical-relative:text;mso-width-percent:0;mso-height-percent:0;mso-width-relative:margin;mso-height-relative:page;v-text-anchor:top" o:gfxdata="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" fillcolor="white [3201]" strokeweight=".5pt">
                 <v:textbox>
@@ -14625,7 +14637,7 @@
               </wp:anchor>
             </w:drawing>
           </mc:Choice>
-          <mc:Fallback>
+          <mc:Fallback xmlns:w16du="http://schemas.microsoft.com/office/word/2023/wordml/word16du" xmlns:oel="http://schemas.microsoft.com/office/2019/extlst">
             <w:pict>
               <v:rect w14:anchorId="02F1EA65" id="Rectangle 105" o:spid="_x0000_s1097" style="position:absolute;margin-left:201.75pt;margin-top:18pt;width:166.5pt;height:45.75pt;z-index:251771904;visibility:visible;mso-wrap-style:square;mso-width-percent:0;mso-height-percent:0;mso-wrap-distance-left:9pt;mso-wrap-distance-top:0;mso-wrap-distance-right:9pt;mso-wrap-distance-bottom:0;mso-position-horizontal:absolute;mso-position-horizontal-relative:text;mso-position-vertical:absolute;mso-position-vertical-relative:text;mso-width-percent:0;mso-height-percent:0;mso-width-relative:margin;mso-height-relative:margin;v-text-anchor:middle" o:gfxdata="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" fillcolor="#4472c4 [3204]" strokecolor="#09101d [484]" strokeweight="1pt">
                 <v:textbox>
@@ -14727,7 +14739,7 @@
               </wp:anchor>
             </w:drawing>
           </mc:Choice>
-          <mc:Fallback>
+          <mc:Fallback xmlns:w16du="http://schemas.microsoft.com/office/word/2023/wordml/word16du" xmlns:oel="http://schemas.microsoft.com/office/2019/extlst">
             <w:pict>
               <v:shape w14:anchorId="31DC9BAE" id="Straight Arrow Connector 110" o:spid="_x0000_s1026" type="#_x0000_t32" style="position:absolute;margin-left:2in;margin-top:10.35pt;width:57.75pt;height:.75pt;flip:y;z-index:251781120;visibility:visible;mso-wrap-style:square;mso-wrap-distance-left:9pt;mso-wrap-distance-top:0;mso-wrap-distance-right:9pt;mso-wrap-distance-bottom:0;mso-position-horizontal:absolute;mso-position-horizontal-relative:text;mso-position-vertical:absolute;mso-position-vertical-relative:text" o:gfxdata="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" strokecolor="#4472c4 [3204]" strokeweight=".5pt">
                 <v:stroke endarrow="block" joinstyle="miter"/>
@@ -14822,7 +14834,7 @@
               </wp:anchor>
             </w:drawing>
           </mc:Choice>
-          <mc:Fallback>
+          <mc:Fallback xmlns:w16du="http://schemas.microsoft.com/office/word/2023/wordml/word16du" xmlns:oel="http://schemas.microsoft.com/office/2019/extlst">
             <w:pict>
               <v:shape w14:anchorId="7A943297" id="_x0000_s1098" type="#_x0000_t202" style="position:absolute;margin-left:7.5pt;margin-top:26.65pt;width:30.75pt;height:18.75pt;z-index:251800576;visibility:visible;mso-wrap-style:square;mso-width-percent:0;mso-height-percent:0;mso-wrap-distance-left:9pt;mso-wrap-distance-top:0;mso-wrap-distance-right:9pt;mso-wrap-distance-bottom:0;mso-position-horizontal:absolute;mso-position-horizontal-relative:text;mso-position-vertical:absolute;mso-position-vertical-relative:text;mso-width-percent:0;mso-height-percent:0;mso-width-relative:margin;mso-height-relative:page;v-text-anchor:top" o:gfxdata="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" fillcolor="white [3201]" strokeweight=".5pt">
                 <v:textbox>
@@ -14901,7 +14913,7 @@
               </wp:anchor>
             </w:drawing>
           </mc:Choice>
-          <mc:Fallback>
+          <mc:Fallback xmlns:w16du="http://schemas.microsoft.com/office/word/2023/wordml/word16du" xmlns:oel="http://schemas.microsoft.com/office/2019/extlst">
             <w:pict>
               <v:shape w14:anchorId="68A97013" id="Straight Arrow Connector 111" o:spid="_x0000_s1026" type="#_x0000_t32" style="position:absolute;margin-left:42.75pt;margin-top:19.9pt;width:1.5pt;height:33.75pt;z-index:251782144;visibility:visible;mso-wrap-style:square;mso-wrap-distance-left:9pt;mso-wrap-distance-top:0;mso-wrap-distance-right:9pt;mso-wrap-distance-bottom:0;mso-position-horizontal:absolute;mso-position-horizontal-relative:text;mso-position-vertical:absolute;mso-position-vertical-relative:text" o:gfxdata="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" strokecolor="#4472c4 [3204]" strokeweight=".5pt">
                 <v:stroke endarrow="block" joinstyle="miter"/>
@@ -15009,7 +15021,7 @@
               </wp:anchor>
             </w:drawing>
           </mc:Choice>
-          <mc:Fallback>
+          <mc:Fallback xmlns:w16du="http://schemas.microsoft.com/office/word/2023/wordml/word16du" xmlns:oel="http://schemas.microsoft.com/office/2019/extlst">
             <w:pict>
               <v:shape w14:anchorId="7F1757CD" id="_x0000_s1099" type="#_x0000_t110" style="position:absolute;margin-left:-51pt;margin-top:25.7pt;width:183pt;height:70.5pt;z-index:251773952;visibility:visible;mso-wrap-style:square;mso-width-percent:0;mso-height-percent:0;mso-wrap-distance-left:9pt;mso-wrap-distance-top:0;mso-wrap-distance-right:9pt;mso-wrap-distance-bottom:0;mso-position-horizontal:absolute;mso-position-horizontal-relative:text;mso-position-vertical:absolute;mso-position-vertical-relative:text;mso-width-percent:0;mso-height-percent:0;mso-width-relative:margin;mso-height-relative:margin;v-text-anchor:middle" o:gfxdata="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" fillcolor="#4472c4 [3204]" strokecolor="#09101d [484]" strokeweight="1pt">
                 <v:textbox>
@@ -15118,7 +15130,7 @@
               </wp:anchor>
             </w:drawing>
           </mc:Choice>
-          <mc:Fallback>
+          <mc:Fallback xmlns:w16du="http://schemas.microsoft.com/office/word/2023/wordml/word16du" xmlns:oel="http://schemas.microsoft.com/office/2019/extlst">
             <w:pict>
               <v:shape w14:anchorId="2876D7CB" id="_x0000_s1100" type="#_x0000_t202" style="position:absolute;margin-left:147.75pt;margin-top:3.75pt;width:33.75pt;height:18.75pt;z-index:251808768;visibility:visible;mso-wrap-style:square;mso-width-percent:0;mso-height-percent:0;mso-wrap-distance-left:9pt;mso-wrap-distance-top:0;mso-wrap-distance-right:9pt;mso-wrap-distance-bottom:0;mso-position-horizontal:absolute;mso-position-horizontal-relative:text;mso-position-vertical:absolute;mso-position-vertical-relative:text;mso-width-percent:0;mso-height-percent:0;mso-width-relative:margin;mso-height-relative:page;v-text-anchor:top" o:gfxdata="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" fillcolor="white [3201]" strokeweight=".5pt">
                 <v:textbox>
@@ -15227,7 +15239,7 @@
               </wp:anchor>
             </w:drawing>
           </mc:Choice>
-          <mc:Fallback>
+          <mc:Fallback xmlns:w16du="http://schemas.microsoft.com/office/word/2023/wordml/word16du" xmlns:oel="http://schemas.microsoft.com/office/2019/extlst">
             <w:pict>
               <v:rect w14:anchorId="7A0E62A8" id="_x0000_s1101" style="position:absolute;margin-left:198pt;margin-top:1.5pt;width:180pt;height:62.25pt;z-index:251776000;visibility:visible;mso-wrap-style:square;mso-width-percent:0;mso-height-percent:0;mso-wrap-distance-left:9pt;mso-wrap-distance-top:0;mso-wrap-distance-right:9pt;mso-wrap-distance-bottom:0;mso-position-horizontal:absolute;mso-position-horizontal-relative:text;mso-position-vertical:absolute;mso-position-vertical-relative:text;mso-width-percent:0;mso-height-percent:0;mso-width-relative:margin;mso-height-relative:margin;v-text-anchor:middle" o:gfxdata="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" fillcolor="#4472c4 [3204]" strokecolor="#09101d [484]" strokeweight="1pt">
                 <v:textbox>
@@ -15329,7 +15341,7 @@
               </wp:anchor>
             </w:drawing>
           </mc:Choice>
-          <mc:Fallback>
+          <mc:Fallback xmlns:w16du="http://schemas.microsoft.com/office/word/2023/wordml/word16du" xmlns:oel="http://schemas.microsoft.com/office/2019/extlst">
             <w:pict>
               <v:shape w14:anchorId="3F443B4C" id="Straight Arrow Connector 112" o:spid="_x0000_s1026" type="#_x0000_t32" style="position:absolute;margin-left:133.5pt;margin-top:4.3pt;width:62.25pt;height:0;z-index:251783168;visibility:visible;mso-wrap-style:square;mso-wrap-distance-left:9pt;mso-wrap-distance-top:0;mso-wrap-distance-right:9pt;mso-wrap-distance-bottom:0;mso-position-horizontal:absolute;mso-position-horizontal-relative:text;mso-position-vertical:absolute;mso-position-vertical-relative:text" o:gfxdata="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" strokecolor="#4472c4 [3204]" strokeweight=".5pt">
                 <v:stroke endarrow="block" joinstyle="miter"/>
@@ -15424,7 +15436,7 @@
               </wp:anchor>
             </w:drawing>
           </mc:Choice>
-          <mc:Fallback>
+          <mc:Fallback xmlns:w16du="http://schemas.microsoft.com/office/word/2023/wordml/word16du" xmlns:oel="http://schemas.microsoft.com/office/2019/extlst">
             <w:pict>
               <v:shape w14:anchorId="6BDF8612" id="_x0000_s1102" type="#_x0000_t202" style="position:absolute;margin-left:0;margin-top:19.85pt;width:30.75pt;height:18.75pt;z-index:251802624;visibility:visible;mso-wrap-style:square;mso-width-percent:0;mso-height-percent:0;mso-wrap-distance-left:9pt;mso-wrap-distance-top:0;mso-wrap-distance-right:9pt;mso-wrap-distance-bottom:0;mso-position-horizontal:left;mso-position-horizontal-relative:margin;mso-position-vertical:absolute;mso-position-vertical-relative:text;mso-width-percent:0;mso-height-percent:0;mso-width-relative:margin;mso-height-relative:page;v-text-anchor:top" o:gfxdata="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" fillcolor="white [3201]" strokeweight=".5pt">
                 <v:textbox>
@@ -15504,7 +15516,7 @@
               </wp:anchor>
             </w:drawing>
           </mc:Choice>
-          <mc:Fallback>
+          <mc:Fallback xmlns:w16du="http://schemas.microsoft.com/office/word/2023/wordml/word16du" xmlns:oel="http://schemas.microsoft.com/office/2019/extlst">
             <w:pict>
               <v:shape w14:anchorId="01B6D4B8" id="Straight Arrow Connector 113" o:spid="_x0000_s1026" type="#_x0000_t32" style="position:absolute;margin-left:39.75pt;margin-top:8.6pt;width:0;height:32.25pt;z-index:251784192;visibility:visible;mso-wrap-style:square;mso-wrap-distance-left:9pt;mso-wrap-distance-top:0;mso-wrap-distance-right:9pt;mso-wrap-distance-bottom:0;mso-position-horizontal:absolute;mso-position-horizontal-relative:text;mso-position-vertical:absolute;mso-position-vertical-relative:text" o:gfxdata="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" strokecolor="#4472c4 [3204]" strokeweight=".5pt">
                 <v:stroke endarrow="block" joinstyle="miter"/>
@@ -15594,7 +15606,7 @@
               </wp:anchor>
             </w:drawing>
           </mc:Choice>
-          <mc:Fallback>
+          <mc:Fallback xmlns:w16du="http://schemas.microsoft.com/office/word/2023/wordml/word16du" xmlns:oel="http://schemas.microsoft.com/office/2019/extlst">
             <w:pict>
               <v:shape w14:anchorId="7A5F8106" id="_x0000_s1103" type="#_x0000_t110" style="position:absolute;margin-left:0;margin-top:38.6pt;width:222.75pt;height:73.5pt;z-index:251778048;visibility:visible;mso-wrap-style:square;mso-width-percent:0;mso-height-percent:0;mso-wrap-distance-left:9pt;mso-wrap-distance-top:0;mso-wrap-distance-right:9pt;mso-wrap-distance-bottom:0;mso-position-horizontal:left;mso-position-horizontal-relative:page;mso-position-vertical:absolute;mso-position-vertical-relative:text;mso-width-percent:0;mso-height-percent:0;mso-width-relative:margin;mso-height-relative:margin;v-text-anchor:middle" o:gfxdata="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" fillcolor="#4472c4 [3204]" strokecolor="#09101d [484]" strokeweight="1pt">
                 <v:textbox>
@@ -15716,7 +15728,7 @@
               </wp:anchor>
             </w:drawing>
           </mc:Choice>
-          <mc:Fallback>
+          <mc:Fallback xmlns:w16du="http://schemas.microsoft.com/office/word/2023/wordml/word16du" xmlns:oel="http://schemas.microsoft.com/office/2019/extlst">
             <w:pict>
               <v:rect w14:anchorId="67E06FD1" id="Rectangle 108" o:spid="_x0000_s1104" style="position:absolute;margin-left:209.25pt;margin-top:15.15pt;width:156pt;height:60.75pt;z-index:251779072;visibility:visible;mso-wrap-style:square;mso-width-percent:0;mso-height-percent:0;mso-wrap-distance-left:9pt;mso-wrap-distance-top:0;mso-wrap-distance-right:9pt;mso-wrap-distance-bottom:0;mso-position-horizontal:absolute;mso-position-horizontal-relative:text;mso-position-vertical:absolute;mso-position-vertical-relative:text;mso-width-percent:0;mso-height-percent:0;mso-width-relative:margin;mso-height-relative:margin;v-text-anchor:middle" o:gfxdata="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" fillcolor="#4472c4 [3204]" strokecolor="#09101d [484]" strokeweight="1pt">
                 <v:textbox>
@@ -15830,7 +15842,7 @@
               </wp:anchor>
             </w:drawing>
           </mc:Choice>
-          <mc:Fallback>
+          <mc:Fallback xmlns:w16du="http://schemas.microsoft.com/office/word/2023/wordml/word16du" xmlns:oel="http://schemas.microsoft.com/office/2019/extlst">
             <w:pict>
               <v:shape w14:anchorId="0D44EB30" id="_x0000_s1105" type="#_x0000_t202" style="position:absolute;margin-left:156.75pt;margin-top:.7pt;width:33.75pt;height:18.75pt;z-index:251806720;visibility:visible;mso-wrap-style:square;mso-width-percent:0;mso-height-percent:0;mso-wrap-distance-left:9pt;mso-wrap-distance-top:0;mso-wrap-distance-right:9pt;mso-wrap-distance-bottom:0;mso-position-horizontal:absolute;mso-position-horizontal-relative:text;mso-position-vertical:absolute;mso-position-vertical-relative:text;mso-width-percent:0;mso-height-percent:0;mso-width-relative:margin;mso-height-relative:page;v-text-anchor:top" o:gfxdata="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" fillcolor="white [3201]" strokeweight=".5pt">
                 <v:textbox>
@@ -15921,7 +15933,7 @@
               </wp:anchor>
             </w:drawing>
           </mc:Choice>
-          <mc:Fallback>
+          <mc:Fallback xmlns:w16du="http://schemas.microsoft.com/office/word/2023/wordml/word16du" xmlns:oel="http://schemas.microsoft.com/office/2019/extlst">
             <w:pict>
               <v:shape w14:anchorId="50B96AE1" id="_x0000_s1106" type="#_x0000_t202" style="position:absolute;margin-left:-5.25pt;margin-top:56.2pt;width:30.75pt;height:18.75pt;z-index:251804672;visibility:visible;mso-wrap-style:square;mso-width-percent:0;mso-height-percent:0;mso-wrap-distance-left:9pt;mso-wrap-distance-top:0;mso-wrap-distance-right:9pt;mso-wrap-distance-bottom:0;mso-position-horizontal:absolute;mso-position-horizontal-relative:text;mso-position-vertical:absolute;mso-position-vertical-relative:text;mso-width-percent:0;mso-height-percent:0;mso-width-relative:margin;mso-height-relative:page;v-text-anchor:top" o:gfxdata="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" fillcolor="white [3201]" strokeweight=".5pt">
                 <v:textbox>
@@ -16000,7 +16012,7 @@
               </wp:anchor>
             </w:drawing>
           </mc:Choice>
-          <mc:Fallback>
+          <mc:Fallback xmlns:w16du="http://schemas.microsoft.com/office/word/2023/wordml/word16du" xmlns:oel="http://schemas.microsoft.com/office/2019/extlst">
             <w:pict>
               <v:shape w14:anchorId="06646ED7" id="Straight Arrow Connector 117" o:spid="_x0000_s1026" type="#_x0000_t32" style="position:absolute;margin-left:42pt;margin-top:56.95pt;width:.75pt;height:24.75pt;z-index:251787264;visibility:visible;mso-wrap-style:square;mso-wrap-distance-left:9pt;mso-wrap-distance-top:0;mso-wrap-distance-right:9pt;mso-wrap-distance-bottom:0;mso-position-horizontal:absolute;mso-position-horizontal-relative:text;mso-position-vertical:absolute;mso-position-vertical-relative:text" o:gfxdata="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" strokecolor="#4472c4 [3204]" strokeweight=".5pt">
                 <v:stroke endarrow="block" joinstyle="miter"/>
@@ -16081,7 +16093,7 @@
               </wp:anchor>
             </w:drawing>
           </mc:Choice>
-          <mc:Fallback>
+          <mc:Fallback xmlns:w16du="http://schemas.microsoft.com/office/word/2023/wordml/word16du" xmlns:oel="http://schemas.microsoft.com/office/2019/extlst">
             <w:pict>
               <v:shape w14:anchorId="6057EBB9" id="Flowchart: Off-page Connector 115" o:spid="_x0000_s1026" type="#_x0000_t177" style="position:absolute;margin-left:22.5pt;margin-top:81.7pt;width:25.5pt;height:22.5pt;z-index:251786240;visibility:visible;mso-wrap-style:square;mso-width-percent:0;mso-height-percent:0;mso-wrap-distance-left:9pt;mso-wrap-distance-top:0;mso-wrap-distance-right:9pt;mso-wrap-distance-bottom:0;mso-position-horizontal:absolute;mso-position-horizontal-relative:text;mso-position-vertical:absolute;mso-position-vertical-relative:text;mso-width-percent:0;mso-height-percent:0;mso-width-relative:margin;mso-height-relative:margin;v-text-anchor:middle" o:gfxdata="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" fillcolor="#4472c4 [3204]" strokecolor="#09101d [484]" strokeweight="1pt"/>
             </w:pict>
@@ -16150,7 +16162,7 @@
               </wp:anchor>
             </w:drawing>
           </mc:Choice>
-          <mc:Fallback>
+          <mc:Fallback xmlns:w16du="http://schemas.microsoft.com/office/word/2023/wordml/word16du" xmlns:oel="http://schemas.microsoft.com/office/2019/extlst">
             <w:pict>
               <v:shape w14:anchorId="01A4CD7D" id="Straight Arrow Connector 114" o:spid="_x0000_s1026" type="#_x0000_t32" style="position:absolute;margin-left:155.25pt;margin-top:17.2pt;width:54pt;height:1.5pt;flip:y;z-index:251785216;visibility:visible;mso-wrap-style:square;mso-wrap-distance-left:9pt;mso-wrap-distance-top:0;mso-wrap-distance-right:9pt;mso-wrap-distance-bottom:0;mso-position-horizontal:absolute;mso-position-horizontal-relative:text;mso-position-vertical:absolute;mso-position-vertical-relative:text" o:gfxdata="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" strokecolor="#4472c4 [3204]" strokeweight=".5pt">
                 <v:stroke endarrow="block" joinstyle="miter"/>
@@ -16234,7 +16246,7 @@
               </wp:anchor>
             </w:drawing>
           </mc:Choice>
-          <mc:Fallback>
+          <mc:Fallback xmlns:w16du="http://schemas.microsoft.com/office/word/2023/wordml/word16du" xmlns:oel="http://schemas.microsoft.com/office/2019/extlst">
             <w:pict>
               <v:shape w14:anchorId="4A25A588" id="Straight Arrow Connector 124" o:spid="_x0000_s1026" type="#_x0000_t32" style="position:absolute;margin-left:48pt;margin-top:2.25pt;width:.75pt;height:36pt;z-index:251793408;visibility:visible;mso-wrap-style:square;mso-wrap-distance-left:9pt;mso-wrap-distance-top:0;mso-wrap-distance-right:9pt;mso-wrap-distance-bottom:0;mso-position-horizontal:absolute;mso-position-horizontal-relative:text;mso-position-vertical:absolute;mso-position-vertical-relative:text" o:gfxdata="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" strokecolor="#4472c4 [3204]" strokeweight=".5pt">
                 <v:stroke endarrow="block" joinstyle="miter"/>
@@ -16309,7 +16321,7 @@
               </wp:anchor>
             </w:drawing>
           </mc:Choice>
-          <mc:Fallback>
+          <mc:Fallback xmlns:w16du="http://schemas.microsoft.com/office/word/2023/wordml/word16du" xmlns:oel="http://schemas.microsoft.com/office/2019/extlst">
             <w:pict>
               <v:shape w14:anchorId="297B8524" id="Flowchart: Connector 119" o:spid="_x0000_s1026" type="#_x0000_t120" style="position:absolute;margin-left:28.5pt;margin-top:-37.5pt;width:39pt;height:39pt;z-index:251788288;visibility:visible;mso-wrap-style:square;mso-wrap-distance-left:9pt;mso-wrap-distance-top:0;mso-wrap-distance-right:9pt;mso-wrap-distance-bottom:0;mso-position-horizontal:absolute;mso-position-horizontal-relative:text;mso-position-vertical:absolute;mso-position-vertical-relative:text;v-text-anchor:middle" o:gfxdata="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" fillcolor="#4472c4 [3204]" strokecolor="#09101d [484]" strokeweight="1pt">
                 <v:stroke joinstyle="miter"/>
@@ -16408,7 +16420,7 @@
               </wp:anchor>
             </w:drawing>
           </mc:Choice>
-          <mc:Fallback>
+          <mc:Fallback xmlns:w16du="http://schemas.microsoft.com/office/word/2023/wordml/word16du" xmlns:oel="http://schemas.microsoft.com/office/2019/extlst">
             <w:pict>
               <v:shape w14:anchorId="7DB79AE7" id="Flowchart: Display 120" o:spid="_x0000_s1107" type="#_x0000_t134" style="position:absolute;margin-left:-9pt;margin-top:10.3pt;width:111.75pt;height:49.5pt;z-index:251789312;visibility:visible;mso-wrap-style:square;mso-wrap-distance-left:9pt;mso-wrap-distance-top:0;mso-wrap-distance-right:9pt;mso-wrap-distance-bottom:0;mso-position-horizontal:absolute;mso-position-horizontal-relative:text;mso-position-vertical:absolute;mso-position-vertical-relative:text;v-text-anchor:middle" o:gfxdata="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" fillcolor="#4472c4 [3204]" strokecolor="#09101d [484]" strokeweight="1pt">
                 <v:textbox>
@@ -16512,7 +16524,7 @@
               </wp:anchor>
             </w:drawing>
           </mc:Choice>
-          <mc:Fallback>
+          <mc:Fallback xmlns:w16du="http://schemas.microsoft.com/office/word/2023/wordml/word16du" xmlns:oel="http://schemas.microsoft.com/office/2019/extlst">
             <w:pict>
               <v:shape w14:anchorId="1B702190" id="Flowchart: Direct Access Storage 121" o:spid="_x0000_s1108" type="#_x0000_t133" style="position:absolute;margin-left:186pt;margin-top:4.3pt;width:207.75pt;height:61.5pt;z-index:251790336;visibility:visible;mso-wrap-style:square;mso-width-percent:0;mso-height-percent:0;mso-wrap-distance-left:9pt;mso-wrap-distance-top:0;mso-wrap-distance-right:9pt;mso-wrap-distance-bottom:0;mso-position-horizontal:absolute;mso-position-horizontal-relative:text;mso-position-vertical:absolute;mso-position-vertical-relative:text;mso-width-percent:0;mso-height-percent:0;mso-width-relative:margin;mso-height-relative:margin;v-text-anchor:middle" o:gfxdata="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" fillcolor="#4472c4 [3204]" strokecolor="#09101d [484]" strokeweight="1pt">
                 <v:stroke joinstyle="miter"/>
@@ -16607,7 +16619,7 @@
               </wp:anchor>
             </w:drawing>
           </mc:Choice>
-          <mc:Fallback>
+          <mc:Fallback xmlns:w16du="http://schemas.microsoft.com/office/word/2023/wordml/word16du" xmlns:oel="http://schemas.microsoft.com/office/2019/extlst">
             <w:pict>
               <v:shape w14:anchorId="3D1F5CC7" id="Straight Arrow Connector 125" o:spid="_x0000_s1026" type="#_x0000_t32" style="position:absolute;margin-left:103.5pt;margin-top:7.85pt;width:83.25pt;height:0;z-index:251794432;visibility:visible;mso-wrap-style:square;mso-wrap-distance-left:9pt;mso-wrap-distance-top:0;mso-wrap-distance-right:9pt;mso-wrap-distance-bottom:0;mso-position-horizontal:absolute;mso-position-horizontal-relative:text;mso-position-vertical:absolute;mso-position-vertical-relative:text" o:gfxdata="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" strokecolor="#4472c4 [3204]" strokeweight=".5pt">
                 <v:stroke endarrow="block" joinstyle="miter"/>
@@ -16690,7 +16702,7 @@
               </wp:anchor>
             </w:drawing>
           </mc:Choice>
-          <mc:Fallback>
+          <mc:Fallback xmlns:w16du="http://schemas.microsoft.com/office/word/2023/wordml/word16du" xmlns:oel="http://schemas.microsoft.com/office/2019/extlst">
             <w:pict>
               <v:shape w14:anchorId="4FD71FFD" id="Straight Arrow Connector 126" o:spid="_x0000_s1026" type="#_x0000_t32" style="position:absolute;margin-left:278.25pt;margin-top:9.15pt;width:1.5pt;height:64.5pt;z-index:251795456;visibility:visible;mso-wrap-style:square;mso-wrap-distance-left:9pt;mso-wrap-distance-top:0;mso-wrap-distance-right:9pt;mso-wrap-distance-bottom:0;mso-position-horizontal:absolute;mso-position-horizontal-relative:text;mso-position-vertical:absolute;mso-position-vertical-relative:text" o:gfxdata="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" strokecolor="#4472c4 [3204]" strokeweight=".5pt">
                 <v:stroke endarrow="block" joinstyle="miter"/>
@@ -16842,7 +16854,7 @@
               </wp:anchor>
             </w:drawing>
           </mc:Choice>
-          <mc:Fallback>
+          <mc:Fallback xmlns:w16du="http://schemas.microsoft.com/office/word/2023/wordml/word16du" xmlns:oel="http://schemas.microsoft.com/office/2019/extlst">
             <w:pict>
               <v:rect w14:anchorId="603840BE" id="Rectangle 122" o:spid="_x0000_s1109" style="position:absolute;margin-left:161.25pt;margin-top:16.25pt;width:228.75pt;height:128.25pt;z-index:251791360;visibility:visible;mso-wrap-style:square;mso-width-percent:0;mso-height-percent:0;mso-wrap-distance-left:9pt;mso-wrap-distance-top:0;mso-wrap-distance-right:9pt;mso-wrap-distance-bottom:0;mso-position-horizontal:absolute;mso-position-horizontal-relative:text;mso-position-vertical:absolute;mso-position-vertical-relative:text;mso-width-percent:0;mso-height-percent:0;mso-width-relative:margin;mso-height-relative:margin;v-text-anchor:middle" o:gfxdata="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" fillcolor="#4472c4 [3204]" strokecolor="#09101d [484]" strokeweight="1pt">
                 <v:textbox>
@@ -16993,7 +17005,7 @@
               </wp:anchor>
             </w:drawing>
           </mc:Choice>
-          <mc:Fallback>
+          <mc:Fallback xmlns:w16du="http://schemas.microsoft.com/office/word/2023/wordml/word16du" xmlns:oel="http://schemas.microsoft.com/office/2019/extlst">
             <w:pict>
               <v:shape w14:anchorId="25D744CD" id="Flowchart: Display 123" o:spid="_x0000_s1110" type="#_x0000_t134" style="position:absolute;margin-left:-27.75pt;margin-top:10.8pt;width:127.5pt;height:50.25pt;z-index:251792384;visibility:visible;mso-wrap-style:square;mso-width-percent:0;mso-height-percent:0;mso-wrap-distance-left:9pt;mso-wrap-distance-top:0;mso-wrap-distance-right:9pt;mso-wrap-distance-bottom:0;mso-position-horizontal:absolute;mso-position-horizontal-relative:text;mso-position-vertical:absolute;mso-position-vertical-relative:text;mso-width-percent:0;mso-height-percent:0;mso-width-relative:margin;mso-height-relative:margin;v-text-anchor:middle" o:gfxdata="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" fillcolor="#4472c4 [3204]" strokecolor="#09101d [484]" strokeweight="1pt">
                 <v:textbox>
@@ -17087,7 +17099,7 @@
               </wp:anchor>
             </w:drawing>
           </mc:Choice>
-          <mc:Fallback>
+          <mc:Fallback xmlns:w16du="http://schemas.microsoft.com/office/word/2023/wordml/word16du" xmlns:oel="http://schemas.microsoft.com/office/2019/extlst">
             <w:pict>
               <v:shape w14:anchorId="1C952C59" id="Straight Arrow Connector 127" o:spid="_x0000_s1026" type="#_x0000_t32" style="position:absolute;margin-left:99pt;margin-top:9.85pt;width:61.5pt;height:1.5pt;flip:x;z-index:251796480;visibility:visible;mso-wrap-style:square;mso-wrap-distance-left:9pt;mso-wrap-distance-top:0;mso-wrap-distance-right:9pt;mso-wrap-distance-bottom:0;mso-position-horizontal:absolute;mso-position-horizontal-relative:text;mso-position-vertical:absolute;mso-position-vertical-relative:text" o:gfxdata="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" strokecolor="#4472c4 [3204]" strokeweight=".5pt">
                 <v:stroke endarrow="block" joinstyle="miter"/>
@@ -17170,7 +17182,7 @@
               </wp:anchor>
             </w:drawing>
           </mc:Choice>
-          <mc:Fallback>
+          <mc:Fallback xmlns:w16du="http://schemas.microsoft.com/office/word/2023/wordml/word16du" xmlns:oel="http://schemas.microsoft.com/office/2019/extlst">
             <w:pict>
               <v:shape w14:anchorId="1C13504E" id="Straight Arrow Connector 134" o:spid="_x0000_s1026" type="#_x0000_t32" style="position:absolute;margin-left:21.75pt;margin-top:3.65pt;width:0;height:81pt;z-index:251817984;visibility:visible;mso-wrap-style:square;mso-wrap-distance-left:9pt;mso-wrap-distance-top:0;mso-wrap-distance-right:9pt;mso-wrap-distance-bottom:0;mso-position-horizontal:absolute;mso-position-horizontal-relative:text;mso-position-vertical:absolute;mso-position-vertical-relative:text" o:gfxdata="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" strokecolor="#4472c4 [3204]" strokeweight=".5pt">
                 <v:stroke endarrow="block" joinstyle="miter"/>
@@ -17287,7 +17299,7 @@
               </wp:anchor>
             </w:drawing>
           </mc:Choice>
-          <mc:Fallback>
+          <mc:Fallback xmlns:w16du="http://schemas.microsoft.com/office/word/2023/wordml/word16du" xmlns:oel="http://schemas.microsoft.com/office/2019/extlst">
             <w:pict>
               <v:shape w14:anchorId="53447A15" id="Diamond 128" o:spid="_x0000_s1111" type="#_x0000_t4" style="position:absolute;margin-left:-27.75pt;margin-top:27.2pt;width:98.25pt;height:65.25pt;z-index:251809792;visibility:visible;mso-wrap-style:square;mso-width-percent:0;mso-height-percent:0;mso-wrap-distance-left:9pt;mso-wrap-distance-top:0;mso-wrap-distance-right:9pt;mso-wrap-distance-bottom:0;mso-position-horizontal:absolute;mso-position-horizontal-relative:text;mso-position-vertical:absolute;mso-position-vertical-relative:text;mso-width-percent:0;mso-height-percent:0;mso-width-relative:margin;mso-height-relative:margin;v-text-anchor:middle" o:gfxdata="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" fillcolor="#4472c4 [3204]" strokecolor="#09101d [484]" strokeweight="1pt">
                 <v:textbox>
@@ -17393,7 +17405,7 @@
               </wp:anchor>
             </w:drawing>
           </mc:Choice>
-          <mc:Fallback>
+          <mc:Fallback xmlns:w16du="http://schemas.microsoft.com/office/word/2023/wordml/word16du" xmlns:oel="http://schemas.microsoft.com/office/2019/extlst">
             <w:pict>
               <v:shape w14:anchorId="53C43715" id="Text Box 136" o:spid="_x0000_s1112" type="#_x0000_t202" style="position:absolute;margin-left:93pt;margin-top:1.45pt;width:33.75pt;height:18.75pt;z-index:251821056;visibility:visible;mso-wrap-style:square;mso-width-percent:0;mso-height-percent:0;mso-wrap-distance-left:9pt;mso-wrap-distance-top:0;mso-wrap-distance-right:9pt;mso-wrap-distance-bottom:0;mso-position-horizontal:absolute;mso-position-horizontal-relative:text;mso-position-vertical:absolute;mso-position-vertical-relative:text;mso-width-percent:0;mso-height-percent:0;mso-width-relative:margin;mso-height-relative:page;v-text-anchor:top" o:gfxdata="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" fillcolor="white [3201]" strokeweight=".5pt">
                 <v:textbox>
@@ -17472,7 +17484,7 @@
               </wp:anchor>
             </w:drawing>
           </mc:Choice>
-          <mc:Fallback>
+          <mc:Fallback xmlns:w16du="http://schemas.microsoft.com/office/word/2023/wordml/word16du" xmlns:oel="http://schemas.microsoft.com/office/2019/extlst">
             <w:pict>
               <v:shape w14:anchorId="38FF7532" id="Straight Arrow Connector 133" o:spid="_x0000_s1026" type="#_x0000_t32" style="position:absolute;margin-left:70.5pt;margin-top:27.8pt;width:87pt;height:2.25pt;flip:y;z-index:251816960;visibility:visible;mso-wrap-style:square;mso-wrap-distance-left:9pt;mso-wrap-distance-top:0;mso-wrap-distance-right:9pt;mso-wrap-distance-bottom:0;mso-position-horizontal:absolute;mso-position-horizontal-relative:text;mso-position-vertical:absolute;mso-position-vertical-relative:text" o:gfxdata="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" strokecolor="#4472c4 [3204]" strokeweight=".5pt">
                 <v:stroke endarrow="block" joinstyle="miter"/>
@@ -17559,7 +17571,7 @@
               </wp:anchor>
             </w:drawing>
           </mc:Choice>
-          <mc:Fallback>
+          <mc:Fallback xmlns:w16du="http://schemas.microsoft.com/office/word/2023/wordml/word16du" xmlns:oel="http://schemas.microsoft.com/office/2019/extlst">
             <w:pict>
               <v:rect w14:anchorId="4E31A8D4" id="Rectangle 130" o:spid="_x0000_s1113" style="position:absolute;margin-left:157.5pt;margin-top:12.05pt;width:98.25pt;height:39.75pt;z-index:251811840;visibility:visible;mso-wrap-style:square;mso-wrap-distance-left:9pt;mso-wrap-distance-top:0;mso-wrap-distance-right:9pt;mso-wrap-distance-bottom:0;mso-position-horizontal:absolute;mso-position-horizontal-relative:text;mso-position-vertical:absolute;mso-position-vertical-relative:text;v-text-anchor:middle" o:gfxdata="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" fillcolor="#4472c4 [3204]" strokecolor="#09101d [484]" strokeweight="1pt">
                 <v:textbox>
@@ -17677,7 +17689,7 @@
               </wp:anchor>
             </w:drawing>
           </mc:Choice>
-          <mc:Fallback>
+          <mc:Fallback xmlns:w16du="http://schemas.microsoft.com/office/word/2023/wordml/word16du" xmlns:oel="http://schemas.microsoft.com/office/2019/extlst">
             <w:pict>
               <v:shape w14:anchorId="5E26B273" id="Text Box 137" o:spid="_x0000_s1114" type="#_x0000_t202" style="position:absolute;margin-left:-15pt;margin-top:12.9pt;width:30.75pt;height:18.75pt;z-index:251823104;visibility:visible;mso-wrap-style:square;mso-width-percent:0;mso-height-percent:0;mso-wrap-distance-left:9pt;mso-wrap-distance-top:0;mso-wrap-distance-right:9pt;mso-wrap-distance-bottom:0;mso-position-horizontal:absolute;mso-position-horizontal-relative:text;mso-position-vertical:absolute;mso-position-vertical-relative:text;mso-width-percent:0;mso-height-percent:0;mso-width-relative:margin;mso-height-relative:page;v-text-anchor:top" o:gfxdata="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" fillcolor="white [3201]" strokeweight=".5pt">
                 <v:textbox>
@@ -17756,7 +17768,7 @@
               </wp:anchor>
             </w:drawing>
           </mc:Choice>
-          <mc:Fallback>
+          <mc:Fallback xmlns:w16du="http://schemas.microsoft.com/office/word/2023/wordml/word16du" xmlns:oel="http://schemas.microsoft.com/office/2019/extlst">
             <w:pict>
               <v:shape w14:anchorId="7F060465" id="Straight Arrow Connector 132" o:spid="_x0000_s1026" type="#_x0000_t32" style="position:absolute;margin-left:21.75pt;margin-top:7.9pt;width:.75pt;height:37.5pt;z-index:251815936;visibility:visible;mso-wrap-style:square;mso-wrap-distance-left:9pt;mso-wrap-distance-top:0;mso-wrap-distance-right:9pt;mso-wrap-distance-bottom:0;mso-position-horizontal:absolute;mso-position-horizontal-relative:text;mso-position-vertical:absolute;mso-position-vertical-relative:text" o:gfxdata="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" strokecolor="#4472c4 [3204]" strokeweight=".5pt">
                 <v:stroke endarrow="block" joinstyle="miter"/>
@@ -17858,7 +17870,7 @@
               </wp:anchor>
             </w:drawing>
           </mc:Choice>
-          <mc:Fallback>
+          <mc:Fallback xmlns:w16du="http://schemas.microsoft.com/office/word/2023/wordml/word16du" xmlns:oel="http://schemas.microsoft.com/office/2019/extlst">
             <w:pict>
               <v:shape w14:anchorId="48C35980" id="Flowchart: Display 129" o:spid="_x0000_s1115" type="#_x0000_t134" style="position:absolute;margin-left:-30.75pt;margin-top:15.95pt;width:105.75pt;height:44.25pt;z-index:251810816;visibility:visible;mso-wrap-style:square;mso-width-percent:0;mso-wrap-distance-left:9pt;mso-wrap-distance-top:0;mso-wrap-distance-right:9pt;mso-wrap-distance-bottom:0;mso-position-horizontal:absolute;mso-position-horizontal-relative:text;mso-position-vertical:absolute;mso-position-vertical-relative:text;mso-width-percent:0;mso-width-relative:margin;v-text-anchor:middle" o:gfxdata="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" fillcolor="#4472c4 [3204]" strokecolor="#09101d [484]" strokeweight="1pt">
                 <v:textbox>
@@ -17964,7 +17976,7 @@
               </wp:anchor>
             </w:drawing>
           </mc:Choice>
-          <mc:Fallback>
+          <mc:Fallback xmlns:w16du="http://schemas.microsoft.com/office/word/2023/wordml/word16du" xmlns:oel="http://schemas.microsoft.com/office/2019/extlst">
             <w:pict>
               <v:shape w14:anchorId="5A2FD278" id="Straight Arrow Connector 135" o:spid="_x0000_s1026" type="#_x0000_t32" style="position:absolute;margin-left:21pt;margin-top:4.35pt;width:.75pt;height:42pt;z-index:251819008;visibility:visible;mso-wrap-style:square;mso-wrap-distance-left:9pt;mso-wrap-distance-top:0;mso-wrap-distance-right:9pt;mso-wrap-distance-bottom:0;mso-position-horizontal:absolute;mso-position-horizontal-relative:text;mso-position-vertical:absolute;mso-position-vertical-relative:text" o:gfxdata="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" strokecolor="#4472c4 [3204]" strokeweight=".5pt">
                 <v:stroke endarrow="block" joinstyle="miter"/>
@@ -18063,7 +18075,7 @@
               </wp:anchor>
             </w:drawing>
           </mc:Choice>
-          <mc:Fallback>
+          <mc:Fallback xmlns:w16du="http://schemas.microsoft.com/office/word/2023/wordml/word16du" xmlns:oel="http://schemas.microsoft.com/office/2019/extlst">
             <w:pict>
               <v:oval w14:anchorId="536945A4" id="Oval 131" o:spid="_x0000_s1116" style="position:absolute;margin-left:-15.75pt;margin-top:16.9pt;width:63pt;height:44.25pt;z-index:251814912;visibility:visible;mso-wrap-style:square;mso-wrap-distance-left:9pt;mso-wrap-distance-top:0;mso-wrap-distance-right:9pt;mso-wrap-distance-bottom:0;mso-position-horizontal:absolute;mso-position-horizontal-relative:text;mso-position-vertical:absolute;mso-position-vertical-relative:text;v-text-anchor:middle" o:gfxdata="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" fillcolor="#4472c4 [3204]" strokecolor="#09101d [484]" strokeweight="1pt">
                 <v:stroke joinstyle="miter"/>
@@ -18466,7 +18478,7 @@
               </wp:anchor>
             </w:drawing>
           </mc:Choice>
-          <mc:Fallback>
+          <mc:Fallback xmlns:w16du="http://schemas.microsoft.com/office/word/2023/wordml/word16du" xmlns:oel="http://schemas.microsoft.com/office/2019/extlst">
             <w:pict>
               <v:shape w14:anchorId="369F922A" id="Text Box 139" o:spid="_x0000_s1117" type="#_x0000_t202" style="position:absolute;margin-left:222.75pt;margin-top:87.95pt;width:255.75pt;height:160.5pt;z-index:251824128;visibility:visible;mso-wrap-style:square;mso-height-percent:0;mso-wrap-distance-left:9pt;mso-wrap-distance-top:0;mso-wrap-distance-right:9pt;mso-wrap-distance-bottom:0;mso-position-horizontal:absolute;mso-position-horizontal-relative:text;mso-position-vertical:absolute;mso-position-vertical-relative:text;mso-height-percent:0;mso-height-relative:margin;v-text-anchor:top" o:gfxdata="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" fillcolor="white [3201]" strokeweight=".5pt">
                 <v:textbox>
@@ -18698,7 +18710,7 @@
               </wp:anchor>
             </w:drawing>
           </mc:Choice>
-          <mc:Fallback>
+          <mc:Fallback xmlns:w16du="http://schemas.microsoft.com/office/word/2023/wordml/word16du" xmlns:oel="http://schemas.microsoft.com/office/2019/extlst">
             <w:pict>
               <v:shape w14:anchorId="62D1C6EC" id="Text Box 140" o:spid="_x0000_s1118" type="#_x0000_t202" style="position:absolute;margin-left:229.5pt;margin-top:32.8pt;width:290.25pt;height:159pt;z-index:251825152;visibility:visible;mso-wrap-style:square;mso-width-percent:0;mso-wrap-distance-left:9pt;mso-wrap-distance-top:0;mso-wrap-distance-right:9pt;mso-wrap-distance-bottom:0;mso-position-horizontal:absolute;mso-position-horizontal-relative:text;mso-position-vertical:absolute;mso-position-vertical-relative:text;mso-width-percent:0;mso-width-relative:margin;v-text-anchor:top" o:gfxdata="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" fillcolor="white [3201]" strokeweight=".5pt">
                 <v:textbox>
@@ -18994,7 +19006,7 @@
               </wp:anchor>
             </w:drawing>
           </mc:Choice>
-          <mc:Fallback>
+          <mc:Fallback xmlns:w16du="http://schemas.microsoft.com/office/word/2023/wordml/word16du" xmlns:oel="http://schemas.microsoft.com/office/2019/extlst">
             <w:pict>
               <v:shape w14:anchorId="159C57DF" id="Text Box 142" o:spid="_x0000_s1119" type="#_x0000_t202" style="position:absolute;margin-left:303.75pt;margin-top:12pt;width:191.25pt;height:207pt;z-index:251826176;visibility:visible;mso-wrap-style:square;mso-width-percent:0;mso-wrap-distance-left:9pt;mso-wrap-distance-top:0;mso-wrap-distance-right:9pt;mso-wrap-distance-bottom:0;mso-position-horizontal:absolute;mso-position-horizontal-relative:text;mso-position-vertical:absolute;mso-position-vertical-relative:text;mso-width-percent:0;mso-width-relative:margin;v-text-anchor:top" o:gfxdata="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" fillcolor="white [3201]" strokeweight=".5pt">
                 <v:textbox>
@@ -19385,7 +19397,7 @@
               </wp:anchor>
             </w:drawing>
           </mc:Choice>
-          <mc:Fallback>
+          <mc:Fallback xmlns:w16du="http://schemas.microsoft.com/office/word/2023/wordml/word16du" xmlns:oel="http://schemas.microsoft.com/office/2019/extlst">
             <w:pict>
               <v:shape w14:anchorId="7DA5AEDD" id="Text Box 143" o:spid="_x0000_s1120" type="#_x0000_t202" style="position:absolute;margin-left:263.25pt;margin-top:19.7pt;width:222pt;height:196.5pt;z-index:251827200;visibility:visible;mso-wrap-style:square;mso-wrap-distance-left:9pt;mso-wrap-distance-top:0;mso-wrap-distance-right:9pt;mso-wrap-distance-bottom:0;mso-position-horizontal:absolute;mso-position-horizontal-relative:text;mso-position-vertical:absolute;mso-position-vertical-relative:text;v-text-anchor:top" o:gfxdata="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" fillcolor="white [3201]" strokeweight=".5pt">
                 <v:textbox>
@@ -19556,7 +19568,25 @@
           <w:szCs w:val="24"/>
         </w:rPr>
         <w:br/>
-        <w:t>The system must provide real-time updates for users' financial data, ensuring that changes to income, expenses, budgets, or savings goals are  reflected almost immediately  after input</w:t>
+        <w:t xml:space="preserve">The system must provide real-time updates for users' financial data, ensuring that changes to income, expenses, budgets, or savings goals </w:t>
+      </w:r>
+      <w:proofErr w:type="gramStart"/>
+      <w:r>
+        <w:rPr>
+          <w:rFonts w:ascii="Times New Roman" w:hAnsi="Times New Roman" w:cs="Times New Roman"/>
+          <w:sz w:val="24"/>
+          <w:szCs w:val="24"/>
+        </w:rPr>
+        <w:t>are  reflected</w:t>
+      </w:r>
+      <w:proofErr w:type="gramEnd"/>
+      <w:r>
+        <w:rPr>
+          <w:rFonts w:ascii="Times New Roman" w:hAnsi="Times New Roman" w:cs="Times New Roman"/>
+          <w:sz w:val="24"/>
+          <w:szCs w:val="24"/>
+        </w:rPr>
+        <w:t xml:space="preserve"> almost immediately  after input</w:t>
       </w:r>
     </w:p>
     <w:p>
@@ -20933,7 +20963,7 @@
 </file>
 
 <file path=word/endnotes.xml><?xml version="1.0" encoding="utf-8"?>
-<w:endnotes xmlns:wpc="http://schemas.microsoft.com/office/word/2010/wordprocessingCanvas" xmlns:cx="http://schemas.microsoft.com/office/drawing/2014/chartex" xmlns:cx1="http://schemas.microsoft.com/office/drawing/2015/9/8/chartex" xmlns:cx2="http://schemas.microsoft.com/office/drawing/2015/10/21/chartex" xmlns:cx3="http://schemas.microsoft.com/office/drawing/2016/5/9/chartex" xmlns:cx4="http://schemas.microsoft.com/office/drawing/2016/5/10/chartex" xmlns:cx5="http://schemas.microsoft.com/office/drawing/2016/5/11/chartex" xmlns:cx6="http://schemas.microsoft.com/office/drawing/2016/5/12/chartex" xmlns:cx7="http://schemas.microsoft.com/office/drawing/2016/5/13/chartex" xmlns:cx8="http://schemas.microsoft.com/office/drawing/2016/5/14/chartex" xmlns:mc="http://schemas.openxmlformats.org/markup-compatibility/2006" xmlns:aink="http://schemas.microsoft.com/office/drawing/2016/ink" xmlns:am3d="http://schemas.microsoft.com/office/drawing/2017/model3d" xmlns:o="urn:schemas-microsoft-com:office:office" xmlns:oel="http://schemas.microsoft.com/office/2019/extlst" xmlns:r="http://schemas.openxmlformats.org/officeDocument/2006/relationships" xmlns:m="http://schemas.openxmlformats.org/officeDocument/2006/math" xmlns:v="urn:schemas-microsoft-com:vml" xmlns:wp14="http://schemas.microsoft.com/office/word/2010/wordprocessingDrawing" xmlns:wp="http://schemas.openxmlformats.org/drawingml/2006/wordprocessingDrawing" xmlns:w10="urn:schemas-microsoft-com:office:word" xmlns:w="http://schemas.openxmlformats.org/wordprocessingml/2006/main" xmlns:w14="http://schemas.microsoft.com/office/word/2010/wordml" xmlns:w15="http://schemas.microsoft.com/office/word/2012/wordml" xmlns:w16cex="http://schemas.microsoft.com/office/word/2018/wordml/cex" xmlns:w16cid="http://schemas.microsoft.com/office/word/2016/wordml/cid" xmlns:w16="http://schemas.microsoft.com/office/word/2018/wordml" xmlns:w16du="http://schemas.microsoft.com/office/word/2023/wordml/word16du" xmlns:w16sdtdh="http://schemas.microsoft.com/office/word/2020/wordml/sdtdatahash" xmlns:w16se="http://schemas.microsoft.com/office/word/2015/wordml/symex" xmlns:wpg="http://schemas.microsoft.com/office/word/2010/wordprocessingGroup" xmlns:wpi="http://schemas.microsoft.com/office/word/2010/wordprocessingInk" xmlns:wne="http://schemas.microsoft.com/office/word/2006/wordml" xmlns:wps="http://schemas.microsoft.com/office/word/2010/wordprocessingShape" mc:Ignorable="w14 w15 w16se w16cid w16 w16cex w16sdtdh w16du wp14">
+<w:endnotes xmlns:wpc="http://schemas.microsoft.com/office/word/2010/wordprocessingCanvas" xmlns:cx="http://schemas.microsoft.com/office/drawing/2014/chartex" xmlns:cx1="http://schemas.microsoft.com/office/drawing/2015/9/8/chartex" xmlns:cx2="http://schemas.microsoft.com/office/drawing/2015/10/21/chartex" xmlns:cx3="http://schemas.microsoft.com/office/drawing/2016/5/9/chartex" xmlns:cx4="http://schemas.microsoft.com/office/drawing/2016/5/10/chartex" xmlns:cx5="http://schemas.microsoft.com/office/drawing/2016/5/11/chartex" xmlns:cx6="http://schemas.microsoft.com/office/drawing/2016/5/12/chartex" xmlns:cx7="http://schemas.microsoft.com/office/drawing/2016/5/13/chartex" xmlns:cx8="http://schemas.microsoft.com/office/drawing/2016/5/14/chartex" xmlns:mc="http://schemas.openxmlformats.org/markup-compatibility/2006" xmlns:aink="http://schemas.microsoft.com/office/drawing/2016/ink" xmlns:am3d="http://schemas.microsoft.com/office/drawing/2017/model3d" xmlns:o="urn:schemas-microsoft-com:office:office" xmlns:r="http://schemas.openxmlformats.org/officeDocument/2006/relationships" xmlns:m="http://schemas.openxmlformats.org/officeDocument/2006/math" xmlns:v="urn:schemas-microsoft-com:vml" xmlns:wp14="http://schemas.microsoft.com/office/word/2010/wordprocessingDrawing" xmlns:wp="http://schemas.openxmlformats.org/drawingml/2006/wordprocessingDrawing" xmlns:w10="urn:schemas-microsoft-com:office:word" xmlns:w="http://schemas.openxmlformats.org/wordprocessingml/2006/main" xmlns:w14="http://schemas.microsoft.com/office/word/2010/wordml" xmlns:w15="http://schemas.microsoft.com/office/word/2012/wordml" xmlns:w16cex="http://schemas.microsoft.com/office/word/2018/wordml/cex" xmlns:w16cid="http://schemas.microsoft.com/office/word/2016/wordml/cid" xmlns:w16="http://schemas.microsoft.com/office/word/2018/wordml" xmlns:w16sdtdh="http://schemas.microsoft.com/office/word/2020/wordml/sdtdatahash" xmlns:w16se="http://schemas.microsoft.com/office/word/2015/wordml/symex" xmlns:wpg="http://schemas.microsoft.com/office/word/2010/wordprocessingGroup" xmlns:wpi="http://schemas.microsoft.com/office/word/2010/wordprocessingInk" xmlns:wne="http://schemas.microsoft.com/office/word/2006/wordml" xmlns:wps="http://schemas.microsoft.com/office/word/2010/wordprocessingShape" mc:Ignorable="w14 w15 w16se w16cid w16 w16cex w16sdtdh wp14">
   <w:endnote w:type="separator" w:id="-1">
     <w:p>
       <w:pPr>
@@ -20958,7 +20988,7 @@
 </file>
 
 <file path=word/footnotes.xml><?xml version="1.0" encoding="utf-8"?>
-<w:footnotes xmlns:wpc="http://schemas.microsoft.com/office/word/2010/wordprocessingCanvas" xmlns:cx="http://schemas.microsoft.com/office/drawing/2014/chartex" xmlns:cx1="http://schemas.microsoft.com/office/drawing/2015/9/8/chartex" xmlns:cx2="http://schemas.microsoft.com/office/drawing/2015/10/21/chartex" xmlns:cx3="http://schemas.microsoft.com/office/drawing/2016/5/9/chartex" xmlns:cx4="http://schemas.microsoft.com/office/drawing/2016/5/10/chartex" xmlns:cx5="http://schemas.microsoft.com/office/drawing/2016/5/11/chartex" xmlns:cx6="http://schemas.microsoft.com/office/drawing/2016/5/12/chartex" xmlns:cx7="http://schemas.microsoft.com/office/drawing/2016/5/13/chartex" xmlns:cx8="http://schemas.microsoft.com/office/drawing/2016/5/14/chartex" xmlns:mc="http://schemas.openxmlformats.org/markup-compatibility/2006" xmlns:aink="http://schemas.microsoft.com/office/drawing/2016/ink" xmlns:am3d="http://schemas.microsoft.com/office/drawing/2017/model3d" xmlns:o="urn:schemas-microsoft-com:office:office" xmlns:oel="http://schemas.microsoft.com/office/2019/extlst" xmlns:r="http://schemas.openxmlformats.org/officeDocument/2006/relationships" xmlns:m="http://schemas.openxmlformats.org/officeDocument/2006/math" xmlns:v="urn:schemas-microsoft-com:vml" xmlns:wp14="http://schemas.microsoft.com/office/word/2010/wordprocessingDrawing" xmlns:wp="http://schemas.openxmlformats.org/drawingml/2006/wordprocessingDrawing" xmlns:w10="urn:schemas-microsoft-com:office:word" xmlns:w="http://schemas.openxmlformats.org/wordprocessingml/2006/main" xmlns:w14="http://schemas.microsoft.com/office/word/2010/wordml" xmlns:w15="http://schemas.microsoft.com/office/word/2012/wordml" xmlns:w16cex="http://schemas.microsoft.com/office/word/2018/wordml/cex" xmlns:w16cid="http://schemas.microsoft.com/office/word/2016/wordml/cid" xmlns:w16="http://schemas.microsoft.com/office/word/2018/wordml" xmlns:w16du="http://schemas.microsoft.com/office/word/2023/wordml/word16du" xmlns:w16sdtdh="http://schemas.microsoft.com/office/word/2020/wordml/sdtdatahash" xmlns:w16se="http://schemas.microsoft.com/office/word/2015/wordml/symex" xmlns:wpg="http://schemas.microsoft.com/office/word/2010/wordprocessingGroup" xmlns:wpi="http://schemas.microsoft.com/office/word/2010/wordprocessingInk" xmlns:wne="http://schemas.microsoft.com/office/word/2006/wordml" xmlns:wps="http://schemas.microsoft.com/office/word/2010/wordprocessingShape" mc:Ignorable="w14 w15 w16se w16cid w16 w16cex w16sdtdh w16du wp14">
+<w:footnotes xmlns:wpc="http://schemas.microsoft.com/office/word/2010/wordprocessingCanvas" xmlns:cx="http://schemas.microsoft.com/office/drawing/2014/chartex" xmlns:cx1="http://schemas.microsoft.com/office/drawing/2015/9/8/chartex" xmlns:cx2="http://schemas.microsoft.com/office/drawing/2015/10/21/chartex" xmlns:cx3="http://schemas.microsoft.com/office/drawing/2016/5/9/chartex" xmlns:cx4="http://schemas.microsoft.com/office/drawing/2016/5/10/chartex" xmlns:cx5="http://schemas.microsoft.com/office/drawing/2016/5/11/chartex" xmlns:cx6="http://schemas.microsoft.com/office/drawing/2016/5/12/chartex" xmlns:cx7="http://schemas.microsoft.com/office/drawing/2016/5/13/chartex" xmlns:cx8="http://schemas.microsoft.com/office/drawing/2016/5/14/chartex" xmlns:mc="http://schemas.openxmlformats.org/markup-compatibility/2006" xmlns:aink="http://schemas.microsoft.com/office/drawing/2016/ink" xmlns:am3d="http://schemas.microsoft.com/office/drawing/2017/model3d" xmlns:o="urn:schemas-microsoft-com:office:office" xmlns:r="http://schemas.openxmlformats.org/officeDocument/2006/relationships" xmlns:m="http://schemas.openxmlformats.org/officeDocument/2006/math" xmlns:v="urn:schemas-microsoft-com:vml" xmlns:wp14="http://schemas.microsoft.com/office/word/2010/wordprocessingDrawing" xmlns:wp="http://schemas.openxmlformats.org/drawingml/2006/wordprocessingDrawing" xmlns:w10="urn:schemas-microsoft-com:office:word" xmlns:w="http://schemas.openxmlformats.org/wordprocessingml/2006/main" xmlns:w14="http://schemas.microsoft.com/office/word/2010/wordml" xmlns:w15="http://schemas.microsoft.com/office/word/2012/wordml" xmlns:w16cex="http://schemas.microsoft.com/office/word/2018/wordml/cex" xmlns:w16cid="http://schemas.microsoft.com/office/word/2016/wordml/cid" xmlns:w16="http://schemas.microsoft.com/office/word/2018/wordml" xmlns:w16sdtdh="http://schemas.microsoft.com/office/word/2020/wordml/sdtdatahash" xmlns:w16se="http://schemas.microsoft.com/office/word/2015/wordml/symex" xmlns:wpg="http://schemas.microsoft.com/office/word/2010/wordprocessingGroup" xmlns:wpi="http://schemas.microsoft.com/office/word/2010/wordprocessingInk" xmlns:wne="http://schemas.microsoft.com/office/word/2006/wordml" xmlns:wps="http://schemas.microsoft.com/office/word/2010/wordprocessingShape" mc:Ignorable="w14 w15 w16se w16cid w16 w16cex w16sdtdh wp14">
   <w:footnote w:type="separator" w:id="-1">
     <w:p>
       <w:pPr>
@@ -20983,7 +21013,7 @@
 </file>
 
 <file path=word/numbering.xml><?xml version="1.0" encoding="utf-8"?>
-<w:numbering xmlns:wpc="http://schemas.microsoft.com/office/word/2010/wordprocessingCanvas" xmlns:cx="http://schemas.microsoft.com/office/drawing/2014/chartex" xmlns:cx1="http://schemas.microsoft.com/office/drawing/2015/9/8/chartex" xmlns:cx2="http://schemas.microsoft.com/office/drawing/2015/10/21/chartex" xmlns:cx3="http://schemas.microsoft.com/office/drawing/2016/5/9/chartex" xmlns:cx4="http://schemas.microsoft.com/office/drawing/2016/5/10/chartex" xmlns:cx5="http://schemas.microsoft.com/office/drawing/2016/5/11/chartex" xmlns:cx6="http://schemas.microsoft.com/office/drawing/2016/5/12/chartex" xmlns:cx7="http://schemas.microsoft.com/office/drawing/2016/5/13/chartex" xmlns:cx8="http://schemas.microsoft.com/office/drawing/2016/5/14/chartex" xmlns:mc="http://schemas.openxmlformats.org/markup-compatibility/2006" xmlns:aink="http://schemas.microsoft.com/office/drawing/2016/ink" xmlns:am3d="http://schemas.microsoft.com/office/drawing/2017/model3d" xmlns:o="urn:schemas-microsoft-com:office:office" xmlns:oel="http://schemas.microsoft.com/office/2019/extlst" xmlns:r="http://schemas.openxmlformats.org/officeDocument/2006/relationships" xmlns:m="http://schemas.openxmlformats.org/officeDocument/2006/math" xmlns:v="urn:schemas-microsoft-com:vml" xmlns:wp14="http://schemas.microsoft.com/office/word/2010/wordprocessingDrawing" xmlns:wp="http://schemas.openxmlformats.org/drawingml/2006/wordprocessingDrawing" xmlns:w10="urn:schemas-microsoft-com:office:word" xmlns:w="http://schemas.openxmlformats.org/wordprocessingml/2006/main" xmlns:w14="http://schemas.microsoft.com/office/word/2010/wordml" xmlns:w15="http://schemas.microsoft.com/office/word/2012/wordml" xmlns:w16cex="http://schemas.microsoft.com/office/word/2018/wordml/cex" xmlns:w16cid="http://schemas.microsoft.com/office/word/2016/wordml/cid" xmlns:w16="http://schemas.microsoft.com/office/word/2018/wordml" xmlns:w16du="http://schemas.microsoft.com/office/word/2023/wordml/word16du" xmlns:w16sdtdh="http://schemas.microsoft.com/office/word/2020/wordml/sdtdatahash" xmlns:w16se="http://schemas.microsoft.com/office/word/2015/wordml/symex" xmlns:wpg="http://schemas.microsoft.com/office/word/2010/wordprocessingGroup" xmlns:wpi="http://schemas.microsoft.com/office/word/2010/wordprocessingInk" xmlns:wne="http://schemas.microsoft.com/office/word/2006/wordml" xmlns:wps="http://schemas.microsoft.com/office/word/2010/wordprocessingShape" mc:Ignorable="w14 w15 w16se w16cid w16 w16cex w16sdtdh w16du wp14">
+<w:numbering xmlns:wpc="http://schemas.microsoft.com/office/word/2010/wordprocessingCanvas" xmlns:cx="http://schemas.microsoft.com/office/drawing/2014/chartex" xmlns:cx1="http://schemas.microsoft.com/office/drawing/2015/9/8/chartex" xmlns:cx2="http://schemas.microsoft.com/office/drawing/2015/10/21/chartex" xmlns:cx3="http://schemas.microsoft.com/office/drawing/2016/5/9/chartex" xmlns:cx4="http://schemas.microsoft.com/office/drawing/2016/5/10/chartex" xmlns:cx5="http://schemas.microsoft.com/office/drawing/2016/5/11/chartex" xmlns:cx6="http://schemas.microsoft.com/office/drawing/2016/5/12/chartex" xmlns:cx7="http://schemas.microsoft.com/office/drawing/2016/5/13/chartex" xmlns:cx8="http://schemas.microsoft.com/office/drawing/2016/5/14/chartex" xmlns:mc="http://schemas.openxmlformats.org/markup-compatibility/2006" xmlns:aink="http://schemas.microsoft.com/office/drawing/2016/ink" xmlns:am3d="http://schemas.microsoft.com/office/drawing/2017/model3d" xmlns:o="urn:schemas-microsoft-com:office:office" xmlns:r="http://schemas.openxmlformats.org/officeDocument/2006/relationships" xmlns:m="http://schemas.openxmlformats.org/officeDocument/2006/math" xmlns:v="urn:schemas-microsoft-com:vml" xmlns:wp14="http://schemas.microsoft.com/office/word/2010/wordprocessingDrawing" xmlns:wp="http://schemas.openxmlformats.org/drawingml/2006/wordprocessingDrawing" xmlns:w10="urn:schemas-microsoft-com:office:word" xmlns:w="http://schemas.openxmlformats.org/wordprocessingml/2006/main" xmlns:w14="http://schemas.microsoft.com/office/word/2010/wordml" xmlns:w15="http://schemas.microsoft.com/office/word/2012/wordml" xmlns:w16cex="http://schemas.microsoft.com/office/word/2018/wordml/cex" xmlns:w16cid="http://schemas.microsoft.com/office/word/2016/wordml/cid" xmlns:w16="http://schemas.microsoft.com/office/word/2018/wordml" xmlns:w16sdtdh="http://schemas.microsoft.com/office/word/2020/wordml/sdtdatahash" xmlns:w16se="http://schemas.microsoft.com/office/word/2015/wordml/symex" xmlns:wpg="http://schemas.microsoft.com/office/word/2010/wordprocessingGroup" xmlns:wpi="http://schemas.microsoft.com/office/word/2010/wordprocessingInk" xmlns:wne="http://schemas.microsoft.com/office/word/2006/wordml" xmlns:wps="http://schemas.microsoft.com/office/word/2010/wordprocessingShape" mc:Ignorable="w14 w15 w16se w16cid w16 w16cex w16sdtdh wp14">
   <w:abstractNum w:abstractNumId="0" w15:restartNumberingAfterBreak="0">
     <w:nsid w:val="27941A27"/>
     <w:multiLevelType w:val="multilevel"/>
@@ -22198,41 +22228,41 @@
       </w:pPr>
     </w:lvl>
   </w:abstractNum>
-  <w:num w:numId="1" w16cid:durableId="2043356942">
+  <w:num w:numId="1">
     <w:abstractNumId w:val="1"/>
   </w:num>
-  <w:num w:numId="2" w16cid:durableId="577593292">
+  <w:num w:numId="2">
     <w:abstractNumId w:val="9"/>
   </w:num>
-  <w:num w:numId="3" w16cid:durableId="1817061490">
+  <w:num w:numId="3">
     <w:abstractNumId w:val="4"/>
   </w:num>
-  <w:num w:numId="4" w16cid:durableId="268046821">
+  <w:num w:numId="4">
     <w:abstractNumId w:val="3"/>
   </w:num>
-  <w:num w:numId="5" w16cid:durableId="426193017">
+  <w:num w:numId="5">
     <w:abstractNumId w:val="0"/>
   </w:num>
-  <w:num w:numId="6" w16cid:durableId="647395388">
+  <w:num w:numId="6">
     <w:abstractNumId w:val="2"/>
   </w:num>
-  <w:num w:numId="7" w16cid:durableId="2054500196">
+  <w:num w:numId="7">
     <w:abstractNumId w:val="5"/>
   </w:num>
-  <w:num w:numId="8" w16cid:durableId="1027947625">
+  <w:num w:numId="8">
     <w:abstractNumId w:val="8"/>
   </w:num>
-  <w:num w:numId="9" w16cid:durableId="916094901">
+  <w:num w:numId="9">
     <w:abstractNumId w:val="7"/>
   </w:num>
-  <w:num w:numId="10" w16cid:durableId="1499271103">
+  <w:num w:numId="10">
     <w:abstractNumId w:val="6"/>
   </w:num>
 </w:numbering>
 </file>
 
 <file path=word/styles.xml><?xml version="1.0" encoding="utf-8"?>
-<w:styles xmlns:mc="http://schemas.openxmlformats.org/markup-compatibility/2006" xmlns:r="http://schemas.openxmlformats.org/officeDocument/2006/relationships" xmlns:w="http://schemas.openxmlformats.org/wordprocessingml/2006/main" xmlns:w14="http://schemas.microsoft.com/office/word/2010/wordml" xmlns:w15="http://schemas.microsoft.com/office/word/2012/wordml" xmlns:w16cex="http://schemas.microsoft.com/office/word/2018/wordml/cex" xmlns:w16cid="http://schemas.microsoft.com/office/word/2016/wordml/cid" xmlns:w16="http://schemas.microsoft.com/office/word/2018/wordml" xmlns:w16du="http://schemas.microsoft.com/office/word/2023/wordml/word16du" xmlns:w16sdtdh="http://schemas.microsoft.com/office/word/2020/wordml/sdtdatahash" xmlns:w16se="http://schemas.microsoft.com/office/word/2015/wordml/symex" mc:Ignorable="w14 w15 w16se w16cid w16 w16cex w16sdtdh w16du">
+<w:styles xmlns:mc="http://schemas.openxmlformats.org/markup-compatibility/2006" xmlns:r="http://schemas.openxmlformats.org/officeDocument/2006/relationships" xmlns:w="http://schemas.openxmlformats.org/wordprocessingml/2006/main" xmlns:w14="http://schemas.microsoft.com/office/word/2010/wordml" xmlns:w15="http://schemas.microsoft.com/office/word/2012/wordml" xmlns:w16cex="http://schemas.microsoft.com/office/word/2018/wordml/cex" xmlns:w16cid="http://schemas.microsoft.com/office/word/2016/wordml/cid" xmlns:w16="http://schemas.microsoft.com/office/word/2018/wordml" xmlns:w16sdtdh="http://schemas.microsoft.com/office/word/2020/wordml/sdtdatahash" xmlns:w16se="http://schemas.microsoft.com/office/word/2015/wordml/symex" mc:Ignorable="w14 w15 w16se w16cid w16 w16cex w16sdtdh">
   <w:docDefaults>
     <w:rPrDefault>
       <w:rPr>

</xml_diff>

<commit_message>
Added Singleschild scroll view to avoid breaking design for mobile responsivemess and removed unused links
</commit_message>
<xml_diff>
--- a/Penny wise Documentaion.docx
+++ b/Penny wise Documentaion.docx
@@ -475,23 +475,7 @@
                 <w:rFonts w:cs="Times New Roman"/>
                 <w:noProof/>
               </w:rPr>
-              <w:t>1.2 Obje</w:t>
-            </w:r>
-            <w:r>
-              <w:rPr>
-                <w:rStyle w:val="Hyperlink"/>
-                <w:rFonts w:cs="Times New Roman"/>
-                <w:noProof/>
-              </w:rPr>
-              <w:t>c</w:t>
-            </w:r>
-            <w:r>
-              <w:rPr>
-                <w:rStyle w:val="Hyperlink"/>
-                <w:rFonts w:cs="Times New Roman"/>
-                <w:noProof/>
-              </w:rPr>
-              <w:t>tives</w:t>
+              <w:t>1.2 Objectives</w:t>
             </w:r>
             <w:r>
               <w:rPr>
@@ -3383,81 +3367,24 @@
         </w:rPr>
         <w:t xml:space="preserve"> </w:t>
       </w:r>
-      <w:r>
-        <w:rPr>
-          <w:rFonts w:ascii="Times New Roman" w:hAnsi="Times New Roman" w:cs="Times New Roman"/>
-          <w:sz w:val="24"/>
-          <w:szCs w:val="24"/>
-        </w:rPr>
-        <w:t xml:space="preserve">To </w:t>
-      </w:r>
-      <w:r>
-        <w:rPr>
-          <w:rFonts w:ascii="Times New Roman" w:hAnsi="Times New Roman" w:cs="Times New Roman"/>
-          <w:sz w:val="24"/>
-          <w:szCs w:val="24"/>
-        </w:rPr>
-        <w:t xml:space="preserve">develop a system that </w:t>
-      </w:r>
-      <w:r>
-        <w:rPr>
-          <w:rFonts w:ascii="Times New Roman" w:hAnsi="Times New Roman" w:cs="Times New Roman"/>
-          <w:sz w:val="24"/>
-          <w:szCs w:val="24"/>
-        </w:rPr>
-        <w:t>equips users</w:t>
-      </w:r>
-      <w:r>
-        <w:rPr>
-          <w:rFonts w:ascii="Times New Roman" w:hAnsi="Times New Roman" w:cs="Times New Roman"/>
-          <w:sz w:val="24"/>
-          <w:szCs w:val="24"/>
-        </w:rPr>
-        <w:t xml:space="preserve"> with financial literacy </w:t>
-      </w:r>
-      <w:r>
-        <w:rPr>
-          <w:rFonts w:ascii="Times New Roman" w:hAnsi="Times New Roman" w:cs="Times New Roman"/>
-          <w:sz w:val="24"/>
-          <w:szCs w:val="24"/>
-        </w:rPr>
-        <w:t>and</w:t>
-      </w:r>
-      <w:r>
-        <w:rPr>
-          <w:rFonts w:ascii="Times New Roman" w:hAnsi="Times New Roman" w:cs="Times New Roman"/>
-          <w:sz w:val="24"/>
-          <w:szCs w:val="24"/>
-        </w:rPr>
-        <w:t xml:space="preserve"> help</w:t>
-      </w:r>
-      <w:r>
-        <w:rPr>
-          <w:rFonts w:ascii="Times New Roman" w:hAnsi="Times New Roman" w:cs="Times New Roman"/>
-          <w:sz w:val="24"/>
-          <w:szCs w:val="24"/>
-        </w:rPr>
-        <w:t>s</w:t>
-      </w:r>
-      <w:r>
-        <w:rPr>
-          <w:rFonts w:ascii="Times New Roman" w:hAnsi="Times New Roman" w:cs="Times New Roman"/>
-          <w:sz w:val="24"/>
-          <w:szCs w:val="24"/>
-        </w:rPr>
-        <w:t xml:space="preserve"> them manage their budgets and savings goals effectively.</w:t>
-      </w:r>
-    </w:p>
-    <w:p>
-      <w:pPr>
-        <w:pStyle w:val="Heading3"/>
+      <w:bookmarkStart w:id="4" w:name="_Toc183694065"/>
+      <w:r>
+        <w:rPr>
+          <w:rFonts w:ascii="Times New Roman" w:hAnsi="Times New Roman" w:cs="Times New Roman"/>
+          <w:sz w:val="24"/>
+          <w:szCs w:val="24"/>
+        </w:rPr>
+        <w:t>To design and implement a smart financial management system that leverages artificial intelligence to guide users in creating budgets, monitoring expenses, and accomplishing personalized savings goals with greater accuracy and efficiency.</w:t>
+      </w:r>
+    </w:p>
+    <w:p>
+      <w:pPr>
         <w:spacing w:line="360" w:lineRule="auto"/>
         <w:rPr>
           <w:rFonts w:ascii="Times New Roman" w:hAnsi="Times New Roman" w:cs="Times New Roman"/>
           <w:color w:val="000000" w:themeColor="text1"/>
         </w:rPr>
       </w:pPr>
-      <w:bookmarkStart w:id="4" w:name="_Toc183694065"/>
       <w:r>
         <w:rPr>
           <w:rFonts w:ascii="Times New Roman" w:hAnsi="Times New Roman" w:cs="Times New Roman"/>
@@ -3871,7 +3798,16 @@
           <w:sz w:val="24"/>
           <w:szCs w:val="24"/>
         </w:rPr>
-        <w:t>will substantially improve users' financial management capabilities by providing real-time tracking, personalized budgeting suggestions, and automated financial insights. The assistant will help users make more informed financial decisions by analysing their spending patterns, income, and savings behaviour</w:t>
+        <w:t xml:space="preserve">will substantially improve users' financial management capabilities by providing real-time tracking, personalized budgeting suggestions, and automated financial insights. The assistant will help users make more </w:t>
+      </w:r>
+      <w:r>
+        <w:rPr>
+          <w:rFonts w:ascii="Times New Roman" w:hAnsi="Times New Roman" w:cs="Times New Roman"/>
+          <w:sz w:val="24"/>
+          <w:szCs w:val="24"/>
+        </w:rPr>
+        <w:lastRenderedPageBreak/>
+        <w:t>informed financial decisions by analysing their spending patterns, income, and savings behaviour</w:t>
       </w:r>
       <w:r>
         <w:rPr>
@@ -3902,33 +3838,356 @@
         <w:rPr>
           <w:rFonts w:cs="Times New Roman"/>
         </w:rPr>
+        <w:t xml:space="preserve">1.5 </w:t>
+      </w:r>
+      <w:r>
+        <w:rPr>
+          <w:rFonts w:cs="Times New Roman"/>
+        </w:rPr>
+        <w:t>Significance of the Study</w:t>
+      </w:r>
+      <w:bookmarkEnd w:id="7"/>
+    </w:p>
+    <w:p>
+      <w:pPr>
+        <w:spacing w:line="360" w:lineRule="auto"/>
+        <w:rPr>
+          <w:rFonts w:ascii="Times New Roman" w:hAnsi="Times New Roman" w:cs="Times New Roman"/>
+          <w:sz w:val="24"/>
+          <w:szCs w:val="24"/>
+        </w:rPr>
+      </w:pPr>
+      <w:r>
+        <w:rPr>
+          <w:rFonts w:ascii="Times New Roman" w:hAnsi="Times New Roman" w:cs="Times New Roman"/>
+          <w:sz w:val="24"/>
+          <w:szCs w:val="24"/>
+        </w:rPr>
+        <w:t xml:space="preserve">The study on a </w:t>
+      </w:r>
+      <w:r>
+        <w:rPr>
+          <w:rFonts w:ascii="Times New Roman" w:hAnsi="Times New Roman" w:cs="Times New Roman"/>
+          <w:b/>
+          <w:bCs/>
+          <w:sz w:val="24"/>
+          <w:szCs w:val="24"/>
+        </w:rPr>
+        <w:t>Mobile-Based Personal Finance Assistant</w:t>
+      </w:r>
+      <w:r>
+        <w:rPr>
+          <w:rFonts w:ascii="Times New Roman" w:hAnsi="Times New Roman" w:cs="Times New Roman"/>
+          <w:sz w:val="24"/>
+          <w:szCs w:val="24"/>
+        </w:rPr>
+        <w:t xml:space="preserve"> is of profound importance in today’s rapidly evolving digital and financial landscape. As personal finance becomes increasingly complex, with numerous income streams, expenditures, and savings goals, individuals often struggle to manage their finances effectively. This project aims to address these challenges by providing users with a comprehensive, user-friendly solution to managing budgets and savings goals directly from their mobile devices. The significance of this study can be understood from several key perspectives: financial literacy, technological innovation, and social impact.</w:t>
+      </w:r>
+    </w:p>
+    <w:p>
+      <w:pPr>
+        <w:spacing w:line="360" w:lineRule="auto"/>
+        <w:rPr>
+          <w:rFonts w:ascii="Times New Roman" w:hAnsi="Times New Roman" w:cs="Times New Roman"/>
+          <w:sz w:val="24"/>
+          <w:szCs w:val="24"/>
+        </w:rPr>
+      </w:pPr>
+      <w:r>
+        <w:rPr>
+          <w:rFonts w:ascii="Times New Roman" w:hAnsi="Times New Roman" w:cs="Times New Roman"/>
+          <w:sz w:val="24"/>
+          <w:szCs w:val="24"/>
+        </w:rPr>
+        <w:t xml:space="preserve">Firstly, </w:t>
+      </w:r>
+      <w:r>
+        <w:rPr>
+          <w:rFonts w:ascii="Times New Roman" w:hAnsi="Times New Roman" w:cs="Times New Roman"/>
+          <w:b/>
+          <w:bCs/>
+          <w:sz w:val="24"/>
+          <w:szCs w:val="24"/>
+        </w:rPr>
+        <w:t>enhancing financial literacy</w:t>
+      </w:r>
+      <w:r>
+        <w:rPr>
+          <w:rFonts w:ascii="Times New Roman" w:hAnsi="Times New Roman" w:cs="Times New Roman"/>
+          <w:sz w:val="24"/>
+          <w:szCs w:val="24"/>
+        </w:rPr>
+        <w:t xml:space="preserve"> is crucial for individuals to achieve financial independence and stability. The mobile application developed from this study will integrate educational components that help users understand budgeting, savings, and financial goal-setting. By promoting financial literacy, the study will empower users to make informed decisions about their money, helping them avoid debt, manage expenses, and set achievable financial goals. This contribution is especially important for young adults, low-income individuals, or those with limited financial knowledge, as they often face the most significant barriers to managing their finances effectively.</w:t>
+      </w:r>
+    </w:p>
+    <w:p>
+      <w:pPr>
+        <w:spacing w:line="360" w:lineRule="auto"/>
+        <w:rPr>
+          <w:rFonts w:ascii="Times New Roman" w:hAnsi="Times New Roman" w:cs="Times New Roman"/>
+          <w:sz w:val="24"/>
+          <w:szCs w:val="24"/>
+        </w:rPr>
+      </w:pPr>
+      <w:r>
+        <w:rPr>
+          <w:rFonts w:ascii="Times New Roman" w:hAnsi="Times New Roman" w:cs="Times New Roman"/>
+          <w:sz w:val="24"/>
+          <w:szCs w:val="24"/>
+        </w:rPr>
+        <w:t xml:space="preserve">Secondly, the project will demonstrate the </w:t>
+      </w:r>
+      <w:r>
+        <w:rPr>
+          <w:rFonts w:ascii="Times New Roman" w:hAnsi="Times New Roman" w:cs="Times New Roman"/>
+          <w:b/>
+          <w:bCs/>
+          <w:sz w:val="24"/>
+          <w:szCs w:val="24"/>
+        </w:rPr>
+        <w:t>innovative use of mobile technology</w:t>
+      </w:r>
+      <w:r>
+        <w:rPr>
+          <w:rFonts w:ascii="Times New Roman" w:hAnsi="Times New Roman" w:cs="Times New Roman"/>
+          <w:sz w:val="24"/>
+          <w:szCs w:val="24"/>
+        </w:rPr>
+        <w:t xml:space="preserve"> in addressing personal finance management issues. With the increasing penetration of smartphones globally, mobile applications have become a preferred medium for delivering services, and the personal finance sector is no exception. The study will explore how technology can simplify complex financial processes, making budgeting, savings tracking, and goal setting more accessible to a broader audience. The mobile platform ensures that users can track their financial progress on the go, adjust budgets in real-time, and receive regular updates on their savings goals, thereby creating a more dynamic and responsive personal finance experience.</w:t>
+      </w:r>
+    </w:p>
+    <w:p>
+      <w:pPr>
+        <w:spacing w:line="360" w:lineRule="auto"/>
+        <w:rPr>
+          <w:rFonts w:ascii="Times New Roman" w:hAnsi="Times New Roman" w:cs="Times New Roman"/>
+          <w:sz w:val="24"/>
+          <w:szCs w:val="24"/>
+        </w:rPr>
+      </w:pPr>
+      <w:r>
+        <w:rPr>
+          <w:rFonts w:ascii="Times New Roman" w:hAnsi="Times New Roman" w:cs="Times New Roman"/>
+          <w:sz w:val="24"/>
+          <w:szCs w:val="24"/>
+        </w:rPr>
+        <w:t xml:space="preserve">Lastly, this study has a significant </w:t>
+      </w:r>
+      <w:r>
+        <w:rPr>
+          <w:rFonts w:ascii="Times New Roman" w:hAnsi="Times New Roman" w:cs="Times New Roman"/>
+          <w:b/>
+          <w:bCs/>
+          <w:sz w:val="24"/>
+          <w:szCs w:val="24"/>
+        </w:rPr>
+        <w:t>social impact</w:t>
+      </w:r>
+      <w:r>
+        <w:rPr>
+          <w:rFonts w:ascii="Times New Roman" w:hAnsi="Times New Roman" w:cs="Times New Roman"/>
+          <w:sz w:val="24"/>
+          <w:szCs w:val="24"/>
+        </w:rPr>
+        <w:t xml:space="preserve">. In a world where financial inequality is growing, providing individuals with tools to manage their finances effectively can help reduce the wealth gap and promote economic inclusivity. The mobile-based personal finance assistant empowers users by giving them control over their financial future. By enabling </w:t>
+      </w:r>
+      <w:r>
+        <w:rPr>
+          <w:rFonts w:ascii="Times New Roman" w:hAnsi="Times New Roman" w:cs="Times New Roman"/>
+          <w:sz w:val="24"/>
+          <w:szCs w:val="24"/>
+        </w:rPr>
         <w:lastRenderedPageBreak/>
-        <w:t xml:space="preserve">1.5 </w:t>
-      </w:r>
-      <w:r>
+        <w:t>people to better manage their money, the study contributes to improving their overall quality of life, reducing financial stress, and fostering a culture of responsible spending and saving.</w:t>
+      </w:r>
+    </w:p>
+    <w:p>
+      <w:pPr>
+        <w:pStyle w:val="Heading2"/>
         <w:rPr>
           <w:rFonts w:cs="Times New Roman"/>
         </w:rPr>
-        <w:t>Significance of the Study</w:t>
-      </w:r>
-      <w:bookmarkEnd w:id="7"/>
-    </w:p>
-    <w:p>
-      <w:pPr>
-        <w:spacing w:line="360" w:lineRule="auto"/>
-        <w:rPr>
-          <w:rFonts w:ascii="Times New Roman" w:hAnsi="Times New Roman" w:cs="Times New Roman"/>
-          <w:sz w:val="24"/>
-          <w:szCs w:val="24"/>
-        </w:rPr>
-      </w:pPr>
-      <w:r>
-        <w:rPr>
-          <w:rFonts w:ascii="Times New Roman" w:hAnsi="Times New Roman" w:cs="Times New Roman"/>
-          <w:sz w:val="24"/>
-          <w:szCs w:val="24"/>
-        </w:rPr>
-        <w:t xml:space="preserve">The study on a </w:t>
+      </w:pPr>
+      <w:bookmarkStart w:id="8" w:name="_Toc183694069"/>
+      <w:r>
+        <w:rPr>
+          <w:rFonts w:cs="Times New Roman"/>
+        </w:rPr>
+        <w:t xml:space="preserve">1.6 </w:t>
+      </w:r>
+      <w:r>
+        <w:rPr>
+          <w:rFonts w:cs="Times New Roman"/>
+        </w:rPr>
+        <w:t>Justification</w:t>
+      </w:r>
+      <w:bookmarkEnd w:id="8"/>
+    </w:p>
+    <w:p>
+      <w:pPr>
+        <w:spacing w:line="360" w:lineRule="auto"/>
+        <w:rPr>
+          <w:rFonts w:ascii="Times New Roman" w:hAnsi="Times New Roman" w:cs="Times New Roman"/>
+          <w:sz w:val="24"/>
+          <w:szCs w:val="24"/>
+        </w:rPr>
+      </w:pPr>
+      <w:r>
+        <w:rPr>
+          <w:rFonts w:ascii="Times New Roman" w:hAnsi="Times New Roman" w:cs="Times New Roman"/>
+          <w:sz w:val="24"/>
+          <w:szCs w:val="24"/>
+        </w:rPr>
+        <w:t>The research titled "Mobile-Based Personal Finance Assistant to Help Users Manage Their Budgets and Savings Goals Effectively" is justified by the urgent need for improved personal finance management tools in an increasingly complex financial landscape. With growing financial responsibilities such as managing day-to-day expenses, debt repayments, and long-term savings, many individuals find it difficult to keep track of their financial activities and set realistic goals. Poor financial management often results in overspending, lack of savings, and financial stress, making it critical to provide people with a practical, accessible tool to enhance their financial well-being.</w:t>
+      </w:r>
+    </w:p>
+    <w:p>
+      <w:pPr>
+        <w:spacing w:line="360" w:lineRule="auto"/>
+        <w:rPr>
+          <w:rFonts w:ascii="Times New Roman" w:hAnsi="Times New Roman" w:cs="Times New Roman"/>
+          <w:sz w:val="24"/>
+          <w:szCs w:val="24"/>
+        </w:rPr>
+      </w:pPr>
+      <w:r>
+        <w:rPr>
+          <w:rFonts w:ascii="Times New Roman" w:hAnsi="Times New Roman" w:cs="Times New Roman"/>
+          <w:sz w:val="24"/>
+          <w:szCs w:val="24"/>
+        </w:rPr>
+        <w:t>Mobile technology offers an excellent platform for delivering such a solution. Smartphones are ubiquitous, and most people use them for various aspects of their lives, including communication, work, and entertainment. By leveraging this widespread access, a mobile-based finance assistant can ensure that users have their financial data and management tools at their fingertips, enabling them to monitor their budgets and track their progress in real-time, no matter where they are. The convenience of mobile technology ensures that users can engage with their finances more regularly and consistently, improving their financial habits over time.</w:t>
+      </w:r>
+    </w:p>
+    <w:p>
+      <w:pPr>
+        <w:spacing w:line="360" w:lineRule="auto"/>
+        <w:rPr>
+          <w:rFonts w:ascii="Times New Roman" w:hAnsi="Times New Roman" w:cs="Times New Roman"/>
+          <w:sz w:val="24"/>
+          <w:szCs w:val="24"/>
+        </w:rPr>
+      </w:pPr>
+      <w:r>
+        <w:rPr>
+          <w:rFonts w:ascii="Times New Roman" w:hAnsi="Times New Roman" w:cs="Times New Roman"/>
+          <w:sz w:val="24"/>
+          <w:szCs w:val="24"/>
+        </w:rPr>
+        <w:t>The application’s functionalities, such as real-time tracking of expenses, automatic categorization of spending, goal-setting, and progress visualization, are designed to help users make more informed financial decisions. Users can set personalized savings goals and receive notifications or alerts when they are close to exceeding their budget or when they’ve reached important financial milestones. This level of interactivity keeps users engaged with their financial planning and encourages greater discipline in budgeting and saving. Furthermore, by offering simple, user-friendly interfaces, the finance assistant reduces the complexity often associated with traditional budgeting methods, making financial management more approachable for users who may not have prior financial expertise.</w:t>
+      </w:r>
+    </w:p>
+    <w:p>
+      <w:pPr>
+        <w:spacing w:line="360" w:lineRule="auto"/>
+        <w:rPr>
+          <w:rFonts w:ascii="Times New Roman" w:hAnsi="Times New Roman" w:cs="Times New Roman"/>
+          <w:sz w:val="24"/>
+          <w:szCs w:val="24"/>
+        </w:rPr>
+      </w:pPr>
+      <w:r>
+        <w:rPr>
+          <w:rFonts w:ascii="Times New Roman" w:hAnsi="Times New Roman" w:cs="Times New Roman"/>
+          <w:sz w:val="24"/>
+          <w:szCs w:val="24"/>
+        </w:rPr>
+        <w:t xml:space="preserve">In addition to the practical benefits for individual users, the research is justified by the broader social and economic impact that improved financial management can have. Financial stress is a major contributor to poor mental health, and by empowering individuals to take control of their finances, this mobile-based solution could help reduce anxiety related to </w:t>
+      </w:r>
+      <w:r>
+        <w:rPr>
+          <w:rFonts w:ascii="Times New Roman" w:hAnsi="Times New Roman" w:cs="Times New Roman"/>
+          <w:sz w:val="24"/>
+          <w:szCs w:val="24"/>
+        </w:rPr>
+        <w:lastRenderedPageBreak/>
+        <w:t>money management. Improved personal financial health also has a positive ripple effect on the economy, as individuals who are more financially secure are more likely to contribute to savings, investments, and overall economic stability.</w:t>
+      </w:r>
+    </w:p>
+    <w:p>
+      <w:pPr>
+        <w:spacing w:line="360" w:lineRule="auto"/>
+        <w:rPr>
+          <w:rFonts w:ascii="Times New Roman" w:hAnsi="Times New Roman" w:cs="Times New Roman"/>
+          <w:sz w:val="24"/>
+          <w:szCs w:val="24"/>
+        </w:rPr>
+      </w:pPr>
+      <w:r>
+        <w:rPr>
+          <w:rFonts w:ascii="Times New Roman" w:hAnsi="Times New Roman" w:cs="Times New Roman"/>
+          <w:sz w:val="24"/>
+          <w:szCs w:val="24"/>
+        </w:rPr>
+        <w:t>The increasing trend toward digital solutions for personal finance management further justifies this research. As digital transformation continues to reshape industries, financial services are no exception. More people are seeking digital tools to manage their money, and a mobile-based finance assistant would not only meet this demand but also help bridge the gap for those who are less experienced with traditional financial planning. By providing an intuitive, portable platform, the app would enable users from diverse backgrounds to participate more actively in managing their financial well-being.</w:t>
+      </w:r>
+    </w:p>
+    <w:p>
+      <w:pPr>
+        <w:spacing w:line="360" w:lineRule="auto"/>
+        <w:rPr>
+          <w:rFonts w:ascii="Times New Roman" w:hAnsi="Times New Roman" w:cs="Times New Roman"/>
+          <w:sz w:val="24"/>
+          <w:szCs w:val="24"/>
+        </w:rPr>
+      </w:pPr>
+      <w:r>
+        <w:rPr>
+          <w:rFonts w:ascii="Times New Roman" w:hAnsi="Times New Roman" w:cs="Times New Roman"/>
+          <w:sz w:val="24"/>
+          <w:szCs w:val="24"/>
+        </w:rPr>
+        <w:t>In conclusion, the justification for this research lies in the pressing need for accessible, efficient, and user-friendly financial management tools. With mobile technology as a powerful platform, the proposed personal finance assistant can help users overcome the challenges of budgeting and saving in an increasingly digital and fast-paced world. By making financial management more convenient, personalized, and effective, this research has the potential to significantly improve users' financial habits, reduce financial stress, and promote long-term financial stability.</w:t>
+      </w:r>
+    </w:p>
+    <w:p>
+      <w:pPr>
+        <w:spacing w:line="360" w:lineRule="auto"/>
+        <w:rPr>
+          <w:rFonts w:ascii="Times New Roman" w:hAnsi="Times New Roman" w:cs="Times New Roman"/>
+          <w:sz w:val="24"/>
+          <w:szCs w:val="24"/>
+        </w:rPr>
+      </w:pPr>
+    </w:p>
+    <w:p>
+      <w:pPr>
+        <w:pStyle w:val="Heading2"/>
+        <w:rPr>
+          <w:rFonts w:cs="Times New Roman"/>
+        </w:rPr>
+      </w:pPr>
+      <w:bookmarkStart w:id="9" w:name="_Toc183694070"/>
+      <w:r>
+        <w:rPr>
+          <w:rFonts w:cs="Times New Roman"/>
+        </w:rPr>
+        <w:t xml:space="preserve">1.7 </w:t>
+      </w:r>
+      <w:r>
+        <w:rPr>
+          <w:rFonts w:cs="Times New Roman"/>
+        </w:rPr>
+        <w:t>Scope and Boundary</w:t>
+      </w:r>
+      <w:bookmarkEnd w:id="9"/>
+    </w:p>
+    <w:p>
+      <w:pPr>
+        <w:spacing w:line="360" w:lineRule="auto"/>
+        <w:rPr>
+          <w:rFonts w:ascii="Times New Roman" w:hAnsi="Times New Roman" w:cs="Times New Roman"/>
+          <w:sz w:val="24"/>
+          <w:szCs w:val="24"/>
+        </w:rPr>
+      </w:pPr>
+      <w:r>
+        <w:rPr>
+          <w:rFonts w:ascii="Times New Roman" w:hAnsi="Times New Roman" w:cs="Times New Roman"/>
+          <w:sz w:val="24"/>
+          <w:szCs w:val="24"/>
+        </w:rPr>
+        <w:t xml:space="preserve">The scope of this project is to develop a </w:t>
       </w:r>
       <w:r>
         <w:rPr>
@@ -3946,359 +4205,51 @@
           <w:sz w:val="24"/>
           <w:szCs w:val="24"/>
         </w:rPr>
-        <w:t xml:space="preserve"> is of profound importance in today’s rapidly evolving digital and financial landscape. As personal finance becomes increasingly complex, with numerous income streams, expenditures, and savings goals, individuals often struggle to manage their finances effectively. This project aims to address these challenges by providing users with a comprehensive, user-friendly solution to managing budgets and savings goals directly from their mobile devices. The significance of this study can be understood from several key perspectives: financial literacy, technological innovation, and social impact.</w:t>
-      </w:r>
-    </w:p>
-    <w:p>
-      <w:pPr>
-        <w:spacing w:line="360" w:lineRule="auto"/>
-        <w:rPr>
-          <w:rFonts w:ascii="Times New Roman" w:hAnsi="Times New Roman" w:cs="Times New Roman"/>
-          <w:sz w:val="24"/>
-          <w:szCs w:val="24"/>
-        </w:rPr>
-      </w:pPr>
-      <w:r>
-        <w:rPr>
-          <w:rFonts w:ascii="Times New Roman" w:hAnsi="Times New Roman" w:cs="Times New Roman"/>
-          <w:sz w:val="24"/>
-          <w:szCs w:val="24"/>
-        </w:rPr>
-        <w:t xml:space="preserve">Firstly, </w:t>
-      </w:r>
-      <w:r>
-        <w:rPr>
-          <w:rFonts w:ascii="Times New Roman" w:hAnsi="Times New Roman" w:cs="Times New Roman"/>
-          <w:b/>
-          <w:bCs/>
-          <w:sz w:val="24"/>
-          <w:szCs w:val="24"/>
-        </w:rPr>
-        <w:t>enhancing financial literacy</w:t>
-      </w:r>
-      <w:r>
-        <w:rPr>
-          <w:rFonts w:ascii="Times New Roman" w:hAnsi="Times New Roman" w:cs="Times New Roman"/>
-          <w:sz w:val="24"/>
-          <w:szCs w:val="24"/>
-        </w:rPr>
-        <w:t xml:space="preserve"> is crucial for individuals to achieve financial independence and stability. The mobile application developed from this study will integrate educational components that help users understand budgeting, savings, and financial goal-setting. By promoting financial literacy, the study will empower users to make informed decisions about their money, helping them avoid debt, manage expenses, and set achievable financial goals. This contribution is especially important for young adults, low-income individuals, or those with limited financial knowledge, as they often face the most significant barriers to managing their finances effectively.</w:t>
-      </w:r>
-    </w:p>
-    <w:p>
-      <w:pPr>
-        <w:spacing w:line="360" w:lineRule="auto"/>
-        <w:rPr>
-          <w:rFonts w:ascii="Times New Roman" w:hAnsi="Times New Roman" w:cs="Times New Roman"/>
-          <w:sz w:val="24"/>
-          <w:szCs w:val="24"/>
-        </w:rPr>
-      </w:pPr>
-      <w:r>
-        <w:rPr>
-          <w:rFonts w:ascii="Times New Roman" w:hAnsi="Times New Roman" w:cs="Times New Roman"/>
-          <w:sz w:val="24"/>
-          <w:szCs w:val="24"/>
-        </w:rPr>
-        <w:t xml:space="preserve">Secondly, the project will demonstrate the </w:t>
-      </w:r>
-      <w:r>
-        <w:rPr>
-          <w:rFonts w:ascii="Times New Roman" w:hAnsi="Times New Roman" w:cs="Times New Roman"/>
-          <w:b/>
-          <w:bCs/>
-          <w:sz w:val="24"/>
-          <w:szCs w:val="24"/>
-        </w:rPr>
-        <w:t>innovative use of mobile technology</w:t>
-      </w:r>
-      <w:r>
-        <w:rPr>
-          <w:rFonts w:ascii="Times New Roman" w:hAnsi="Times New Roman" w:cs="Times New Roman"/>
-          <w:sz w:val="24"/>
-          <w:szCs w:val="24"/>
-        </w:rPr>
-        <w:t xml:space="preserve"> in addressing personal finance management issues. With the increasing penetration of smartphones globally, mobile applications have become a preferred medium for delivering services, and the personal finance sector is no exception. The study will explore how technology can simplify complex financial processes, making budgeting, savings tracking, and goal setting more accessible to a broader audience. The mobile platform ensures that users can track their financial progress on the go, adjust budgets in real-time, and receive regular updates on their savings goals, thereby creating a more dynamic and responsive personal finance experience.</w:t>
-      </w:r>
-    </w:p>
-    <w:p>
-      <w:pPr>
-        <w:spacing w:line="360" w:lineRule="auto"/>
-        <w:rPr>
-          <w:rFonts w:ascii="Times New Roman" w:hAnsi="Times New Roman" w:cs="Times New Roman"/>
-          <w:sz w:val="24"/>
-          <w:szCs w:val="24"/>
-        </w:rPr>
-      </w:pPr>
-      <w:r>
-        <w:rPr>
-          <w:rFonts w:ascii="Times New Roman" w:hAnsi="Times New Roman" w:cs="Times New Roman"/>
-          <w:sz w:val="24"/>
-          <w:szCs w:val="24"/>
-        </w:rPr>
-        <w:t xml:space="preserve">Lastly, this study has a significant </w:t>
-      </w:r>
-      <w:r>
-        <w:rPr>
-          <w:rFonts w:ascii="Times New Roman" w:hAnsi="Times New Roman" w:cs="Times New Roman"/>
-          <w:b/>
-          <w:bCs/>
-          <w:sz w:val="24"/>
-          <w:szCs w:val="24"/>
-        </w:rPr>
-        <w:t>social impact</w:t>
-      </w:r>
-      <w:r>
-        <w:rPr>
-          <w:rFonts w:ascii="Times New Roman" w:hAnsi="Times New Roman" w:cs="Times New Roman"/>
-          <w:sz w:val="24"/>
-          <w:szCs w:val="24"/>
-        </w:rPr>
-        <w:t>. In a world where financial inequality is growing, providing individuals with tools to manage their finances effectively can help reduce the wealth gap and promote economic inclusivity. The mobile-based personal finance assistant empowers users by giving them control over their financial future. By enabling people to better manage their money, the study contributes to improving their overall quality of life, reducing financial stress, and fostering a culture of responsible spending and saving.</w:t>
-      </w:r>
-    </w:p>
-    <w:p>
-      <w:pPr>
-        <w:pStyle w:val="Heading2"/>
-        <w:rPr>
-          <w:rFonts w:cs="Times New Roman"/>
-        </w:rPr>
-      </w:pPr>
-      <w:bookmarkStart w:id="8" w:name="_Toc183694069"/>
-      <w:r>
-        <w:rPr>
-          <w:rFonts w:cs="Times New Roman"/>
+        <w:t xml:space="preserve"> designed to help users effectively manage their budgets and savings goals. The project focuses on building a user-friendly mobile application that offers tools for financial literacy, personalized goal setting, budget tracking, and real-time financial adjustments. Key functionalities will include budget creation and management, the ability to set and monitor both short-term and long-term savings objectives, and alerts or notifications to help users stay on track with their financial plans.</w:t>
+      </w:r>
+    </w:p>
+    <w:p>
+      <w:pPr>
+        <w:spacing w:line="360" w:lineRule="auto"/>
+        <w:rPr>
+          <w:rFonts w:ascii="Times New Roman" w:hAnsi="Times New Roman" w:cs="Times New Roman"/>
+          <w:sz w:val="24"/>
+          <w:szCs w:val="24"/>
+        </w:rPr>
+      </w:pPr>
+      <w:r>
+        <w:rPr>
+          <w:rFonts w:ascii="Times New Roman" w:hAnsi="Times New Roman" w:cs="Times New Roman"/>
+          <w:sz w:val="24"/>
+          <w:szCs w:val="24"/>
+        </w:rPr>
+        <w:t xml:space="preserve">The application will cater to a broad range of users, from individuals with minimal financial expertise to those more experienced in managing personal finances. It will primarily focus on helping users manage day-to-day expenses and allocate savings according to their goals. The app will integrate features like expense categorization, savings progress tracking, and basic financial reports, making it accessible and practical for people across various income levels </w:t>
+      </w:r>
+      <w:r>
+        <w:rPr>
+          <w:rFonts w:ascii="Times New Roman" w:hAnsi="Times New Roman" w:cs="Times New Roman"/>
+          <w:sz w:val="24"/>
+          <w:szCs w:val="24"/>
         </w:rPr>
         <w:lastRenderedPageBreak/>
-        <w:t xml:space="preserve">1.6 </w:t>
-      </w:r>
-      <w:r>
-        <w:rPr>
-          <w:rFonts w:cs="Times New Roman"/>
-        </w:rPr>
-        <w:t>Justification</w:t>
-      </w:r>
-      <w:bookmarkEnd w:id="8"/>
-    </w:p>
-    <w:p>
-      <w:pPr>
-        <w:spacing w:line="360" w:lineRule="auto"/>
-        <w:rPr>
-          <w:rFonts w:ascii="Times New Roman" w:hAnsi="Times New Roman" w:cs="Times New Roman"/>
-          <w:sz w:val="24"/>
-          <w:szCs w:val="24"/>
-        </w:rPr>
-      </w:pPr>
-      <w:r>
-        <w:rPr>
-          <w:rFonts w:ascii="Times New Roman" w:hAnsi="Times New Roman" w:cs="Times New Roman"/>
-          <w:sz w:val="24"/>
-          <w:szCs w:val="24"/>
-        </w:rPr>
-        <w:t>The research titled "Mobile-Based Personal Finance Assistant to Help Users Manage Their Budgets and Savings Goals Effectively" is justified by the urgent need for improved personal finance management tools in an increasingly complex financial landscape. With growing financial responsibilities such as managing day-to-day expenses, debt repayments, and long-term savings, many individuals find it difficult to keep track of their financial activities and set realistic goals. Poor financial management often results in overspending, lack of savings, and financial stress, making it critical to provide people with a practical, accessible tool to enhance their financial well-being.</w:t>
-      </w:r>
-    </w:p>
-    <w:p>
-      <w:pPr>
-        <w:spacing w:line="360" w:lineRule="auto"/>
-        <w:rPr>
-          <w:rFonts w:ascii="Times New Roman" w:hAnsi="Times New Roman" w:cs="Times New Roman"/>
-          <w:sz w:val="24"/>
-          <w:szCs w:val="24"/>
-        </w:rPr>
-      </w:pPr>
-      <w:r>
-        <w:rPr>
-          <w:rFonts w:ascii="Times New Roman" w:hAnsi="Times New Roman" w:cs="Times New Roman"/>
-          <w:sz w:val="24"/>
-          <w:szCs w:val="24"/>
-        </w:rPr>
-        <w:t>Mobile technology offers an excellent platform for delivering such a solution. Smartphones are ubiquitous, and most people use them for various aspects of their lives, including communication, work, and entertainment. By leveraging this widespread access, a mobile-based finance assistant can ensure that users have their financial data and management tools at their fingertips, enabling them to monitor their budgets and track their progress in real-time, no matter where they are. The convenience of mobile technology ensures that users can engage with their finances more regularly and consistently, improving their financial habits over time.</w:t>
-      </w:r>
-    </w:p>
-    <w:p>
-      <w:pPr>
-        <w:spacing w:line="360" w:lineRule="auto"/>
-        <w:rPr>
-          <w:rFonts w:ascii="Times New Roman" w:hAnsi="Times New Roman" w:cs="Times New Roman"/>
-          <w:sz w:val="24"/>
-          <w:szCs w:val="24"/>
-        </w:rPr>
-      </w:pPr>
-      <w:r>
-        <w:rPr>
-          <w:rFonts w:ascii="Times New Roman" w:hAnsi="Times New Roman" w:cs="Times New Roman"/>
-          <w:sz w:val="24"/>
-          <w:szCs w:val="24"/>
-        </w:rPr>
-        <w:t>The application’s functionalities, such as real-time tracking of expenses, automatic categorization of spending, goal-setting, and progress visualization, are designed to help users make more informed financial decisions. Users can set personalized savings goals and receive notifications or alerts when they are close to exceeding their budget or when they’ve reached important financial milestones. This level of interactivity keeps users engaged with their financial planning and encourages greater discipline in budgeting and saving. Furthermore, by offering simple, user-friendly interfaces, the finance assistant reduces the complexity often associated with traditional budgeting methods, making financial management more approachable for users who may not have prior financial expertise.</w:t>
-      </w:r>
-    </w:p>
-    <w:p>
-      <w:pPr>
-        <w:spacing w:line="360" w:lineRule="auto"/>
-        <w:rPr>
-          <w:rFonts w:ascii="Times New Roman" w:hAnsi="Times New Roman" w:cs="Times New Roman"/>
-          <w:sz w:val="24"/>
-          <w:szCs w:val="24"/>
-        </w:rPr>
-      </w:pPr>
-      <w:r>
-        <w:rPr>
-          <w:rFonts w:ascii="Times New Roman" w:hAnsi="Times New Roman" w:cs="Times New Roman"/>
-          <w:sz w:val="24"/>
-          <w:szCs w:val="24"/>
-        </w:rPr>
-        <w:t xml:space="preserve">In addition to the practical benefits for individual users, the research is justified by the broader social and economic impact that improved financial management can have. Financial stress is a major contributor to poor mental health, and by empowering individuals to take control of their finances, this mobile-based solution could help reduce anxiety related to money management. Improved personal financial health also has a positive ripple effect on </w:t>
-      </w:r>
-      <w:r>
-        <w:rPr>
-          <w:rFonts w:ascii="Times New Roman" w:hAnsi="Times New Roman" w:cs="Times New Roman"/>
-          <w:sz w:val="24"/>
-          <w:szCs w:val="24"/>
-        </w:rPr>
-        <w:lastRenderedPageBreak/>
-        <w:t>the economy, as individuals who are more financially secure are more likely to contribute to savings, investments, and overall economic stability.</w:t>
-      </w:r>
-    </w:p>
-    <w:p>
-      <w:pPr>
-        <w:spacing w:line="360" w:lineRule="auto"/>
-        <w:rPr>
-          <w:rFonts w:ascii="Times New Roman" w:hAnsi="Times New Roman" w:cs="Times New Roman"/>
-          <w:sz w:val="24"/>
-          <w:szCs w:val="24"/>
-        </w:rPr>
-      </w:pPr>
-      <w:r>
-        <w:rPr>
-          <w:rFonts w:ascii="Times New Roman" w:hAnsi="Times New Roman" w:cs="Times New Roman"/>
-          <w:sz w:val="24"/>
-          <w:szCs w:val="24"/>
-        </w:rPr>
-        <w:t>The increasing trend toward digital solutions for personal finance management further justifies this research. As digital transformation continues to reshape industries, financial services are no exception. More people are seeking digital tools to manage their money, and a mobile-based finance assistant would not only meet this demand but also help bridge the gap for those who are less experienced with traditional financial planning. By providing an intuitive, portable platform, the app would enable users from diverse backgrounds to participate more actively in managing their financial well-being.</w:t>
-      </w:r>
-    </w:p>
-    <w:p>
-      <w:pPr>
-        <w:spacing w:line="360" w:lineRule="auto"/>
-        <w:rPr>
-          <w:rFonts w:ascii="Times New Roman" w:hAnsi="Times New Roman" w:cs="Times New Roman"/>
-          <w:sz w:val="24"/>
-          <w:szCs w:val="24"/>
-        </w:rPr>
-      </w:pPr>
-      <w:r>
-        <w:rPr>
-          <w:rFonts w:ascii="Times New Roman" w:hAnsi="Times New Roman" w:cs="Times New Roman"/>
-          <w:sz w:val="24"/>
-          <w:szCs w:val="24"/>
-        </w:rPr>
-        <w:t>In conclusion, the justification for this research lies in the pressing need for accessible, efficient, and user-friendly financial management tools. With mobile technology as a powerful platform, the proposed personal finance assistant can help users overcome the challenges of budgeting and saving in an increasingly digital and fast-paced world. By making financial management more convenient, personalized, and effective, this research has the potential to significantly improve users' financial habits, reduce financial stress, and promote long-term financial stability.</w:t>
-      </w:r>
-    </w:p>
-    <w:p>
-      <w:pPr>
-        <w:spacing w:line="360" w:lineRule="auto"/>
-        <w:rPr>
-          <w:rFonts w:ascii="Times New Roman" w:hAnsi="Times New Roman" w:cs="Times New Roman"/>
-          <w:sz w:val="24"/>
-          <w:szCs w:val="24"/>
-        </w:rPr>
-      </w:pPr>
-    </w:p>
-    <w:p>
-      <w:pPr>
-        <w:pStyle w:val="Heading2"/>
-        <w:rPr>
-          <w:rFonts w:cs="Times New Roman"/>
-        </w:rPr>
-      </w:pPr>
-      <w:bookmarkStart w:id="9" w:name="_Toc183694070"/>
-      <w:r>
-        <w:rPr>
-          <w:rFonts w:cs="Times New Roman"/>
-        </w:rPr>
-        <w:t xml:space="preserve">1.7 </w:t>
-      </w:r>
-      <w:r>
-        <w:rPr>
-          <w:rFonts w:cs="Times New Roman"/>
-        </w:rPr>
-        <w:t>Scope and Boundary</w:t>
-      </w:r>
-      <w:bookmarkEnd w:id="9"/>
-    </w:p>
-    <w:p>
-      <w:pPr>
-        <w:spacing w:line="360" w:lineRule="auto"/>
-        <w:rPr>
-          <w:rFonts w:ascii="Times New Roman" w:hAnsi="Times New Roman" w:cs="Times New Roman"/>
-          <w:sz w:val="24"/>
-          <w:szCs w:val="24"/>
-        </w:rPr>
-      </w:pPr>
-      <w:r>
-        <w:rPr>
-          <w:rFonts w:ascii="Times New Roman" w:hAnsi="Times New Roman" w:cs="Times New Roman"/>
-          <w:sz w:val="24"/>
-          <w:szCs w:val="24"/>
-        </w:rPr>
-        <w:t xml:space="preserve">The scope of this project is to develop a </w:t>
-      </w:r>
-      <w:r>
-        <w:rPr>
-          <w:rFonts w:ascii="Times New Roman" w:hAnsi="Times New Roman" w:cs="Times New Roman"/>
-          <w:b/>
-          <w:bCs/>
-          <w:sz w:val="24"/>
-          <w:szCs w:val="24"/>
-        </w:rPr>
-        <w:t>Mobile-Based Personal Finance Assistant</w:t>
-      </w:r>
-      <w:r>
-        <w:rPr>
-          <w:rFonts w:ascii="Times New Roman" w:hAnsi="Times New Roman" w:cs="Times New Roman"/>
-          <w:sz w:val="24"/>
-          <w:szCs w:val="24"/>
-        </w:rPr>
-        <w:t xml:space="preserve"> designed to help users effectively manage their budgets and savings goals. The project focuses on building a user-friendly mobile application that offers tools for financial literacy, personalized goal setting, budget tracking, and real-time financial adjustments. Key functionalities will include budget creation and management, the ability to set and monitor both short-term and long-term savings objectives, and alerts or notifications to help users stay on track with their financial plans.</w:t>
-      </w:r>
-    </w:p>
-    <w:p>
-      <w:pPr>
-        <w:spacing w:line="360" w:lineRule="auto"/>
-        <w:rPr>
-          <w:rFonts w:ascii="Times New Roman" w:hAnsi="Times New Roman" w:cs="Times New Roman"/>
-          <w:sz w:val="24"/>
-          <w:szCs w:val="24"/>
-        </w:rPr>
-      </w:pPr>
-      <w:r>
-        <w:rPr>
-          <w:rFonts w:ascii="Times New Roman" w:hAnsi="Times New Roman" w:cs="Times New Roman"/>
-          <w:sz w:val="24"/>
-          <w:szCs w:val="24"/>
-        </w:rPr>
-        <w:t>The application will cater to a broad range of users, from individuals with minimal financial expertise to those more experienced in managing personal finances. It will primarily focus on helping users manage day-to-day expenses and allocate savings according to their goals. The app will integrate features like expense categorization, savings progress tracking, and basic financial reports, making it accessible and practical for people across various income levels and financial situations. Additionally, the application will allow real-time updates, giving users flexibility in adjusting their budgets based on changes in income or expenses.</w:t>
-      </w:r>
-    </w:p>
-    <w:p>
-      <w:pPr>
-        <w:spacing w:line="360" w:lineRule="auto"/>
-        <w:rPr>
-          <w:rFonts w:ascii="Times New Roman" w:hAnsi="Times New Roman" w:cs="Times New Roman"/>
-          <w:sz w:val="24"/>
-          <w:szCs w:val="24"/>
-        </w:rPr>
-      </w:pPr>
-      <w:r>
-        <w:rPr>
-          <w:rFonts w:ascii="Times New Roman" w:hAnsi="Times New Roman" w:cs="Times New Roman"/>
-          <w:sz w:val="24"/>
-          <w:szCs w:val="24"/>
-        </w:rPr>
-        <w:lastRenderedPageBreak/>
+        <w:t>and financial situations. Additionally, the application will allow real-time updates, giving users flexibility in adjusting their budgets based on changes in income or expenses.</w:t>
+      </w:r>
+    </w:p>
+    <w:p>
+      <w:pPr>
+        <w:spacing w:line="360" w:lineRule="auto"/>
+        <w:rPr>
+          <w:rFonts w:ascii="Times New Roman" w:hAnsi="Times New Roman" w:cs="Times New Roman"/>
+          <w:sz w:val="24"/>
+          <w:szCs w:val="24"/>
+        </w:rPr>
+      </w:pPr>
+      <w:r>
+        <w:rPr>
+          <w:rFonts w:ascii="Times New Roman" w:hAnsi="Times New Roman" w:cs="Times New Roman"/>
+          <w:sz w:val="24"/>
+          <w:szCs w:val="24"/>
+        </w:rPr>
         <w:t>The boundaries of the project exclude complex financial tools such as investment tracking, credit management, or advanced tax calculations, which are outside the primary scope of basic budgeting and savings. Furthermore, the app will be designed for personal financial management, not for businesses or corporations. The project will not include integrations with financial institutions for direct banking or investment purposes but may allow manual entry of data related to financial transactions</w:t>
       </w:r>
     </w:p>
@@ -4515,12 +4466,378 @@
           <w:sz w:val="28"/>
           <w:szCs w:val="28"/>
         </w:rPr>
+        <w:t>2.0 LITERATURE REVIEW</w:t>
+      </w:r>
+      <w:bookmarkEnd w:id="10"/>
+    </w:p>
+    <w:p/>
+    <w:p>
+      <w:pPr>
+        <w:pStyle w:val="Heading2"/>
+        <w:rPr>
+          <w:rFonts w:cs="Times New Roman"/>
+        </w:rPr>
+      </w:pPr>
+      <w:bookmarkStart w:id="11" w:name="_Toc183694072"/>
+      <w:r>
+        <w:rPr>
+          <w:rFonts w:cs="Times New Roman"/>
+        </w:rPr>
+        <w:t>2.1</w:t>
+      </w:r>
+      <w:r>
+        <w:rPr>
+          <w:rFonts w:cs="Times New Roman"/>
+        </w:rPr>
+        <w:t xml:space="preserve"> </w:t>
+      </w:r>
+      <w:r>
+        <w:rPr>
+          <w:rFonts w:cs="Times New Roman"/>
+        </w:rPr>
+        <w:t>Introduction</w:t>
+      </w:r>
+      <w:bookmarkEnd w:id="11"/>
+    </w:p>
+    <w:p>
+      <w:pPr>
+        <w:spacing w:line="360" w:lineRule="auto"/>
+        <w:rPr>
+          <w:rFonts w:ascii="Times New Roman" w:hAnsi="Times New Roman" w:cs="Times New Roman"/>
+          <w:sz w:val="24"/>
+          <w:szCs w:val="24"/>
+        </w:rPr>
+      </w:pPr>
+      <w:r>
+        <w:rPr>
+          <w:rFonts w:ascii="Times New Roman" w:hAnsi="Times New Roman" w:cs="Times New Roman"/>
+          <w:sz w:val="24"/>
+          <w:szCs w:val="24"/>
+        </w:rPr>
+        <w:t xml:space="preserve">Personal finance management has evolved significantly in the last decade with the rise of mobile technology. The demand for user-friendly tools that assist individuals in managing their finances, tracking expenses, and achieving savings goals has driven the growth of mobile finance applications. This literature review explores recent </w:t>
+      </w:r>
+      <w:proofErr w:type="gramStart"/>
+      <w:r>
+        <w:rPr>
+          <w:rFonts w:ascii="Times New Roman" w:hAnsi="Times New Roman" w:cs="Times New Roman"/>
+          <w:sz w:val="24"/>
+          <w:szCs w:val="24"/>
+        </w:rPr>
+        <w:t>studies  that</w:t>
+      </w:r>
+      <w:proofErr w:type="gramEnd"/>
+      <w:r>
+        <w:rPr>
+          <w:rFonts w:ascii="Times New Roman" w:hAnsi="Times New Roman" w:cs="Times New Roman"/>
+          <w:sz w:val="24"/>
+          <w:szCs w:val="24"/>
+        </w:rPr>
+        <w:t xml:space="preserve"> examine the impact of mobile-based financial tools on personal finance management, their effectiveness in influencing user </w:t>
+      </w:r>
+      <w:r>
+        <w:rPr>
+          <w:rFonts w:ascii="Times New Roman" w:hAnsi="Times New Roman" w:cs="Times New Roman"/>
+          <w:sz w:val="24"/>
+          <w:szCs w:val="24"/>
+        </w:rPr>
+        <w:t>behaviour</w:t>
+      </w:r>
+      <w:r>
+        <w:rPr>
+          <w:rFonts w:ascii="Times New Roman" w:hAnsi="Times New Roman" w:cs="Times New Roman"/>
+          <w:sz w:val="24"/>
+          <w:szCs w:val="24"/>
+        </w:rPr>
+        <w:t>, and the gaps that remain in current solutions. By reviewing this literature, the groundwork is laid for developing an enhanced mobile-based personal finance assistant that can better cater to the needs of users.</w:t>
+      </w:r>
+    </w:p>
+    <w:p>
+      <w:pPr>
+        <w:spacing w:line="360" w:lineRule="auto"/>
+        <w:rPr>
+          <w:rFonts w:ascii="Times New Roman" w:hAnsi="Times New Roman" w:cs="Times New Roman"/>
+          <w:sz w:val="24"/>
+          <w:szCs w:val="24"/>
+        </w:rPr>
+      </w:pPr>
+      <w:r>
+        <w:rPr>
+          <w:rFonts w:ascii="Times New Roman" w:hAnsi="Times New Roman" w:cs="Times New Roman"/>
+          <w:sz w:val="24"/>
+          <w:szCs w:val="24"/>
+        </w:rPr>
+        <w:t xml:space="preserve">Before the widespread use of mobile apps, traditional methods of personal finance management included manual tracking and desktop-based financial software. However, these approaches were time-consuming and often lacked real-time insights, which limited their utility. Recent studies show that digital transformation, particularly through mobile finance applications, has radically changed how people manage their </w:t>
+      </w:r>
+      <w:proofErr w:type="gramStart"/>
+      <w:r>
+        <w:rPr>
+          <w:rFonts w:ascii="Times New Roman" w:hAnsi="Times New Roman" w:cs="Times New Roman"/>
+          <w:sz w:val="24"/>
+          <w:szCs w:val="24"/>
+        </w:rPr>
+        <w:t>finances .</w:t>
+      </w:r>
+      <w:proofErr w:type="gramEnd"/>
+      <w:r>
+        <w:rPr>
+          <w:rFonts w:ascii="Times New Roman" w:hAnsi="Times New Roman" w:cs="Times New Roman"/>
+          <w:sz w:val="24"/>
+          <w:szCs w:val="24"/>
+        </w:rPr>
+        <w:t xml:space="preserve"> Mobile applications have become essential tools for daily financial management, offering automated tracking, budget planning, and real-time notifications. According to a report by Statista (2019), the use of finance apps has grown exponentially in recent years, driven by the increased penetration of smartphones and the demand for efficient financial solutions.</w:t>
+      </w:r>
+    </w:p>
+    <w:p>
+      <w:pPr>
+        <w:spacing w:line="360" w:lineRule="auto"/>
+        <w:rPr>
+          <w:rFonts w:ascii="Times New Roman" w:hAnsi="Times New Roman" w:cs="Times New Roman"/>
+          <w:sz w:val="24"/>
+          <w:szCs w:val="24"/>
+        </w:rPr>
+      </w:pPr>
+      <w:r>
+        <w:rPr>
+          <w:rFonts w:ascii="Times New Roman" w:hAnsi="Times New Roman" w:cs="Times New Roman"/>
+          <w:sz w:val="24"/>
+          <w:szCs w:val="24"/>
+        </w:rPr>
+        <w:t>However, despite the availability of mobile finance tools, many individuals still struggle with maintaining financial discipline. A study by Thomas and Mainelli (2020) revealed that even with access to digital tools, 65% of users reported challenges in sticking to their budgets and controlling impulse spending. These challenges point to the need for more personalized and engaging tools that cater to individual financial habits, rather than generic budgeting solutions.</w:t>
+      </w:r>
+    </w:p>
+    <w:p>
+      <w:pPr>
+        <w:spacing w:line="360" w:lineRule="auto"/>
+        <w:rPr>
+          <w:rFonts w:ascii="Times New Roman" w:hAnsi="Times New Roman" w:cs="Times New Roman"/>
+          <w:sz w:val="24"/>
+          <w:szCs w:val="24"/>
+        </w:rPr>
+      </w:pPr>
+    </w:p>
+    <w:p>
+      <w:pPr>
+        <w:pStyle w:val="Heading2"/>
+        <w:rPr>
+          <w:rFonts w:cs="Times New Roman"/>
+        </w:rPr>
+      </w:pPr>
+      <w:bookmarkStart w:id="12" w:name="_Toc183694073"/>
+      <w:r>
+        <w:rPr>
+          <w:rFonts w:cs="Times New Roman"/>
+        </w:rPr>
+        <w:t xml:space="preserve">2.2 </w:t>
+      </w:r>
+      <w:r>
+        <w:rPr>
+          <w:rFonts w:cs="Times New Roman"/>
+        </w:rPr>
+        <w:t>R</w:t>
+      </w:r>
+      <w:r>
+        <w:rPr>
+          <w:rFonts w:cs="Times New Roman"/>
+        </w:rPr>
+        <w:t>elated work</w:t>
+      </w:r>
+      <w:bookmarkEnd w:id="12"/>
+    </w:p>
+    <w:p>
+      <w:pPr>
+        <w:spacing w:line="360" w:lineRule="auto"/>
+        <w:rPr>
+          <w:rFonts w:ascii="Times New Roman" w:hAnsi="Times New Roman" w:cs="Times New Roman"/>
+          <w:sz w:val="24"/>
+          <w:szCs w:val="24"/>
+        </w:rPr>
+      </w:pPr>
+      <w:r>
+        <w:rPr>
+          <w:rFonts w:ascii="Times New Roman" w:hAnsi="Times New Roman" w:cs="Times New Roman"/>
+          <w:sz w:val="24"/>
+          <w:szCs w:val="24"/>
+        </w:rPr>
+        <w:t xml:space="preserve">The last five years have seen significant advancements in mobile finance applications. Apps like Mint, YNAB (You Need a Budget), and EveryDollar offer features like automated budget </w:t>
+      </w:r>
+      <w:r>
+        <w:rPr>
+          <w:rFonts w:ascii="Times New Roman" w:hAnsi="Times New Roman" w:cs="Times New Roman"/>
+          <w:sz w:val="24"/>
+          <w:szCs w:val="24"/>
+        </w:rPr>
         <w:lastRenderedPageBreak/>
-        <w:t>2.0 LITERATURE REVIEW</w:t>
-      </w:r>
-      <w:bookmarkEnd w:id="10"/>
-    </w:p>
-    <w:p/>
+        <w:t>tracking, savings goal setting, and real-time notifications. These apps help users stay aware of their spending patterns and provide a more structured approach to managing personal finances. Research by</w:t>
+      </w:r>
+      <w:r>
+        <w:rPr>
+          <w:rFonts w:ascii="Times New Roman" w:hAnsi="Times New Roman" w:cs="Times New Roman"/>
+          <w:sz w:val="24"/>
+          <w:szCs w:val="24"/>
+        </w:rPr>
+        <w:t xml:space="preserve"> </w:t>
+      </w:r>
+      <w:proofErr w:type="gramStart"/>
+      <w:r>
+        <w:rPr>
+          <w:rFonts w:ascii="Times New Roman" w:hAnsi="Times New Roman" w:cs="Times New Roman"/>
+          <w:sz w:val="24"/>
+          <w:szCs w:val="24"/>
+        </w:rPr>
+        <w:t>(</w:t>
+      </w:r>
+      <w:r>
+        <w:rPr>
+          <w:rFonts w:ascii="Times New Roman" w:hAnsi="Times New Roman" w:cs="Times New Roman"/>
+          <w:sz w:val="24"/>
+          <w:szCs w:val="24"/>
+        </w:rPr>
+        <w:t xml:space="preserve"> Kim</w:t>
+      </w:r>
+      <w:proofErr w:type="gramEnd"/>
+      <w:r>
+        <w:rPr>
+          <w:rFonts w:ascii="Times New Roman" w:hAnsi="Times New Roman" w:cs="Times New Roman"/>
+          <w:sz w:val="24"/>
+          <w:szCs w:val="24"/>
+        </w:rPr>
+        <w:t xml:space="preserve"> et al. 2020) shows that mobile finance apps can increase financial awareness, with users reporting improved financial </w:t>
+      </w:r>
+      <w:proofErr w:type="spellStart"/>
+      <w:r>
+        <w:rPr>
+          <w:rFonts w:ascii="Times New Roman" w:hAnsi="Times New Roman" w:cs="Times New Roman"/>
+          <w:sz w:val="24"/>
+          <w:szCs w:val="24"/>
+        </w:rPr>
+        <w:t>behavior</w:t>
+      </w:r>
+      <w:proofErr w:type="spellEnd"/>
+      <w:r>
+        <w:rPr>
+          <w:rFonts w:ascii="Times New Roman" w:hAnsi="Times New Roman" w:cs="Times New Roman"/>
+          <w:sz w:val="24"/>
+          <w:szCs w:val="24"/>
+        </w:rPr>
+        <w:t xml:space="preserve"> after just a few months of app usage.</w:t>
+      </w:r>
+    </w:p>
+    <w:p>
+      <w:pPr>
+        <w:spacing w:line="360" w:lineRule="auto"/>
+        <w:rPr>
+          <w:rFonts w:ascii="Times New Roman" w:hAnsi="Times New Roman" w:cs="Times New Roman"/>
+          <w:sz w:val="24"/>
+          <w:szCs w:val="24"/>
+        </w:rPr>
+      </w:pPr>
+    </w:p>
+    <w:p>
+      <w:pPr>
+        <w:spacing w:line="360" w:lineRule="auto"/>
+        <w:rPr>
+          <w:rFonts w:ascii="Times New Roman" w:hAnsi="Times New Roman" w:cs="Times New Roman"/>
+          <w:sz w:val="24"/>
+          <w:szCs w:val="24"/>
+        </w:rPr>
+      </w:pPr>
+      <w:r>
+        <w:rPr>
+          <w:rFonts w:ascii="Times New Roman" w:hAnsi="Times New Roman" w:cs="Times New Roman"/>
+          <w:sz w:val="24"/>
+          <w:szCs w:val="24"/>
+        </w:rPr>
+        <w:t xml:space="preserve">However, some studies have noted limitations in the user experience of current apps. While Mint, for example, is known for providing a comprehensive view of a user’s finances, research by </w:t>
+      </w:r>
+      <w:r>
+        <w:rPr>
+          <w:rFonts w:ascii="Times New Roman" w:hAnsi="Times New Roman" w:cs="Times New Roman"/>
+          <w:sz w:val="24"/>
+          <w:szCs w:val="24"/>
+        </w:rPr>
+        <w:t>(</w:t>
+      </w:r>
+      <w:proofErr w:type="gramStart"/>
+      <w:r>
+        <w:rPr>
+          <w:rFonts w:ascii="Times New Roman" w:hAnsi="Times New Roman" w:cs="Times New Roman"/>
+          <w:sz w:val="24"/>
+          <w:szCs w:val="24"/>
+        </w:rPr>
+        <w:t xml:space="preserve">Wang </w:t>
+      </w:r>
+      <w:r>
+        <w:rPr>
+          <w:rFonts w:ascii="Times New Roman" w:hAnsi="Times New Roman" w:cs="Times New Roman"/>
+          <w:sz w:val="24"/>
+          <w:szCs w:val="24"/>
+        </w:rPr>
+        <w:t xml:space="preserve"> et.al..</w:t>
+      </w:r>
+      <w:proofErr w:type="gramEnd"/>
+      <w:r>
+        <w:rPr>
+          <w:rFonts w:ascii="Times New Roman" w:hAnsi="Times New Roman" w:cs="Times New Roman"/>
+          <w:sz w:val="24"/>
+          <w:szCs w:val="24"/>
+        </w:rPr>
+        <w:t>2019) found that its complexity and extensive features can overwhelm users, leading to app abandonment after a few months. Additionally, many apps focus on short-term financial goals such as daily budgeting but offer limited support for long-term financial planning, such as retirement savings or investment strategies.</w:t>
+      </w:r>
+    </w:p>
+    <w:p>
+      <w:pPr>
+        <w:spacing w:line="360" w:lineRule="auto"/>
+        <w:rPr>
+          <w:rFonts w:ascii="Times New Roman" w:hAnsi="Times New Roman" w:cs="Times New Roman"/>
+          <w:sz w:val="24"/>
+          <w:szCs w:val="24"/>
+        </w:rPr>
+      </w:pPr>
+      <w:r>
+        <w:rPr>
+          <w:rFonts w:ascii="Times New Roman" w:hAnsi="Times New Roman" w:cs="Times New Roman"/>
+          <w:sz w:val="24"/>
+          <w:szCs w:val="24"/>
+        </w:rPr>
+        <w:t xml:space="preserve">Several studies have investigated the impact of mobile apps on user financial </w:t>
+      </w:r>
+      <w:proofErr w:type="spellStart"/>
+      <w:r>
+        <w:rPr>
+          <w:rFonts w:ascii="Times New Roman" w:hAnsi="Times New Roman" w:cs="Times New Roman"/>
+          <w:sz w:val="24"/>
+          <w:szCs w:val="24"/>
+        </w:rPr>
+        <w:t>behavior</w:t>
+      </w:r>
+      <w:proofErr w:type="spellEnd"/>
+      <w:r>
+        <w:rPr>
+          <w:rFonts w:ascii="Times New Roman" w:hAnsi="Times New Roman" w:cs="Times New Roman"/>
+          <w:sz w:val="24"/>
+          <w:szCs w:val="24"/>
+        </w:rPr>
+        <w:t xml:space="preserve">. Research by Fernandez et al. (2018) found that users of mobile finance apps are more likely to adopt positive financial habits, such as regularly tracking expenses and setting financial goals. These apps provide users with visual feedback, making it easier to understand spending trends and identify areas for improvement. This aligns with </w:t>
+      </w:r>
+      <w:proofErr w:type="spellStart"/>
+      <w:r>
+        <w:rPr>
+          <w:rFonts w:ascii="Times New Roman" w:hAnsi="Times New Roman" w:cs="Times New Roman"/>
+          <w:sz w:val="24"/>
+          <w:szCs w:val="24"/>
+        </w:rPr>
+        <w:t>behavioral</w:t>
+      </w:r>
+      <w:proofErr w:type="spellEnd"/>
+      <w:r>
+        <w:rPr>
+          <w:rFonts w:ascii="Times New Roman" w:hAnsi="Times New Roman" w:cs="Times New Roman"/>
+          <w:sz w:val="24"/>
+          <w:szCs w:val="24"/>
+        </w:rPr>
+        <w:t xml:space="preserve"> economics theories, which suggest that immediate feedback can help users correct course and form better habits (Thaler &amp; Sunstein, 2017).</w:t>
+      </w:r>
+    </w:p>
     <w:p>
       <w:pPr>
         <w:pStyle w:val="Heading2"/>
@@ -4528,187 +4845,67 @@
           <w:rFonts w:cs="Times New Roman"/>
         </w:rPr>
       </w:pPr>
-      <w:bookmarkStart w:id="11" w:name="_Toc183694072"/>
+      <w:bookmarkStart w:id="13" w:name="_Toc183694074"/>
       <w:r>
         <w:rPr>
           <w:rFonts w:cs="Times New Roman"/>
         </w:rPr>
-        <w:t>2.1</w:t>
-      </w:r>
-      <w:r>
-        <w:rPr>
-          <w:rFonts w:cs="Times New Roman"/>
-        </w:rPr>
-        <w:t xml:space="preserve"> </w:t>
-      </w:r>
-      <w:r>
-        <w:rPr>
-          <w:rFonts w:cs="Times New Roman"/>
-        </w:rPr>
-        <w:t>Introduction</w:t>
-      </w:r>
-      <w:bookmarkEnd w:id="11"/>
-    </w:p>
-    <w:p>
-      <w:pPr>
-        <w:spacing w:line="360" w:lineRule="auto"/>
-        <w:rPr>
-          <w:rFonts w:ascii="Times New Roman" w:hAnsi="Times New Roman" w:cs="Times New Roman"/>
-          <w:sz w:val="24"/>
-          <w:szCs w:val="24"/>
-        </w:rPr>
-      </w:pPr>
-      <w:r>
-        <w:rPr>
-          <w:rFonts w:ascii="Times New Roman" w:hAnsi="Times New Roman" w:cs="Times New Roman"/>
-          <w:sz w:val="24"/>
-          <w:szCs w:val="24"/>
-        </w:rPr>
-        <w:t xml:space="preserve">Personal finance management has evolved significantly in the last decade with the rise of mobile technology. The demand for user-friendly tools that assist individuals in managing their finances, tracking expenses, and achieving savings goals has driven the growth of mobile finance applications. This literature review explores recent </w:t>
-      </w:r>
-      <w:proofErr w:type="gramStart"/>
-      <w:r>
-        <w:rPr>
-          <w:rFonts w:ascii="Times New Roman" w:hAnsi="Times New Roman" w:cs="Times New Roman"/>
-          <w:sz w:val="24"/>
-          <w:szCs w:val="24"/>
-        </w:rPr>
-        <w:t>studies  that</w:t>
-      </w:r>
-      <w:proofErr w:type="gramEnd"/>
-      <w:r>
-        <w:rPr>
-          <w:rFonts w:ascii="Times New Roman" w:hAnsi="Times New Roman" w:cs="Times New Roman"/>
-          <w:sz w:val="24"/>
-          <w:szCs w:val="24"/>
-        </w:rPr>
-        <w:t xml:space="preserve"> examine the impact of mobile-based financial tools on personal finance management, their effectiveness in influencing user </w:t>
-      </w:r>
-      <w:r>
-        <w:rPr>
-          <w:rFonts w:ascii="Times New Roman" w:hAnsi="Times New Roman" w:cs="Times New Roman"/>
-          <w:sz w:val="24"/>
-          <w:szCs w:val="24"/>
-        </w:rPr>
-        <w:t>behaviour</w:t>
-      </w:r>
-      <w:r>
-        <w:rPr>
-          <w:rFonts w:ascii="Times New Roman" w:hAnsi="Times New Roman" w:cs="Times New Roman"/>
-          <w:sz w:val="24"/>
-          <w:szCs w:val="24"/>
-        </w:rPr>
-        <w:t>, and the gaps that remain in current solutions. By reviewing this literature, the groundwork is laid for developing an enhanced mobile-based personal finance assistant that can better cater to the needs of users.</w:t>
-      </w:r>
-    </w:p>
-    <w:p>
-      <w:pPr>
-        <w:spacing w:line="360" w:lineRule="auto"/>
-        <w:rPr>
-          <w:rFonts w:ascii="Times New Roman" w:hAnsi="Times New Roman" w:cs="Times New Roman"/>
-          <w:sz w:val="24"/>
-          <w:szCs w:val="24"/>
-        </w:rPr>
-      </w:pPr>
-      <w:r>
-        <w:rPr>
-          <w:rFonts w:ascii="Times New Roman" w:hAnsi="Times New Roman" w:cs="Times New Roman"/>
-          <w:sz w:val="24"/>
-          <w:szCs w:val="24"/>
-        </w:rPr>
-        <w:t xml:space="preserve">Before the widespread use of mobile apps, traditional methods of personal finance management included manual tracking and desktop-based financial software. However, these approaches were time-consuming and often lacked real-time insights, which limited their utility. Recent studies show that digital transformation, particularly through mobile finance applications, has radically changed how people manage their </w:t>
-      </w:r>
-      <w:proofErr w:type="gramStart"/>
-      <w:r>
-        <w:rPr>
-          <w:rFonts w:ascii="Times New Roman" w:hAnsi="Times New Roman" w:cs="Times New Roman"/>
-          <w:sz w:val="24"/>
-          <w:szCs w:val="24"/>
-        </w:rPr>
-        <w:t>finances .</w:t>
-      </w:r>
-      <w:proofErr w:type="gramEnd"/>
-      <w:r>
-        <w:rPr>
-          <w:rFonts w:ascii="Times New Roman" w:hAnsi="Times New Roman" w:cs="Times New Roman"/>
-          <w:sz w:val="24"/>
-          <w:szCs w:val="24"/>
-        </w:rPr>
-        <w:t xml:space="preserve"> Mobile applications have become essential tools for daily financial management, offering automated tracking, budget planning, and real-time notifications. According to a report by Statista (2019), the use of finance apps has grown exponentially in recent years, driven by the increased penetration of smartphones and the demand for efficient financial solutions.</w:t>
-      </w:r>
-    </w:p>
-    <w:p>
-      <w:pPr>
-        <w:spacing w:line="360" w:lineRule="auto"/>
-        <w:rPr>
-          <w:rFonts w:ascii="Times New Roman" w:hAnsi="Times New Roman" w:cs="Times New Roman"/>
-          <w:sz w:val="24"/>
-          <w:szCs w:val="24"/>
-        </w:rPr>
-      </w:pPr>
-      <w:r>
-        <w:rPr>
-          <w:rFonts w:ascii="Times New Roman" w:hAnsi="Times New Roman" w:cs="Times New Roman"/>
-          <w:sz w:val="24"/>
-          <w:szCs w:val="24"/>
-        </w:rPr>
-        <w:t>However, despite the availability of mobile finance tools, many individuals still struggle with maintaining financial discipline. A study by Thomas and Mainelli (2020) revealed that even with access to digital tools, 65% of users reported challenges in sticking to their budgets and controlling impulse spending. These challenges point to the need for more personalized and engaging tools that cater to individual financial habits, rather than generic budgeting solutions.</w:t>
-      </w:r>
-    </w:p>
-    <w:p>
-      <w:pPr>
-        <w:spacing w:line="360" w:lineRule="auto"/>
-        <w:rPr>
-          <w:rFonts w:ascii="Times New Roman" w:hAnsi="Times New Roman" w:cs="Times New Roman"/>
-          <w:sz w:val="24"/>
-          <w:szCs w:val="24"/>
-        </w:rPr>
-      </w:pPr>
-    </w:p>
-    <w:p>
-      <w:pPr>
-        <w:pStyle w:val="Heading2"/>
-        <w:rPr>
-          <w:rFonts w:cs="Times New Roman"/>
-        </w:rPr>
-      </w:pPr>
-      <w:bookmarkStart w:id="12" w:name="_Toc183694073"/>
-      <w:r>
-        <w:rPr>
-          <w:rFonts w:cs="Times New Roman"/>
-        </w:rPr>
-        <w:t xml:space="preserve">2.2 </w:t>
-      </w:r>
-      <w:r>
-        <w:rPr>
-          <w:rFonts w:cs="Times New Roman"/>
-        </w:rPr>
-        <w:t>R</w:t>
-      </w:r>
-      <w:r>
-        <w:rPr>
-          <w:rFonts w:cs="Times New Roman"/>
-        </w:rPr>
-        <w:t>elated work</w:t>
-      </w:r>
-      <w:bookmarkEnd w:id="12"/>
-    </w:p>
-    <w:p>
-      <w:pPr>
-        <w:spacing w:line="360" w:lineRule="auto"/>
-        <w:rPr>
-          <w:rFonts w:ascii="Times New Roman" w:hAnsi="Times New Roman" w:cs="Times New Roman"/>
-          <w:sz w:val="24"/>
-          <w:szCs w:val="24"/>
-        </w:rPr>
-      </w:pPr>
-      <w:r>
-        <w:rPr>
-          <w:rFonts w:ascii="Times New Roman" w:hAnsi="Times New Roman" w:cs="Times New Roman"/>
-          <w:sz w:val="24"/>
-          <w:szCs w:val="24"/>
-        </w:rPr>
-        <w:t xml:space="preserve">The last five years have seen significant advancements in mobile finance applications. Apps like Mint, YNAB (You Need a Budget), and EveryDollar offer features like automated budget tracking, savings goal setting, and real-time notifications. These apps help users stay aware of their spending patterns and provide a more structured approach to managing personal </w:t>
+        <w:t>2.3 Challenges of existing techniques</w:t>
+      </w:r>
+      <w:bookmarkEnd w:id="13"/>
+    </w:p>
+    <w:p>
+      <w:pPr>
+        <w:spacing w:line="360" w:lineRule="auto"/>
+        <w:rPr>
+          <w:rFonts w:ascii="Times New Roman" w:hAnsi="Times New Roman" w:cs="Times New Roman"/>
+          <w:sz w:val="24"/>
+          <w:szCs w:val="24"/>
+        </w:rPr>
+      </w:pPr>
+      <w:r>
+        <w:rPr>
+          <w:rFonts w:ascii="Times New Roman" w:hAnsi="Times New Roman" w:cs="Times New Roman"/>
+          <w:sz w:val="24"/>
+          <w:szCs w:val="24"/>
+        </w:rPr>
+        <w:t xml:space="preserve">Despite these positive outcomes, there are challenges to maintaining long-term engagement with finance apps. Research by Miller et al. (2021) highlights the issue of “app fatigue,” where users stop engaging with the app after initial enthusiasm wanes. The study found that over 50% of users abandoned finance apps within three months, citing reasons such as lack of motivation, complexity, or overwhelming notifications. This suggests that while mobile finance apps can be powerful tools for improving financial </w:t>
+      </w:r>
+      <w:proofErr w:type="spellStart"/>
+      <w:r>
+        <w:rPr>
+          <w:rFonts w:ascii="Times New Roman" w:hAnsi="Times New Roman" w:cs="Times New Roman"/>
+          <w:sz w:val="24"/>
+          <w:szCs w:val="24"/>
+        </w:rPr>
+        <w:t>behavior</w:t>
+      </w:r>
+      <w:proofErr w:type="spellEnd"/>
+      <w:r>
+        <w:rPr>
+          <w:rFonts w:ascii="Times New Roman" w:hAnsi="Times New Roman" w:cs="Times New Roman"/>
+          <w:sz w:val="24"/>
+          <w:szCs w:val="24"/>
+        </w:rPr>
+        <w:t>, they must be designed in a way that ensures continued user engagement over the long term.</w:t>
+      </w:r>
+    </w:p>
+    <w:p>
+      <w:pPr>
+        <w:spacing w:line="360" w:lineRule="auto"/>
+        <w:rPr>
+          <w:rFonts w:ascii="Times New Roman" w:hAnsi="Times New Roman" w:cs="Times New Roman"/>
+          <w:sz w:val="24"/>
+          <w:szCs w:val="24"/>
+        </w:rPr>
+      </w:pPr>
+      <w:r>
+        <w:rPr>
+          <w:rFonts w:ascii="Times New Roman" w:hAnsi="Times New Roman" w:cs="Times New Roman"/>
+          <w:sz w:val="24"/>
+          <w:szCs w:val="24"/>
+        </w:rPr>
+        <w:t xml:space="preserve">The relationship between financial literacy and the use of mobile finance tools has been a major focus of recent research. Financial literacy is a crucial factor in how effectively users engage with personal finance apps. Studies by Lusardi and Mitchell (2019) have shown that individuals with low financial literacy often struggle to utilize mobile finance apps to their </w:t>
       </w:r>
       <w:r>
         <w:rPr>
@@ -4717,263 +4914,24 @@
           <w:szCs w:val="24"/>
         </w:rPr>
         <w:lastRenderedPageBreak/>
-        <w:t>finances. Research by</w:t>
-      </w:r>
-      <w:r>
-        <w:rPr>
-          <w:rFonts w:ascii="Times New Roman" w:hAnsi="Times New Roman" w:cs="Times New Roman"/>
-          <w:sz w:val="24"/>
-          <w:szCs w:val="24"/>
-        </w:rPr>
-        <w:t xml:space="preserve"> </w:t>
-      </w:r>
-      <w:proofErr w:type="gramStart"/>
-      <w:r>
-        <w:rPr>
-          <w:rFonts w:ascii="Times New Roman" w:hAnsi="Times New Roman" w:cs="Times New Roman"/>
-          <w:sz w:val="24"/>
-          <w:szCs w:val="24"/>
-        </w:rPr>
-        <w:t>(</w:t>
-      </w:r>
-      <w:r>
-        <w:rPr>
-          <w:rFonts w:ascii="Times New Roman" w:hAnsi="Times New Roman" w:cs="Times New Roman"/>
-          <w:sz w:val="24"/>
-          <w:szCs w:val="24"/>
-        </w:rPr>
-        <w:t xml:space="preserve"> Kim</w:t>
-      </w:r>
-      <w:proofErr w:type="gramEnd"/>
-      <w:r>
-        <w:rPr>
-          <w:rFonts w:ascii="Times New Roman" w:hAnsi="Times New Roman" w:cs="Times New Roman"/>
-          <w:sz w:val="24"/>
-          <w:szCs w:val="24"/>
-        </w:rPr>
-        <w:t xml:space="preserve"> et al. 2020) shows that mobile finance apps can increase financial awareness, with users reporting improved financial </w:t>
-      </w:r>
-      <w:proofErr w:type="spellStart"/>
-      <w:r>
-        <w:rPr>
-          <w:rFonts w:ascii="Times New Roman" w:hAnsi="Times New Roman" w:cs="Times New Roman"/>
-          <w:sz w:val="24"/>
-          <w:szCs w:val="24"/>
-        </w:rPr>
-        <w:t>behavior</w:t>
-      </w:r>
-      <w:proofErr w:type="spellEnd"/>
-      <w:r>
-        <w:rPr>
-          <w:rFonts w:ascii="Times New Roman" w:hAnsi="Times New Roman" w:cs="Times New Roman"/>
-          <w:sz w:val="24"/>
-          <w:szCs w:val="24"/>
-        </w:rPr>
-        <w:t xml:space="preserve"> after just a few months of app usage.</w:t>
-      </w:r>
-    </w:p>
-    <w:p>
-      <w:pPr>
-        <w:spacing w:line="360" w:lineRule="auto"/>
-        <w:rPr>
-          <w:rFonts w:ascii="Times New Roman" w:hAnsi="Times New Roman" w:cs="Times New Roman"/>
-          <w:sz w:val="24"/>
-          <w:szCs w:val="24"/>
-        </w:rPr>
-      </w:pPr>
-    </w:p>
-    <w:p>
-      <w:pPr>
-        <w:spacing w:line="360" w:lineRule="auto"/>
-        <w:rPr>
-          <w:rFonts w:ascii="Times New Roman" w:hAnsi="Times New Roman" w:cs="Times New Roman"/>
-          <w:sz w:val="24"/>
-          <w:szCs w:val="24"/>
-        </w:rPr>
-      </w:pPr>
-      <w:r>
-        <w:rPr>
-          <w:rFonts w:ascii="Times New Roman" w:hAnsi="Times New Roman" w:cs="Times New Roman"/>
-          <w:sz w:val="24"/>
-          <w:szCs w:val="24"/>
-        </w:rPr>
-        <w:t xml:space="preserve">However, some studies have noted limitations in the user experience of current apps. While Mint, for example, is known for providing a comprehensive view of a user’s finances, research by </w:t>
-      </w:r>
-      <w:r>
-        <w:rPr>
-          <w:rFonts w:ascii="Times New Roman" w:hAnsi="Times New Roman" w:cs="Times New Roman"/>
-          <w:sz w:val="24"/>
-          <w:szCs w:val="24"/>
-        </w:rPr>
-        <w:t>(</w:t>
-      </w:r>
-      <w:proofErr w:type="gramStart"/>
-      <w:r>
-        <w:rPr>
-          <w:rFonts w:ascii="Times New Roman" w:hAnsi="Times New Roman" w:cs="Times New Roman"/>
-          <w:sz w:val="24"/>
-          <w:szCs w:val="24"/>
-        </w:rPr>
-        <w:t xml:space="preserve">Wang </w:t>
-      </w:r>
-      <w:r>
-        <w:rPr>
-          <w:rFonts w:ascii="Times New Roman" w:hAnsi="Times New Roman" w:cs="Times New Roman"/>
-          <w:sz w:val="24"/>
-          <w:szCs w:val="24"/>
-        </w:rPr>
-        <w:t xml:space="preserve"> et.al..</w:t>
-      </w:r>
-      <w:proofErr w:type="gramEnd"/>
-      <w:r>
-        <w:rPr>
-          <w:rFonts w:ascii="Times New Roman" w:hAnsi="Times New Roman" w:cs="Times New Roman"/>
-          <w:sz w:val="24"/>
-          <w:szCs w:val="24"/>
-        </w:rPr>
-        <w:t>2019) found that its complexity and extensive features can overwhelm users, leading to app abandonment after a few months. Additionally, many apps focus on short-term financial goals such as daily budgeting but offer limited support for long-term financial planning, such as retirement savings or investment strategies.</w:t>
-      </w:r>
-    </w:p>
-    <w:p>
-      <w:pPr>
-        <w:spacing w:line="360" w:lineRule="auto"/>
-        <w:rPr>
-          <w:rFonts w:ascii="Times New Roman" w:hAnsi="Times New Roman" w:cs="Times New Roman"/>
-          <w:sz w:val="24"/>
-          <w:szCs w:val="24"/>
-        </w:rPr>
-      </w:pPr>
-      <w:r>
-        <w:rPr>
-          <w:rFonts w:ascii="Times New Roman" w:hAnsi="Times New Roman" w:cs="Times New Roman"/>
-          <w:sz w:val="24"/>
-          <w:szCs w:val="24"/>
-        </w:rPr>
-        <w:t xml:space="preserve">Several studies have investigated the impact of mobile apps on user financial </w:t>
-      </w:r>
-      <w:proofErr w:type="spellStart"/>
-      <w:r>
-        <w:rPr>
-          <w:rFonts w:ascii="Times New Roman" w:hAnsi="Times New Roman" w:cs="Times New Roman"/>
-          <w:sz w:val="24"/>
-          <w:szCs w:val="24"/>
-        </w:rPr>
-        <w:t>behavior</w:t>
-      </w:r>
-      <w:proofErr w:type="spellEnd"/>
-      <w:r>
-        <w:rPr>
-          <w:rFonts w:ascii="Times New Roman" w:hAnsi="Times New Roman" w:cs="Times New Roman"/>
-          <w:sz w:val="24"/>
-          <w:szCs w:val="24"/>
-        </w:rPr>
-        <w:t xml:space="preserve">. Research by Fernandez et al. (2018) found that users of mobile finance apps are more likely to adopt positive financial habits, such as regularly tracking expenses and setting financial goals. These apps provide users with visual feedback, making it easier to understand spending trends and identify areas for improvement. This aligns with </w:t>
-      </w:r>
-      <w:proofErr w:type="spellStart"/>
-      <w:r>
-        <w:rPr>
-          <w:rFonts w:ascii="Times New Roman" w:hAnsi="Times New Roman" w:cs="Times New Roman"/>
-          <w:sz w:val="24"/>
-          <w:szCs w:val="24"/>
-        </w:rPr>
-        <w:t>behavioral</w:t>
-      </w:r>
-      <w:proofErr w:type="spellEnd"/>
-      <w:r>
-        <w:rPr>
-          <w:rFonts w:ascii="Times New Roman" w:hAnsi="Times New Roman" w:cs="Times New Roman"/>
-          <w:sz w:val="24"/>
-          <w:szCs w:val="24"/>
-        </w:rPr>
-        <w:t xml:space="preserve"> economics theories, which suggest that immediate feedback can help users correct course and form better habits (Thaler &amp; Sunstein, 2017).</w:t>
-      </w:r>
-    </w:p>
-    <w:p>
-      <w:pPr>
-        <w:pStyle w:val="Heading2"/>
-        <w:rPr>
-          <w:rFonts w:cs="Times New Roman"/>
-        </w:rPr>
-      </w:pPr>
-      <w:bookmarkStart w:id="13" w:name="_Toc183694074"/>
-      <w:r>
-        <w:rPr>
-          <w:rFonts w:cs="Times New Roman"/>
-        </w:rPr>
-        <w:t>2.3 Challenges of existing techniques</w:t>
-      </w:r>
-      <w:bookmarkEnd w:id="13"/>
-    </w:p>
-    <w:p>
-      <w:pPr>
-        <w:spacing w:line="360" w:lineRule="auto"/>
-        <w:rPr>
-          <w:rFonts w:ascii="Times New Roman" w:hAnsi="Times New Roman" w:cs="Times New Roman"/>
-          <w:sz w:val="24"/>
-          <w:szCs w:val="24"/>
-        </w:rPr>
-      </w:pPr>
-      <w:r>
-        <w:rPr>
-          <w:rFonts w:ascii="Times New Roman" w:hAnsi="Times New Roman" w:cs="Times New Roman"/>
-          <w:sz w:val="24"/>
-          <w:szCs w:val="24"/>
-        </w:rPr>
-        <w:t xml:space="preserve">Despite these positive outcomes, there are challenges to maintaining long-term engagement with finance apps. Research by Miller et al. (2021) highlights the issue of “app fatigue,” where users stop engaging with the app after initial enthusiasm wanes. The study found that over 50% of users abandoned finance apps within three months, citing reasons such as lack of motivation, complexity, or overwhelming notifications. This suggests that while mobile finance apps can be powerful tools for improving financial </w:t>
-      </w:r>
-      <w:proofErr w:type="spellStart"/>
-      <w:r>
-        <w:rPr>
-          <w:rFonts w:ascii="Times New Roman" w:hAnsi="Times New Roman" w:cs="Times New Roman"/>
-          <w:sz w:val="24"/>
-          <w:szCs w:val="24"/>
-        </w:rPr>
-        <w:t>behavior</w:t>
-      </w:r>
-      <w:proofErr w:type="spellEnd"/>
-      <w:r>
-        <w:rPr>
-          <w:rFonts w:ascii="Times New Roman" w:hAnsi="Times New Roman" w:cs="Times New Roman"/>
-          <w:sz w:val="24"/>
-          <w:szCs w:val="24"/>
-        </w:rPr>
-        <w:t>, they must be designed in a way that ensures continued user engagement over the long term.</w:t>
-      </w:r>
-    </w:p>
-    <w:p>
-      <w:pPr>
-        <w:spacing w:line="360" w:lineRule="auto"/>
-        <w:rPr>
-          <w:rFonts w:ascii="Times New Roman" w:hAnsi="Times New Roman" w:cs="Times New Roman"/>
-          <w:sz w:val="24"/>
-          <w:szCs w:val="24"/>
-        </w:rPr>
-      </w:pPr>
-      <w:r>
-        <w:rPr>
-          <w:rFonts w:ascii="Times New Roman" w:hAnsi="Times New Roman" w:cs="Times New Roman"/>
-          <w:sz w:val="24"/>
-          <w:szCs w:val="24"/>
-        </w:rPr>
-        <w:t>The relationship between financial literacy and the use of mobile finance tools has been a major focus of recent research. Financial literacy is a crucial factor in how effectively users engage with personal finance apps. Studies by Lusardi and Mitchell (2019) have shown that individuals with low financial literacy often struggle to utilize mobile finance apps to their full potential. Even though these apps are designed to simplify financial management, users with limited knowledge of basic financial principles may find them challenging to navigate.</w:t>
-      </w:r>
-    </w:p>
-    <w:p>
-      <w:pPr>
-        <w:spacing w:line="360" w:lineRule="auto"/>
-        <w:rPr>
-          <w:rFonts w:ascii="Times New Roman" w:hAnsi="Times New Roman" w:cs="Times New Roman"/>
-          <w:sz w:val="24"/>
-          <w:szCs w:val="24"/>
-        </w:rPr>
-      </w:pPr>
-      <w:r>
-        <w:rPr>
-          <w:rFonts w:ascii="Times New Roman" w:hAnsi="Times New Roman" w:cs="Times New Roman"/>
-          <w:sz w:val="24"/>
-          <w:szCs w:val="24"/>
-        </w:rPr>
-        <w:lastRenderedPageBreak/>
+        <w:t>full potential. Even though these apps are designed to simplify financial management, users with limited knowledge of basic financial principles may find them challenging to navigate.</w:t>
+      </w:r>
+    </w:p>
+    <w:p>
+      <w:pPr>
+        <w:spacing w:line="360" w:lineRule="auto"/>
+        <w:rPr>
+          <w:rFonts w:ascii="Times New Roman" w:hAnsi="Times New Roman" w:cs="Times New Roman"/>
+          <w:sz w:val="24"/>
+          <w:szCs w:val="24"/>
+        </w:rPr>
+      </w:pPr>
+      <w:r>
+        <w:rPr>
+          <w:rFonts w:ascii="Times New Roman" w:hAnsi="Times New Roman" w:cs="Times New Roman"/>
+          <w:sz w:val="24"/>
+          <w:szCs w:val="24"/>
+        </w:rPr>
         <w:t xml:space="preserve">To address this, some apps have integrated educational features that aim to improve financial literacy while helping users manage their money. Apps like </w:t>
       </w:r>
       <w:proofErr w:type="spellStart"/>
@@ -5198,7 +5156,6 @@
           <w:sz w:val="28"/>
           <w:szCs w:val="28"/>
         </w:rPr>
-        <w:lastRenderedPageBreak/>
         <w:t>3.0 METHODOLOGY</w:t>
       </w:r>
       <w:bookmarkEnd w:id="15"/>
@@ -5909,6 +5866,7 @@
           <w:sz w:val="24"/>
           <w:szCs w:val="24"/>
         </w:rPr>
+        <w:lastRenderedPageBreak/>
         <w:t>Dart is used as the programming language for writing the application’s logic, due to its seamless integration with Flutter and efficient handling of mobile-specific tasks.</w:t>
       </w:r>
     </w:p>
@@ -5949,195 +5907,195 @@
           <w:sz w:val="24"/>
           <w:szCs w:val="24"/>
         </w:rPr>
+        <w:t>Git is used for version control to manage code changes, collaborate with team members, and maintain a history of the project’s development. This ensures that any changes or updates can be tracked and reverted if necessary.</w:t>
+      </w:r>
+    </w:p>
+    <w:p>
+      <w:pPr>
+        <w:pStyle w:val="Heading2"/>
+        <w:rPr>
+          <w:rFonts w:cs="Times New Roman"/>
+        </w:rPr>
+      </w:pPr>
+      <w:bookmarkStart w:id="19" w:name="_Toc183694080"/>
+      <w:r>
+        <w:rPr>
+          <w:rFonts w:cs="Times New Roman"/>
+        </w:rPr>
+        <w:t xml:space="preserve">3.4 </w:t>
+      </w:r>
+      <w:r>
+        <w:rPr>
+          <w:rFonts w:cs="Times New Roman"/>
+        </w:rPr>
+        <w:t>System Testing and Validation</w:t>
+      </w:r>
+      <w:bookmarkEnd w:id="19"/>
+    </w:p>
+    <w:p>
+      <w:pPr>
+        <w:spacing w:line="360" w:lineRule="auto"/>
+        <w:rPr>
+          <w:rFonts w:ascii="Times New Roman" w:hAnsi="Times New Roman" w:cs="Times New Roman"/>
+          <w:sz w:val="24"/>
+          <w:szCs w:val="24"/>
+        </w:rPr>
+      </w:pPr>
+      <w:r>
+        <w:rPr>
+          <w:rFonts w:ascii="Times New Roman" w:hAnsi="Times New Roman" w:cs="Times New Roman"/>
+          <w:sz w:val="24"/>
+          <w:szCs w:val="24"/>
+        </w:rPr>
+        <w:t>The system will undergo thorough testing and validation to ensure it meets the required functionality, is user-friendly, and performs optimally across different devices and environments.</w:t>
+      </w:r>
+    </w:p>
+    <w:p>
+      <w:pPr>
+        <w:spacing w:line="360" w:lineRule="auto"/>
+        <w:rPr>
+          <w:rFonts w:ascii="Times New Roman" w:hAnsi="Times New Roman" w:cs="Times New Roman"/>
+          <w:b/>
+          <w:bCs/>
+          <w:sz w:val="24"/>
+          <w:szCs w:val="24"/>
+        </w:rPr>
+      </w:pPr>
+      <w:r>
+        <w:rPr>
+          <w:rFonts w:ascii="Times New Roman" w:hAnsi="Times New Roman" w:cs="Times New Roman"/>
+          <w:b/>
+          <w:bCs/>
+          <w:sz w:val="24"/>
+          <w:szCs w:val="24"/>
+        </w:rPr>
+        <w:t>Testing Methodologies</w:t>
+      </w:r>
+    </w:p>
+    <w:p>
+      <w:pPr>
+        <w:spacing w:line="360" w:lineRule="auto"/>
+        <w:rPr>
+          <w:rFonts w:ascii="Times New Roman" w:hAnsi="Times New Roman" w:cs="Times New Roman"/>
+          <w:sz w:val="24"/>
+          <w:szCs w:val="24"/>
+        </w:rPr>
+      </w:pPr>
+      <w:r>
+        <w:rPr>
+          <w:rFonts w:ascii="Times New Roman" w:hAnsi="Times New Roman" w:cs="Times New Roman"/>
+          <w:sz w:val="24"/>
+          <w:szCs w:val="24"/>
+        </w:rPr>
+        <w:t>Various testing methods will be employed to ensure the quality and reliability of the system:</w:t>
+      </w:r>
+    </w:p>
+    <w:p>
+      <w:pPr>
+        <w:spacing w:line="360" w:lineRule="auto"/>
+        <w:rPr>
+          <w:rFonts w:ascii="Times New Roman" w:hAnsi="Times New Roman" w:cs="Times New Roman"/>
+          <w:sz w:val="24"/>
+          <w:szCs w:val="24"/>
+        </w:rPr>
+      </w:pPr>
+      <w:r>
+        <w:rPr>
+          <w:rFonts w:ascii="Times New Roman" w:hAnsi="Times New Roman" w:cs="Times New Roman"/>
+          <w:sz w:val="24"/>
+          <w:szCs w:val="24"/>
+        </w:rPr>
+        <w:t>Unit Testing: Unit tests will be written to test individual components of the system, such as the budget calculation module, savings tracker, and authentication system. This ensures that each component works as expected in isolation.</w:t>
+      </w:r>
+    </w:p>
+    <w:p>
+      <w:pPr>
+        <w:spacing w:line="360" w:lineRule="auto"/>
+        <w:rPr>
+          <w:rFonts w:ascii="Times New Roman" w:hAnsi="Times New Roman" w:cs="Times New Roman"/>
+          <w:sz w:val="24"/>
+          <w:szCs w:val="24"/>
+        </w:rPr>
+      </w:pPr>
+      <w:r>
+        <w:rPr>
+          <w:rFonts w:ascii="Times New Roman" w:hAnsi="Times New Roman" w:cs="Times New Roman"/>
+          <w:sz w:val="24"/>
+          <w:szCs w:val="24"/>
+        </w:rPr>
+        <w:t>Integration Testing: Integration testing will be performed to ensure that different components of the system (frontend, backend, and database) work together correctly. This includes testing the data flow between the mobile app and the database.</w:t>
+      </w:r>
+    </w:p>
+    <w:p>
+      <w:pPr>
+        <w:spacing w:line="360" w:lineRule="auto"/>
+        <w:rPr>
+          <w:rFonts w:ascii="Times New Roman" w:hAnsi="Times New Roman" w:cs="Times New Roman"/>
+          <w:sz w:val="24"/>
+          <w:szCs w:val="24"/>
+        </w:rPr>
+      </w:pPr>
+      <w:r>
+        <w:rPr>
+          <w:rFonts w:ascii="Times New Roman" w:hAnsi="Times New Roman" w:cs="Times New Roman"/>
+          <w:sz w:val="24"/>
+          <w:szCs w:val="24"/>
+        </w:rPr>
+        <w:t>Usability Testing: Usability tests will be conducted with a group of users to evaluate the app’s ease of use, navigation, and overall user experience. Participants will complete tasks such as setting a budget or tracking expenses, and their feedback will be used to improve the user interface and design.</w:t>
+      </w:r>
+    </w:p>
+    <w:p>
+      <w:pPr>
+        <w:spacing w:line="360" w:lineRule="auto"/>
+        <w:rPr>
+          <w:rFonts w:ascii="Times New Roman" w:hAnsi="Times New Roman" w:cs="Times New Roman"/>
+          <w:sz w:val="24"/>
+          <w:szCs w:val="24"/>
+        </w:rPr>
+      </w:pPr>
+      <w:r>
+        <w:rPr>
+          <w:rFonts w:ascii="Times New Roman" w:hAnsi="Times New Roman" w:cs="Times New Roman"/>
+          <w:sz w:val="24"/>
+          <w:szCs w:val="24"/>
+        </w:rPr>
+        <w:t>Functional Testing: Functional testing will validate whether the system meets its functional requirements, such as allowing users to create budgets, view expense reports, and manage savings goals.</w:t>
+      </w:r>
+    </w:p>
+    <w:p>
+      <w:pPr>
+        <w:spacing w:line="360" w:lineRule="auto"/>
+        <w:rPr>
+          <w:rFonts w:ascii="Times New Roman" w:hAnsi="Times New Roman" w:cs="Times New Roman"/>
+          <w:sz w:val="24"/>
+          <w:szCs w:val="24"/>
+        </w:rPr>
+      </w:pPr>
+      <w:r>
+        <w:rPr>
+          <w:rFonts w:ascii="Times New Roman" w:hAnsi="Times New Roman" w:cs="Times New Roman"/>
+          <w:sz w:val="24"/>
+          <w:szCs w:val="24"/>
+        </w:rPr>
+        <w:t>Performance Testing: Performance tests will assess the system’s ability to handle multiple users and large amounts of data without significant delays or crashes. Stress tests will be performed to determine the app's performance under heavy usage conditions.</w:t>
+      </w:r>
+    </w:p>
+    <w:p>
+      <w:pPr>
+        <w:spacing w:line="360" w:lineRule="auto"/>
+        <w:rPr>
+          <w:rFonts w:ascii="Times New Roman" w:hAnsi="Times New Roman" w:cs="Times New Roman"/>
+          <w:sz w:val="24"/>
+          <w:szCs w:val="24"/>
+        </w:rPr>
+      </w:pPr>
+      <w:r>
+        <w:rPr>
+          <w:rFonts w:ascii="Times New Roman" w:hAnsi="Times New Roman" w:cs="Times New Roman"/>
+          <w:sz w:val="24"/>
+          <w:szCs w:val="24"/>
+        </w:rPr>
         <w:lastRenderedPageBreak/>
-        <w:t>Git is used for version control to manage code changes, collaborate with team members, and maintain a history of the project’s development. This ensures that any changes or updates can be tracked and reverted if necessary.</w:t>
-      </w:r>
-    </w:p>
-    <w:p>
-      <w:pPr>
-        <w:pStyle w:val="Heading2"/>
-        <w:rPr>
-          <w:rFonts w:cs="Times New Roman"/>
-        </w:rPr>
-      </w:pPr>
-      <w:bookmarkStart w:id="19" w:name="_Toc183694080"/>
-      <w:r>
-        <w:rPr>
-          <w:rFonts w:cs="Times New Roman"/>
-        </w:rPr>
-        <w:t xml:space="preserve">3.4 </w:t>
-      </w:r>
-      <w:r>
-        <w:rPr>
-          <w:rFonts w:cs="Times New Roman"/>
-        </w:rPr>
-        <w:t>System Testing and Validation</w:t>
-      </w:r>
-      <w:bookmarkEnd w:id="19"/>
-    </w:p>
-    <w:p>
-      <w:pPr>
-        <w:spacing w:line="360" w:lineRule="auto"/>
-        <w:rPr>
-          <w:rFonts w:ascii="Times New Roman" w:hAnsi="Times New Roman" w:cs="Times New Roman"/>
-          <w:sz w:val="24"/>
-          <w:szCs w:val="24"/>
-        </w:rPr>
-      </w:pPr>
-      <w:r>
-        <w:rPr>
-          <w:rFonts w:ascii="Times New Roman" w:hAnsi="Times New Roman" w:cs="Times New Roman"/>
-          <w:sz w:val="24"/>
-          <w:szCs w:val="24"/>
-        </w:rPr>
-        <w:t>The system will undergo thorough testing and validation to ensure it meets the required functionality, is user-friendly, and performs optimally across different devices and environments.</w:t>
-      </w:r>
-    </w:p>
-    <w:p>
-      <w:pPr>
-        <w:spacing w:line="360" w:lineRule="auto"/>
-        <w:rPr>
-          <w:rFonts w:ascii="Times New Roman" w:hAnsi="Times New Roman" w:cs="Times New Roman"/>
-          <w:b/>
-          <w:bCs/>
-          <w:sz w:val="24"/>
-          <w:szCs w:val="24"/>
-        </w:rPr>
-      </w:pPr>
-      <w:r>
-        <w:rPr>
-          <w:rFonts w:ascii="Times New Roman" w:hAnsi="Times New Roman" w:cs="Times New Roman"/>
-          <w:b/>
-          <w:bCs/>
-          <w:sz w:val="24"/>
-          <w:szCs w:val="24"/>
-        </w:rPr>
-        <w:t>Testing Methodologies</w:t>
-      </w:r>
-    </w:p>
-    <w:p>
-      <w:pPr>
-        <w:spacing w:line="360" w:lineRule="auto"/>
-        <w:rPr>
-          <w:rFonts w:ascii="Times New Roman" w:hAnsi="Times New Roman" w:cs="Times New Roman"/>
-          <w:sz w:val="24"/>
-          <w:szCs w:val="24"/>
-        </w:rPr>
-      </w:pPr>
-      <w:r>
-        <w:rPr>
-          <w:rFonts w:ascii="Times New Roman" w:hAnsi="Times New Roman" w:cs="Times New Roman"/>
-          <w:sz w:val="24"/>
-          <w:szCs w:val="24"/>
-        </w:rPr>
-        <w:t>Various testing methods will be employed to ensure the quality and reliability of the system:</w:t>
-      </w:r>
-    </w:p>
-    <w:p>
-      <w:pPr>
-        <w:spacing w:line="360" w:lineRule="auto"/>
-        <w:rPr>
-          <w:rFonts w:ascii="Times New Roman" w:hAnsi="Times New Roman" w:cs="Times New Roman"/>
-          <w:sz w:val="24"/>
-          <w:szCs w:val="24"/>
-        </w:rPr>
-      </w:pPr>
-      <w:r>
-        <w:rPr>
-          <w:rFonts w:ascii="Times New Roman" w:hAnsi="Times New Roman" w:cs="Times New Roman"/>
-          <w:sz w:val="24"/>
-          <w:szCs w:val="24"/>
-        </w:rPr>
-        <w:t>Unit Testing: Unit tests will be written to test individual components of the system, such as the budget calculation module, savings tracker, and authentication system. This ensures that each component works as expected in isolation.</w:t>
-      </w:r>
-    </w:p>
-    <w:p>
-      <w:pPr>
-        <w:spacing w:line="360" w:lineRule="auto"/>
-        <w:rPr>
-          <w:rFonts w:ascii="Times New Roman" w:hAnsi="Times New Roman" w:cs="Times New Roman"/>
-          <w:sz w:val="24"/>
-          <w:szCs w:val="24"/>
-        </w:rPr>
-      </w:pPr>
-      <w:r>
-        <w:rPr>
-          <w:rFonts w:ascii="Times New Roman" w:hAnsi="Times New Roman" w:cs="Times New Roman"/>
-          <w:sz w:val="24"/>
-          <w:szCs w:val="24"/>
-        </w:rPr>
-        <w:t>Integration Testing: Integration testing will be performed to ensure that different components of the system (frontend, backend, and database) work together correctly. This includes testing the data flow between the mobile app and the database.</w:t>
-      </w:r>
-    </w:p>
-    <w:p>
-      <w:pPr>
-        <w:spacing w:line="360" w:lineRule="auto"/>
-        <w:rPr>
-          <w:rFonts w:ascii="Times New Roman" w:hAnsi="Times New Roman" w:cs="Times New Roman"/>
-          <w:sz w:val="24"/>
-          <w:szCs w:val="24"/>
-        </w:rPr>
-      </w:pPr>
-      <w:r>
-        <w:rPr>
-          <w:rFonts w:ascii="Times New Roman" w:hAnsi="Times New Roman" w:cs="Times New Roman"/>
-          <w:sz w:val="24"/>
-          <w:szCs w:val="24"/>
-        </w:rPr>
-        <w:t>Usability Testing: Usability tests will be conducted with a group of users to evaluate the app’s ease of use, navigation, and overall user experience. Participants will complete tasks such as setting a budget or tracking expenses, and their feedback will be used to improve the user interface and design.</w:t>
-      </w:r>
-    </w:p>
-    <w:p>
-      <w:pPr>
-        <w:spacing w:line="360" w:lineRule="auto"/>
-        <w:rPr>
-          <w:rFonts w:ascii="Times New Roman" w:hAnsi="Times New Roman" w:cs="Times New Roman"/>
-          <w:sz w:val="24"/>
-          <w:szCs w:val="24"/>
-        </w:rPr>
-      </w:pPr>
-      <w:r>
-        <w:rPr>
-          <w:rFonts w:ascii="Times New Roman" w:hAnsi="Times New Roman" w:cs="Times New Roman"/>
-          <w:sz w:val="24"/>
-          <w:szCs w:val="24"/>
-        </w:rPr>
-        <w:t>Functional Testing: Functional testing will validate whether the system meets its functional requirements, such as allowing users to create budgets, view expense reports, and manage savings goals.</w:t>
-      </w:r>
-    </w:p>
-    <w:p>
-      <w:pPr>
-        <w:spacing w:line="360" w:lineRule="auto"/>
-        <w:rPr>
-          <w:rFonts w:ascii="Times New Roman" w:hAnsi="Times New Roman" w:cs="Times New Roman"/>
-          <w:sz w:val="24"/>
-          <w:szCs w:val="24"/>
-        </w:rPr>
-      </w:pPr>
-      <w:r>
-        <w:rPr>
-          <w:rFonts w:ascii="Times New Roman" w:hAnsi="Times New Roman" w:cs="Times New Roman"/>
-          <w:sz w:val="24"/>
-          <w:szCs w:val="24"/>
-        </w:rPr>
-        <w:t>Performance Testing: Performance tests will assess the system’s ability to handle multiple users and large amounts of data without significant delays or crashes. Stress tests will be performed to determine the app's performance under heavy usage conditions.</w:t>
-      </w:r>
-    </w:p>
-    <w:p>
-      <w:pPr>
-        <w:spacing w:line="360" w:lineRule="auto"/>
-        <w:rPr>
-          <w:rFonts w:ascii="Times New Roman" w:hAnsi="Times New Roman" w:cs="Times New Roman"/>
-          <w:sz w:val="24"/>
-          <w:szCs w:val="24"/>
-        </w:rPr>
-      </w:pPr>
-      <w:r>
-        <w:rPr>
-          <w:rFonts w:ascii="Times New Roman" w:hAnsi="Times New Roman" w:cs="Times New Roman"/>
-          <w:sz w:val="24"/>
-          <w:szCs w:val="24"/>
-        </w:rPr>
         <w:t>Security Testing: Security tests will be conducted to ensure that user data is protected from unauthorized access. This includes testing for vulnerabilities such as data breaches, SQL injection, and secure authentication mechanisms.</w:t>
       </w:r>
     </w:p>
@@ -6170,7 +6128,6 @@
           <w:sz w:val="24"/>
           <w:szCs w:val="24"/>
         </w:rPr>
-        <w:lastRenderedPageBreak/>
         <w:t>Validation Process</w:t>
       </w:r>
     </w:p>
@@ -7878,9 +7835,9 @@
               </wp:anchor>
             </w:drawing>
           </mc:Choice>
-          <mc:Fallback xmlns:w16du="http://schemas.microsoft.com/office/word/2023/wordml/word16du" xmlns:oel="http://schemas.microsoft.com/office/2019/extlst">
+          <mc:Fallback>
             <w:pict>
-              <v:group w14:anchorId="679B8C84" id="Group 47" o:spid="_x0000_s1026" style="position:absolute;margin-left:27.75pt;margin-top:-40.5pt;width:440.25pt;height:800.25pt;z-index:251704320" coordsize="55911,101631" o:gfxdata="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">
+              <v:group w14:anchorId="679B8C84" id="Group 47" o:spid="_x0000_s1026" style="position:absolute;margin-left:27.75pt;margin-top:-40.5pt;width:440.25pt;height:800.25pt;z-index:251704320" coordsize="55911,101631" o:gfxdata="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">
                 <v:group id="Group 37" o:spid="_x0000_s1027" style="position:absolute;left:381;width:55530;height:76295" coordsize="55530,75342" o:gfxdata="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">
                   <v:oval id="Oval 1" o:spid="_x0000_s1028" style="position:absolute;left:9620;width:17621;height:4762;visibility:visible;mso-wrap-style:square;v-text-anchor:middle" o:gfxdata="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" fillcolor="#4472c4 [3204]" strokecolor="#09101d [484]" strokeweight="1pt">
                     <v:stroke joinstyle="miter"/>
@@ -8469,7 +8426,7 @@
               </wp:anchor>
             </w:drawing>
           </mc:Choice>
-          <mc:Fallback xmlns:w16du="http://schemas.microsoft.com/office/word/2023/wordml/word16du" xmlns:oel="http://schemas.microsoft.com/office/2019/extlst">
+          <mc:Fallback xmlns:oel="http://schemas.microsoft.com/office/2019/extlst" xmlns:w16du="http://schemas.microsoft.com/office/word/2023/wordml/word16du">
             <w:pict>
               <v:shape w14:anchorId="2A8A128D" id="Straight Arrow Connector 21" o:spid="_x0000_s1026" type="#_x0000_t32" style="position:absolute;margin-left:90.75pt;margin-top:1.35pt;width:.75pt;height:32.25pt;z-index:251680768;visibility:visible;mso-wrap-style:square;mso-wrap-distance-left:9pt;mso-wrap-distance-top:0;mso-wrap-distance-right:9pt;mso-wrap-distance-bottom:0;mso-position-horizontal:absolute;mso-position-horizontal-relative:text;mso-position-vertical:absolute;mso-position-vertical-relative:text" o:gfxdata="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" strokecolor="#4472c4 [3204]" strokeweight=".5pt">
                 <v:stroke endarrow="block" joinstyle="miter"/>
@@ -8548,7 +8505,7 @@
               </wp:anchor>
             </w:drawing>
           </mc:Choice>
-          <mc:Fallback xmlns:w16du="http://schemas.microsoft.com/office/word/2023/wordml/word16du" xmlns:oel="http://schemas.microsoft.com/office/2019/extlst">
+          <mc:Fallback xmlns:oel="http://schemas.microsoft.com/office/2019/extlst" xmlns:w16du="http://schemas.microsoft.com/office/word/2023/wordml/word16du">
             <w:pict>
               <v:shape w14:anchorId="7D517E58" id="Straight Arrow Connector 33" o:spid="_x0000_s1026" type="#_x0000_t32" style="position:absolute;margin-left:280.5pt;margin-top:15.9pt;width:1.5pt;height:33pt;flip:x y;z-index:251687936;visibility:visible;mso-wrap-style:square;mso-wrap-distance-left:9pt;mso-wrap-distance-top:0;mso-wrap-distance-right:9pt;mso-wrap-distance-bottom:0;mso-position-horizontal:absolute;mso-position-horizontal-relative:text;mso-position-vertical:absolute;mso-position-vertical-relative:text" o:gfxdata="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" strokecolor="#4472c4 [3204]" strokeweight=".5pt">
                 <v:stroke endarrow="block" joinstyle="miter"/>
@@ -8754,9 +8711,9 @@
               </wp:anchor>
             </w:drawing>
           </mc:Choice>
-          <mc:Fallback xmlns:w16du="http://schemas.microsoft.com/office/word/2023/wordml/word16du" xmlns:oel="http://schemas.microsoft.com/office/2019/extlst">
+          <mc:Fallback>
             <w:pict>
-              <v:shape w14:anchorId="678B0D36" id="Parallelogram 43" o:spid="_x0000_s1066" type="#_x0000_t7" style="position:absolute;margin-left:12.75pt;margin-top:8.25pt;width:184.5pt;height:28.5pt;z-index:251707392;visibility:visible;mso-wrap-style:square;mso-width-percent:0;mso-height-percent:0;mso-wrap-distance-left:9pt;mso-wrap-distance-top:0;mso-wrap-distance-right:9pt;mso-wrap-distance-bottom:0;mso-position-horizontal:absolute;mso-position-horizontal-relative:text;mso-position-vertical:absolute;mso-position-vertical-relative:text;mso-width-percent:0;mso-height-percent:0;mso-width-relative:margin;mso-height-relative:margin;v-text-anchor:middle" o:gfxdata="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" adj="834" fillcolor="#4472c4 [3204]" strokecolor="#09101d [484]" strokeweight="1pt">
+              <v:shape w14:anchorId="678B0D36" id="Parallelogram 43" o:spid="_x0000_s1066" type="#_x0000_t7" style="position:absolute;margin-left:12.75pt;margin-top:8.25pt;width:184.5pt;height:28.5pt;z-index:251707392;visibility:visible;mso-wrap-style:square;mso-width-percent:0;mso-height-percent:0;mso-wrap-distance-left:9pt;mso-wrap-distance-top:0;mso-wrap-distance-right:9pt;mso-wrap-distance-bottom:0;mso-position-horizontal:absolute;mso-position-horizontal-relative:text;mso-position-vertical:absolute;mso-position-vertical-relative:text;mso-width-percent:0;mso-height-percent:0;mso-width-relative:margin;mso-height-relative:margin;v-text-anchor:middle" o:gfxdata="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" adj="834" fillcolor="#4472c4 [3204]" strokecolor="#09101d [484]" strokeweight="1pt">
                 <v:textbox>
                   <w:txbxContent>
                     <w:p>
@@ -8836,7 +8793,7 @@
               </wp:anchor>
             </w:drawing>
           </mc:Choice>
-          <mc:Fallback xmlns:w16du="http://schemas.microsoft.com/office/word/2023/wordml/word16du" xmlns:oel="http://schemas.microsoft.com/office/2019/extlst">
+          <mc:Fallback xmlns:oel="http://schemas.microsoft.com/office/2019/extlst" xmlns:w16du="http://schemas.microsoft.com/office/word/2023/wordml/word16du">
             <w:pict>
               <v:shape w14:anchorId="1007F0EF" id="Straight Arrow Connector 42" o:spid="_x0000_s1026" type="#_x0000_t32" style="position:absolute;margin-left:96pt;margin-top:-12.75pt;width:0;height:21pt;z-index:251706368;visibility:visible;mso-wrap-style:square;mso-wrap-distance-left:9pt;mso-wrap-distance-top:0;mso-wrap-distance-right:9pt;mso-wrap-distance-bottom:0;mso-position-horizontal:absolute;mso-position-horizontal-relative:text;mso-position-vertical:absolute;mso-position-vertical-relative:text" o:gfxdata="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" strokecolor="#4472c4 [3204]" strokeweight=".5pt">
                 <v:stroke endarrow="block" joinstyle="miter"/>
@@ -8917,7 +8874,7 @@
               </wp:anchor>
             </w:drawing>
           </mc:Choice>
-          <mc:Fallback xmlns:w16du="http://schemas.microsoft.com/office/word/2023/wordml/word16du" xmlns:oel="http://schemas.microsoft.com/office/2019/extlst">
+          <mc:Fallback xmlns:oel="http://schemas.microsoft.com/office/2019/extlst" xmlns:w16du="http://schemas.microsoft.com/office/word/2023/wordml/word16du">
             <w:pict>
               <v:shapetype w14:anchorId="58B2E41D" id="_x0000_t120" coordsize="21600,21600" o:spt="120" path="m10800,qx,10800,10800,21600,21600,10800,10800,xe">
                 <v:path gradientshapeok="t" o:connecttype="custom" o:connectlocs="10800,0;3163,3163;0,10800;3163,18437;10800,21600;18437,18437;21600,10800;18437,3163" textboxrect="3163,3163,18437,18437"/>
@@ -9003,7 +8960,7 @@
               </wp:anchor>
             </w:drawing>
           </mc:Choice>
-          <mc:Fallback xmlns:w16du="http://schemas.microsoft.com/office/word/2023/wordml/word16du" xmlns:oel="http://schemas.microsoft.com/office/2019/extlst">
+          <mc:Fallback xmlns:oel="http://schemas.microsoft.com/office/2019/extlst" xmlns:w16du="http://schemas.microsoft.com/office/word/2023/wordml/word16du">
             <w:pict>
               <v:shape w14:anchorId="45273FEC" id="Straight Arrow Connector 49" o:spid="_x0000_s1026" type="#_x0000_t32" style="position:absolute;margin-left:96.75pt;margin-top:8.05pt;width:0;height:53.25pt;z-index:251711488;visibility:visible;mso-wrap-style:square;mso-wrap-distance-left:9pt;mso-wrap-distance-top:0;mso-wrap-distance-right:9pt;mso-wrap-distance-bottom:0;mso-position-horizontal:absolute;mso-position-horizontal-relative:text;mso-position-vertical:absolute;mso-position-vertical-relative:text" o:gfxdata="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" strokecolor="#4472c4 [3204]" strokeweight=".5pt">
                 <v:stroke endarrow="block" joinstyle="miter"/>
@@ -9105,9 +9062,9 @@
               </wp:anchor>
             </w:drawing>
           </mc:Choice>
-          <mc:Fallback xmlns:w16du="http://schemas.microsoft.com/office/word/2023/wordml/word16du" xmlns:oel="http://schemas.microsoft.com/office/2019/extlst">
+          <mc:Fallback>
             <w:pict>
-              <v:shape w14:anchorId="3AB05ED2" id="Flowchart: Stored Data 46" o:spid="_x0000_s1067" type="#_x0000_t130" style="position:absolute;margin-left:256.5pt;margin-top:27.35pt;width:96pt;height:35.25pt;z-index:251709440;visibility:visible;mso-wrap-style:square;mso-width-percent:0;mso-wrap-distance-left:9pt;mso-wrap-distance-top:0;mso-wrap-distance-right:9pt;mso-wrap-distance-bottom:0;mso-position-horizontal:absolute;mso-position-horizontal-relative:text;mso-position-vertical:absolute;mso-position-vertical-relative:text;mso-width-percent:0;mso-width-relative:margin;v-text-anchor:middle" o:gfxdata="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" fillcolor="#4472c4 [3204]" strokecolor="#09101d [484]" strokeweight="1pt">
+              <v:shape w14:anchorId="3AB05ED2" id="Flowchart: Stored Data 46" o:spid="_x0000_s1067" type="#_x0000_t130" style="position:absolute;margin-left:256.5pt;margin-top:27.35pt;width:96pt;height:35.25pt;z-index:251709440;visibility:visible;mso-wrap-style:square;mso-width-percent:0;mso-wrap-distance-left:9pt;mso-wrap-distance-top:0;mso-wrap-distance-right:9pt;mso-wrap-distance-bottom:0;mso-position-horizontal:absolute;mso-position-horizontal-relative:text;mso-position-vertical:absolute;mso-position-vertical-relative:text;mso-width-percent:0;mso-width-relative:margin;v-text-anchor:middle" o:gfxdata="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" fillcolor="#4472c4 [3204]" strokecolor="#09101d [484]" strokeweight="1pt">
                 <v:textbox>
                   <w:txbxContent>
                     <w:p>
@@ -9209,9 +9166,9 @@
               </wp:anchor>
             </w:drawing>
           </mc:Choice>
-          <mc:Fallback xmlns:w16du="http://schemas.microsoft.com/office/word/2023/wordml/word16du" xmlns:oel="http://schemas.microsoft.com/office/2019/extlst">
+          <mc:Fallback>
             <w:pict>
-              <v:shape w14:anchorId="401E6EA4" id="Flowchart: Manual Input 44" o:spid="_x0000_s1068" type="#_x0000_t118" style="position:absolute;margin-left:9pt;margin-top:26.6pt;width:164.25pt;height:40.5pt;z-index:251708416;visibility:visible;mso-wrap-style:square;mso-width-percent:0;mso-height-percent:0;mso-wrap-distance-left:9pt;mso-wrap-distance-top:0;mso-wrap-distance-right:9pt;mso-wrap-distance-bottom:0;mso-position-horizontal:absolute;mso-position-horizontal-relative:text;mso-position-vertical:absolute;mso-position-vertical-relative:text;mso-width-percent:0;mso-height-percent:0;mso-width-relative:margin;mso-height-relative:margin;v-text-anchor:middle" o:gfxdata="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" fillcolor="#4472c4 [3204]" strokecolor="#09101d [484]" strokeweight="1pt">
+              <v:shape w14:anchorId="401E6EA4" id="Flowchart: Manual Input 44" o:spid="_x0000_s1068" type="#_x0000_t118" style="position:absolute;margin-left:9pt;margin-top:26.6pt;width:164.25pt;height:40.5pt;z-index:251708416;visibility:visible;mso-wrap-style:square;mso-width-percent:0;mso-height-percent:0;mso-wrap-distance-left:9pt;mso-wrap-distance-top:0;mso-wrap-distance-right:9pt;mso-wrap-distance-bottom:0;mso-position-horizontal:absolute;mso-position-horizontal-relative:text;mso-position-vertical:absolute;mso-position-vertical-relative:text;mso-width-percent:0;mso-height-percent:0;mso-width-relative:margin;mso-height-relative:margin;v-text-anchor:middle" o:gfxdata="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" fillcolor="#4472c4 [3204]" strokecolor="#09101d [484]" strokeweight="1pt">
                 <v:textbox>
                   <w:txbxContent>
                     <w:p>
@@ -9303,7 +9260,7 @@
               </wp:anchor>
             </w:drawing>
           </mc:Choice>
-          <mc:Fallback xmlns:w16du="http://schemas.microsoft.com/office/word/2023/wordml/word16du" xmlns:oel="http://schemas.microsoft.com/office/2019/extlst">
+          <mc:Fallback xmlns:oel="http://schemas.microsoft.com/office/2019/extlst" xmlns:w16du="http://schemas.microsoft.com/office/word/2023/wordml/word16du">
             <w:pict>
               <v:shape w14:anchorId="55DF5AD7" id="Straight Arrow Connector 50" o:spid="_x0000_s1026" type="#_x0000_t32" style="position:absolute;margin-left:174pt;margin-top:18.15pt;width:84pt;height:0;z-index:251712512;visibility:visible;mso-wrap-style:square;mso-wrap-distance-left:9pt;mso-wrap-distance-top:0;mso-wrap-distance-right:9pt;mso-wrap-distance-bottom:0;mso-position-horizontal:absolute;mso-position-horizontal-relative:text;mso-position-vertical:absolute;mso-position-vertical-relative:text" o:gfxdata="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" strokecolor="#4472c4 [3204]" strokeweight=".5pt">
                 <v:stroke endarrow="block" joinstyle="miter"/>
@@ -9386,7 +9343,7 @@
               </wp:anchor>
             </w:drawing>
           </mc:Choice>
-          <mc:Fallback xmlns:w16du="http://schemas.microsoft.com/office/word/2023/wordml/word16du" xmlns:oel="http://schemas.microsoft.com/office/2019/extlst">
+          <mc:Fallback xmlns:oel="http://schemas.microsoft.com/office/2019/extlst" xmlns:w16du="http://schemas.microsoft.com/office/word/2023/wordml/word16du">
             <w:pict>
               <v:shape w14:anchorId="4B354F7D" id="Straight Arrow Connector 51" o:spid="_x0000_s1026" type="#_x0000_t32" style="position:absolute;margin-left:305.25pt;margin-top:5.2pt;width:.75pt;height:42.75pt;z-index:251713536;visibility:visible;mso-wrap-style:square;mso-wrap-distance-left:9pt;mso-wrap-distance-top:0;mso-wrap-distance-right:9pt;mso-wrap-distance-bottom:0;mso-position-horizontal:absolute;mso-position-horizontal-relative:text;mso-position-vertical:absolute;mso-position-vertical-relative:text" o:gfxdata="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" strokecolor="#4472c4 [3204]" strokeweight=".5pt">
                 <v:stroke endarrow="block" joinstyle="miter"/>
@@ -9490,13 +9447,13 @@
               </wp:anchor>
             </w:drawing>
           </mc:Choice>
-          <mc:Fallback xmlns:w16du="http://schemas.microsoft.com/office/word/2023/wordml/word16du" xmlns:oel="http://schemas.microsoft.com/office/2019/extlst">
+          <mc:Fallback>
             <w:pict>
               <v:shapetype w14:anchorId="19076432" id="_x0000_t134" coordsize="21600,21600" o:spt="134" path="m17955,v862,282,1877,1410,2477,3045c21035,5357,21372,7895,21597,10827v-225,2763,-562,5300,-1165,7613c19832,20132,18817,21260,17955,21597r-14388,l,10827,3567,xe">
                 <v:stroke joinstyle="miter"/>
                 <v:path o:connecttype="rect" textboxrect="3567,0,17955,21600"/>
               </v:shapetype>
-              <v:shape id="Flowchart: Display 55" o:spid="_x0000_s1069" type="#_x0000_t134" style="position:absolute;margin-left:220.5pt;margin-top:19.25pt;width:153pt;height:39pt;z-index:251717632;visibility:visible;mso-wrap-style:square;mso-wrap-distance-left:9pt;mso-wrap-distance-top:0;mso-wrap-distance-right:9pt;mso-wrap-distance-bottom:0;mso-position-horizontal:absolute;mso-position-horizontal-relative:text;mso-position-vertical:absolute;mso-position-vertical-relative:text;v-text-anchor:middle" o:gfxdata="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" fillcolor="#4472c4 [3204]" strokecolor="#09101d [484]" strokeweight="1pt">
+              <v:shape id="Flowchart: Display 55" o:spid="_x0000_s1069" type="#_x0000_t134" style="position:absolute;margin-left:220.5pt;margin-top:19.25pt;width:153pt;height:39pt;z-index:251717632;visibility:visible;mso-wrap-style:square;mso-wrap-distance-left:9pt;mso-wrap-distance-top:0;mso-wrap-distance-right:9pt;mso-wrap-distance-bottom:0;mso-position-horizontal:absolute;mso-position-horizontal-relative:text;mso-position-vertical:absolute;mso-position-vertical-relative:text;v-text-anchor:middle" o:gfxdata="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" fillcolor="#4472c4 [3204]" strokecolor="#09101d [484]" strokeweight="1pt">
                 <v:textbox>
                   <w:txbxContent>
                     <w:p>
@@ -9605,7 +9562,7 @@
               </wp:anchor>
             </w:drawing>
           </mc:Choice>
-          <mc:Fallback xmlns:w16du="http://schemas.microsoft.com/office/word/2023/wordml/word16du" xmlns:oel="http://schemas.microsoft.com/office/2019/extlst">
+          <mc:Fallback xmlns:oel="http://schemas.microsoft.com/office/2019/extlst" xmlns:w16du="http://schemas.microsoft.com/office/word/2023/wordml/word16du">
             <w:pict>
               <v:shape w14:anchorId="66660F16" id="Straight Arrow Connector 58" o:spid="_x0000_s1026" type="#_x0000_t32" style="position:absolute;margin-left:305.25pt;margin-top:1.6pt;width:.75pt;height:22.5pt;z-index:251721728;visibility:visible;mso-wrap-style:square;mso-wrap-distance-left:9pt;mso-wrap-distance-top:0;mso-wrap-distance-right:9pt;mso-wrap-distance-bottom:0;mso-position-horizontal:absolute;mso-position-horizontal-relative:text;mso-position-vertical:absolute;mso-position-vertical-relative:text" o:gfxdata="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" strokecolor="#4472c4 [3204]" strokeweight=".5pt">
                 <v:stroke endarrow="block" joinstyle="miter"/>
@@ -9698,9 +9655,9 @@
               </wp:anchor>
             </w:drawing>
           </mc:Choice>
-          <mc:Fallback xmlns:w16du="http://schemas.microsoft.com/office/word/2023/wordml/word16du" xmlns:oel="http://schemas.microsoft.com/office/2019/extlst">
+          <mc:Fallback>
             <w:pict>
-              <v:shape w14:anchorId="4EDAAC52" id="Parallelogram 52" o:spid="_x0000_s1070" type="#_x0000_t7" style="position:absolute;margin-left:211.5pt;margin-top:24.05pt;width:167.25pt;height:36.75pt;z-index:251714560;visibility:visible;mso-wrap-style:square;mso-width-percent:0;mso-height-percent:0;mso-wrap-distance-left:9pt;mso-wrap-distance-top:0;mso-wrap-distance-right:9pt;mso-wrap-distance-bottom:0;mso-position-horizontal:absolute;mso-position-horizontal-relative:text;mso-position-vertical:absolute;mso-position-vertical-relative:text;mso-width-percent:0;mso-height-percent:0;mso-width-relative:margin;mso-height-relative:margin;v-text-anchor:middle" o:gfxdata="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" adj="1187" fillcolor="#4472c4 [3204]" strokecolor="#09101d [484]" strokeweight="1pt">
+              <v:shape w14:anchorId="4EDAAC52" id="Parallelogram 52" o:spid="_x0000_s1070" type="#_x0000_t7" style="position:absolute;margin-left:211.5pt;margin-top:24.05pt;width:167.25pt;height:36.75pt;z-index:251714560;visibility:visible;mso-wrap-style:square;mso-width-percent:0;mso-height-percent:0;mso-wrap-distance-left:9pt;mso-wrap-distance-top:0;mso-wrap-distance-right:9pt;mso-wrap-distance-bottom:0;mso-position-horizontal:absolute;mso-position-horizontal-relative:text;mso-position-vertical:absolute;mso-position-vertical-relative:text;mso-width-percent:0;mso-height-percent:0;mso-width-relative:margin;mso-height-relative:margin;v-text-anchor:middle" o:gfxdata="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" adj="1187" fillcolor="#4472c4 [3204]" strokecolor="#09101d [484]" strokeweight="1pt">
                 <v:textbox>
                   <w:txbxContent>
                     <w:p>
@@ -9804,7 +9761,7 @@
               </wp:anchor>
             </w:drawing>
           </mc:Choice>
-          <mc:Fallback xmlns:w16du="http://schemas.microsoft.com/office/word/2023/wordml/word16du" xmlns:oel="http://schemas.microsoft.com/office/2019/extlst">
+          <mc:Fallback xmlns:oel="http://schemas.microsoft.com/office/2019/extlst" xmlns:w16du="http://schemas.microsoft.com/office/word/2023/wordml/word16du">
             <w:pict>
               <v:shape w14:anchorId="6AD947FF" id="Straight Arrow Connector 59" o:spid="_x0000_s1026" type="#_x0000_t32" style="position:absolute;margin-left:291.75pt;margin-top:4.2pt;width:1.5pt;height:40.5pt;z-index:251722752;visibility:visible;mso-wrap-style:square;mso-wrap-distance-left:9pt;mso-wrap-distance-top:0;mso-wrap-distance-right:9pt;mso-wrap-distance-bottom:0;mso-position-horizontal:absolute;mso-position-horizontal-relative:text;mso-position-vertical:absolute;mso-position-vertical-relative:text" o:gfxdata="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" strokecolor="#4472c4 [3204]" strokeweight=".5pt">
                 <v:stroke endarrow="block" joinstyle="miter"/>
@@ -9887,7 +9844,7 @@
               </wp:anchor>
             </w:drawing>
           </mc:Choice>
-          <mc:Fallback xmlns:w16du="http://schemas.microsoft.com/office/word/2023/wordml/word16du" xmlns:oel="http://schemas.microsoft.com/office/2019/extlst">
+          <mc:Fallback xmlns:oel="http://schemas.microsoft.com/office/2019/extlst" xmlns:w16du="http://schemas.microsoft.com/office/word/2023/wordml/word16du">
             <w:pict>
               <v:shape w14:anchorId="776C5265" id="Straight Arrow Connector 60" o:spid="_x0000_s1026" type="#_x0000_t32" style="position:absolute;margin-left:108pt;margin-top:28.75pt;width:105pt;height:2.25pt;flip:x;z-index:251723776;visibility:visible;mso-wrap-style:square;mso-wrap-distance-left:9pt;mso-wrap-distance-top:0;mso-wrap-distance-right:9pt;mso-wrap-distance-bottom:0;mso-position-horizontal:absolute;mso-position-horizontal-relative:text;mso-position-vertical:absolute;mso-position-vertical-relative:text" o:gfxdata="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" strokecolor="#4472c4 [3204]" strokeweight=".5pt">
                 <v:stroke endarrow="block" joinstyle="miter"/>
@@ -9977,9 +9934,9 @@
               </wp:anchor>
             </w:drawing>
           </mc:Choice>
-          <mc:Fallback xmlns:w16du="http://schemas.microsoft.com/office/word/2023/wordml/word16du" xmlns:oel="http://schemas.microsoft.com/office/2019/extlst">
+          <mc:Fallback>
             <w:pict>
-              <v:shape w14:anchorId="305CE5EB" id="Flowchart: Stored Data 54" o:spid="_x0000_s1071" type="#_x0000_t130" style="position:absolute;margin-left:45pt;margin-top:13.75pt;width:1in;height:35.25pt;z-index:251716608;visibility:visible;mso-wrap-style:square;mso-height-percent:0;mso-wrap-distance-left:9pt;mso-wrap-distance-top:0;mso-wrap-distance-right:9pt;mso-wrap-distance-bottom:0;mso-position-horizontal:absolute;mso-position-horizontal-relative:text;mso-position-vertical:absolute;mso-position-vertical-relative:text;mso-height-percent:0;mso-height-relative:margin;v-text-anchor:middle" o:gfxdata="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" fillcolor="#4472c4 [3204]" strokecolor="#09101d [484]" strokeweight="1pt">
+              <v:shape w14:anchorId="305CE5EB" id="Flowchart: Stored Data 54" o:spid="_x0000_s1071" type="#_x0000_t130" style="position:absolute;margin-left:45pt;margin-top:13.75pt;width:1in;height:35.25pt;z-index:251716608;visibility:visible;mso-wrap-style:square;mso-height-percent:0;mso-wrap-distance-left:9pt;mso-wrap-distance-top:0;mso-wrap-distance-right:9pt;mso-wrap-distance-bottom:0;mso-position-horizontal:absolute;mso-position-horizontal-relative:text;mso-position-vertical:absolute;mso-position-vertical-relative:text;mso-height-percent:0;mso-height-relative:margin;v-text-anchor:middle" o:gfxdata="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" fillcolor="#4472c4 [3204]" strokecolor="#09101d [484]" strokeweight="1pt">
                 <v:textbox>
                   <w:txbxContent>
                     <w:p>
@@ -10075,9 +10032,9 @@
               </wp:anchor>
             </w:drawing>
           </mc:Choice>
-          <mc:Fallback xmlns:w16du="http://schemas.microsoft.com/office/word/2023/wordml/word16du" xmlns:oel="http://schemas.microsoft.com/office/2019/extlst">
+          <mc:Fallback>
             <w:pict>
-              <v:shape w14:anchorId="55AB7126" id="Flowchart: Manual Input 53" o:spid="_x0000_s1072" type="#_x0000_t118" style="position:absolute;margin-left:212.25pt;margin-top:12.25pt;width:141pt;height:33pt;z-index:251715584;visibility:visible;mso-wrap-style:square;mso-wrap-distance-left:9pt;mso-wrap-distance-top:0;mso-wrap-distance-right:9pt;mso-wrap-distance-bottom:0;mso-position-horizontal:absolute;mso-position-horizontal-relative:text;mso-position-vertical:absolute;mso-position-vertical-relative:text;v-text-anchor:middle" o:gfxdata="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" fillcolor="#4472c4 [3204]" strokecolor="#09101d [484]" strokeweight="1pt">
+              <v:shape w14:anchorId="55AB7126" id="Flowchart: Manual Input 53" o:spid="_x0000_s1072" type="#_x0000_t118" style="position:absolute;margin-left:212.25pt;margin-top:12.25pt;width:141pt;height:33pt;z-index:251715584;visibility:visible;mso-wrap-style:square;mso-wrap-distance-left:9pt;mso-wrap-distance-top:0;mso-wrap-distance-right:9pt;mso-wrap-distance-bottom:0;mso-position-horizontal:absolute;mso-position-horizontal-relative:text;mso-position-vertical:absolute;mso-position-vertical-relative:text;v-text-anchor:middle" o:gfxdata="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" fillcolor="#4472c4 [3204]" strokecolor="#09101d [484]" strokeweight="1pt">
                 <v:textbox>
                   <w:txbxContent>
                     <w:p>
@@ -10169,7 +10126,7 @@
               </wp:anchor>
             </w:drawing>
           </mc:Choice>
-          <mc:Fallback xmlns:w16du="http://schemas.microsoft.com/office/word/2023/wordml/word16du" xmlns:oel="http://schemas.microsoft.com/office/2019/extlst">
+          <mc:Fallback xmlns:oel="http://schemas.microsoft.com/office/2019/extlst" xmlns:w16du="http://schemas.microsoft.com/office/word/2023/wordml/word16du">
             <w:pict>
               <v:shape w14:anchorId="7986B4AA" id="Straight Arrow Connector 61" o:spid="_x0000_s1026" type="#_x0000_t32" style="position:absolute;margin-left:77.25pt;margin-top:21.05pt;width:0;height:38.25pt;z-index:251724800;visibility:visible;mso-wrap-style:square;mso-wrap-distance-left:9pt;mso-wrap-distance-top:0;mso-wrap-distance-right:9pt;mso-wrap-distance-bottom:0;mso-position-horizontal:absolute;mso-position-horizontal-relative:text;mso-position-vertical:absolute;mso-position-vertical-relative:text" o:gfxdata="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" strokecolor="#4472c4 [3204]" strokeweight=".5pt">
                 <v:stroke endarrow="block" joinstyle="miter"/>
@@ -10274,9 +10231,9 @@
               </wp:anchor>
             </w:drawing>
           </mc:Choice>
-          <mc:Fallback xmlns:w16du="http://schemas.microsoft.com/office/word/2023/wordml/word16du" xmlns:oel="http://schemas.microsoft.com/office/2019/extlst">
+          <mc:Fallback>
             <w:pict>
-              <v:rect w14:anchorId="5B0B14E6" id="Rectangle 56" o:spid="_x0000_s1073" style="position:absolute;margin-left:30.75pt;margin-top:28.35pt;width:93.75pt;height:32.25pt;z-index:251718656;visibility:visible;mso-wrap-style:square;mso-width-percent:0;mso-height-percent:0;mso-wrap-distance-left:9pt;mso-wrap-distance-top:0;mso-wrap-distance-right:9pt;mso-wrap-distance-bottom:0;mso-position-horizontal:absolute;mso-position-horizontal-relative:text;mso-position-vertical:absolute;mso-position-vertical-relative:text;mso-width-percent:0;mso-height-percent:0;mso-width-relative:margin;mso-height-relative:margin;v-text-anchor:middle" o:gfxdata="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" fillcolor="#4472c4 [3204]" strokecolor="#09101d [484]" strokeweight="1pt">
+              <v:rect w14:anchorId="5B0B14E6" id="Rectangle 56" o:spid="_x0000_s1073" style="position:absolute;margin-left:30.75pt;margin-top:28.35pt;width:93.75pt;height:32.25pt;z-index:251718656;visibility:visible;mso-wrap-style:square;mso-width-percent:0;mso-height-percent:0;mso-wrap-distance-left:9pt;mso-wrap-distance-top:0;mso-wrap-distance-right:9pt;mso-wrap-distance-bottom:0;mso-position-horizontal:absolute;mso-position-horizontal-relative:text;mso-position-vertical:absolute;mso-position-vertical-relative:text;mso-width-percent:0;mso-height-percent:0;mso-width-relative:margin;mso-height-relative:margin;v-text-anchor:middle" o:gfxdata="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" fillcolor="#4472c4 [3204]" strokecolor="#09101d [484]" strokeweight="1pt">
                 <v:textbox>
                   <w:txbxContent>
                     <w:p>
@@ -10368,7 +10325,7 @@
               </wp:anchor>
             </w:drawing>
           </mc:Choice>
-          <mc:Fallback xmlns:w16du="http://schemas.microsoft.com/office/word/2023/wordml/word16du" xmlns:oel="http://schemas.microsoft.com/office/2019/extlst">
+          <mc:Fallback xmlns:oel="http://schemas.microsoft.com/office/2019/extlst" xmlns:w16du="http://schemas.microsoft.com/office/word/2023/wordml/word16du">
             <w:pict>
               <v:shape w14:anchorId="05DF3450" id="Straight Arrow Connector 62" o:spid="_x0000_s1026" type="#_x0000_t32" style="position:absolute;margin-left:129pt;margin-top:16.9pt;width:65.25pt;height:2.25pt;flip:y;z-index:251725824;visibility:visible;mso-wrap-style:square;mso-wrap-distance-left:9pt;mso-wrap-distance-top:0;mso-wrap-distance-right:9pt;mso-wrap-distance-bottom:0;mso-position-horizontal:absolute;mso-position-horizontal-relative:text;mso-position-vertical:absolute;mso-position-vertical-relative:text" o:gfxdata="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" strokecolor="#4472c4 [3204]" strokeweight=".5pt">
                 <v:stroke endarrow="block" joinstyle="miter"/>
@@ -10464,9 +10421,9 @@
               </wp:anchor>
             </w:drawing>
           </mc:Choice>
-          <mc:Fallback xmlns:w16du="http://schemas.microsoft.com/office/word/2023/wordml/word16du" xmlns:oel="http://schemas.microsoft.com/office/2019/extlst">
+          <mc:Fallback>
             <w:pict>
-              <v:shape w14:anchorId="29F8D015" id="_x0000_s1074" type="#_x0000_t134" style="position:absolute;margin-left:190.5pt;margin-top:.4pt;width:153pt;height:37.5pt;z-index:251720704;visibility:visible;mso-wrap-style:square;mso-height-percent:0;mso-wrap-distance-left:9pt;mso-wrap-distance-top:0;mso-wrap-distance-right:9pt;mso-wrap-distance-bottom:0;mso-position-horizontal:absolute;mso-position-horizontal-relative:text;mso-position-vertical:absolute;mso-position-vertical-relative:text;mso-height-percent:0;mso-height-relative:margin;v-text-anchor:middle" o:gfxdata="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" fillcolor="#4472c4 [3204]" strokecolor="#09101d [484]" strokeweight="1pt">
+              <v:shape w14:anchorId="29F8D015" id="_x0000_s1074" type="#_x0000_t134" style="position:absolute;margin-left:190.5pt;margin-top:.4pt;width:153pt;height:37.5pt;z-index:251720704;visibility:visible;mso-wrap-style:square;mso-height-percent:0;mso-wrap-distance-left:9pt;mso-wrap-distance-top:0;mso-wrap-distance-right:9pt;mso-wrap-distance-bottom:0;mso-position-horizontal:absolute;mso-position-horizontal-relative:text;mso-position-vertical:absolute;mso-position-vertical-relative:text;mso-height-percent:0;mso-height-relative:margin;v-text-anchor:middle" o:gfxdata="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" fillcolor="#4472c4 [3204]" strokecolor="#09101d [484]" strokeweight="1pt">
                 <v:textbox>
                   <w:txbxContent>
                     <w:p>
@@ -10564,7 +10521,7 @@
               </wp:anchor>
             </w:drawing>
           </mc:Choice>
-          <mc:Fallback xmlns:w16du="http://schemas.microsoft.com/office/word/2023/wordml/word16du" xmlns:oel="http://schemas.microsoft.com/office/2019/extlst">
+          <mc:Fallback xmlns:oel="http://schemas.microsoft.com/office/2019/extlst" xmlns:w16du="http://schemas.microsoft.com/office/word/2023/wordml/word16du">
             <w:pict>
               <v:shape w14:anchorId="5F1F2F12" id="Straight Arrow Connector 72" o:spid="_x0000_s1026" type="#_x0000_t32" style="position:absolute;margin-left:269.25pt;margin-top:9.2pt;width:.75pt;height:38.25pt;z-index:251735040;visibility:visible;mso-wrap-style:square;mso-wrap-distance-left:9pt;mso-wrap-distance-top:0;mso-wrap-distance-right:9pt;mso-wrap-distance-bottom:0;mso-position-horizontal:absolute;mso-position-horizontal-relative:text;mso-position-vertical:absolute;mso-position-vertical-relative:text" o:gfxdata="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" strokecolor="#4472c4 [3204]" strokeweight=".5pt">
                 <v:stroke endarrow="block" joinstyle="miter"/>
@@ -10672,9 +10629,9 @@
               </wp:anchor>
             </w:drawing>
           </mc:Choice>
-          <mc:Fallback xmlns:w16du="http://schemas.microsoft.com/office/word/2023/wordml/word16du" xmlns:oel="http://schemas.microsoft.com/office/2019/extlst">
+          <mc:Fallback>
             <w:pict>
-              <v:shape w14:anchorId="6B6216D3" id="Flowchart: Display 63" o:spid="_x0000_s1075" type="#_x0000_t134" style="position:absolute;margin-left:205.5pt;margin-top:16.55pt;width:122.25pt;height:37.5pt;z-index:251726848;visibility:visible;mso-wrap-style:square;mso-height-percent:0;mso-wrap-distance-left:9pt;mso-wrap-distance-top:0;mso-wrap-distance-right:9pt;mso-wrap-distance-bottom:0;mso-position-horizontal:absolute;mso-position-horizontal-relative:text;mso-position-vertical:absolute;mso-position-vertical-relative:text;mso-height-percent:0;mso-height-relative:margin;v-text-anchor:middle" o:gfxdata="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" fillcolor="#4472c4 [3204]" strokecolor="#09101d [484]" strokeweight="1pt">
+              <v:shape w14:anchorId="6B6216D3" id="Flowchart: Display 63" o:spid="_x0000_s1075" type="#_x0000_t134" style="position:absolute;margin-left:205.5pt;margin-top:16.55pt;width:122.25pt;height:37.5pt;z-index:251726848;visibility:visible;mso-wrap-style:square;mso-height-percent:0;mso-wrap-distance-left:9pt;mso-wrap-distance-top:0;mso-wrap-distance-right:9pt;mso-wrap-distance-bottom:0;mso-position-horizontal:absolute;mso-position-horizontal-relative:text;mso-position-vertical:absolute;mso-position-vertical-relative:text;mso-height-percent:0;mso-height-relative:margin;v-text-anchor:middle" o:gfxdata="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" fillcolor="#4472c4 [3204]" strokecolor="#09101d [484]" strokeweight="1pt">
                 <v:textbox>
                   <w:txbxContent>
                     <w:p>
@@ -10772,7 +10729,7 @@
               </wp:anchor>
             </w:drawing>
           </mc:Choice>
-          <mc:Fallback xmlns:w16du="http://schemas.microsoft.com/office/word/2023/wordml/word16du" xmlns:oel="http://schemas.microsoft.com/office/2019/extlst">
+          <mc:Fallback xmlns:oel="http://schemas.microsoft.com/office/2019/extlst" xmlns:w16du="http://schemas.microsoft.com/office/word/2023/wordml/word16du">
             <w:pict>
               <v:shape w14:anchorId="1AC6C5D2" id="Straight Arrow Connector 73" o:spid="_x0000_s1026" type="#_x0000_t32" style="position:absolute;margin-left:264pt;margin-top:26.85pt;width:.75pt;height:28.5pt;z-index:251736064;visibility:visible;mso-wrap-style:square;mso-wrap-distance-left:9pt;mso-wrap-distance-top:0;mso-wrap-distance-right:9pt;mso-wrap-distance-bottom:0;mso-position-horizontal:absolute;mso-position-horizontal-relative:text;mso-position-vertical:absolute;mso-position-vertical-relative:text" o:gfxdata="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" strokecolor="#4472c4 [3204]" strokeweight=".5pt">
                 <v:stroke endarrow="block" joinstyle="miter"/>
@@ -10901,12 +10858,12 @@
               </wp:anchor>
             </w:drawing>
           </mc:Choice>
-          <mc:Fallback xmlns:w16du="http://schemas.microsoft.com/office/word/2023/wordml/word16du" xmlns:oel="http://schemas.microsoft.com/office/2019/extlst">
+          <mc:Fallback>
             <w:pict>
               <v:shapetype w14:anchorId="1BDA3667" id="_x0000_t133" coordsize="21600,21600" o:spt="133" path="m21600,10800qy18019,21600l3581,21600qx,10800,3581,l18019,qx21600,10800xem18019,21600nfqx14438,10800,18019,e">
                 <v:path o:extrusionok="f" gradientshapeok="t" o:connecttype="custom" o:connectlocs="10800,0;0,10800;10800,21600;14438,10800;21600,10800" o:connectangles="270,180,90,0,0" textboxrect="3581,0,14438,21600"/>
               </v:shapetype>
-              <v:shape id="Flowchart: Direct Access Storage 64" o:spid="_x0000_s1076" type="#_x0000_t133" style="position:absolute;margin-left:144.75pt;margin-top:22.9pt;width:223.5pt;height:87.75pt;z-index:251727872;visibility:visible;mso-wrap-style:square;mso-width-percent:0;mso-height-percent:0;mso-wrap-distance-left:9pt;mso-wrap-distance-top:0;mso-wrap-distance-right:9pt;mso-wrap-distance-bottom:0;mso-position-horizontal:absolute;mso-position-horizontal-relative:text;mso-position-vertical:absolute;mso-position-vertical-relative:text;mso-width-percent:0;mso-height-percent:0;mso-width-relative:margin;mso-height-relative:margin;v-text-anchor:middle" o:gfxdata="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" fillcolor="#4472c4 [3204]" strokecolor="#09101d [484]" strokeweight="1pt">
+              <v:shape id="Flowchart: Direct Access Storage 64" o:spid="_x0000_s1076" type="#_x0000_t133" style="position:absolute;margin-left:144.75pt;margin-top:22.9pt;width:223.5pt;height:87.75pt;z-index:251727872;visibility:visible;mso-wrap-style:square;mso-width-percent:0;mso-height-percent:0;mso-wrap-distance-left:9pt;mso-wrap-distance-top:0;mso-wrap-distance-right:9pt;mso-wrap-distance-bottom:0;mso-position-horizontal:absolute;mso-position-horizontal-relative:text;mso-position-vertical:absolute;mso-position-vertical-relative:text;mso-width-percent:0;mso-height-percent:0;mso-width-relative:margin;mso-height-relative:margin;v-text-anchor:middle" o:gfxdata="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" fillcolor="#4472c4 [3204]" strokecolor="#09101d [484]" strokeweight="1pt">
                 <v:stroke joinstyle="miter"/>
                 <v:textbox>
                   <w:txbxContent>
@@ -11039,9 +10996,9 @@
               </wp:anchor>
             </w:drawing>
           </mc:Choice>
-          <mc:Fallback xmlns:w16du="http://schemas.microsoft.com/office/word/2023/wordml/word16du" xmlns:oel="http://schemas.microsoft.com/office/2019/extlst">
+          <mc:Fallback>
             <w:pict>
-              <v:shape w14:anchorId="757A2D2C" id="Flowchart: Display 66" o:spid="_x0000_s1077" type="#_x0000_t134" style="position:absolute;margin-left:-22.5pt;margin-top:29.45pt;width:91.5pt;height:36pt;z-index:251728896;visibility:visible;mso-wrap-style:square;mso-wrap-distance-left:9pt;mso-wrap-distance-top:0;mso-wrap-distance-right:9pt;mso-wrap-distance-bottom:0;mso-position-horizontal:absolute;mso-position-horizontal-relative:text;mso-position-vertical:absolute;mso-position-vertical-relative:text;v-text-anchor:middle" o:gfxdata="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" fillcolor="#4472c4 [3204]" strokecolor="#09101d [484]" strokeweight="1pt">
+              <v:shape w14:anchorId="757A2D2C" id="Flowchart: Display 66" o:spid="_x0000_s1077" type="#_x0000_t134" style="position:absolute;margin-left:-22.5pt;margin-top:29.45pt;width:91.5pt;height:36pt;z-index:251728896;visibility:visible;mso-wrap-style:square;mso-wrap-distance-left:9pt;mso-wrap-distance-top:0;mso-wrap-distance-right:9pt;mso-wrap-distance-bottom:0;mso-position-horizontal:absolute;mso-position-horizontal-relative:text;mso-position-vertical:absolute;mso-position-vertical-relative:text;v-text-anchor:middle" o:gfxdata="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" fillcolor="#4472c4 [3204]" strokecolor="#09101d [484]" strokeweight="1pt">
                 <v:textbox>
                   <w:txbxContent>
                     <w:p>
@@ -11139,7 +11096,7 @@
               </wp:anchor>
             </w:drawing>
           </mc:Choice>
-          <mc:Fallback xmlns:w16du="http://schemas.microsoft.com/office/word/2023/wordml/word16du" xmlns:oel="http://schemas.microsoft.com/office/2019/extlst">
+          <mc:Fallback xmlns:oel="http://schemas.microsoft.com/office/2019/extlst" xmlns:w16du="http://schemas.microsoft.com/office/word/2023/wordml/word16du">
             <w:pict>
               <v:shape w14:anchorId="4A77C73C" id="Straight Arrow Connector 74" o:spid="_x0000_s1026" type="#_x0000_t32" style="position:absolute;margin-left:69.75pt;margin-top:14.25pt;width:74.25pt;height:3.6pt;flip:x;z-index:251737088;visibility:visible;mso-wrap-style:square;mso-width-percent:0;mso-height-percent:0;mso-wrap-distance-left:9pt;mso-wrap-distance-top:0;mso-wrap-distance-right:9pt;mso-wrap-distance-bottom:0;mso-position-horizontal:absolute;mso-position-horizontal-relative:text;mso-position-vertical:absolute;mso-position-vertical-relative:text;mso-width-percent:0;mso-height-percent:0;mso-width-relative:margin;mso-height-relative:margin" o:gfxdata="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" strokecolor="#4472c4 [3204]" strokeweight=".5pt">
                 <v:stroke endarrow="block" joinstyle="miter"/>
@@ -11222,7 +11179,7 @@
               </wp:anchor>
             </w:drawing>
           </mc:Choice>
-          <mc:Fallback xmlns:w16du="http://schemas.microsoft.com/office/word/2023/wordml/word16du" xmlns:oel="http://schemas.microsoft.com/office/2019/extlst">
+          <mc:Fallback xmlns:oel="http://schemas.microsoft.com/office/2019/extlst" xmlns:w16du="http://schemas.microsoft.com/office/word/2023/wordml/word16du">
             <w:pict>
               <v:shape w14:anchorId="2CEC7CA8" id="Straight Arrow Connector 76" o:spid="_x0000_s1026" type="#_x0000_t32" style="position:absolute;margin-left:25.5pt;margin-top:8.8pt;width:0;height:23.25pt;z-index:251739136;visibility:visible;mso-wrap-style:square;mso-wrap-distance-left:9pt;mso-wrap-distance-top:0;mso-wrap-distance-right:9pt;mso-wrap-distance-bottom:0;mso-position-horizontal:absolute;mso-position-horizontal-relative:text;mso-position-vertical:absolute;mso-position-vertical-relative:text" o:gfxdata="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" strokecolor="#4472c4 [3204]" strokeweight=".5pt">
                 <v:stroke endarrow="block" joinstyle="miter"/>
@@ -11315,9 +11272,9 @@
               </wp:anchor>
             </w:drawing>
           </mc:Choice>
-          <mc:Fallback xmlns:w16du="http://schemas.microsoft.com/office/word/2023/wordml/word16du" xmlns:oel="http://schemas.microsoft.com/office/2019/extlst">
+          <mc:Fallback>
             <w:pict>
-              <v:shape w14:anchorId="7194F376" id="Flowchart: Decision 67" o:spid="_x0000_s1078" type="#_x0000_t110" style="position:absolute;margin-left:-38.25pt;margin-top:31.3pt;width:123pt;height:71.25pt;z-index:251729920;visibility:visible;mso-wrap-style:square;mso-width-percent:0;mso-height-percent:0;mso-wrap-distance-left:9pt;mso-wrap-distance-top:0;mso-wrap-distance-right:9pt;mso-wrap-distance-bottom:0;mso-position-horizontal:absolute;mso-position-horizontal-relative:text;mso-position-vertical:absolute;mso-position-vertical-relative:text;mso-width-percent:0;mso-height-percent:0;mso-width-relative:margin;mso-height-relative:margin;v-text-anchor:middle" o:gfxdata="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" fillcolor="#4472c4 [3204]" strokecolor="#09101d [484]" strokeweight="1pt">
+              <v:shape w14:anchorId="7194F376" id="Flowchart: Decision 67" o:spid="_x0000_s1078" type="#_x0000_t110" style="position:absolute;margin-left:-38.25pt;margin-top:31.3pt;width:123pt;height:71.25pt;z-index:251729920;visibility:visible;mso-wrap-style:square;mso-width-percent:0;mso-height-percent:0;mso-wrap-distance-left:9pt;mso-wrap-distance-top:0;mso-wrap-distance-right:9pt;mso-wrap-distance-bottom:0;mso-position-horizontal:absolute;mso-position-horizontal-relative:text;mso-position-vertical:absolute;mso-position-vertical-relative:text;mso-width-percent:0;mso-height-percent:0;mso-width-relative:margin;mso-height-relative:margin;v-text-anchor:middle" o:gfxdata="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" fillcolor="#4472c4 [3204]" strokecolor="#09101d [484]" strokeweight="1pt">
                 <v:textbox>
                   <w:txbxContent>
                     <w:p>
@@ -11417,9 +11374,9 @@
               </wp:anchor>
             </w:drawing>
           </mc:Choice>
-          <mc:Fallback xmlns:w16du="http://schemas.microsoft.com/office/word/2023/wordml/word16du" xmlns:oel="http://schemas.microsoft.com/office/2019/extlst">
+          <mc:Fallback>
             <w:pict>
-              <v:shape w14:anchorId="1BC44741" id="Text Box 79" o:spid="_x0000_s1079" type="#_x0000_t202" style="position:absolute;margin-left:86.25pt;margin-top:18.35pt;width:30.75pt;height:18.75pt;z-index:251742208;visibility:visible;mso-wrap-style:square;mso-width-percent:0;mso-wrap-distance-left:9pt;mso-wrap-distance-top:0;mso-wrap-distance-right:9pt;mso-wrap-distance-bottom:0;mso-position-horizontal:absolute;mso-position-horizontal-relative:text;mso-position-vertical:absolute;mso-position-vertical-relative:text;mso-width-percent:0;mso-width-relative:margin;v-text-anchor:top" o:gfxdata="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" fillcolor="white [3201]" strokeweight=".5pt">
+              <v:shape w14:anchorId="1BC44741" id="Text Box 79" o:spid="_x0000_s1079" type="#_x0000_t202" style="position:absolute;margin-left:86.25pt;margin-top:18.35pt;width:30.75pt;height:18.75pt;z-index:251742208;visibility:visible;mso-wrap-style:square;mso-width-percent:0;mso-wrap-distance-left:9pt;mso-wrap-distance-top:0;mso-wrap-distance-right:9pt;mso-wrap-distance-bottom:0;mso-position-horizontal:absolute;mso-position-horizontal-relative:text;mso-position-vertical:absolute;mso-position-vertical-relative:text;mso-width-percent:0;mso-width-relative:margin;v-text-anchor:top" o:gfxdata="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" fillcolor="white [3201]" strokeweight=".5pt">
                 <v:textbox>
                   <w:txbxContent>
                     <w:p>
@@ -11515,9 +11472,9 @@
               </wp:anchor>
             </w:drawing>
           </mc:Choice>
-          <mc:Fallback xmlns:w16du="http://schemas.microsoft.com/office/word/2023/wordml/word16du" xmlns:oel="http://schemas.microsoft.com/office/2019/extlst">
+          <mc:Fallback>
             <w:pict>
-              <v:shape w14:anchorId="3CAB89B2" id="Flowchart: Stored Data 69" o:spid="_x0000_s1080" type="#_x0000_t130" style="position:absolute;margin-left:255.75pt;margin-top:17.6pt;width:81.75pt;height:38.25pt;z-index:251731968;visibility:visible;mso-wrap-style:square;mso-width-percent:0;mso-wrap-distance-left:9pt;mso-wrap-distance-top:0;mso-wrap-distance-right:9pt;mso-wrap-distance-bottom:0;mso-position-horizontal:absolute;mso-position-horizontal-relative:text;mso-position-vertical:absolute;mso-position-vertical-relative:text;mso-width-percent:0;mso-width-relative:margin;v-text-anchor:middle" o:gfxdata="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" fillcolor="#4472c4 [3204]" strokecolor="#09101d [484]" strokeweight="1pt">
+              <v:shape w14:anchorId="3CAB89B2" id="Flowchart: Stored Data 69" o:spid="_x0000_s1080" type="#_x0000_t130" style="position:absolute;margin-left:255.75pt;margin-top:17.6pt;width:81.75pt;height:38.25pt;z-index:251731968;visibility:visible;mso-wrap-style:square;mso-width-percent:0;mso-wrap-distance-left:9pt;mso-wrap-distance-top:0;mso-wrap-distance-right:9pt;mso-wrap-distance-bottom:0;mso-position-horizontal:absolute;mso-position-horizontal-relative:text;mso-position-vertical:absolute;mso-position-vertical-relative:text;mso-width-percent:0;mso-width-relative:margin;v-text-anchor:middle" o:gfxdata="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" fillcolor="#4472c4 [3204]" strokecolor="#09101d [484]" strokeweight="1pt">
                 <v:textbox>
                   <w:txbxContent>
                     <w:p>
@@ -11613,9 +11570,9 @@
               </wp:anchor>
             </w:drawing>
           </mc:Choice>
-          <mc:Fallback xmlns:w16du="http://schemas.microsoft.com/office/word/2023/wordml/word16du" xmlns:oel="http://schemas.microsoft.com/office/2019/extlst">
+          <mc:Fallback>
             <w:pict>
-              <v:shape w14:anchorId="4C5D2885" id="Flowchart: Manual Input 68" o:spid="_x0000_s1081" type="#_x0000_t118" style="position:absolute;margin-left:120.75pt;margin-top:16.1pt;width:96.75pt;height:34.5pt;z-index:251730944;visibility:visible;mso-wrap-style:square;mso-wrap-distance-left:9pt;mso-wrap-distance-top:0;mso-wrap-distance-right:9pt;mso-wrap-distance-bottom:0;mso-position-horizontal:absolute;mso-position-horizontal-relative:text;mso-position-vertical:absolute;mso-position-vertical-relative:text;v-text-anchor:middle" o:gfxdata="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" fillcolor="#4472c4 [3204]" strokecolor="#09101d [484]" strokeweight="1pt">
+              <v:shape w14:anchorId="4C5D2885" id="Flowchart: Manual Input 68" o:spid="_x0000_s1081" type="#_x0000_t118" style="position:absolute;margin-left:120.75pt;margin-top:16.1pt;width:96.75pt;height:34.5pt;z-index:251730944;visibility:visible;mso-wrap-style:square;mso-wrap-distance-left:9pt;mso-wrap-distance-top:0;mso-wrap-distance-right:9pt;mso-wrap-distance-bottom:0;mso-position-horizontal:absolute;mso-position-horizontal-relative:text;mso-position-vertical:absolute;mso-position-vertical-relative:text;v-text-anchor:middle" o:gfxdata="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" fillcolor="#4472c4 [3204]" strokecolor="#09101d [484]" strokeweight="1pt">
                 <v:textbox>
                   <w:txbxContent>
                     <w:p>
@@ -11707,7 +11664,7 @@
               </wp:anchor>
             </w:drawing>
           </mc:Choice>
-          <mc:Fallback xmlns:w16du="http://schemas.microsoft.com/office/word/2023/wordml/word16du" xmlns:oel="http://schemas.microsoft.com/office/2019/extlst">
+          <mc:Fallback xmlns:oel="http://schemas.microsoft.com/office/2019/extlst" xmlns:w16du="http://schemas.microsoft.com/office/word/2023/wordml/word16du">
             <w:pict>
               <v:shape w14:anchorId="6D008F6A" id="Straight Arrow Connector 78" o:spid="_x0000_s1026" type="#_x0000_t32" style="position:absolute;margin-left:87pt;margin-top:9.9pt;width:33.75pt;height:.75pt;z-index:251741184;visibility:visible;mso-wrap-style:square;mso-wrap-distance-left:9pt;mso-wrap-distance-top:0;mso-wrap-distance-right:9pt;mso-wrap-distance-bottom:0;mso-position-horizontal:absolute;mso-position-horizontal-relative:text;mso-position-vertical:absolute;mso-position-vertical-relative:text" o:gfxdata="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" strokecolor="#4472c4 [3204]" strokeweight=".5pt">
                 <v:stroke endarrow="block" joinstyle="miter"/>
@@ -11778,7 +11735,7 @@
               </wp:anchor>
             </w:drawing>
           </mc:Choice>
-          <mc:Fallback xmlns:w16du="http://schemas.microsoft.com/office/word/2023/wordml/word16du" xmlns:oel="http://schemas.microsoft.com/office/2019/extlst">
+          <mc:Fallback xmlns:oel="http://schemas.microsoft.com/office/2019/extlst" xmlns:w16du="http://schemas.microsoft.com/office/word/2023/wordml/word16du">
             <w:pict>
               <v:shape w14:anchorId="3C23A48F" id="Straight Arrow Connector 77" o:spid="_x0000_s1026" type="#_x0000_t32" style="position:absolute;margin-left:219pt;margin-top:3.15pt;width:35.25pt;height:0;z-index:251740160;visibility:visible;mso-wrap-style:square;mso-wrap-distance-left:9pt;mso-wrap-distance-top:0;mso-wrap-distance-right:9pt;mso-wrap-distance-bottom:0;mso-position-horizontal:absolute;mso-position-horizontal-relative:text;mso-position-vertical:absolute;mso-position-vertical-relative:text" o:gfxdata="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" strokecolor="#4472c4 [3204]" strokeweight=".5pt">
                 <v:stroke endarrow="block" joinstyle="miter"/>
@@ -11867,7 +11824,7 @@
               </wp:anchor>
             </w:drawing>
           </mc:Choice>
-          <mc:Fallback xmlns:w16du="http://schemas.microsoft.com/office/word/2023/wordml/word16du" xmlns:oel="http://schemas.microsoft.com/office/2019/extlst">
+          <mc:Fallback xmlns:oel="http://schemas.microsoft.com/office/2019/extlst" xmlns:w16du="http://schemas.microsoft.com/office/word/2023/wordml/word16du">
             <w:pict>
               <v:shape w14:anchorId="07836C4B" id="Straight Arrow Connector 81" o:spid="_x0000_s1026" type="#_x0000_t32" style="position:absolute;margin-left:32.25pt;margin-top:63.1pt;width:187.5pt;height:3.6pt;flip:x;z-index:251744256;visibility:visible;mso-wrap-style:square;mso-width-percent:0;mso-height-percent:0;mso-wrap-distance-left:9pt;mso-wrap-distance-top:0;mso-wrap-distance-right:9pt;mso-wrap-distance-bottom:0;mso-position-horizontal:absolute;mso-position-horizontal-relative:text;mso-position-vertical:absolute;mso-position-vertical-relative:text;mso-width-percent:0;mso-height-percent:0;mso-width-relative:margin;mso-height-relative:margin" o:gfxdata="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" strokecolor="#4472c4 [3204]" strokeweight=".5pt">
                 <v:stroke endarrow="block" joinstyle="miter"/>
@@ -11957,9 +11914,9 @@
               </wp:anchor>
             </w:drawing>
           </mc:Choice>
-          <mc:Fallback xmlns:w16du="http://schemas.microsoft.com/office/word/2023/wordml/word16du" xmlns:oel="http://schemas.microsoft.com/office/2019/extlst">
+          <mc:Fallback>
             <w:pict>
-              <v:shape w14:anchorId="356D41B2" id="Flowchart: Display 70" o:spid="_x0000_s1082" type="#_x0000_t134" style="position:absolute;margin-left:219.7pt;margin-top:44.95pt;width:159.75pt;height:39.75pt;z-index:251732992;visibility:visible;mso-wrap-style:square;mso-width-percent:0;mso-wrap-distance-left:9pt;mso-wrap-distance-top:0;mso-wrap-distance-right:9pt;mso-wrap-distance-bottom:0;mso-position-horizontal:absolute;mso-position-horizontal-relative:text;mso-position-vertical:absolute;mso-position-vertical-relative:text;mso-width-percent:0;mso-width-relative:margin;v-text-anchor:middle" o:gfxdata="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" fillcolor="#4472c4 [3204]" strokecolor="#09101d [484]" strokeweight="1pt">
+              <v:shape w14:anchorId="356D41B2" id="Flowchart: Display 70" o:spid="_x0000_s1082" type="#_x0000_t134" style="position:absolute;margin-left:219.7pt;margin-top:44.95pt;width:159.75pt;height:39.75pt;z-index:251732992;visibility:visible;mso-wrap-style:square;mso-width-percent:0;mso-wrap-distance-left:9pt;mso-wrap-distance-top:0;mso-wrap-distance-right:9pt;mso-wrap-distance-bottom:0;mso-position-horizontal:absolute;mso-position-horizontal-relative:text;mso-position-vertical:absolute;mso-position-vertical-relative:text;mso-width-percent:0;mso-width-relative:margin;v-text-anchor:middle" o:gfxdata="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" fillcolor="#4472c4 [3204]" strokecolor="#09101d [484]" strokeweight="1pt">
                 <v:textbox>
                   <w:txbxContent>
                     <w:p>
@@ -12047,9 +12004,9 @@
               </wp:anchor>
             </w:drawing>
           </mc:Choice>
-          <mc:Fallback xmlns:w16du="http://schemas.microsoft.com/office/word/2023/wordml/word16du" xmlns:oel="http://schemas.microsoft.com/office/2019/extlst">
+          <mc:Fallback>
             <w:pict>
-              <v:shape w14:anchorId="5F2A85AA" id="_x0000_s1083" type="#_x0000_t202" style="position:absolute;margin-left:30.75pt;margin-top:36.75pt;width:30.75pt;height:18.75pt;z-index:251746304;visibility:visible;mso-wrap-style:square;mso-width-percent:0;mso-wrap-distance-left:9pt;mso-wrap-distance-top:0;mso-wrap-distance-right:9pt;mso-wrap-distance-bottom:0;mso-position-horizontal:absolute;mso-position-horizontal-relative:text;mso-position-vertical:absolute;mso-position-vertical-relative:text;mso-width-percent:0;mso-width-relative:margin;v-text-anchor:top" o:gfxdata="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" fillcolor="white [3201]" strokeweight=".5pt">
+              <v:shape w14:anchorId="5F2A85AA" id="_x0000_s1083" type="#_x0000_t202" style="position:absolute;margin-left:30.75pt;margin-top:36.75pt;width:30.75pt;height:18.75pt;z-index:251746304;visibility:visible;mso-wrap-style:square;mso-width-percent:0;mso-wrap-distance-left:9pt;mso-wrap-distance-top:0;mso-wrap-distance-right:9pt;mso-wrap-distance-bottom:0;mso-position-horizontal:absolute;mso-position-horizontal-relative:text;mso-position-vertical:absolute;mso-position-vertical-relative:text;mso-width-percent:0;mso-width-relative:margin;v-text-anchor:top" o:gfxdata="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" fillcolor="white [3201]" strokeweight=".5pt">
                 <v:textbox>
                   <w:txbxContent>
                     <w:p>
@@ -12126,7 +12083,7 @@
               </wp:anchor>
             </w:drawing>
           </mc:Choice>
-          <mc:Fallback xmlns:w16du="http://schemas.microsoft.com/office/word/2023/wordml/word16du" xmlns:oel="http://schemas.microsoft.com/office/2019/extlst">
+          <mc:Fallback xmlns:oel="http://schemas.microsoft.com/office/2019/extlst" xmlns:w16du="http://schemas.microsoft.com/office/word/2023/wordml/word16du">
             <w:pict>
               <v:shape w14:anchorId="05CE7723" id="Straight Arrow Connector 80" o:spid="_x0000_s1026" type="#_x0000_t32" style="position:absolute;margin-left:24pt;margin-top:14.95pt;width:1.5pt;height:46.5pt;z-index:251743232;visibility:visible;mso-wrap-style:square;mso-wrap-distance-left:9pt;mso-wrap-distance-top:0;mso-wrap-distance-right:9pt;mso-wrap-distance-bottom:0;mso-position-horizontal:absolute;mso-position-horizontal-relative:text;mso-position-vertical:absolute;mso-position-vertical-relative:text" o:gfxdata="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" strokecolor="#4472c4 [3204]" strokeweight=".5pt">
                 <v:stroke endarrow="block" joinstyle="miter"/>
@@ -12204,7 +12161,7 @@
               </wp:anchor>
             </w:drawing>
           </mc:Choice>
-          <mc:Fallback xmlns:w16du="http://schemas.microsoft.com/office/word/2023/wordml/word16du" xmlns:oel="http://schemas.microsoft.com/office/2019/extlst">
+          <mc:Fallback xmlns:oel="http://schemas.microsoft.com/office/2019/extlst" xmlns:w16du="http://schemas.microsoft.com/office/word/2023/wordml/word16du">
             <w:pict>
               <v:shape w14:anchorId="46AF2B62" id="Flowchart: Off-page Connector 71" o:spid="_x0000_s1026" type="#_x0000_t177" style="position:absolute;margin-left:7.5pt;margin-top:59.95pt;width:23.25pt;height:36pt;z-index:251734016;visibility:visible;mso-wrap-style:square;mso-height-percent:0;mso-wrap-distance-left:9pt;mso-wrap-distance-top:0;mso-wrap-distance-right:9pt;mso-wrap-distance-bottom:0;mso-position-horizontal:absolute;mso-position-horizontal-relative:text;mso-position-vertical:absolute;mso-position-vertical-relative:text;mso-height-percent:0;mso-height-relative:margin;v-text-anchor:middle" o:gfxdata="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" fillcolor="#4472c4 [3204]" strokecolor="#09101d [484]" strokeweight="1pt"/>
             </w:pict>
@@ -12286,7 +12243,7 @@
               </wp:anchor>
             </w:drawing>
           </mc:Choice>
-          <mc:Fallback xmlns:w16du="http://schemas.microsoft.com/office/word/2023/wordml/word16du" xmlns:oel="http://schemas.microsoft.com/office/2019/extlst">
+          <mc:Fallback xmlns:oel="http://schemas.microsoft.com/office/2019/extlst" xmlns:w16du="http://schemas.microsoft.com/office/word/2023/wordml/word16du">
             <w:pict>
               <v:shape w14:anchorId="3DA8EF17" id="Straight Arrow Connector 91" o:spid="_x0000_s1026" type="#_x0000_t32" style="position:absolute;margin-left:28.5pt;margin-top:-.75pt;width:1.5pt;height:33pt;z-index:251756544;visibility:visible;mso-wrap-style:square;mso-wrap-distance-left:9pt;mso-wrap-distance-top:0;mso-wrap-distance-right:9pt;mso-wrap-distance-bottom:0;mso-position-horizontal:absolute;mso-position-horizontal-relative:text;mso-position-vertical:absolute;mso-position-vertical-relative:text" o:gfxdata="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" strokecolor="#4472c4 [3204]" strokeweight=".5pt">
                 <v:stroke endarrow="block" joinstyle="miter"/>
@@ -12403,9 +12360,9 @@
               </wp:anchor>
             </w:drawing>
           </mc:Choice>
-          <mc:Fallback xmlns:w16du="http://schemas.microsoft.com/office/word/2023/wordml/word16du" xmlns:oel="http://schemas.microsoft.com/office/2019/extlst">
+          <mc:Fallback>
             <w:pict>
-              <v:shape w14:anchorId="683E791A" id="Flowchart: Direct Access Storage 84" o:spid="_x0000_s1084" type="#_x0000_t133" style="position:absolute;margin-left:144.75pt;margin-top:12pt;width:236.25pt;height:88.5pt;z-index:251749376;visibility:visible;mso-wrap-style:square;mso-width-percent:0;mso-height-percent:0;mso-wrap-distance-left:9pt;mso-wrap-distance-top:0;mso-wrap-distance-right:9pt;mso-wrap-distance-bottom:0;mso-position-horizontal:absolute;mso-position-horizontal-relative:text;mso-position-vertical:absolute;mso-position-vertical-relative:text;mso-width-percent:0;mso-height-percent:0;mso-width-relative:margin;mso-height-relative:margin;v-text-anchor:middle" o:gfxdata="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" fillcolor="#4472c4 [3204]" strokecolor="#09101d [484]" strokeweight="1pt">
+              <v:shape w14:anchorId="683E791A" id="Flowchart: Direct Access Storage 84" o:spid="_x0000_s1084" type="#_x0000_t133" style="position:absolute;margin-left:144.75pt;margin-top:12pt;width:236.25pt;height:88.5pt;z-index:251749376;visibility:visible;mso-wrap-style:square;mso-width-percent:0;mso-height-percent:0;mso-wrap-distance-left:9pt;mso-wrap-distance-top:0;mso-wrap-distance-right:9pt;mso-wrap-distance-bottom:0;mso-position-horizontal:absolute;mso-position-horizontal-relative:text;mso-position-vertical:absolute;mso-position-vertical-relative:text;mso-width-percent:0;mso-height-percent:0;mso-width-relative:margin;mso-height-relative:margin;v-text-anchor:middle" o:gfxdata="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" fillcolor="#4472c4 [3204]" strokecolor="#09101d [484]" strokeweight="1pt">
                 <v:stroke joinstyle="miter"/>
                 <v:textbox>
                   <w:txbxContent>
@@ -12529,9 +12486,9 @@
               </wp:anchor>
             </w:drawing>
           </mc:Choice>
-          <mc:Fallback xmlns:w16du="http://schemas.microsoft.com/office/word/2023/wordml/word16du" xmlns:oel="http://schemas.microsoft.com/office/2019/extlst">
+          <mc:Fallback>
             <w:pict>
-              <v:shape w14:anchorId="051CD483" id="Flowchart: Display 83" o:spid="_x0000_s1085" type="#_x0000_t134" style="position:absolute;margin-left:-47.25pt;margin-top:31.5pt;width:150.75pt;height:37.5pt;z-index:251748352;visibility:visible;mso-wrap-style:square;mso-width-percent:0;mso-wrap-distance-left:9pt;mso-wrap-distance-top:0;mso-wrap-distance-right:9pt;mso-wrap-distance-bottom:0;mso-position-horizontal:absolute;mso-position-horizontal-relative:text;mso-position-vertical:absolute;mso-position-vertical-relative:text;mso-width-percent:0;mso-width-relative:margin;v-text-anchor:middle" o:gfxdata="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" fillcolor="#4472c4 [3204]" strokecolor="#09101d [484]" strokeweight="1pt">
+              <v:shape w14:anchorId="051CD483" id="Flowchart: Display 83" o:spid="_x0000_s1085" type="#_x0000_t134" style="position:absolute;margin-left:-47.25pt;margin-top:31.5pt;width:150.75pt;height:37.5pt;z-index:251748352;visibility:visible;mso-wrap-style:square;mso-width-percent:0;mso-wrap-distance-left:9pt;mso-wrap-distance-top:0;mso-wrap-distance-right:9pt;mso-wrap-distance-bottom:0;mso-position-horizontal:absolute;mso-position-horizontal-relative:text;mso-position-vertical:absolute;mso-position-vertical-relative:text;mso-width-percent:0;mso-width-relative:margin;v-text-anchor:middle" o:gfxdata="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" fillcolor="#4472c4 [3204]" strokecolor="#09101d [484]" strokeweight="1pt">
                 <v:textbox>
                   <w:txbxContent>
                     <w:p>
@@ -12615,7 +12572,7 @@
               </wp:anchor>
             </w:drawing>
           </mc:Choice>
-          <mc:Fallback xmlns:w16du="http://schemas.microsoft.com/office/word/2023/wordml/word16du" xmlns:oel="http://schemas.microsoft.com/office/2019/extlst">
+          <mc:Fallback xmlns:oel="http://schemas.microsoft.com/office/2019/extlst" xmlns:w16du="http://schemas.microsoft.com/office/word/2023/wordml/word16du">
             <w:pict>
               <v:shape w14:anchorId="16EAFB50" id="Flowchart: Connector 82" o:spid="_x0000_s1026" type="#_x0000_t120" style="position:absolute;margin-left:7.5pt;margin-top:-35.25pt;width:37.5pt;height:34.5pt;z-index:251747328;visibility:visible;mso-wrap-style:square;mso-wrap-distance-left:9pt;mso-wrap-distance-top:0;mso-wrap-distance-right:9pt;mso-wrap-distance-bottom:0;mso-position-horizontal:absolute;mso-position-horizontal-relative:text;mso-position-vertical:absolute;mso-position-vertical-relative:text;v-text-anchor:middle" o:gfxdata="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" fillcolor="#4472c4 [3204]" strokecolor="#09101d [484]" strokeweight="1pt">
                 <v:stroke joinstyle="miter"/>
@@ -12698,7 +12655,7 @@
               </wp:anchor>
             </w:drawing>
           </mc:Choice>
-          <mc:Fallback xmlns:w16du="http://schemas.microsoft.com/office/word/2023/wordml/word16du" xmlns:oel="http://schemas.microsoft.com/office/2019/extlst">
+          <mc:Fallback xmlns:oel="http://schemas.microsoft.com/office/2019/extlst" xmlns:w16du="http://schemas.microsoft.com/office/word/2023/wordml/word16du">
             <w:pict>
               <v:shape w14:anchorId="530CA043" id="Straight Arrow Connector 92" o:spid="_x0000_s1026" type="#_x0000_t32" style="position:absolute;margin-left:105pt;margin-top:20.8pt;width:41.25pt;height:.75pt;z-index:251757568;visibility:visible;mso-wrap-style:square;mso-wrap-distance-left:9pt;mso-wrap-distance-top:0;mso-wrap-distance-right:9pt;mso-wrap-distance-bottom:0;mso-position-horizontal:absolute;mso-position-horizontal-relative:text;mso-position-vertical:absolute;mso-position-vertical-relative:text" o:gfxdata="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" strokecolor="#4472c4 [3204]" strokeweight=".5pt">
                 <v:stroke endarrow="block" joinstyle="miter"/>
@@ -12793,7 +12750,7 @@
               </wp:anchor>
             </w:drawing>
           </mc:Choice>
-          <mc:Fallback xmlns:w16du="http://schemas.microsoft.com/office/word/2023/wordml/word16du" xmlns:oel="http://schemas.microsoft.com/office/2019/extlst">
+          <mc:Fallback xmlns:oel="http://schemas.microsoft.com/office/2019/extlst" xmlns:w16du="http://schemas.microsoft.com/office/word/2023/wordml/word16du">
             <w:pict>
               <v:shape w14:anchorId="6D4D60F9" id="Straight Arrow Connector 93" o:spid="_x0000_s1026" type="#_x0000_t32" style="position:absolute;margin-left:252pt;margin-top:15.15pt;width:.75pt;height:38.25pt;z-index:251758592;visibility:visible;mso-wrap-style:square;mso-wrap-distance-left:9pt;mso-wrap-distance-top:0;mso-wrap-distance-right:9pt;mso-wrap-distance-bottom:0;mso-position-horizontal:absolute;mso-position-horizontal-relative:text;mso-position-vertical:absolute;mso-position-vertical-relative:text" o:gfxdata="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" strokecolor="#4472c4 [3204]" strokeweight=".5pt">
                 <v:stroke endarrow="block" joinstyle="miter"/>
@@ -12892,9 +12849,9 @@
               </wp:anchor>
             </w:drawing>
           </mc:Choice>
-          <mc:Fallback xmlns:w16du="http://schemas.microsoft.com/office/word/2023/wordml/word16du" xmlns:oel="http://schemas.microsoft.com/office/2019/extlst">
+          <mc:Fallback>
             <w:pict>
-              <v:rect w14:anchorId="290C79A3" id="Rectangle 85" o:spid="_x0000_s1086" style="position:absolute;margin-left:192pt;margin-top:25.45pt;width:155.25pt;height:38.25pt;z-index:251750400;visibility:visible;mso-wrap-style:square;mso-wrap-distance-left:9pt;mso-wrap-distance-top:0;mso-wrap-distance-right:9pt;mso-wrap-distance-bottom:0;mso-position-horizontal:absolute;mso-position-horizontal-relative:text;mso-position-vertical:absolute;mso-position-vertical-relative:text;v-text-anchor:middle" o:gfxdata="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" fillcolor="#4472c4 [3204]" strokecolor="#09101d [484]" strokeweight="1pt">
+              <v:rect w14:anchorId="290C79A3" id="Rectangle 85" o:spid="_x0000_s1086" style="position:absolute;margin-left:192pt;margin-top:25.45pt;width:155.25pt;height:38.25pt;z-index:251750400;visibility:visible;mso-wrap-style:square;mso-wrap-distance-left:9pt;mso-wrap-distance-top:0;mso-wrap-distance-right:9pt;mso-wrap-distance-bottom:0;mso-position-horizontal:absolute;mso-position-horizontal-relative:text;mso-position-vertical:absolute;mso-position-vertical-relative:text;v-text-anchor:middle" o:gfxdata="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" fillcolor="#4472c4 [3204]" strokecolor="#09101d [484]" strokeweight="1pt">
                 <v:textbox>
                   <w:txbxContent>
                     <w:p>
@@ -12986,7 +12943,7 @@
               </wp:anchor>
             </w:drawing>
           </mc:Choice>
-          <mc:Fallback xmlns:w16du="http://schemas.microsoft.com/office/word/2023/wordml/word16du" xmlns:oel="http://schemas.microsoft.com/office/2019/extlst">
+          <mc:Fallback xmlns:oel="http://schemas.microsoft.com/office/2019/extlst" xmlns:w16du="http://schemas.microsoft.com/office/word/2023/wordml/word16du">
             <w:pict>
               <v:shape w14:anchorId="5F6E3068" id="Straight Arrow Connector 94" o:spid="_x0000_s1026" type="#_x0000_t32" style="position:absolute;margin-left:116.25pt;margin-top:17pt;width:75.75pt;height:0;flip:x;z-index:251759616;visibility:visible;mso-wrap-style:square;mso-wrap-distance-left:9pt;mso-wrap-distance-top:0;mso-wrap-distance-right:9pt;mso-wrap-distance-bottom:0;mso-position-horizontal:absolute;mso-position-horizontal-relative:text;mso-position-vertical:absolute;mso-position-vertical-relative:text" o:gfxdata="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" strokecolor="#4472c4 [3204]" strokeweight=".5pt">
                 <v:stroke endarrow="block" joinstyle="miter"/>
@@ -13079,9 +13036,9 @@
               </wp:anchor>
             </w:drawing>
           </mc:Choice>
-          <mc:Fallback xmlns:w16du="http://schemas.microsoft.com/office/word/2023/wordml/word16du" xmlns:oel="http://schemas.microsoft.com/office/2019/extlst">
+          <mc:Fallback>
             <w:pict>
-              <v:shape w14:anchorId="3D5EFD9A" id="Flowchart: Display 86" o:spid="_x0000_s1087" type="#_x0000_t134" style="position:absolute;margin-left:0;margin-top:.5pt;width:117pt;height:34.5pt;z-index:251751424;visibility:visible;mso-wrap-style:square;mso-width-percent:0;mso-height-percent:0;mso-wrap-distance-left:9pt;mso-wrap-distance-top:0;mso-wrap-distance-right:9pt;mso-wrap-distance-bottom:0;mso-position-horizontal:left;mso-position-horizontal-relative:margin;mso-position-vertical:absolute;mso-position-vertical-relative:text;mso-width-percent:0;mso-height-percent:0;mso-width-relative:margin;mso-height-relative:margin;v-text-anchor:middle" o:gfxdata="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" fillcolor="#4472c4 [3204]" strokecolor="#09101d [484]" strokeweight="1pt">
+              <v:shape w14:anchorId="3D5EFD9A" id="Flowchart: Display 86" o:spid="_x0000_s1087" type="#_x0000_t134" style="position:absolute;margin-left:0;margin-top:.5pt;width:117pt;height:34.5pt;z-index:251751424;visibility:visible;mso-wrap-style:square;mso-width-percent:0;mso-height-percent:0;mso-wrap-distance-left:9pt;mso-wrap-distance-top:0;mso-wrap-distance-right:9pt;mso-wrap-distance-bottom:0;mso-position-horizontal:left;mso-position-horizontal-relative:margin;mso-position-vertical:absolute;mso-position-vertical-relative:text;mso-width-percent:0;mso-height-percent:0;mso-width-relative:margin;mso-height-relative:margin;v-text-anchor:middle" o:gfxdata="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" fillcolor="#4472c4 [3204]" strokecolor="#09101d [484]" strokeweight="1pt">
                 <v:textbox>
                   <w:txbxContent>
                     <w:p>
@@ -13174,7 +13131,7 @@
               </wp:anchor>
             </w:drawing>
           </mc:Choice>
-          <mc:Fallback xmlns:w16du="http://schemas.microsoft.com/office/word/2023/wordml/word16du" xmlns:oel="http://schemas.microsoft.com/office/2019/extlst">
+          <mc:Fallback xmlns:oel="http://schemas.microsoft.com/office/2019/extlst" xmlns:w16du="http://schemas.microsoft.com/office/word/2023/wordml/word16du">
             <w:pict>
               <v:shape w14:anchorId="5F4F376E" id="Straight Arrow Connector 95" o:spid="_x0000_s1026" type="#_x0000_t32" style="position:absolute;margin-left:47.25pt;margin-top:7.8pt;width:0;height:34.5pt;z-index:251760640;visibility:visible;mso-wrap-style:square;mso-wrap-distance-left:9pt;mso-wrap-distance-top:0;mso-wrap-distance-right:9pt;mso-wrap-distance-bottom:0;mso-position-horizontal:absolute;mso-position-horizontal-relative:text;mso-position-vertical:absolute;mso-position-vertical-relative:text" o:gfxdata="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" strokecolor="#4472c4 [3204]" strokeweight=".5pt">
                 <v:stroke endarrow="block" joinstyle="miter"/>
@@ -13269,9 +13226,9 @@
               </wp:anchor>
             </w:drawing>
           </mc:Choice>
-          <mc:Fallback xmlns:w16du="http://schemas.microsoft.com/office/word/2023/wordml/word16du" xmlns:oel="http://schemas.microsoft.com/office/2019/extlst">
+          <mc:Fallback>
             <w:pict>
-              <v:shape w14:anchorId="1F7AE772" id="Text Box 100" o:spid="_x0000_s1088" type="#_x0000_t202" style="position:absolute;margin-left:134.25pt;margin-top:23.4pt;width:30.75pt;height:18.75pt;z-index:251766784;visibility:visible;mso-wrap-style:square;mso-width-percent:0;mso-height-percent:0;mso-wrap-distance-left:9pt;mso-wrap-distance-top:0;mso-wrap-distance-right:9pt;mso-wrap-distance-bottom:0;mso-position-horizontal:absolute;mso-position-horizontal-relative:text;mso-position-vertical:absolute;mso-position-vertical-relative:text;mso-width-percent:0;mso-height-percent:0;mso-width-relative:margin;mso-height-relative:page;v-text-anchor:top" o:gfxdata="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" fillcolor="white [3201]" strokeweight=".5pt">
+              <v:shape w14:anchorId="1F7AE772" id="Text Box 100" o:spid="_x0000_s1088" type="#_x0000_t202" style="position:absolute;margin-left:134.25pt;margin-top:23.4pt;width:30.75pt;height:18.75pt;z-index:251766784;visibility:visible;mso-wrap-style:square;mso-width-percent:0;mso-height-percent:0;mso-wrap-distance-left:9pt;mso-wrap-distance-top:0;mso-wrap-distance-right:9pt;mso-wrap-distance-bottom:0;mso-position-horizontal:absolute;mso-position-horizontal-relative:text;mso-position-vertical:absolute;mso-position-vertical-relative:text;mso-width-percent:0;mso-height-percent:0;mso-width-relative:margin;mso-height-relative:page;v-text-anchor:top" o:gfxdata="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" fillcolor="white [3201]" strokeweight=".5pt">
                 <v:textbox>
                   <w:txbxContent>
                     <w:p>
@@ -13367,9 +13324,9 @@
               </wp:anchor>
             </w:drawing>
           </mc:Choice>
-          <mc:Fallback xmlns:w16du="http://schemas.microsoft.com/office/word/2023/wordml/word16du" xmlns:oel="http://schemas.microsoft.com/office/2019/extlst">
+          <mc:Fallback>
             <w:pict>
-              <v:shape w14:anchorId="6525F372" id="Flowchart: Manual Input 88" o:spid="_x0000_s1089" type="#_x0000_t118" style="position:absolute;margin-left:193.5pt;margin-top:18.85pt;width:108.75pt;height:43.5pt;z-index:251753472;visibility:visible;mso-wrap-style:square;mso-width-percent:0;mso-wrap-distance-left:9pt;mso-wrap-distance-top:0;mso-wrap-distance-right:9pt;mso-wrap-distance-bottom:0;mso-position-horizontal:absolute;mso-position-horizontal-relative:text;mso-position-vertical:absolute;mso-position-vertical-relative:text;mso-width-percent:0;mso-width-relative:margin;v-text-anchor:middle" o:gfxdata="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" fillcolor="#4472c4 [3204]" strokecolor="#09101d [484]" strokeweight="1pt">
+              <v:shape w14:anchorId="6525F372" id="Flowchart: Manual Input 88" o:spid="_x0000_s1089" type="#_x0000_t118" style="position:absolute;margin-left:193.5pt;margin-top:18.85pt;width:108.75pt;height:43.5pt;z-index:251753472;visibility:visible;mso-wrap-style:square;mso-width-percent:0;mso-wrap-distance-left:9pt;mso-wrap-distance-top:0;mso-wrap-distance-right:9pt;mso-wrap-distance-bottom:0;mso-position-horizontal:absolute;mso-position-horizontal-relative:text;mso-position-vertical:absolute;mso-position-vertical-relative:text;mso-width-percent:0;mso-width-relative:margin;v-text-anchor:middle" o:gfxdata="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" fillcolor="#4472c4 [3204]" strokecolor="#09101d [484]" strokeweight="1pt">
                 <v:textbox>
                   <w:txbxContent>
                     <w:p>
@@ -13471,9 +13428,9 @@
               </wp:anchor>
             </w:drawing>
           </mc:Choice>
-          <mc:Fallback xmlns:w16du="http://schemas.microsoft.com/office/word/2023/wordml/word16du" xmlns:oel="http://schemas.microsoft.com/office/2019/extlst">
+          <mc:Fallback>
             <w:pict>
-              <v:shape w14:anchorId="5E6A1EB6" id="Flowchart: Decision 87" o:spid="_x0000_s1090" type="#_x0000_t110" style="position:absolute;margin-left:-32.25pt;margin-top:11.35pt;width:157.5pt;height:69.75pt;z-index:251752448;visibility:visible;mso-wrap-style:square;mso-width-percent:0;mso-height-percent:0;mso-wrap-distance-left:9pt;mso-wrap-distance-top:0;mso-wrap-distance-right:9pt;mso-wrap-distance-bottom:0;mso-position-horizontal:absolute;mso-position-horizontal-relative:margin;mso-position-vertical:absolute;mso-position-vertical-relative:text;mso-width-percent:0;mso-height-percent:0;mso-width-relative:margin;mso-height-relative:margin;v-text-anchor:middle" o:gfxdata="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" fillcolor="#4472c4 [3204]" strokecolor="#09101d [484]" strokeweight="1pt">
+              <v:shape w14:anchorId="5E6A1EB6" id="Flowchart: Decision 87" o:spid="_x0000_s1090" type="#_x0000_t110" style="position:absolute;margin-left:-32.25pt;margin-top:11.35pt;width:157.5pt;height:69.75pt;z-index:251752448;visibility:visible;mso-wrap-style:square;mso-width-percent:0;mso-height-percent:0;mso-wrap-distance-left:9pt;mso-wrap-distance-top:0;mso-wrap-distance-right:9pt;mso-wrap-distance-bottom:0;mso-position-horizontal:absolute;mso-position-horizontal-relative:margin;mso-position-vertical:absolute;mso-position-vertical-relative:text;mso-width-percent:0;mso-height-percent:0;mso-width-relative:margin;mso-height-relative:margin;v-text-anchor:middle" o:gfxdata="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" fillcolor="#4472c4 [3204]" strokecolor="#09101d [484]" strokeweight="1pt">
                 <v:textbox>
                   <w:txbxContent>
                     <w:p>
@@ -13572,7 +13529,7 @@
               </wp:anchor>
             </w:drawing>
           </mc:Choice>
-          <mc:Fallback xmlns:w16du="http://schemas.microsoft.com/office/word/2023/wordml/word16du" xmlns:oel="http://schemas.microsoft.com/office/2019/extlst">
+          <mc:Fallback xmlns:oel="http://schemas.microsoft.com/office/2019/extlst" xmlns:w16du="http://schemas.microsoft.com/office/word/2023/wordml/word16du">
             <w:pict>
               <v:shape w14:anchorId="7377BBA5" id="Straight Arrow Connector 96" o:spid="_x0000_s1026" type="#_x0000_t32" style="position:absolute;margin-left:126pt;margin-top:17.9pt;width:67.5pt;height:3.6pt;z-index:251761664;visibility:visible;mso-wrap-style:square;mso-width-percent:0;mso-height-percent:0;mso-wrap-distance-left:9pt;mso-wrap-distance-top:0;mso-wrap-distance-right:9pt;mso-wrap-distance-bottom:0;mso-position-horizontal:absolute;mso-position-horizontal-relative:text;mso-position-vertical:absolute;mso-position-vertical-relative:text;mso-width-percent:0;mso-height-percent:0;mso-width-relative:margin;mso-height-relative:margin" o:gfxdata="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" strokecolor="#4472c4 [3204]" strokeweight=".5pt">
                 <v:stroke endarrow="block" joinstyle="miter"/>
@@ -13661,7 +13618,7 @@
               </wp:anchor>
             </w:drawing>
           </mc:Choice>
-          <mc:Fallback xmlns:w16du="http://schemas.microsoft.com/office/word/2023/wordml/word16du" xmlns:oel="http://schemas.microsoft.com/office/2019/extlst">
+          <mc:Fallback xmlns:oel="http://schemas.microsoft.com/office/2019/extlst" xmlns:w16du="http://schemas.microsoft.com/office/word/2023/wordml/word16du">
             <w:pict>
               <v:shape w14:anchorId="1383A63A" id="Straight Arrow Connector 99" o:spid="_x0000_s1026" type="#_x0000_t32" style="position:absolute;margin-left:42.75pt;margin-top:24.45pt;width:4.3pt;height:78pt;z-index:251764736;visibility:visible;mso-wrap-style:square;mso-width-percent:0;mso-height-percent:0;mso-wrap-distance-left:9pt;mso-wrap-distance-top:0;mso-wrap-distance-right:9pt;mso-wrap-distance-bottom:0;mso-position-horizontal:absolute;mso-position-horizontal-relative:text;mso-position-vertical:absolute;mso-position-vertical-relative:text;mso-width-percent:0;mso-height-percent:0;mso-width-relative:margin;mso-height-relative:margin" o:gfxdata="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" strokecolor="#4472c4 [3204]" strokeweight=".5pt">
                 <v:stroke endarrow="block" joinstyle="miter"/>
@@ -13732,7 +13689,7 @@
               </wp:anchor>
             </w:drawing>
           </mc:Choice>
-          <mc:Fallback xmlns:w16du="http://schemas.microsoft.com/office/word/2023/wordml/word16du" xmlns:oel="http://schemas.microsoft.com/office/2019/extlst">
+          <mc:Fallback xmlns:oel="http://schemas.microsoft.com/office/2019/extlst" xmlns:w16du="http://schemas.microsoft.com/office/word/2023/wordml/word16du">
             <w:pict>
               <v:shape w14:anchorId="18C2EA09" id="Straight Arrow Connector 97" o:spid="_x0000_s1026" type="#_x0000_t32" style="position:absolute;margin-left:243pt;margin-top:5.7pt;width:0;height:27.75pt;z-index:251762688;visibility:visible;mso-wrap-style:square;mso-wrap-distance-left:9pt;mso-wrap-distance-top:0;mso-wrap-distance-right:9pt;mso-wrap-distance-bottom:0;mso-position-horizontal:absolute;mso-position-horizontal-relative:text;mso-position-vertical:absolute;mso-position-vertical-relative:text" o:gfxdata="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" strokecolor="#4472c4 [3204]" strokeweight=".5pt">
                 <v:stroke endarrow="block" joinstyle="miter"/>
@@ -13827,9 +13784,9 @@
               </wp:anchor>
             </w:drawing>
           </mc:Choice>
-          <mc:Fallback xmlns:w16du="http://schemas.microsoft.com/office/word/2023/wordml/word16du" xmlns:oel="http://schemas.microsoft.com/office/2019/extlst">
+          <mc:Fallback>
             <w:pict>
-              <v:shape w14:anchorId="562D7E55" id="Text Box 101" o:spid="_x0000_s1091" type="#_x0000_t202" style="position:absolute;margin-left:12.75pt;margin-top:28.65pt;width:30.75pt;height:18.75pt;z-index:251768832;visibility:visible;mso-wrap-style:square;mso-width-percent:0;mso-height-percent:0;mso-wrap-distance-left:9pt;mso-wrap-distance-top:0;mso-wrap-distance-right:9pt;mso-wrap-distance-bottom:0;mso-position-horizontal:absolute;mso-position-horizontal-relative:text;mso-position-vertical:absolute;mso-position-vertical-relative:text;mso-width-percent:0;mso-height-percent:0;mso-width-relative:margin;mso-height-relative:page;v-text-anchor:top" o:gfxdata="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" fillcolor="white [3201]" strokeweight=".5pt">
+              <v:shape w14:anchorId="562D7E55" id="Text Box 101" o:spid="_x0000_s1091" type="#_x0000_t202" style="position:absolute;margin-left:12.75pt;margin-top:28.65pt;width:30.75pt;height:18.75pt;z-index:251768832;visibility:visible;mso-wrap-style:square;mso-width-percent:0;mso-height-percent:0;mso-wrap-distance-left:9pt;mso-wrap-distance-top:0;mso-wrap-distance-right:9pt;mso-wrap-distance-bottom:0;mso-position-horizontal:absolute;mso-position-horizontal-relative:text;mso-position-vertical:absolute;mso-position-vertical-relative:text;mso-width-percent:0;mso-height-percent:0;mso-width-relative:margin;mso-height-relative:page;v-text-anchor:top" o:gfxdata="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" fillcolor="white [3201]" strokeweight=".5pt">
                 <v:textbox>
                   <w:txbxContent>
                     <w:p>
@@ -13922,9 +13879,9 @@
               </wp:anchor>
             </w:drawing>
           </mc:Choice>
-          <mc:Fallback xmlns:w16du="http://schemas.microsoft.com/office/word/2023/wordml/word16du" xmlns:oel="http://schemas.microsoft.com/office/2019/extlst">
+          <mc:Fallback>
             <w:pict>
-              <v:shape w14:anchorId="37A92859" id="Flowchart: Stored Data 89" o:spid="_x0000_s1092" type="#_x0000_t130" style="position:absolute;margin-left:195.75pt;margin-top:4.75pt;width:93pt;height:42pt;z-index:251754496;visibility:visible;mso-wrap-style:square;mso-wrap-distance-left:9pt;mso-wrap-distance-top:0;mso-wrap-distance-right:9pt;mso-wrap-distance-bottom:0;mso-position-horizontal:absolute;mso-position-horizontal-relative:text;mso-position-vertical:absolute;mso-position-vertical-relative:text;v-text-anchor:middle" o:gfxdata="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" fillcolor="#4472c4 [3204]" strokecolor="#09101d [484]" strokeweight="1pt">
+              <v:shape w14:anchorId="37A92859" id="Flowchart: Stored Data 89" o:spid="_x0000_s1092" type="#_x0000_t130" style="position:absolute;margin-left:195.75pt;margin-top:4.75pt;width:93pt;height:42pt;z-index:251754496;visibility:visible;mso-wrap-style:square;mso-wrap-distance-left:9pt;mso-wrap-distance-top:0;mso-wrap-distance-right:9pt;mso-wrap-distance-bottom:0;mso-position-horizontal:absolute;mso-position-horizontal-relative:text;mso-position-vertical:absolute;mso-position-vertical-relative:text;v-text-anchor:middle" o:gfxdata="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" fillcolor="#4472c4 [3204]" strokecolor="#09101d [484]" strokeweight="1pt">
                 <v:textbox>
                   <w:txbxContent>
                     <w:p>
@@ -14016,7 +13973,7 @@
               </wp:anchor>
             </w:drawing>
           </mc:Choice>
-          <mc:Fallback xmlns:w16du="http://schemas.microsoft.com/office/word/2023/wordml/word16du" xmlns:oel="http://schemas.microsoft.com/office/2019/extlst">
+          <mc:Fallback xmlns:oel="http://schemas.microsoft.com/office/2019/extlst" xmlns:w16du="http://schemas.microsoft.com/office/word/2023/wordml/word16du">
             <w:pict>
               <v:shape w14:anchorId="3483BC74" id="Straight Arrow Connector 98" o:spid="_x0000_s1026" type="#_x0000_t32" style="position:absolute;margin-left:248.25pt;margin-top:18.8pt;width:.75pt;height:28.5pt;z-index:251763712;visibility:visible;mso-wrap-style:square;mso-wrap-distance-left:9pt;mso-wrap-distance-top:0;mso-wrap-distance-right:9pt;mso-wrap-distance-bottom:0;mso-position-horizontal:absolute;mso-position-horizontal-relative:text;mso-position-vertical:absolute;mso-position-vertical-relative:text" o:gfxdata="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" strokecolor="#4472c4 [3204]" strokeweight=".5pt">
                 <v:stroke endarrow="block" joinstyle="miter"/>
@@ -14118,9 +14075,9 @@
               </wp:anchor>
             </w:drawing>
           </mc:Choice>
-          <mc:Fallback xmlns:w16du="http://schemas.microsoft.com/office/word/2023/wordml/word16du" xmlns:oel="http://schemas.microsoft.com/office/2019/extlst">
+          <mc:Fallback>
             <w:pict>
-              <v:rect w14:anchorId="7C4FF6BF" id="Rectangle 102" o:spid="_x0000_s1093" style="position:absolute;margin-left:0;margin-top:17.85pt;width:121.5pt;height:42pt;z-index:251769856;visibility:visible;mso-wrap-style:square;mso-width-percent:0;mso-wrap-distance-left:9pt;mso-wrap-distance-top:0;mso-wrap-distance-right:9pt;mso-wrap-distance-bottom:0;mso-position-horizontal:left;mso-position-horizontal-relative:margin;mso-position-vertical:absolute;mso-position-vertical-relative:text;mso-width-percent:0;mso-width-relative:margin;v-text-anchor:middle" o:gfxdata="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" fillcolor="#4472c4 [3204]" strokecolor="#09101d [484]" strokeweight="1pt">
+              <v:rect w14:anchorId="7C4FF6BF" id="Rectangle 102" o:spid="_x0000_s1093" style="position:absolute;margin-left:0;margin-top:17.85pt;width:121.5pt;height:42pt;z-index:251769856;visibility:visible;mso-wrap-style:square;mso-width-percent:0;mso-wrap-distance-left:9pt;mso-wrap-distance-top:0;mso-wrap-distance-right:9pt;mso-wrap-distance-bottom:0;mso-position-horizontal:left;mso-position-horizontal-relative:margin;mso-position-vertical:absolute;mso-position-vertical-relative:text;mso-width-percent:0;mso-width-relative:margin;v-text-anchor:middle" o:gfxdata="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" fillcolor="#4472c4 [3204]" strokecolor="#09101d [484]" strokeweight="1pt">
                 <v:textbox>
                   <w:txbxContent>
                     <w:p>
@@ -14223,9 +14180,9 @@
               </wp:anchor>
             </w:drawing>
           </mc:Choice>
-          <mc:Fallback xmlns:w16du="http://schemas.microsoft.com/office/word/2023/wordml/word16du" xmlns:oel="http://schemas.microsoft.com/office/2019/extlst">
+          <mc:Fallback>
             <w:pict>
-              <v:shape w14:anchorId="6AC13086" id="Flowchart: Display 90" o:spid="_x0000_s1094" type="#_x0000_t134" style="position:absolute;margin-left:158.25pt;margin-top:18.6pt;width:192pt;height:36pt;z-index:251755520;visibility:visible;mso-wrap-style:square;mso-width-percent:0;mso-height-percent:0;mso-wrap-distance-left:9pt;mso-wrap-distance-top:0;mso-wrap-distance-right:9pt;mso-wrap-distance-bottom:0;mso-position-horizontal:absolute;mso-position-horizontal-relative:text;mso-position-vertical:absolute;mso-position-vertical-relative:text;mso-width-percent:0;mso-height-percent:0;mso-width-relative:margin;mso-height-relative:margin;v-text-anchor:middle" o:gfxdata="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" fillcolor="#4472c4 [3204]" strokecolor="#09101d [484]" strokeweight="1pt">
+              <v:shape w14:anchorId="6AC13086" id="Flowchart: Display 90" o:spid="_x0000_s1094" type="#_x0000_t134" style="position:absolute;margin-left:158.25pt;margin-top:18.6pt;width:192pt;height:36pt;z-index:251755520;visibility:visible;mso-wrap-style:square;mso-width-percent:0;mso-height-percent:0;mso-wrap-distance-left:9pt;mso-wrap-distance-top:0;mso-wrap-distance-right:9pt;mso-wrap-distance-bottom:0;mso-position-horizontal:absolute;mso-position-horizontal-relative:text;mso-position-vertical:absolute;mso-position-vertical-relative:text;mso-width-percent:0;mso-height-percent:0;mso-width-relative:margin;mso-height-relative:margin;v-text-anchor:middle" o:gfxdata="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" fillcolor="#4472c4 [3204]" strokecolor="#09101d [484]" strokeweight="1pt">
                 <v:textbox>
                   <w:txbxContent>
                     <w:p>
@@ -14329,7 +14286,7 @@
               </wp:anchor>
             </w:drawing>
           </mc:Choice>
-          <mc:Fallback xmlns:w16du="http://schemas.microsoft.com/office/word/2023/wordml/word16du" xmlns:oel="http://schemas.microsoft.com/office/2019/extlst">
+          <mc:Fallback xmlns:oel="http://schemas.microsoft.com/office/2019/extlst" xmlns:w16du="http://schemas.microsoft.com/office/word/2023/wordml/word16du">
             <w:pict>
               <v:shape w14:anchorId="6BE5BF6E" id="Straight Arrow Connector 109" o:spid="_x0000_s1026" type="#_x0000_t32" style="position:absolute;margin-left:42.75pt;margin-top:3.2pt;width:1.5pt;height:30.75pt;z-index:251780096;visibility:visible;mso-wrap-style:square;mso-wrap-distance-left:9pt;mso-wrap-distance-top:0;mso-wrap-distance-right:9pt;mso-wrap-distance-bottom:0;mso-position-horizontal:absolute;mso-position-horizontal-relative:text;mso-position-vertical:absolute;mso-position-vertical-relative:text" o:gfxdata="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" strokecolor="#4472c4 [3204]" strokeweight=".5pt">
                 <v:stroke endarrow="block" joinstyle="miter"/>
@@ -14422,9 +14379,9 @@
               </wp:anchor>
             </w:drawing>
           </mc:Choice>
-          <mc:Fallback xmlns:w16du="http://schemas.microsoft.com/office/word/2023/wordml/word16du" xmlns:oel="http://schemas.microsoft.com/office/2019/extlst">
+          <mc:Fallback>
             <w:pict>
-              <v:shape w14:anchorId="1875F344" id="Flowchart: Decision 103" o:spid="_x0000_s1095" type="#_x0000_t110" style="position:absolute;margin-left:-58.5pt;margin-top:33.95pt;width:201pt;height:70.5pt;z-index:251770880;visibility:visible;mso-wrap-style:square;mso-width-percent:0;mso-height-percent:0;mso-wrap-distance-left:9pt;mso-wrap-distance-top:0;mso-wrap-distance-right:9pt;mso-wrap-distance-bottom:0;mso-position-horizontal:absolute;mso-position-horizontal-relative:text;mso-position-vertical:absolute;mso-position-vertical-relative:text;mso-width-percent:0;mso-height-percent:0;mso-width-relative:margin;mso-height-relative:margin;v-text-anchor:middle" o:gfxdata="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" fillcolor="#4472c4 [3204]" strokecolor="#09101d [484]" strokeweight="1pt">
+              <v:shape w14:anchorId="1875F344" id="Flowchart: Decision 103" o:spid="_x0000_s1095" type="#_x0000_t110" style="position:absolute;margin-left:-58.5pt;margin-top:33.95pt;width:201pt;height:70.5pt;z-index:251770880;visibility:visible;mso-wrap-style:square;mso-width-percent:0;mso-height-percent:0;mso-wrap-distance-left:9pt;mso-wrap-distance-top:0;mso-wrap-distance-right:9pt;mso-wrap-distance-bottom:0;mso-position-horizontal:absolute;mso-position-horizontal-relative:text;mso-position-vertical:absolute;mso-position-vertical-relative:text;mso-width-percent:0;mso-height-percent:0;mso-width-relative:margin;mso-height-relative:margin;v-text-anchor:middle" o:gfxdata="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" fillcolor="#4472c4 [3204]" strokecolor="#09101d [484]" strokeweight="1pt">
                 <v:textbox>
                   <w:txbxContent>
                     <w:p>
@@ -14528,9 +14485,9 @@
               </wp:anchor>
             </w:drawing>
           </mc:Choice>
-          <mc:Fallback xmlns:w16du="http://schemas.microsoft.com/office/word/2023/wordml/word16du" xmlns:oel="http://schemas.microsoft.com/office/2019/extlst">
+          <mc:Fallback>
             <w:pict>
-              <v:shape w14:anchorId="59513EF4" id="_x0000_s1096" type="#_x0000_t202" style="position:absolute;margin-left:152.25pt;margin-top:20.3pt;width:30.75pt;height:18.75pt;z-index:251798528;visibility:visible;mso-wrap-style:square;mso-width-percent:0;mso-height-percent:0;mso-wrap-distance-left:9pt;mso-wrap-distance-top:0;mso-wrap-distance-right:9pt;mso-wrap-distance-bottom:0;mso-position-horizontal:absolute;mso-position-horizontal-relative:text;mso-position-vertical:absolute;mso-position-vertical-relative:text;mso-width-percent:0;mso-height-percent:0;mso-width-relative:margin;mso-height-relative:page;v-text-anchor:top" o:gfxdata="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" fillcolor="white [3201]" strokeweight=".5pt">
+              <v:shape w14:anchorId="59513EF4" id="_x0000_s1096" type="#_x0000_t202" style="position:absolute;margin-left:152.25pt;margin-top:20.3pt;width:30.75pt;height:18.75pt;z-index:251798528;visibility:visible;mso-wrap-style:square;mso-width-percent:0;mso-height-percent:0;mso-wrap-distance-left:9pt;mso-wrap-distance-top:0;mso-wrap-distance-right:9pt;mso-wrap-distance-bottom:0;mso-position-horizontal:absolute;mso-position-horizontal-relative:text;mso-position-vertical:absolute;mso-position-vertical-relative:text;mso-width-percent:0;mso-height-percent:0;mso-width-relative:margin;mso-height-relative:page;v-text-anchor:top" o:gfxdata="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" fillcolor="white [3201]" strokeweight=".5pt">
                 <v:textbox>
                   <w:txbxContent>
                     <w:p>
@@ -14637,9 +14594,9 @@
               </wp:anchor>
             </w:drawing>
           </mc:Choice>
-          <mc:Fallback xmlns:w16du="http://schemas.microsoft.com/office/word/2023/wordml/word16du" xmlns:oel="http://schemas.microsoft.com/office/2019/extlst">
+          <mc:Fallback>
             <w:pict>
-              <v:rect w14:anchorId="02F1EA65" id="Rectangle 105" o:spid="_x0000_s1097" style="position:absolute;margin-left:201.75pt;margin-top:18pt;width:166.5pt;height:45.75pt;z-index:251771904;visibility:visible;mso-wrap-style:square;mso-width-percent:0;mso-height-percent:0;mso-wrap-distance-left:9pt;mso-wrap-distance-top:0;mso-wrap-distance-right:9pt;mso-wrap-distance-bottom:0;mso-position-horizontal:absolute;mso-position-horizontal-relative:text;mso-position-vertical:absolute;mso-position-vertical-relative:text;mso-width-percent:0;mso-height-percent:0;mso-width-relative:margin;mso-height-relative:margin;v-text-anchor:middle" o:gfxdata="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" fillcolor="#4472c4 [3204]" strokecolor="#09101d [484]" strokeweight="1pt">
+              <v:rect w14:anchorId="02F1EA65" id="Rectangle 105" o:spid="_x0000_s1097" style="position:absolute;margin-left:201.75pt;margin-top:18pt;width:166.5pt;height:45.75pt;z-index:251771904;visibility:visible;mso-wrap-style:square;mso-width-percent:0;mso-height-percent:0;mso-wrap-distance-left:9pt;mso-wrap-distance-top:0;mso-wrap-distance-right:9pt;mso-wrap-distance-bottom:0;mso-position-horizontal:absolute;mso-position-horizontal-relative:text;mso-position-vertical:absolute;mso-position-vertical-relative:text;mso-width-percent:0;mso-height-percent:0;mso-width-relative:margin;mso-height-relative:margin;v-text-anchor:middle" o:gfxdata="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" fillcolor="#4472c4 [3204]" strokecolor="#09101d [484]" strokeweight="1pt">
                 <v:textbox>
                   <w:txbxContent>
                     <w:p>
@@ -14739,7 +14696,7 @@
               </wp:anchor>
             </w:drawing>
           </mc:Choice>
-          <mc:Fallback xmlns:w16du="http://schemas.microsoft.com/office/word/2023/wordml/word16du" xmlns:oel="http://schemas.microsoft.com/office/2019/extlst">
+          <mc:Fallback xmlns:oel="http://schemas.microsoft.com/office/2019/extlst" xmlns:w16du="http://schemas.microsoft.com/office/word/2023/wordml/word16du">
             <w:pict>
               <v:shape w14:anchorId="31DC9BAE" id="Straight Arrow Connector 110" o:spid="_x0000_s1026" type="#_x0000_t32" style="position:absolute;margin-left:2in;margin-top:10.35pt;width:57.75pt;height:.75pt;flip:y;z-index:251781120;visibility:visible;mso-wrap-style:square;mso-wrap-distance-left:9pt;mso-wrap-distance-top:0;mso-wrap-distance-right:9pt;mso-wrap-distance-bottom:0;mso-position-horizontal:absolute;mso-position-horizontal-relative:text;mso-position-vertical:absolute;mso-position-vertical-relative:text" o:gfxdata="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" strokecolor="#4472c4 [3204]" strokeweight=".5pt">
                 <v:stroke endarrow="block" joinstyle="miter"/>
@@ -14834,9 +14791,9 @@
               </wp:anchor>
             </w:drawing>
           </mc:Choice>
-          <mc:Fallback xmlns:w16du="http://schemas.microsoft.com/office/word/2023/wordml/word16du" xmlns:oel="http://schemas.microsoft.com/office/2019/extlst">
+          <mc:Fallback>
             <w:pict>
-              <v:shape w14:anchorId="7A943297" id="_x0000_s1098" type="#_x0000_t202" style="position:absolute;margin-left:7.5pt;margin-top:26.65pt;width:30.75pt;height:18.75pt;z-index:251800576;visibility:visible;mso-wrap-style:square;mso-width-percent:0;mso-height-percent:0;mso-wrap-distance-left:9pt;mso-wrap-distance-top:0;mso-wrap-distance-right:9pt;mso-wrap-distance-bottom:0;mso-position-horizontal:absolute;mso-position-horizontal-relative:text;mso-position-vertical:absolute;mso-position-vertical-relative:text;mso-width-percent:0;mso-height-percent:0;mso-width-relative:margin;mso-height-relative:page;v-text-anchor:top" o:gfxdata="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" fillcolor="white [3201]" strokeweight=".5pt">
+              <v:shape w14:anchorId="7A943297" id="_x0000_s1098" type="#_x0000_t202" style="position:absolute;margin-left:7.5pt;margin-top:26.65pt;width:30.75pt;height:18.75pt;z-index:251800576;visibility:visible;mso-wrap-style:square;mso-width-percent:0;mso-height-percent:0;mso-wrap-distance-left:9pt;mso-wrap-distance-top:0;mso-wrap-distance-right:9pt;mso-wrap-distance-bottom:0;mso-position-horizontal:absolute;mso-position-horizontal-relative:text;mso-position-vertical:absolute;mso-position-vertical-relative:text;mso-width-percent:0;mso-height-percent:0;mso-width-relative:margin;mso-height-relative:page;v-text-anchor:top" o:gfxdata="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" fillcolor="white [3201]" strokeweight=".5pt">
                 <v:textbox>
                   <w:txbxContent>
                     <w:p>
@@ -14913,7 +14870,7 @@
               </wp:anchor>
             </w:drawing>
           </mc:Choice>
-          <mc:Fallback xmlns:w16du="http://schemas.microsoft.com/office/word/2023/wordml/word16du" xmlns:oel="http://schemas.microsoft.com/office/2019/extlst">
+          <mc:Fallback xmlns:oel="http://schemas.microsoft.com/office/2019/extlst" xmlns:w16du="http://schemas.microsoft.com/office/word/2023/wordml/word16du">
             <w:pict>
               <v:shape w14:anchorId="68A97013" id="Straight Arrow Connector 111" o:spid="_x0000_s1026" type="#_x0000_t32" style="position:absolute;margin-left:42.75pt;margin-top:19.9pt;width:1.5pt;height:33.75pt;z-index:251782144;visibility:visible;mso-wrap-style:square;mso-wrap-distance-left:9pt;mso-wrap-distance-top:0;mso-wrap-distance-right:9pt;mso-wrap-distance-bottom:0;mso-position-horizontal:absolute;mso-position-horizontal-relative:text;mso-position-vertical:absolute;mso-position-vertical-relative:text" o:gfxdata="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" strokecolor="#4472c4 [3204]" strokeweight=".5pt">
                 <v:stroke endarrow="block" joinstyle="miter"/>
@@ -15021,9 +14978,9 @@
               </wp:anchor>
             </w:drawing>
           </mc:Choice>
-          <mc:Fallback xmlns:w16du="http://schemas.microsoft.com/office/word/2023/wordml/word16du" xmlns:oel="http://schemas.microsoft.com/office/2019/extlst">
+          <mc:Fallback>
             <w:pict>
-              <v:shape w14:anchorId="7F1757CD" id="_x0000_s1099" type="#_x0000_t110" style="position:absolute;margin-left:-51pt;margin-top:25.7pt;width:183pt;height:70.5pt;z-index:251773952;visibility:visible;mso-wrap-style:square;mso-width-percent:0;mso-height-percent:0;mso-wrap-distance-left:9pt;mso-wrap-distance-top:0;mso-wrap-distance-right:9pt;mso-wrap-distance-bottom:0;mso-position-horizontal:absolute;mso-position-horizontal-relative:text;mso-position-vertical:absolute;mso-position-vertical-relative:text;mso-width-percent:0;mso-height-percent:0;mso-width-relative:margin;mso-height-relative:margin;v-text-anchor:middle" o:gfxdata="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" fillcolor="#4472c4 [3204]" strokecolor="#09101d [484]" strokeweight="1pt">
+              <v:shape w14:anchorId="7F1757CD" id="_x0000_s1099" type="#_x0000_t110" style="position:absolute;margin-left:-51pt;margin-top:25.7pt;width:183pt;height:70.5pt;z-index:251773952;visibility:visible;mso-wrap-style:square;mso-width-percent:0;mso-height-percent:0;mso-wrap-distance-left:9pt;mso-wrap-distance-top:0;mso-wrap-distance-right:9pt;mso-wrap-distance-bottom:0;mso-position-horizontal:absolute;mso-position-horizontal-relative:text;mso-position-vertical:absolute;mso-position-vertical-relative:text;mso-width-percent:0;mso-height-percent:0;mso-width-relative:margin;mso-height-relative:margin;v-text-anchor:middle" o:gfxdata="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" fillcolor="#4472c4 [3204]" strokecolor="#09101d [484]" strokeweight="1pt">
                 <v:textbox>
                   <w:txbxContent>
                     <w:p>
@@ -15130,9 +15087,9 @@
               </wp:anchor>
             </w:drawing>
           </mc:Choice>
-          <mc:Fallback xmlns:w16du="http://schemas.microsoft.com/office/word/2023/wordml/word16du" xmlns:oel="http://schemas.microsoft.com/office/2019/extlst">
+          <mc:Fallback>
             <w:pict>
-              <v:shape w14:anchorId="2876D7CB" id="_x0000_s1100" type="#_x0000_t202" style="position:absolute;margin-left:147.75pt;margin-top:3.75pt;width:33.75pt;height:18.75pt;z-index:251808768;visibility:visible;mso-wrap-style:square;mso-width-percent:0;mso-height-percent:0;mso-wrap-distance-left:9pt;mso-wrap-distance-top:0;mso-wrap-distance-right:9pt;mso-wrap-distance-bottom:0;mso-position-horizontal:absolute;mso-position-horizontal-relative:text;mso-position-vertical:absolute;mso-position-vertical-relative:text;mso-width-percent:0;mso-height-percent:0;mso-width-relative:margin;mso-height-relative:page;v-text-anchor:top" o:gfxdata="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" fillcolor="white [3201]" strokeweight=".5pt">
+              <v:shape w14:anchorId="2876D7CB" id="_x0000_s1100" type="#_x0000_t202" style="position:absolute;margin-left:147.75pt;margin-top:3.75pt;width:33.75pt;height:18.75pt;z-index:251808768;visibility:visible;mso-wrap-style:square;mso-width-percent:0;mso-height-percent:0;mso-wrap-distance-left:9pt;mso-wrap-distance-top:0;mso-wrap-distance-right:9pt;mso-wrap-distance-bottom:0;mso-position-horizontal:absolute;mso-position-horizontal-relative:text;mso-position-vertical:absolute;mso-position-vertical-relative:text;mso-width-percent:0;mso-height-percent:0;mso-width-relative:margin;mso-height-relative:page;v-text-anchor:top" o:gfxdata="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" fillcolor="white [3201]" strokeweight=".5pt">
                 <v:textbox>
                   <w:txbxContent>
                     <w:p>
@@ -15239,9 +15196,9 @@
               </wp:anchor>
             </w:drawing>
           </mc:Choice>
-          <mc:Fallback xmlns:w16du="http://schemas.microsoft.com/office/word/2023/wordml/word16du" xmlns:oel="http://schemas.microsoft.com/office/2019/extlst">
+          <mc:Fallback>
             <w:pict>
-              <v:rect w14:anchorId="7A0E62A8" id="_x0000_s1101" style="position:absolute;margin-left:198pt;margin-top:1.5pt;width:180pt;height:62.25pt;z-index:251776000;visibility:visible;mso-wrap-style:square;mso-width-percent:0;mso-height-percent:0;mso-wrap-distance-left:9pt;mso-wrap-distance-top:0;mso-wrap-distance-right:9pt;mso-wrap-distance-bottom:0;mso-position-horizontal:absolute;mso-position-horizontal-relative:text;mso-position-vertical:absolute;mso-position-vertical-relative:text;mso-width-percent:0;mso-height-percent:0;mso-width-relative:margin;mso-height-relative:margin;v-text-anchor:middle" o:gfxdata="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" fillcolor="#4472c4 [3204]" strokecolor="#09101d [484]" strokeweight="1pt">
+              <v:rect w14:anchorId="7A0E62A8" id="_x0000_s1101" style="position:absolute;margin-left:198pt;margin-top:1.5pt;width:180pt;height:62.25pt;z-index:251776000;visibility:visible;mso-wrap-style:square;mso-width-percent:0;mso-height-percent:0;mso-wrap-distance-left:9pt;mso-wrap-distance-top:0;mso-wrap-distance-right:9pt;mso-wrap-distance-bottom:0;mso-position-horizontal:absolute;mso-position-horizontal-relative:text;mso-position-vertical:absolute;mso-position-vertical-relative:text;mso-width-percent:0;mso-height-percent:0;mso-width-relative:margin;mso-height-relative:margin;v-text-anchor:middle" o:gfxdata="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" fillcolor="#4472c4 [3204]" strokecolor="#09101d [484]" strokeweight="1pt">
                 <v:textbox>
                   <w:txbxContent>
                     <w:p>
@@ -15341,7 +15298,7 @@
               </wp:anchor>
             </w:drawing>
           </mc:Choice>
-          <mc:Fallback xmlns:w16du="http://schemas.microsoft.com/office/word/2023/wordml/word16du" xmlns:oel="http://schemas.microsoft.com/office/2019/extlst">
+          <mc:Fallback xmlns:oel="http://schemas.microsoft.com/office/2019/extlst" xmlns:w16du="http://schemas.microsoft.com/office/word/2023/wordml/word16du">
             <w:pict>
               <v:shape w14:anchorId="3F443B4C" id="Straight Arrow Connector 112" o:spid="_x0000_s1026" type="#_x0000_t32" style="position:absolute;margin-left:133.5pt;margin-top:4.3pt;width:62.25pt;height:0;z-index:251783168;visibility:visible;mso-wrap-style:square;mso-wrap-distance-left:9pt;mso-wrap-distance-top:0;mso-wrap-distance-right:9pt;mso-wrap-distance-bottom:0;mso-position-horizontal:absolute;mso-position-horizontal-relative:text;mso-position-vertical:absolute;mso-position-vertical-relative:text" o:gfxdata="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" strokecolor="#4472c4 [3204]" strokeweight=".5pt">
                 <v:stroke endarrow="block" joinstyle="miter"/>
@@ -15436,9 +15393,9 @@
               </wp:anchor>
             </w:drawing>
           </mc:Choice>
-          <mc:Fallback xmlns:w16du="http://schemas.microsoft.com/office/word/2023/wordml/word16du" xmlns:oel="http://schemas.microsoft.com/office/2019/extlst">
+          <mc:Fallback>
             <w:pict>
-              <v:shape w14:anchorId="6BDF8612" id="_x0000_s1102" type="#_x0000_t202" style="position:absolute;margin-left:0;margin-top:19.85pt;width:30.75pt;height:18.75pt;z-index:251802624;visibility:visible;mso-wrap-style:square;mso-width-percent:0;mso-height-percent:0;mso-wrap-distance-left:9pt;mso-wrap-distance-top:0;mso-wrap-distance-right:9pt;mso-wrap-distance-bottom:0;mso-position-horizontal:left;mso-position-horizontal-relative:margin;mso-position-vertical:absolute;mso-position-vertical-relative:text;mso-width-percent:0;mso-height-percent:0;mso-width-relative:margin;mso-height-relative:page;v-text-anchor:top" o:gfxdata="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" fillcolor="white [3201]" strokeweight=".5pt">
+              <v:shape w14:anchorId="6BDF8612" id="_x0000_s1102" type="#_x0000_t202" style="position:absolute;margin-left:0;margin-top:19.85pt;width:30.75pt;height:18.75pt;z-index:251802624;visibility:visible;mso-wrap-style:square;mso-width-percent:0;mso-height-percent:0;mso-wrap-distance-left:9pt;mso-wrap-distance-top:0;mso-wrap-distance-right:9pt;mso-wrap-distance-bottom:0;mso-position-horizontal:left;mso-position-horizontal-relative:margin;mso-position-vertical:absolute;mso-position-vertical-relative:text;mso-width-percent:0;mso-height-percent:0;mso-width-relative:margin;mso-height-relative:page;v-text-anchor:top" o:gfxdata="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" fillcolor="white [3201]" strokeweight=".5pt">
                 <v:textbox>
                   <w:txbxContent>
                     <w:p>
@@ -15516,7 +15473,7 @@
               </wp:anchor>
             </w:drawing>
           </mc:Choice>
-          <mc:Fallback xmlns:w16du="http://schemas.microsoft.com/office/word/2023/wordml/word16du" xmlns:oel="http://schemas.microsoft.com/office/2019/extlst">
+          <mc:Fallback xmlns:oel="http://schemas.microsoft.com/office/2019/extlst" xmlns:w16du="http://schemas.microsoft.com/office/word/2023/wordml/word16du">
             <w:pict>
               <v:shape w14:anchorId="01B6D4B8" id="Straight Arrow Connector 113" o:spid="_x0000_s1026" type="#_x0000_t32" style="position:absolute;margin-left:39.75pt;margin-top:8.6pt;width:0;height:32.25pt;z-index:251784192;visibility:visible;mso-wrap-style:square;mso-wrap-distance-left:9pt;mso-wrap-distance-top:0;mso-wrap-distance-right:9pt;mso-wrap-distance-bottom:0;mso-position-horizontal:absolute;mso-position-horizontal-relative:text;mso-position-vertical:absolute;mso-position-vertical-relative:text" o:gfxdata="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" strokecolor="#4472c4 [3204]" strokeweight=".5pt">
                 <v:stroke endarrow="block" joinstyle="miter"/>
@@ -15606,9 +15563,9 @@
               </wp:anchor>
             </w:drawing>
           </mc:Choice>
-          <mc:Fallback xmlns:w16du="http://schemas.microsoft.com/office/word/2023/wordml/word16du" xmlns:oel="http://schemas.microsoft.com/office/2019/extlst">
+          <mc:Fallback>
             <w:pict>
-              <v:shape w14:anchorId="7A5F8106" id="_x0000_s1103" type="#_x0000_t110" style="position:absolute;margin-left:0;margin-top:38.6pt;width:222.75pt;height:73.5pt;z-index:251778048;visibility:visible;mso-wrap-style:square;mso-width-percent:0;mso-height-percent:0;mso-wrap-distance-left:9pt;mso-wrap-distance-top:0;mso-wrap-distance-right:9pt;mso-wrap-distance-bottom:0;mso-position-horizontal:left;mso-position-horizontal-relative:page;mso-position-vertical:absolute;mso-position-vertical-relative:text;mso-width-percent:0;mso-height-percent:0;mso-width-relative:margin;mso-height-relative:margin;v-text-anchor:middle" o:gfxdata="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" fillcolor="#4472c4 [3204]" strokecolor="#09101d [484]" strokeweight="1pt">
+              <v:shape w14:anchorId="7A5F8106" id="_x0000_s1103" type="#_x0000_t110" style="position:absolute;margin-left:0;margin-top:38.6pt;width:222.75pt;height:73.5pt;z-index:251778048;visibility:visible;mso-wrap-style:square;mso-width-percent:0;mso-height-percent:0;mso-wrap-distance-left:9pt;mso-wrap-distance-top:0;mso-wrap-distance-right:9pt;mso-wrap-distance-bottom:0;mso-position-horizontal:left;mso-position-horizontal-relative:page;mso-position-vertical:absolute;mso-position-vertical-relative:text;mso-width-percent:0;mso-height-percent:0;mso-width-relative:margin;mso-height-relative:margin;v-text-anchor:middle" o:gfxdata="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" fillcolor="#4472c4 [3204]" strokecolor="#09101d [484]" strokeweight="1pt">
                 <v:textbox>
                   <w:txbxContent>
                     <w:p>
@@ -15728,9 +15685,9 @@
               </wp:anchor>
             </w:drawing>
           </mc:Choice>
-          <mc:Fallback xmlns:w16du="http://schemas.microsoft.com/office/word/2023/wordml/word16du" xmlns:oel="http://schemas.microsoft.com/office/2019/extlst">
+          <mc:Fallback>
             <w:pict>
-              <v:rect w14:anchorId="67E06FD1" id="Rectangle 108" o:spid="_x0000_s1104" style="position:absolute;margin-left:209.25pt;margin-top:15.15pt;width:156pt;height:60.75pt;z-index:251779072;visibility:visible;mso-wrap-style:square;mso-width-percent:0;mso-height-percent:0;mso-wrap-distance-left:9pt;mso-wrap-distance-top:0;mso-wrap-distance-right:9pt;mso-wrap-distance-bottom:0;mso-position-horizontal:absolute;mso-position-horizontal-relative:text;mso-position-vertical:absolute;mso-position-vertical-relative:text;mso-width-percent:0;mso-height-percent:0;mso-width-relative:margin;mso-height-relative:margin;v-text-anchor:middle" o:gfxdata="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" fillcolor="#4472c4 [3204]" strokecolor="#09101d [484]" strokeweight="1pt">
+              <v:rect w14:anchorId="67E06FD1" id="Rectangle 108" o:spid="_x0000_s1104" style="position:absolute;margin-left:209.25pt;margin-top:15.15pt;width:156pt;height:60.75pt;z-index:251779072;visibility:visible;mso-wrap-style:square;mso-width-percent:0;mso-height-percent:0;mso-wrap-distance-left:9pt;mso-wrap-distance-top:0;mso-wrap-distance-right:9pt;mso-wrap-distance-bottom:0;mso-position-horizontal:absolute;mso-position-horizontal-relative:text;mso-position-vertical:absolute;mso-position-vertical-relative:text;mso-width-percent:0;mso-height-percent:0;mso-width-relative:margin;mso-height-relative:margin;v-text-anchor:middle" o:gfxdata="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" fillcolor="#4472c4 [3204]" strokecolor="#09101d [484]" strokeweight="1pt">
                 <v:textbox>
                   <w:txbxContent>
                     <w:p>
@@ -15842,9 +15799,9 @@
               </wp:anchor>
             </w:drawing>
           </mc:Choice>
-          <mc:Fallback xmlns:w16du="http://schemas.microsoft.com/office/word/2023/wordml/word16du" xmlns:oel="http://schemas.microsoft.com/office/2019/extlst">
+          <mc:Fallback>
             <w:pict>
-              <v:shape w14:anchorId="0D44EB30" id="_x0000_s1105" type="#_x0000_t202" style="position:absolute;margin-left:156.75pt;margin-top:.7pt;width:33.75pt;height:18.75pt;z-index:251806720;visibility:visible;mso-wrap-style:square;mso-width-percent:0;mso-height-percent:0;mso-wrap-distance-left:9pt;mso-wrap-distance-top:0;mso-wrap-distance-right:9pt;mso-wrap-distance-bottom:0;mso-position-horizontal:absolute;mso-position-horizontal-relative:text;mso-position-vertical:absolute;mso-position-vertical-relative:text;mso-width-percent:0;mso-height-percent:0;mso-width-relative:margin;mso-height-relative:page;v-text-anchor:top" o:gfxdata="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" fillcolor="white [3201]" strokeweight=".5pt">
+              <v:shape w14:anchorId="0D44EB30" id="_x0000_s1105" type="#_x0000_t202" style="position:absolute;margin-left:156.75pt;margin-top:.7pt;width:33.75pt;height:18.75pt;z-index:251806720;visibility:visible;mso-wrap-style:square;mso-width-percent:0;mso-height-percent:0;mso-wrap-distance-left:9pt;mso-wrap-distance-top:0;mso-wrap-distance-right:9pt;mso-wrap-distance-bottom:0;mso-position-horizontal:absolute;mso-position-horizontal-relative:text;mso-position-vertical:absolute;mso-position-vertical-relative:text;mso-width-percent:0;mso-height-percent:0;mso-width-relative:margin;mso-height-relative:page;v-text-anchor:top" o:gfxdata="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" fillcolor="white [3201]" strokeweight=".5pt">
                 <v:textbox>
                   <w:txbxContent>
                     <w:p>
@@ -15933,9 +15890,9 @@
               </wp:anchor>
             </w:drawing>
           </mc:Choice>
-          <mc:Fallback xmlns:w16du="http://schemas.microsoft.com/office/word/2023/wordml/word16du" xmlns:oel="http://schemas.microsoft.com/office/2019/extlst">
+          <mc:Fallback>
             <w:pict>
-              <v:shape w14:anchorId="50B96AE1" id="_x0000_s1106" type="#_x0000_t202" style="position:absolute;margin-left:-5.25pt;margin-top:56.2pt;width:30.75pt;height:18.75pt;z-index:251804672;visibility:visible;mso-wrap-style:square;mso-width-percent:0;mso-height-percent:0;mso-wrap-distance-left:9pt;mso-wrap-distance-top:0;mso-wrap-distance-right:9pt;mso-wrap-distance-bottom:0;mso-position-horizontal:absolute;mso-position-horizontal-relative:text;mso-position-vertical:absolute;mso-position-vertical-relative:text;mso-width-percent:0;mso-height-percent:0;mso-width-relative:margin;mso-height-relative:page;v-text-anchor:top" o:gfxdata="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" fillcolor="white [3201]" strokeweight=".5pt">
+              <v:shape w14:anchorId="50B96AE1" id="_x0000_s1106" type="#_x0000_t202" style="position:absolute;margin-left:-5.25pt;margin-top:56.2pt;width:30.75pt;height:18.75pt;z-index:251804672;visibility:visible;mso-wrap-style:square;mso-width-percent:0;mso-height-percent:0;mso-wrap-distance-left:9pt;mso-wrap-distance-top:0;mso-wrap-distance-right:9pt;mso-wrap-distance-bottom:0;mso-position-horizontal:absolute;mso-position-horizontal-relative:text;mso-position-vertical:absolute;mso-position-vertical-relative:text;mso-width-percent:0;mso-height-percent:0;mso-width-relative:margin;mso-height-relative:page;v-text-anchor:top" o:gfxdata="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" fillcolor="white [3201]" strokeweight=".5pt">
                 <v:textbox>
                   <w:txbxContent>
                     <w:p>
@@ -16012,7 +15969,7 @@
               </wp:anchor>
             </w:drawing>
           </mc:Choice>
-          <mc:Fallback xmlns:w16du="http://schemas.microsoft.com/office/word/2023/wordml/word16du" xmlns:oel="http://schemas.microsoft.com/office/2019/extlst">
+          <mc:Fallback xmlns:oel="http://schemas.microsoft.com/office/2019/extlst" xmlns:w16du="http://schemas.microsoft.com/office/word/2023/wordml/word16du">
             <w:pict>
               <v:shape w14:anchorId="06646ED7" id="Straight Arrow Connector 117" o:spid="_x0000_s1026" type="#_x0000_t32" style="position:absolute;margin-left:42pt;margin-top:56.95pt;width:.75pt;height:24.75pt;z-index:251787264;visibility:visible;mso-wrap-style:square;mso-wrap-distance-left:9pt;mso-wrap-distance-top:0;mso-wrap-distance-right:9pt;mso-wrap-distance-bottom:0;mso-position-horizontal:absolute;mso-position-horizontal-relative:text;mso-position-vertical:absolute;mso-position-vertical-relative:text" o:gfxdata="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" strokecolor="#4472c4 [3204]" strokeweight=".5pt">
                 <v:stroke endarrow="block" joinstyle="miter"/>
@@ -16093,7 +16050,7 @@
               </wp:anchor>
             </w:drawing>
           </mc:Choice>
-          <mc:Fallback xmlns:w16du="http://schemas.microsoft.com/office/word/2023/wordml/word16du" xmlns:oel="http://schemas.microsoft.com/office/2019/extlst">
+          <mc:Fallback xmlns:oel="http://schemas.microsoft.com/office/2019/extlst" xmlns:w16du="http://schemas.microsoft.com/office/word/2023/wordml/word16du">
             <w:pict>
               <v:shape w14:anchorId="6057EBB9" id="Flowchart: Off-page Connector 115" o:spid="_x0000_s1026" type="#_x0000_t177" style="position:absolute;margin-left:22.5pt;margin-top:81.7pt;width:25.5pt;height:22.5pt;z-index:251786240;visibility:visible;mso-wrap-style:square;mso-width-percent:0;mso-height-percent:0;mso-wrap-distance-left:9pt;mso-wrap-distance-top:0;mso-wrap-distance-right:9pt;mso-wrap-distance-bottom:0;mso-position-horizontal:absolute;mso-position-horizontal-relative:text;mso-position-vertical:absolute;mso-position-vertical-relative:text;mso-width-percent:0;mso-height-percent:0;mso-width-relative:margin;mso-height-relative:margin;v-text-anchor:middle" o:gfxdata="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" fillcolor="#4472c4 [3204]" strokecolor="#09101d [484]" strokeweight="1pt"/>
             </w:pict>
@@ -16162,7 +16119,7 @@
               </wp:anchor>
             </w:drawing>
           </mc:Choice>
-          <mc:Fallback xmlns:w16du="http://schemas.microsoft.com/office/word/2023/wordml/word16du" xmlns:oel="http://schemas.microsoft.com/office/2019/extlst">
+          <mc:Fallback xmlns:oel="http://schemas.microsoft.com/office/2019/extlst" xmlns:w16du="http://schemas.microsoft.com/office/word/2023/wordml/word16du">
             <w:pict>
               <v:shape w14:anchorId="01A4CD7D" id="Straight Arrow Connector 114" o:spid="_x0000_s1026" type="#_x0000_t32" style="position:absolute;margin-left:155.25pt;margin-top:17.2pt;width:54pt;height:1.5pt;flip:y;z-index:251785216;visibility:visible;mso-wrap-style:square;mso-wrap-distance-left:9pt;mso-wrap-distance-top:0;mso-wrap-distance-right:9pt;mso-wrap-distance-bottom:0;mso-position-horizontal:absolute;mso-position-horizontal-relative:text;mso-position-vertical:absolute;mso-position-vertical-relative:text" o:gfxdata="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" strokecolor="#4472c4 [3204]" strokeweight=".5pt">
                 <v:stroke endarrow="block" joinstyle="miter"/>
@@ -16246,7 +16203,7 @@
               </wp:anchor>
             </w:drawing>
           </mc:Choice>
-          <mc:Fallback xmlns:w16du="http://schemas.microsoft.com/office/word/2023/wordml/word16du" xmlns:oel="http://schemas.microsoft.com/office/2019/extlst">
+          <mc:Fallback xmlns:oel="http://schemas.microsoft.com/office/2019/extlst" xmlns:w16du="http://schemas.microsoft.com/office/word/2023/wordml/word16du">
             <w:pict>
               <v:shape w14:anchorId="4A25A588" id="Straight Arrow Connector 124" o:spid="_x0000_s1026" type="#_x0000_t32" style="position:absolute;margin-left:48pt;margin-top:2.25pt;width:.75pt;height:36pt;z-index:251793408;visibility:visible;mso-wrap-style:square;mso-wrap-distance-left:9pt;mso-wrap-distance-top:0;mso-wrap-distance-right:9pt;mso-wrap-distance-bottom:0;mso-position-horizontal:absolute;mso-position-horizontal-relative:text;mso-position-vertical:absolute;mso-position-vertical-relative:text" o:gfxdata="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" strokecolor="#4472c4 [3204]" strokeweight=".5pt">
                 <v:stroke endarrow="block" joinstyle="miter"/>
@@ -16321,7 +16278,7 @@
               </wp:anchor>
             </w:drawing>
           </mc:Choice>
-          <mc:Fallback xmlns:w16du="http://schemas.microsoft.com/office/word/2023/wordml/word16du" xmlns:oel="http://schemas.microsoft.com/office/2019/extlst">
+          <mc:Fallback xmlns:oel="http://schemas.microsoft.com/office/2019/extlst" xmlns:w16du="http://schemas.microsoft.com/office/word/2023/wordml/word16du">
             <w:pict>
               <v:shape w14:anchorId="297B8524" id="Flowchart: Connector 119" o:spid="_x0000_s1026" type="#_x0000_t120" style="position:absolute;margin-left:28.5pt;margin-top:-37.5pt;width:39pt;height:39pt;z-index:251788288;visibility:visible;mso-wrap-style:square;mso-wrap-distance-left:9pt;mso-wrap-distance-top:0;mso-wrap-distance-right:9pt;mso-wrap-distance-bottom:0;mso-position-horizontal:absolute;mso-position-horizontal-relative:text;mso-position-vertical:absolute;mso-position-vertical-relative:text;v-text-anchor:middle" o:gfxdata="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" fillcolor="#4472c4 [3204]" strokecolor="#09101d [484]" strokeweight="1pt">
                 <v:stroke joinstyle="miter"/>
@@ -16420,9 +16377,9 @@
               </wp:anchor>
             </w:drawing>
           </mc:Choice>
-          <mc:Fallback xmlns:w16du="http://schemas.microsoft.com/office/word/2023/wordml/word16du" xmlns:oel="http://schemas.microsoft.com/office/2019/extlst">
+          <mc:Fallback>
             <w:pict>
-              <v:shape w14:anchorId="7DB79AE7" id="Flowchart: Display 120" o:spid="_x0000_s1107" type="#_x0000_t134" style="position:absolute;margin-left:-9pt;margin-top:10.3pt;width:111.75pt;height:49.5pt;z-index:251789312;visibility:visible;mso-wrap-style:square;mso-wrap-distance-left:9pt;mso-wrap-distance-top:0;mso-wrap-distance-right:9pt;mso-wrap-distance-bottom:0;mso-position-horizontal:absolute;mso-position-horizontal-relative:text;mso-position-vertical:absolute;mso-position-vertical-relative:text;v-text-anchor:middle" o:gfxdata="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" fillcolor="#4472c4 [3204]" strokecolor="#09101d [484]" strokeweight="1pt">
+              <v:shape w14:anchorId="7DB79AE7" id="Flowchart: Display 120" o:spid="_x0000_s1107" type="#_x0000_t134" style="position:absolute;margin-left:-9pt;margin-top:10.3pt;width:111.75pt;height:49.5pt;z-index:251789312;visibility:visible;mso-wrap-style:square;mso-wrap-distance-left:9pt;mso-wrap-distance-top:0;mso-wrap-distance-right:9pt;mso-wrap-distance-bottom:0;mso-position-horizontal:absolute;mso-position-horizontal-relative:text;mso-position-vertical:absolute;mso-position-vertical-relative:text;v-text-anchor:middle" o:gfxdata="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" fillcolor="#4472c4 [3204]" strokecolor="#09101d [484]" strokeweight="1pt">
                 <v:textbox>
                   <w:txbxContent>
                     <w:p>
@@ -16524,9 +16481,9 @@
               </wp:anchor>
             </w:drawing>
           </mc:Choice>
-          <mc:Fallback xmlns:w16du="http://schemas.microsoft.com/office/word/2023/wordml/word16du" xmlns:oel="http://schemas.microsoft.com/office/2019/extlst">
+          <mc:Fallback>
             <w:pict>
-              <v:shape w14:anchorId="1B702190" id="Flowchart: Direct Access Storage 121" o:spid="_x0000_s1108" type="#_x0000_t133" style="position:absolute;margin-left:186pt;margin-top:4.3pt;width:207.75pt;height:61.5pt;z-index:251790336;visibility:visible;mso-wrap-style:square;mso-width-percent:0;mso-height-percent:0;mso-wrap-distance-left:9pt;mso-wrap-distance-top:0;mso-wrap-distance-right:9pt;mso-wrap-distance-bottom:0;mso-position-horizontal:absolute;mso-position-horizontal-relative:text;mso-position-vertical:absolute;mso-position-vertical-relative:text;mso-width-percent:0;mso-height-percent:0;mso-width-relative:margin;mso-height-relative:margin;v-text-anchor:middle" o:gfxdata="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" fillcolor="#4472c4 [3204]" strokecolor="#09101d [484]" strokeweight="1pt">
+              <v:shape w14:anchorId="1B702190" id="Flowchart: Direct Access Storage 121" o:spid="_x0000_s1108" type="#_x0000_t133" style="position:absolute;margin-left:186pt;margin-top:4.3pt;width:207.75pt;height:61.5pt;z-index:251790336;visibility:visible;mso-wrap-style:square;mso-width-percent:0;mso-height-percent:0;mso-wrap-distance-left:9pt;mso-wrap-distance-top:0;mso-wrap-distance-right:9pt;mso-wrap-distance-bottom:0;mso-position-horizontal:absolute;mso-position-horizontal-relative:text;mso-position-vertical:absolute;mso-position-vertical-relative:text;mso-width-percent:0;mso-height-percent:0;mso-width-relative:margin;mso-height-relative:margin;v-text-anchor:middle" o:gfxdata="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" fillcolor="#4472c4 [3204]" strokecolor="#09101d [484]" strokeweight="1pt">
                 <v:stroke joinstyle="miter"/>
                 <v:textbox>
                   <w:txbxContent>
@@ -16619,7 +16576,7 @@
               </wp:anchor>
             </w:drawing>
           </mc:Choice>
-          <mc:Fallback xmlns:w16du="http://schemas.microsoft.com/office/word/2023/wordml/word16du" xmlns:oel="http://schemas.microsoft.com/office/2019/extlst">
+          <mc:Fallback xmlns:oel="http://schemas.microsoft.com/office/2019/extlst" xmlns:w16du="http://schemas.microsoft.com/office/word/2023/wordml/word16du">
             <w:pict>
               <v:shape w14:anchorId="3D1F5CC7" id="Straight Arrow Connector 125" o:spid="_x0000_s1026" type="#_x0000_t32" style="position:absolute;margin-left:103.5pt;margin-top:7.85pt;width:83.25pt;height:0;z-index:251794432;visibility:visible;mso-wrap-style:square;mso-wrap-distance-left:9pt;mso-wrap-distance-top:0;mso-wrap-distance-right:9pt;mso-wrap-distance-bottom:0;mso-position-horizontal:absolute;mso-position-horizontal-relative:text;mso-position-vertical:absolute;mso-position-vertical-relative:text" o:gfxdata="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" strokecolor="#4472c4 [3204]" strokeweight=".5pt">
                 <v:stroke endarrow="block" joinstyle="miter"/>
@@ -16702,7 +16659,7 @@
               </wp:anchor>
             </w:drawing>
           </mc:Choice>
-          <mc:Fallback xmlns:w16du="http://schemas.microsoft.com/office/word/2023/wordml/word16du" xmlns:oel="http://schemas.microsoft.com/office/2019/extlst">
+          <mc:Fallback xmlns:oel="http://schemas.microsoft.com/office/2019/extlst" xmlns:w16du="http://schemas.microsoft.com/office/word/2023/wordml/word16du">
             <w:pict>
               <v:shape w14:anchorId="4FD71FFD" id="Straight Arrow Connector 126" o:spid="_x0000_s1026" type="#_x0000_t32" style="position:absolute;margin-left:278.25pt;margin-top:9.15pt;width:1.5pt;height:64.5pt;z-index:251795456;visibility:visible;mso-wrap-style:square;mso-wrap-distance-left:9pt;mso-wrap-distance-top:0;mso-wrap-distance-right:9pt;mso-wrap-distance-bottom:0;mso-position-horizontal:absolute;mso-position-horizontal-relative:text;mso-position-vertical:absolute;mso-position-vertical-relative:text" o:gfxdata="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" strokecolor="#4472c4 [3204]" strokeweight=".5pt">
                 <v:stroke endarrow="block" joinstyle="miter"/>
@@ -16854,9 +16811,9 @@
               </wp:anchor>
             </w:drawing>
           </mc:Choice>
-          <mc:Fallback xmlns:w16du="http://schemas.microsoft.com/office/word/2023/wordml/word16du" xmlns:oel="http://schemas.microsoft.com/office/2019/extlst">
+          <mc:Fallback>
             <w:pict>
-              <v:rect w14:anchorId="603840BE" id="Rectangle 122" o:spid="_x0000_s1109" style="position:absolute;margin-left:161.25pt;margin-top:16.25pt;width:228.75pt;height:128.25pt;z-index:251791360;visibility:visible;mso-wrap-style:square;mso-width-percent:0;mso-height-percent:0;mso-wrap-distance-left:9pt;mso-wrap-distance-top:0;mso-wrap-distance-right:9pt;mso-wrap-distance-bottom:0;mso-position-horizontal:absolute;mso-position-horizontal-relative:text;mso-position-vertical:absolute;mso-position-vertical-relative:text;mso-width-percent:0;mso-height-percent:0;mso-width-relative:margin;mso-height-relative:margin;v-text-anchor:middle" o:gfxdata="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" fillcolor="#4472c4 [3204]" strokecolor="#09101d [484]" strokeweight="1pt">
+              <v:rect w14:anchorId="603840BE" id="Rectangle 122" o:spid="_x0000_s1109" style="position:absolute;margin-left:161.25pt;margin-top:16.25pt;width:228.75pt;height:128.25pt;z-index:251791360;visibility:visible;mso-wrap-style:square;mso-width-percent:0;mso-height-percent:0;mso-wrap-distance-left:9pt;mso-wrap-distance-top:0;mso-wrap-distance-right:9pt;mso-wrap-distance-bottom:0;mso-position-horizontal:absolute;mso-position-horizontal-relative:text;mso-position-vertical:absolute;mso-position-vertical-relative:text;mso-width-percent:0;mso-height-percent:0;mso-width-relative:margin;mso-height-relative:margin;v-text-anchor:middle" o:gfxdata="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" fillcolor="#4472c4 [3204]" strokecolor="#09101d [484]" strokeweight="1pt">
                 <v:textbox>
                   <w:txbxContent>
                     <w:p>
@@ -17005,9 +16962,9 @@
               </wp:anchor>
             </w:drawing>
           </mc:Choice>
-          <mc:Fallback xmlns:w16du="http://schemas.microsoft.com/office/word/2023/wordml/word16du" xmlns:oel="http://schemas.microsoft.com/office/2019/extlst">
+          <mc:Fallback>
             <w:pict>
-              <v:shape w14:anchorId="25D744CD" id="Flowchart: Display 123" o:spid="_x0000_s1110" type="#_x0000_t134" style="position:absolute;margin-left:-27.75pt;margin-top:10.8pt;width:127.5pt;height:50.25pt;z-index:251792384;visibility:visible;mso-wrap-style:square;mso-width-percent:0;mso-height-percent:0;mso-wrap-distance-left:9pt;mso-wrap-distance-top:0;mso-wrap-distance-right:9pt;mso-wrap-distance-bottom:0;mso-position-horizontal:absolute;mso-position-horizontal-relative:text;mso-position-vertical:absolute;mso-position-vertical-relative:text;mso-width-percent:0;mso-height-percent:0;mso-width-relative:margin;mso-height-relative:margin;v-text-anchor:middle" o:gfxdata="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" fillcolor="#4472c4 [3204]" strokecolor="#09101d [484]" strokeweight="1pt">
+              <v:shape w14:anchorId="25D744CD" id="Flowchart: Display 123" o:spid="_x0000_s1110" type="#_x0000_t134" style="position:absolute;margin-left:-27.75pt;margin-top:10.8pt;width:127.5pt;height:50.25pt;z-index:251792384;visibility:visible;mso-wrap-style:square;mso-width-percent:0;mso-height-percent:0;mso-wrap-distance-left:9pt;mso-wrap-distance-top:0;mso-wrap-distance-right:9pt;mso-wrap-distance-bottom:0;mso-position-horizontal:absolute;mso-position-horizontal-relative:text;mso-position-vertical:absolute;mso-position-vertical-relative:text;mso-width-percent:0;mso-height-percent:0;mso-width-relative:margin;mso-height-relative:margin;v-text-anchor:middle" o:gfxdata="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" fillcolor="#4472c4 [3204]" strokecolor="#09101d [484]" strokeweight="1pt">
                 <v:textbox>
                   <w:txbxContent>
                     <w:p>
@@ -17099,7 +17056,7 @@
               </wp:anchor>
             </w:drawing>
           </mc:Choice>
-          <mc:Fallback xmlns:w16du="http://schemas.microsoft.com/office/word/2023/wordml/word16du" xmlns:oel="http://schemas.microsoft.com/office/2019/extlst">
+          <mc:Fallback xmlns:oel="http://schemas.microsoft.com/office/2019/extlst" xmlns:w16du="http://schemas.microsoft.com/office/word/2023/wordml/word16du">
             <w:pict>
               <v:shape w14:anchorId="1C952C59" id="Straight Arrow Connector 127" o:spid="_x0000_s1026" type="#_x0000_t32" style="position:absolute;margin-left:99pt;margin-top:9.85pt;width:61.5pt;height:1.5pt;flip:x;z-index:251796480;visibility:visible;mso-wrap-style:square;mso-wrap-distance-left:9pt;mso-wrap-distance-top:0;mso-wrap-distance-right:9pt;mso-wrap-distance-bottom:0;mso-position-horizontal:absolute;mso-position-horizontal-relative:text;mso-position-vertical:absolute;mso-position-vertical-relative:text" o:gfxdata="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" strokecolor="#4472c4 [3204]" strokeweight=".5pt">
                 <v:stroke endarrow="block" joinstyle="miter"/>
@@ -17182,7 +17139,7 @@
               </wp:anchor>
             </w:drawing>
           </mc:Choice>
-          <mc:Fallback xmlns:w16du="http://schemas.microsoft.com/office/word/2023/wordml/word16du" xmlns:oel="http://schemas.microsoft.com/office/2019/extlst">
+          <mc:Fallback xmlns:oel="http://schemas.microsoft.com/office/2019/extlst" xmlns:w16du="http://schemas.microsoft.com/office/word/2023/wordml/word16du">
             <w:pict>
               <v:shape w14:anchorId="1C13504E" id="Straight Arrow Connector 134" o:spid="_x0000_s1026" type="#_x0000_t32" style="position:absolute;margin-left:21.75pt;margin-top:3.65pt;width:0;height:81pt;z-index:251817984;visibility:visible;mso-wrap-style:square;mso-wrap-distance-left:9pt;mso-wrap-distance-top:0;mso-wrap-distance-right:9pt;mso-wrap-distance-bottom:0;mso-position-horizontal:absolute;mso-position-horizontal-relative:text;mso-position-vertical:absolute;mso-position-vertical-relative:text" o:gfxdata="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" strokecolor="#4472c4 [3204]" strokeweight=".5pt">
                 <v:stroke endarrow="block" joinstyle="miter"/>
@@ -17299,9 +17256,9 @@
               </wp:anchor>
             </w:drawing>
           </mc:Choice>
-          <mc:Fallback xmlns:w16du="http://schemas.microsoft.com/office/word/2023/wordml/word16du" xmlns:oel="http://schemas.microsoft.com/office/2019/extlst">
+          <mc:Fallback>
             <w:pict>
-              <v:shape w14:anchorId="53447A15" id="Diamond 128" o:spid="_x0000_s1111" type="#_x0000_t4" style="position:absolute;margin-left:-27.75pt;margin-top:27.2pt;width:98.25pt;height:65.25pt;z-index:251809792;visibility:visible;mso-wrap-style:square;mso-width-percent:0;mso-height-percent:0;mso-wrap-distance-left:9pt;mso-wrap-distance-top:0;mso-wrap-distance-right:9pt;mso-wrap-distance-bottom:0;mso-position-horizontal:absolute;mso-position-horizontal-relative:text;mso-position-vertical:absolute;mso-position-vertical-relative:text;mso-width-percent:0;mso-height-percent:0;mso-width-relative:margin;mso-height-relative:margin;v-text-anchor:middle" o:gfxdata="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" fillcolor="#4472c4 [3204]" strokecolor="#09101d [484]" strokeweight="1pt">
+              <v:shape w14:anchorId="53447A15" id="Diamond 128" o:spid="_x0000_s1111" type="#_x0000_t4" style="position:absolute;margin-left:-27.75pt;margin-top:27.2pt;width:98.25pt;height:65.25pt;z-index:251809792;visibility:visible;mso-wrap-style:square;mso-width-percent:0;mso-height-percent:0;mso-wrap-distance-left:9pt;mso-wrap-distance-top:0;mso-wrap-distance-right:9pt;mso-wrap-distance-bottom:0;mso-position-horizontal:absolute;mso-position-horizontal-relative:text;mso-position-vertical:absolute;mso-position-vertical-relative:text;mso-width-percent:0;mso-height-percent:0;mso-width-relative:margin;mso-height-relative:margin;v-text-anchor:middle" o:gfxdata="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" fillcolor="#4472c4 [3204]" strokecolor="#09101d [484]" strokeweight="1pt">
                 <v:textbox>
                   <w:txbxContent>
                     <w:p>
@@ -17405,9 +17362,9 @@
               </wp:anchor>
             </w:drawing>
           </mc:Choice>
-          <mc:Fallback xmlns:w16du="http://schemas.microsoft.com/office/word/2023/wordml/word16du" xmlns:oel="http://schemas.microsoft.com/office/2019/extlst">
+          <mc:Fallback>
             <w:pict>
-              <v:shape w14:anchorId="53C43715" id="Text Box 136" o:spid="_x0000_s1112" type="#_x0000_t202" style="position:absolute;margin-left:93pt;margin-top:1.45pt;width:33.75pt;height:18.75pt;z-index:251821056;visibility:visible;mso-wrap-style:square;mso-width-percent:0;mso-height-percent:0;mso-wrap-distance-left:9pt;mso-wrap-distance-top:0;mso-wrap-distance-right:9pt;mso-wrap-distance-bottom:0;mso-position-horizontal:absolute;mso-position-horizontal-relative:text;mso-position-vertical:absolute;mso-position-vertical-relative:text;mso-width-percent:0;mso-height-percent:0;mso-width-relative:margin;mso-height-relative:page;v-text-anchor:top" o:gfxdata="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" fillcolor="white [3201]" strokeweight=".5pt">
+              <v:shape w14:anchorId="53C43715" id="Text Box 136" o:spid="_x0000_s1112" type="#_x0000_t202" style="position:absolute;margin-left:93pt;margin-top:1.45pt;width:33.75pt;height:18.75pt;z-index:251821056;visibility:visible;mso-wrap-style:square;mso-width-percent:0;mso-height-percent:0;mso-wrap-distance-left:9pt;mso-wrap-distance-top:0;mso-wrap-distance-right:9pt;mso-wrap-distance-bottom:0;mso-position-horizontal:absolute;mso-position-horizontal-relative:text;mso-position-vertical:absolute;mso-position-vertical-relative:text;mso-width-percent:0;mso-height-percent:0;mso-width-relative:margin;mso-height-relative:page;v-text-anchor:top" o:gfxdata="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" fillcolor="white [3201]" strokeweight=".5pt">
                 <v:textbox>
                   <w:txbxContent>
                     <w:p>
@@ -17484,7 +17441,7 @@
               </wp:anchor>
             </w:drawing>
           </mc:Choice>
-          <mc:Fallback xmlns:w16du="http://schemas.microsoft.com/office/word/2023/wordml/word16du" xmlns:oel="http://schemas.microsoft.com/office/2019/extlst">
+          <mc:Fallback xmlns:oel="http://schemas.microsoft.com/office/2019/extlst" xmlns:w16du="http://schemas.microsoft.com/office/word/2023/wordml/word16du">
             <w:pict>
               <v:shape w14:anchorId="38FF7532" id="Straight Arrow Connector 133" o:spid="_x0000_s1026" type="#_x0000_t32" style="position:absolute;margin-left:70.5pt;margin-top:27.8pt;width:87pt;height:2.25pt;flip:y;z-index:251816960;visibility:visible;mso-wrap-style:square;mso-wrap-distance-left:9pt;mso-wrap-distance-top:0;mso-wrap-distance-right:9pt;mso-wrap-distance-bottom:0;mso-position-horizontal:absolute;mso-position-horizontal-relative:text;mso-position-vertical:absolute;mso-position-vertical-relative:text" o:gfxdata="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" strokecolor="#4472c4 [3204]" strokeweight=".5pt">
                 <v:stroke endarrow="block" joinstyle="miter"/>
@@ -17571,9 +17528,9 @@
               </wp:anchor>
             </w:drawing>
           </mc:Choice>
-          <mc:Fallback xmlns:w16du="http://schemas.microsoft.com/office/word/2023/wordml/word16du" xmlns:oel="http://schemas.microsoft.com/office/2019/extlst">
+          <mc:Fallback>
             <w:pict>
-              <v:rect w14:anchorId="4E31A8D4" id="Rectangle 130" o:spid="_x0000_s1113" style="position:absolute;margin-left:157.5pt;margin-top:12.05pt;width:98.25pt;height:39.75pt;z-index:251811840;visibility:visible;mso-wrap-style:square;mso-wrap-distance-left:9pt;mso-wrap-distance-top:0;mso-wrap-distance-right:9pt;mso-wrap-distance-bottom:0;mso-position-horizontal:absolute;mso-position-horizontal-relative:text;mso-position-vertical:absolute;mso-position-vertical-relative:text;v-text-anchor:middle" o:gfxdata="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" fillcolor="#4472c4 [3204]" strokecolor="#09101d [484]" strokeweight="1pt">
+              <v:rect w14:anchorId="4E31A8D4" id="Rectangle 130" o:spid="_x0000_s1113" style="position:absolute;margin-left:157.5pt;margin-top:12.05pt;width:98.25pt;height:39.75pt;z-index:251811840;visibility:visible;mso-wrap-style:square;mso-wrap-distance-left:9pt;mso-wrap-distance-top:0;mso-wrap-distance-right:9pt;mso-wrap-distance-bottom:0;mso-position-horizontal:absolute;mso-position-horizontal-relative:text;mso-position-vertical:absolute;mso-position-vertical-relative:text;v-text-anchor:middle" o:gfxdata="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" fillcolor="#4472c4 [3204]" strokecolor="#09101d [484]" strokeweight="1pt">
                 <v:textbox>
                   <w:txbxContent>
                     <w:p>
@@ -17689,9 +17646,9 @@
               </wp:anchor>
             </w:drawing>
           </mc:Choice>
-          <mc:Fallback xmlns:w16du="http://schemas.microsoft.com/office/word/2023/wordml/word16du" xmlns:oel="http://schemas.microsoft.com/office/2019/extlst">
+          <mc:Fallback>
             <w:pict>
-              <v:shape w14:anchorId="5E26B273" id="Text Box 137" o:spid="_x0000_s1114" type="#_x0000_t202" style="position:absolute;margin-left:-15pt;margin-top:12.9pt;width:30.75pt;height:18.75pt;z-index:251823104;visibility:visible;mso-wrap-style:square;mso-width-percent:0;mso-height-percent:0;mso-wrap-distance-left:9pt;mso-wrap-distance-top:0;mso-wrap-distance-right:9pt;mso-wrap-distance-bottom:0;mso-position-horizontal:absolute;mso-position-horizontal-relative:text;mso-position-vertical:absolute;mso-position-vertical-relative:text;mso-width-percent:0;mso-height-percent:0;mso-width-relative:margin;mso-height-relative:page;v-text-anchor:top" o:gfxdata="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" fillcolor="white [3201]" strokeweight=".5pt">
+              <v:shape w14:anchorId="5E26B273" id="Text Box 137" o:spid="_x0000_s1114" type="#_x0000_t202" style="position:absolute;margin-left:-15pt;margin-top:12.9pt;width:30.75pt;height:18.75pt;z-index:251823104;visibility:visible;mso-wrap-style:square;mso-width-percent:0;mso-height-percent:0;mso-wrap-distance-left:9pt;mso-wrap-distance-top:0;mso-wrap-distance-right:9pt;mso-wrap-distance-bottom:0;mso-position-horizontal:absolute;mso-position-horizontal-relative:text;mso-position-vertical:absolute;mso-position-vertical-relative:text;mso-width-percent:0;mso-height-percent:0;mso-width-relative:margin;mso-height-relative:page;v-text-anchor:top" o:gfxdata="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" fillcolor="white [3201]" strokeweight=".5pt">
                 <v:textbox>
                   <w:txbxContent>
                     <w:p>
@@ -17768,7 +17725,7 @@
               </wp:anchor>
             </w:drawing>
           </mc:Choice>
-          <mc:Fallback xmlns:w16du="http://schemas.microsoft.com/office/word/2023/wordml/word16du" xmlns:oel="http://schemas.microsoft.com/office/2019/extlst">
+          <mc:Fallback xmlns:oel="http://schemas.microsoft.com/office/2019/extlst" xmlns:w16du="http://schemas.microsoft.com/office/word/2023/wordml/word16du">
             <w:pict>
               <v:shape w14:anchorId="7F060465" id="Straight Arrow Connector 132" o:spid="_x0000_s1026" type="#_x0000_t32" style="position:absolute;margin-left:21.75pt;margin-top:7.9pt;width:.75pt;height:37.5pt;z-index:251815936;visibility:visible;mso-wrap-style:square;mso-wrap-distance-left:9pt;mso-wrap-distance-top:0;mso-wrap-distance-right:9pt;mso-wrap-distance-bottom:0;mso-position-horizontal:absolute;mso-position-horizontal-relative:text;mso-position-vertical:absolute;mso-position-vertical-relative:text" o:gfxdata="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" strokecolor="#4472c4 [3204]" strokeweight=".5pt">
                 <v:stroke endarrow="block" joinstyle="miter"/>
@@ -17870,9 +17827,9 @@
               </wp:anchor>
             </w:drawing>
           </mc:Choice>
-          <mc:Fallback xmlns:w16du="http://schemas.microsoft.com/office/word/2023/wordml/word16du" xmlns:oel="http://schemas.microsoft.com/office/2019/extlst">
+          <mc:Fallback>
             <w:pict>
-              <v:shape w14:anchorId="48C35980" id="Flowchart: Display 129" o:spid="_x0000_s1115" type="#_x0000_t134" style="position:absolute;margin-left:-30.75pt;margin-top:15.95pt;width:105.75pt;height:44.25pt;z-index:251810816;visibility:visible;mso-wrap-style:square;mso-width-percent:0;mso-wrap-distance-left:9pt;mso-wrap-distance-top:0;mso-wrap-distance-right:9pt;mso-wrap-distance-bottom:0;mso-position-horizontal:absolute;mso-position-horizontal-relative:text;mso-position-vertical:absolute;mso-position-vertical-relative:text;mso-width-percent:0;mso-width-relative:margin;v-text-anchor:middle" o:gfxdata="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" fillcolor="#4472c4 [3204]" strokecolor="#09101d [484]" strokeweight="1pt">
+              <v:shape w14:anchorId="48C35980" id="Flowchart: Display 129" o:spid="_x0000_s1115" type="#_x0000_t134" style="position:absolute;margin-left:-30.75pt;margin-top:15.95pt;width:105.75pt;height:44.25pt;z-index:251810816;visibility:visible;mso-wrap-style:square;mso-width-percent:0;mso-wrap-distance-left:9pt;mso-wrap-distance-top:0;mso-wrap-distance-right:9pt;mso-wrap-distance-bottom:0;mso-position-horizontal:absolute;mso-position-horizontal-relative:text;mso-position-vertical:absolute;mso-position-vertical-relative:text;mso-width-percent:0;mso-width-relative:margin;v-text-anchor:middle" o:gfxdata="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" fillcolor="#4472c4 [3204]" strokecolor="#09101d [484]" strokeweight="1pt">
                 <v:textbox>
                   <w:txbxContent>
                     <w:p>
@@ -17976,7 +17933,7 @@
               </wp:anchor>
             </w:drawing>
           </mc:Choice>
-          <mc:Fallback xmlns:w16du="http://schemas.microsoft.com/office/word/2023/wordml/word16du" xmlns:oel="http://schemas.microsoft.com/office/2019/extlst">
+          <mc:Fallback xmlns:oel="http://schemas.microsoft.com/office/2019/extlst" xmlns:w16du="http://schemas.microsoft.com/office/word/2023/wordml/word16du">
             <w:pict>
               <v:shape w14:anchorId="5A2FD278" id="Straight Arrow Connector 135" o:spid="_x0000_s1026" type="#_x0000_t32" style="position:absolute;margin-left:21pt;margin-top:4.35pt;width:.75pt;height:42pt;z-index:251819008;visibility:visible;mso-wrap-style:square;mso-wrap-distance-left:9pt;mso-wrap-distance-top:0;mso-wrap-distance-right:9pt;mso-wrap-distance-bottom:0;mso-position-horizontal:absolute;mso-position-horizontal-relative:text;mso-position-vertical:absolute;mso-position-vertical-relative:text" o:gfxdata="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" strokecolor="#4472c4 [3204]" strokeweight=".5pt">
                 <v:stroke endarrow="block" joinstyle="miter"/>
@@ -18075,9 +18032,9 @@
               </wp:anchor>
             </w:drawing>
           </mc:Choice>
-          <mc:Fallback xmlns:w16du="http://schemas.microsoft.com/office/word/2023/wordml/word16du" xmlns:oel="http://schemas.microsoft.com/office/2019/extlst">
+          <mc:Fallback>
             <w:pict>
-              <v:oval w14:anchorId="536945A4" id="Oval 131" o:spid="_x0000_s1116" style="position:absolute;margin-left:-15.75pt;margin-top:16.9pt;width:63pt;height:44.25pt;z-index:251814912;visibility:visible;mso-wrap-style:square;mso-wrap-distance-left:9pt;mso-wrap-distance-top:0;mso-wrap-distance-right:9pt;mso-wrap-distance-bottom:0;mso-position-horizontal:absolute;mso-position-horizontal-relative:text;mso-position-vertical:absolute;mso-position-vertical-relative:text;v-text-anchor:middle" o:gfxdata="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" fillcolor="#4472c4 [3204]" strokecolor="#09101d [484]" strokeweight="1pt">
+              <v:oval w14:anchorId="536945A4" id="Oval 131" o:spid="_x0000_s1116" style="position:absolute;margin-left:-15.75pt;margin-top:16.9pt;width:63pt;height:44.25pt;z-index:251814912;visibility:visible;mso-wrap-style:square;mso-wrap-distance-left:9pt;mso-wrap-distance-top:0;mso-wrap-distance-right:9pt;mso-wrap-distance-bottom:0;mso-position-horizontal:absolute;mso-position-horizontal-relative:text;mso-position-vertical:absolute;mso-position-vertical-relative:text;v-text-anchor:middle" o:gfxdata="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" fillcolor="#4472c4 [3204]" strokecolor="#09101d [484]" strokeweight="1pt">
                 <v:stroke joinstyle="miter"/>
                 <v:textbox>
                   <w:txbxContent>
@@ -18478,9 +18435,9 @@
               </wp:anchor>
             </w:drawing>
           </mc:Choice>
-          <mc:Fallback xmlns:w16du="http://schemas.microsoft.com/office/word/2023/wordml/word16du" xmlns:oel="http://schemas.microsoft.com/office/2019/extlst">
+          <mc:Fallback>
             <w:pict>
-              <v:shape w14:anchorId="369F922A" id="Text Box 139" o:spid="_x0000_s1117" type="#_x0000_t202" style="position:absolute;margin-left:222.75pt;margin-top:87.95pt;width:255.75pt;height:160.5pt;z-index:251824128;visibility:visible;mso-wrap-style:square;mso-height-percent:0;mso-wrap-distance-left:9pt;mso-wrap-distance-top:0;mso-wrap-distance-right:9pt;mso-wrap-distance-bottom:0;mso-position-horizontal:absolute;mso-position-horizontal-relative:text;mso-position-vertical:absolute;mso-position-vertical-relative:text;mso-height-percent:0;mso-height-relative:margin;v-text-anchor:top" o:gfxdata="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" fillcolor="white [3201]" strokeweight=".5pt">
+              <v:shape w14:anchorId="369F922A" id="Text Box 139" o:spid="_x0000_s1117" type="#_x0000_t202" style="position:absolute;margin-left:222.75pt;margin-top:87.95pt;width:255.75pt;height:160.5pt;z-index:251824128;visibility:visible;mso-wrap-style:square;mso-height-percent:0;mso-wrap-distance-left:9pt;mso-wrap-distance-top:0;mso-wrap-distance-right:9pt;mso-wrap-distance-bottom:0;mso-position-horizontal:absolute;mso-position-horizontal-relative:text;mso-position-vertical:absolute;mso-position-vertical-relative:text;mso-height-percent:0;mso-height-relative:margin;v-text-anchor:top" o:gfxdata="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" fillcolor="white [3201]" strokeweight=".5pt">
                 <v:textbox>
                   <w:txbxContent>
                     <w:p>
@@ -18710,9 +18667,9 @@
               </wp:anchor>
             </w:drawing>
           </mc:Choice>
-          <mc:Fallback xmlns:w16du="http://schemas.microsoft.com/office/word/2023/wordml/word16du" xmlns:oel="http://schemas.microsoft.com/office/2019/extlst">
+          <mc:Fallback>
             <w:pict>
-              <v:shape w14:anchorId="62D1C6EC" id="Text Box 140" o:spid="_x0000_s1118" type="#_x0000_t202" style="position:absolute;margin-left:229.5pt;margin-top:32.8pt;width:290.25pt;height:159pt;z-index:251825152;visibility:visible;mso-wrap-style:square;mso-width-percent:0;mso-wrap-distance-left:9pt;mso-wrap-distance-top:0;mso-wrap-distance-right:9pt;mso-wrap-distance-bottom:0;mso-position-horizontal:absolute;mso-position-horizontal-relative:text;mso-position-vertical:absolute;mso-position-vertical-relative:text;mso-width-percent:0;mso-width-relative:margin;v-text-anchor:top" o:gfxdata="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" fillcolor="white [3201]" strokeweight=".5pt">
+              <v:shape w14:anchorId="62D1C6EC" id="Text Box 140" o:spid="_x0000_s1118" type="#_x0000_t202" style="position:absolute;margin-left:229.5pt;margin-top:32.8pt;width:290.25pt;height:159pt;z-index:251825152;visibility:visible;mso-wrap-style:square;mso-width-percent:0;mso-wrap-distance-left:9pt;mso-wrap-distance-top:0;mso-wrap-distance-right:9pt;mso-wrap-distance-bottom:0;mso-position-horizontal:absolute;mso-position-horizontal-relative:text;mso-position-vertical:absolute;mso-position-vertical-relative:text;mso-width-percent:0;mso-width-relative:margin;v-text-anchor:top" o:gfxdata="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" fillcolor="white [3201]" strokeweight=".5pt">
                 <v:textbox>
                   <w:txbxContent>
                     <w:p>
@@ -19006,9 +18963,9 @@
               </wp:anchor>
             </w:drawing>
           </mc:Choice>
-          <mc:Fallback xmlns:w16du="http://schemas.microsoft.com/office/word/2023/wordml/word16du" xmlns:oel="http://schemas.microsoft.com/office/2019/extlst">
+          <mc:Fallback>
             <w:pict>
-              <v:shape w14:anchorId="159C57DF" id="Text Box 142" o:spid="_x0000_s1119" type="#_x0000_t202" style="position:absolute;margin-left:303.75pt;margin-top:12pt;width:191.25pt;height:207pt;z-index:251826176;visibility:visible;mso-wrap-style:square;mso-width-percent:0;mso-wrap-distance-left:9pt;mso-wrap-distance-top:0;mso-wrap-distance-right:9pt;mso-wrap-distance-bottom:0;mso-position-horizontal:absolute;mso-position-horizontal-relative:text;mso-position-vertical:absolute;mso-position-vertical-relative:text;mso-width-percent:0;mso-width-relative:margin;v-text-anchor:top" o:gfxdata="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" fillcolor="white [3201]" strokeweight=".5pt">
+              <v:shape w14:anchorId="159C57DF" id="Text Box 142" o:spid="_x0000_s1119" type="#_x0000_t202" style="position:absolute;margin-left:303.75pt;margin-top:12pt;width:191.25pt;height:207pt;z-index:251826176;visibility:visible;mso-wrap-style:square;mso-width-percent:0;mso-wrap-distance-left:9pt;mso-wrap-distance-top:0;mso-wrap-distance-right:9pt;mso-wrap-distance-bottom:0;mso-position-horizontal:absolute;mso-position-horizontal-relative:text;mso-position-vertical:absolute;mso-position-vertical-relative:text;mso-width-percent:0;mso-width-relative:margin;v-text-anchor:top" o:gfxdata="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" fillcolor="white [3201]" strokeweight=".5pt">
                 <v:textbox>
                   <w:txbxContent>
                     <w:p>
@@ -19397,9 +19354,9 @@
               </wp:anchor>
             </w:drawing>
           </mc:Choice>
-          <mc:Fallback xmlns:w16du="http://schemas.microsoft.com/office/word/2023/wordml/word16du" xmlns:oel="http://schemas.microsoft.com/office/2019/extlst">
+          <mc:Fallback>
             <w:pict>
-              <v:shape w14:anchorId="7DA5AEDD" id="Text Box 143" o:spid="_x0000_s1120" type="#_x0000_t202" style="position:absolute;margin-left:263.25pt;margin-top:19.7pt;width:222pt;height:196.5pt;z-index:251827200;visibility:visible;mso-wrap-style:square;mso-wrap-distance-left:9pt;mso-wrap-distance-top:0;mso-wrap-distance-right:9pt;mso-wrap-distance-bottom:0;mso-position-horizontal:absolute;mso-position-horizontal-relative:text;mso-position-vertical:absolute;mso-position-vertical-relative:text;v-text-anchor:top" o:gfxdata="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" fillcolor="white [3201]" strokeweight=".5pt">
+              <v:shape w14:anchorId="7DA5AEDD" id="Text Box 143" o:spid="_x0000_s1120" type="#_x0000_t202" style="position:absolute;margin-left:263.25pt;margin-top:19.7pt;width:222pt;height:196.5pt;z-index:251827200;visibility:visible;mso-wrap-style:square;mso-wrap-distance-left:9pt;mso-wrap-distance-top:0;mso-wrap-distance-right:9pt;mso-wrap-distance-bottom:0;mso-position-horizontal:absolute;mso-position-horizontal-relative:text;mso-position-vertical:absolute;mso-position-vertical-relative:text;v-text-anchor:top" o:gfxdata="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" fillcolor="white [3201]" strokeweight=".5pt">
                 <v:textbox>
                   <w:txbxContent>
                     <w:p>
@@ -22732,7 +22689,6 @@
   <w:style w:type="character" w:default="1" w:styleId="DefaultParagraphFont">
     <w:name w:val="Default Paragraph Font"/>
     <w:uiPriority w:val="1"/>
-    <w:semiHidden/>
     <w:unhideWhenUsed/>
   </w:style>
   <w:style w:type="table" w:default="1" w:styleId="TableNormal">

</xml_diff>